<commit_message>
📝: add Design requirements
</commit_message>
<xml_diff>
--- a/docs/ТЗ.docx
+++ b/docs/ТЗ.docx
@@ -656,7 +656,7 @@
           <w:r>
             <w:fldChar w:fldCharType="separate"/>
           </w:r>
-          <w:hyperlink w:anchor="_Toc95151979" w:history="1">
+          <w:hyperlink w:anchor="_Toc95913901" w:history="1">
             <w:r>
               <w:rPr>
                 <w:rStyle w:val="a4"/>
@@ -684,7 +684,7 @@
                 <w:noProof/>
                 <w:webHidden/>
               </w:rPr>
-              <w:instrText xml:space="preserve"> PAGEREF _Toc95151979 \h </w:instrText>
+              <w:instrText xml:space="preserve"> PAGEREF _Toc95913901 \h </w:instrText>
             </w:r>
             <w:r>
               <w:rPr>
@@ -728,14 +728,14 @@
               <w:lang w:val="uk-UA" w:eastAsia="uk-UA"/>
             </w:rPr>
           </w:pPr>
-          <w:hyperlink w:anchor="_Toc95151980" w:history="1">
+          <w:hyperlink w:anchor="_Toc95913902" w:history="1">
             <w:r>
               <w:rPr>
                 <w:rStyle w:val="a4"/>
                 <w:noProof/>
                 <w:lang w:val="uk-UA"/>
               </w:rPr>
-              <w:t>Порядок виконання роботи:</w:t>
+              <w:t>Технічне завдання</w:t>
             </w:r>
             <w:r>
               <w:rPr>
@@ -756,7 +756,7 @@
                 <w:noProof/>
                 <w:webHidden/>
               </w:rPr>
-              <w:instrText xml:space="preserve"> PAGEREF _Toc95151980 \h </w:instrText>
+              <w:instrText xml:space="preserve"> PAGEREF _Toc95913902 \h </w:instrText>
             </w:r>
             <w:r>
               <w:rPr>
@@ -788,382 +788,6 @@
           </w:hyperlink>
         </w:p>
         <w:p>
-          <w:pPr>
-            <w:pStyle w:val="21"/>
-            <w:tabs>
-              <w:tab w:val="right" w:leader="dot" w:pos="9629"/>
-            </w:tabs>
-            <w:rPr>
-              <w:rFonts w:asciiTheme="minorHAnsi" w:eastAsiaTheme="minorEastAsia" w:hAnsiTheme="minorHAnsi"/>
-              <w:noProof/>
-              <w:sz w:val="22"/>
-              <w:lang w:val="uk-UA" w:eastAsia="uk-UA"/>
-            </w:rPr>
-          </w:pPr>
-          <w:hyperlink w:anchor="_Toc95151981" w:history="1">
-            <w:r>
-              <w:rPr>
-                <w:rStyle w:val="a4"/>
-                <w:noProof/>
-                <w:lang w:val="uk-UA"/>
-              </w:rPr>
-              <w:t>Завдання до роботи:</w:t>
-            </w:r>
-            <w:r>
-              <w:rPr>
-                <w:noProof/>
-                <w:webHidden/>
-              </w:rPr>
-              <w:tab/>
-            </w:r>
-            <w:r>
-              <w:rPr>
-                <w:noProof/>
-                <w:webHidden/>
-              </w:rPr>
-              <w:fldChar w:fldCharType="begin"/>
-            </w:r>
-            <w:r>
-              <w:rPr>
-                <w:noProof/>
-                <w:webHidden/>
-              </w:rPr>
-              <w:instrText xml:space="preserve"> PAGEREF _Toc95151981 \h </w:instrText>
-            </w:r>
-            <w:r>
-              <w:rPr>
-                <w:noProof/>
-                <w:webHidden/>
-              </w:rPr>
-            </w:r>
-            <w:r>
-              <w:rPr>
-                <w:noProof/>
-                <w:webHidden/>
-              </w:rPr>
-              <w:fldChar w:fldCharType="separate"/>
-            </w:r>
-            <w:r>
-              <w:rPr>
-                <w:noProof/>
-                <w:webHidden/>
-              </w:rPr>
-              <w:t>3</w:t>
-            </w:r>
-            <w:r>
-              <w:rPr>
-                <w:noProof/>
-                <w:webHidden/>
-              </w:rPr>
-              <w:fldChar w:fldCharType="end"/>
-            </w:r>
-          </w:hyperlink>
-        </w:p>
-        <w:p>
-          <w:pPr>
-            <w:pStyle w:val="21"/>
-            <w:tabs>
-              <w:tab w:val="right" w:leader="dot" w:pos="9629"/>
-            </w:tabs>
-            <w:rPr>
-              <w:rFonts w:asciiTheme="minorHAnsi" w:eastAsiaTheme="minorEastAsia" w:hAnsiTheme="minorHAnsi"/>
-              <w:noProof/>
-              <w:sz w:val="22"/>
-              <w:lang w:val="uk-UA" w:eastAsia="uk-UA"/>
-            </w:rPr>
-          </w:pPr>
-          <w:hyperlink w:anchor="_Toc95151982" w:history="1">
-            <w:r>
-              <w:rPr>
-                <w:rStyle w:val="a4"/>
-                <w:noProof/>
-                <w:lang w:val="uk-UA"/>
-              </w:rPr>
-              <w:t>Теоретичні відомості</w:t>
-            </w:r>
-            <w:r>
-              <w:rPr>
-                <w:noProof/>
-                <w:webHidden/>
-              </w:rPr>
-              <w:tab/>
-            </w:r>
-            <w:r>
-              <w:rPr>
-                <w:noProof/>
-                <w:webHidden/>
-              </w:rPr>
-              <w:fldChar w:fldCharType="begin"/>
-            </w:r>
-            <w:r>
-              <w:rPr>
-                <w:noProof/>
-                <w:webHidden/>
-              </w:rPr>
-              <w:instrText xml:space="preserve"> PAGEREF _Toc95151982 \h </w:instrText>
-            </w:r>
-            <w:r>
-              <w:rPr>
-                <w:noProof/>
-                <w:webHidden/>
-              </w:rPr>
-            </w:r>
-            <w:r>
-              <w:rPr>
-                <w:noProof/>
-                <w:webHidden/>
-              </w:rPr>
-              <w:fldChar w:fldCharType="separate"/>
-            </w:r>
-            <w:r>
-              <w:rPr>
-                <w:noProof/>
-                <w:webHidden/>
-              </w:rPr>
-              <w:t>4</w:t>
-            </w:r>
-            <w:r>
-              <w:rPr>
-                <w:noProof/>
-                <w:webHidden/>
-              </w:rPr>
-              <w:fldChar w:fldCharType="end"/>
-            </w:r>
-          </w:hyperlink>
-        </w:p>
-        <w:p>
-          <w:pPr>
-            <w:pStyle w:val="21"/>
-            <w:tabs>
-              <w:tab w:val="right" w:leader="dot" w:pos="9629"/>
-            </w:tabs>
-            <w:rPr>
-              <w:rFonts w:asciiTheme="minorHAnsi" w:eastAsiaTheme="minorEastAsia" w:hAnsiTheme="minorHAnsi"/>
-              <w:noProof/>
-              <w:sz w:val="22"/>
-              <w:lang w:val="uk-UA" w:eastAsia="uk-UA"/>
-            </w:rPr>
-          </w:pPr>
-          <w:hyperlink w:anchor="_Toc95151983" w:history="1">
-            <w:r>
-              <w:rPr>
-                <w:rStyle w:val="a4"/>
-                <w:noProof/>
-                <w:lang w:val="en-US"/>
-              </w:rPr>
-              <w:t>SWOT</w:t>
-            </w:r>
-            <w:r>
-              <w:rPr>
-                <w:rStyle w:val="a4"/>
-                <w:noProof/>
-                <w:lang w:val="uk-UA"/>
-              </w:rPr>
-              <w:t>-аналіз</w:t>
-            </w:r>
-            <w:r>
-              <w:rPr>
-                <w:noProof/>
-                <w:webHidden/>
-              </w:rPr>
-              <w:tab/>
-            </w:r>
-            <w:r>
-              <w:rPr>
-                <w:noProof/>
-                <w:webHidden/>
-              </w:rPr>
-              <w:fldChar w:fldCharType="begin"/>
-            </w:r>
-            <w:r>
-              <w:rPr>
-                <w:noProof/>
-                <w:webHidden/>
-              </w:rPr>
-              <w:instrText xml:space="preserve"> PAGEREF _Toc95151983 \h </w:instrText>
-            </w:r>
-            <w:r>
-              <w:rPr>
-                <w:noProof/>
-                <w:webHidden/>
-              </w:rPr>
-            </w:r>
-            <w:r>
-              <w:rPr>
-                <w:noProof/>
-                <w:webHidden/>
-              </w:rPr>
-              <w:fldChar w:fldCharType="separate"/>
-            </w:r>
-            <w:r>
-              <w:rPr>
-                <w:noProof/>
-                <w:webHidden/>
-              </w:rPr>
-              <w:t>4</w:t>
-            </w:r>
-            <w:r>
-              <w:rPr>
-                <w:noProof/>
-                <w:webHidden/>
-              </w:rPr>
-              <w:fldChar w:fldCharType="end"/>
-            </w:r>
-          </w:hyperlink>
-        </w:p>
-        <w:p>
-          <w:pPr>
-            <w:pStyle w:val="21"/>
-            <w:tabs>
-              <w:tab w:val="right" w:leader="dot" w:pos="9629"/>
-            </w:tabs>
-            <w:rPr>
-              <w:rFonts w:asciiTheme="minorHAnsi" w:eastAsiaTheme="minorEastAsia" w:hAnsiTheme="minorHAnsi"/>
-              <w:noProof/>
-              <w:sz w:val="22"/>
-              <w:lang w:val="uk-UA" w:eastAsia="uk-UA"/>
-            </w:rPr>
-          </w:pPr>
-          <w:hyperlink w:anchor="_Toc95151984" w:history="1">
-            <w:r>
-              <w:rPr>
-                <w:rStyle w:val="a4"/>
-                <w:noProof/>
-                <w:lang w:val="en-US"/>
-              </w:rPr>
-              <w:t>PEST</w:t>
-            </w:r>
-            <w:r>
-              <w:rPr>
-                <w:rStyle w:val="a4"/>
-                <w:noProof/>
-                <w:lang w:val="uk-UA"/>
-              </w:rPr>
-              <w:t>-аналіз</w:t>
-            </w:r>
-            <w:r>
-              <w:rPr>
-                <w:noProof/>
-                <w:webHidden/>
-              </w:rPr>
-              <w:tab/>
-            </w:r>
-            <w:r>
-              <w:rPr>
-                <w:noProof/>
-                <w:webHidden/>
-              </w:rPr>
-              <w:fldChar w:fldCharType="begin"/>
-            </w:r>
-            <w:r>
-              <w:rPr>
-                <w:noProof/>
-                <w:webHidden/>
-              </w:rPr>
-              <w:instrText xml:space="preserve"> PAGEREF _Toc95151984 \h </w:instrText>
-            </w:r>
-            <w:r>
-              <w:rPr>
-                <w:noProof/>
-                <w:webHidden/>
-              </w:rPr>
-            </w:r>
-            <w:r>
-              <w:rPr>
-                <w:noProof/>
-                <w:webHidden/>
-              </w:rPr>
-              <w:fldChar w:fldCharType="separate"/>
-            </w:r>
-            <w:r>
-              <w:rPr>
-                <w:noProof/>
-                <w:webHidden/>
-              </w:rPr>
-              <w:t>8</w:t>
-            </w:r>
-            <w:r>
-              <w:rPr>
-                <w:noProof/>
-                <w:webHidden/>
-              </w:rPr>
-              <w:fldChar w:fldCharType="end"/>
-            </w:r>
-          </w:hyperlink>
-        </w:p>
-        <w:p>
-          <w:pPr>
-            <w:pStyle w:val="21"/>
-            <w:tabs>
-              <w:tab w:val="right" w:leader="dot" w:pos="9629"/>
-            </w:tabs>
-            <w:rPr>
-              <w:rFonts w:asciiTheme="minorHAnsi" w:eastAsiaTheme="minorEastAsia" w:hAnsiTheme="minorHAnsi"/>
-              <w:noProof/>
-              <w:sz w:val="22"/>
-              <w:lang w:val="uk-UA" w:eastAsia="uk-UA"/>
-            </w:rPr>
-          </w:pPr>
-          <w:hyperlink w:anchor="_Toc95151985" w:history="1">
-            <w:r>
-              <w:rPr>
-                <w:rStyle w:val="a4"/>
-                <w:noProof/>
-                <w:lang w:val="uk-UA"/>
-              </w:rPr>
-              <w:t>Висновки:</w:t>
-            </w:r>
-            <w:r>
-              <w:rPr>
-                <w:noProof/>
-                <w:webHidden/>
-              </w:rPr>
-              <w:tab/>
-            </w:r>
-            <w:r>
-              <w:rPr>
-                <w:noProof/>
-                <w:webHidden/>
-              </w:rPr>
-              <w:fldChar w:fldCharType="begin"/>
-            </w:r>
-            <w:r>
-              <w:rPr>
-                <w:noProof/>
-                <w:webHidden/>
-              </w:rPr>
-              <w:instrText xml:space="preserve"> PAGEREF _Toc95151985 \h </w:instrText>
-            </w:r>
-            <w:r>
-              <w:rPr>
-                <w:noProof/>
-                <w:webHidden/>
-              </w:rPr>
-            </w:r>
-            <w:r>
-              <w:rPr>
-                <w:noProof/>
-                <w:webHidden/>
-              </w:rPr>
-              <w:fldChar w:fldCharType="separate"/>
-            </w:r>
-            <w:r>
-              <w:rPr>
-                <w:noProof/>
-                <w:webHidden/>
-              </w:rPr>
-              <w:t>10</w:t>
-            </w:r>
-            <w:r>
-              <w:rPr>
-                <w:noProof/>
-                <w:webHidden/>
-              </w:rPr>
-              <w:fldChar w:fldCharType="end"/>
-            </w:r>
-          </w:hyperlink>
-        </w:p>
-        <w:p>
           <w:r>
             <w:rPr>
               <w:sz w:val="24"/>
@@ -1207,7 +831,7 @@
       </w:pPr>
       <w:bookmarkStart w:id="0" w:name="_Toc94817004"/>
       <w:bookmarkStart w:id="1" w:name="_Toc94817157"/>
-      <w:bookmarkStart w:id="2" w:name="_Toc95151979"/>
+      <w:bookmarkStart w:id="2" w:name="_Toc95913901"/>
       <w:r>
         <w:rPr>
           <w:lang w:val="uk-UA"/>
@@ -1245,12 +869,14 @@
           <w:lang w:val="uk-UA"/>
         </w:rPr>
       </w:pPr>
+      <w:bookmarkStart w:id="3" w:name="_Toc95913902"/>
       <w:r>
         <w:rPr>
           <w:lang w:val="uk-UA"/>
         </w:rPr>
         <w:t>Технічне завдання</w:t>
       </w:r>
+      <w:bookmarkEnd w:id="3"/>
     </w:p>
     <w:p>
       <w:pPr>
@@ -1276,13 +902,19 @@
         <w:pStyle w:val="a3"/>
         <w:numPr>
           <w:ilvl w:val="1"/>
-          <w:numId w:val="3"/>
+          <w:numId w:val="17"/>
         </w:numPr>
         <w:spacing w:line="360" w:lineRule="auto"/>
         <w:rPr>
           <w:lang w:val="uk-UA"/>
         </w:rPr>
       </w:pPr>
+      <w:r>
+        <w:rPr>
+          <w:lang w:val="uk-UA"/>
+        </w:rPr>
+        <w:t xml:space="preserve"> </w:t>
+      </w:r>
       <w:r>
         <w:rPr>
           <w:lang w:val="uk-UA"/>
@@ -1348,7 +980,7 @@
         <w:pStyle w:val="a3"/>
         <w:numPr>
           <w:ilvl w:val="1"/>
-          <w:numId w:val="3"/>
+          <w:numId w:val="17"/>
         </w:numPr>
         <w:spacing w:line="360" w:lineRule="auto"/>
         <w:rPr>
@@ -1453,7 +1085,7 @@
         <w:pStyle w:val="a3"/>
         <w:numPr>
           <w:ilvl w:val="1"/>
-          <w:numId w:val="3"/>
+          <w:numId w:val="17"/>
         </w:numPr>
         <w:spacing w:line="360" w:lineRule="auto"/>
         <w:rPr>
@@ -1543,7 +1175,7 @@
         <w:pStyle w:val="a3"/>
         <w:numPr>
           <w:ilvl w:val="1"/>
-          <w:numId w:val="3"/>
+          <w:numId w:val="17"/>
         </w:numPr>
         <w:spacing w:line="360" w:lineRule="auto"/>
         <w:rPr>
@@ -1638,7 +1270,7 @@
         <w:pStyle w:val="a3"/>
         <w:numPr>
           <w:ilvl w:val="1"/>
-          <w:numId w:val="3"/>
+          <w:numId w:val="17"/>
         </w:numPr>
         <w:spacing w:line="360" w:lineRule="auto"/>
         <w:rPr>
@@ -2252,7 +1884,7 @@
         <w:pStyle w:val="a3"/>
         <w:numPr>
           <w:ilvl w:val="1"/>
-          <w:numId w:val="3"/>
+          <w:numId w:val="17"/>
         </w:numPr>
         <w:spacing w:line="360" w:lineRule="auto"/>
         <w:rPr>
@@ -2332,7 +1964,7 @@
         <w:rPr>
           <w:rFonts w:cs="Times New Roman"/>
           <w:szCs w:val="28"/>
-          <w:lang w:val="uk-UA"/>
+          <w:lang w:val="en-US"/>
         </w:rPr>
       </w:pPr>
     </w:p>
@@ -2341,7 +1973,7 @@
         <w:pStyle w:val="a3"/>
         <w:numPr>
           <w:ilvl w:val="0"/>
-          <w:numId w:val="3"/>
+          <w:numId w:val="17"/>
         </w:numPr>
         <w:spacing w:line="360" w:lineRule="auto"/>
         <w:rPr>
@@ -2372,7 +2004,7 @@
         <w:pStyle w:val="a3"/>
         <w:numPr>
           <w:ilvl w:val="1"/>
-          <w:numId w:val="3"/>
+          <w:numId w:val="17"/>
         </w:numPr>
         <w:spacing w:line="360" w:lineRule="auto"/>
         <w:rPr>
@@ -2387,7 +2019,104 @@
           <w:szCs w:val="28"/>
           <w:lang w:val="uk-UA"/>
         </w:rPr>
-        <w:t>Мета сайту:</w:t>
+        <w:t>Призначення сайту:</w:t>
+      </w:r>
+    </w:p>
+    <w:p>
+      <w:pPr>
+        <w:pStyle w:val="a3"/>
+        <w:numPr>
+          <w:ilvl w:val="0"/>
+          <w:numId w:val="10"/>
+        </w:numPr>
+        <w:spacing w:line="360" w:lineRule="auto"/>
+        <w:rPr>
+          <w:rFonts w:cs="Times New Roman"/>
+          <w:szCs w:val="28"/>
+          <w:lang w:val="uk-UA"/>
+        </w:rPr>
+      </w:pPr>
+      <w:r>
+        <w:rPr>
+          <w:rFonts w:cs="Times New Roman"/>
+          <w:szCs w:val="28"/>
+          <w:lang w:val="uk-UA"/>
+        </w:rPr>
+        <w:t>Сайт повинен представляти компанію Замовника в Інтернеті, підтримувати її позитивний та сучасний імідж, знайомити відвідувачів із послугами компанії</w:t>
+      </w:r>
+    </w:p>
+    <w:p>
+      <w:pPr>
+        <w:pStyle w:val="a3"/>
+        <w:spacing w:line="360" w:lineRule="auto"/>
+        <w:ind w:left="1647"/>
+        <w:rPr>
+          <w:rFonts w:cs="Times New Roman"/>
+          <w:szCs w:val="28"/>
+          <w:lang w:val="uk-UA"/>
+        </w:rPr>
+      </w:pPr>
+    </w:p>
+    <w:p>
+      <w:pPr>
+        <w:pStyle w:val="a3"/>
+        <w:numPr>
+          <w:ilvl w:val="1"/>
+          <w:numId w:val="17"/>
+        </w:numPr>
+        <w:spacing w:line="360" w:lineRule="auto"/>
+        <w:rPr>
+          <w:rFonts w:cs="Times New Roman"/>
+          <w:szCs w:val="28"/>
+          <w:lang w:val="uk-UA"/>
+        </w:rPr>
+      </w:pPr>
+      <w:r>
+        <w:rPr>
+          <w:rFonts w:cs="Times New Roman"/>
+          <w:szCs w:val="28"/>
+          <w:lang w:val="uk-UA"/>
+        </w:rPr>
+        <w:t>Цілі створення сайту</w:t>
+      </w:r>
+      <w:r>
+        <w:rPr>
+          <w:rFonts w:cs="Times New Roman"/>
+          <w:szCs w:val="28"/>
+          <w:lang w:val="uk-UA"/>
+        </w:rPr>
+        <w:t>:</w:t>
+      </w:r>
+    </w:p>
+    <w:p>
+      <w:pPr>
+        <w:pStyle w:val="a3"/>
+        <w:numPr>
+          <w:ilvl w:val="2"/>
+          <w:numId w:val="17"/>
+        </w:numPr>
+        <w:spacing w:line="360" w:lineRule="auto"/>
+        <w:rPr>
+          <w:rFonts w:cs="Times New Roman"/>
+          <w:szCs w:val="28"/>
+          <w:lang w:val="uk-UA"/>
+        </w:rPr>
+      </w:pPr>
+      <w:r>
+        <w:rPr>
+          <w:rFonts w:cs="Times New Roman"/>
+          <w:szCs w:val="28"/>
+          <w:lang w:val="uk-UA"/>
+        </w:rPr>
+        <w:t>Основні цілі створення сайту</w:t>
+      </w:r>
+      <w:r>
+        <w:rPr>
+          <w:rFonts w:cs="Times New Roman"/>
+          <w:szCs w:val="28"/>
+          <w:lang w:val="uk-UA"/>
+        </w:rPr>
+        <w:t>:</w:t>
       </w:r>
     </w:p>
     <w:p>
@@ -2410,12 +2139,67 @@
           <w:szCs w:val="28"/>
           <w:lang w:val="uk-UA"/>
         </w:rPr>
+        <w:lastRenderedPageBreak/>
         <w:t>Просування товарів та послуг в мережі інтернет</w:t>
       </w:r>
     </w:p>
     <w:p>
       <w:pPr>
         <w:pStyle w:val="a3"/>
+        <w:numPr>
+          <w:ilvl w:val="2"/>
+          <w:numId w:val="17"/>
+        </w:numPr>
+        <w:spacing w:line="360" w:lineRule="auto"/>
+        <w:rPr>
+          <w:rFonts w:cs="Times New Roman"/>
+          <w:szCs w:val="28"/>
+          <w:lang w:val="uk-UA"/>
+        </w:rPr>
+      </w:pPr>
+      <w:r>
+        <w:rPr>
+          <w:rFonts w:cs="Times New Roman"/>
+          <w:szCs w:val="28"/>
+          <w:lang w:val="uk-UA"/>
+        </w:rPr>
+        <w:t>Цільова аудиторія</w:t>
+      </w:r>
+      <w:r>
+        <w:rPr>
+          <w:rFonts w:cs="Times New Roman"/>
+          <w:szCs w:val="28"/>
+          <w:lang w:val="uk-UA"/>
+        </w:rPr>
+        <w:t>:</w:t>
+      </w:r>
+    </w:p>
+    <w:p>
+      <w:pPr>
+        <w:pStyle w:val="a3"/>
+        <w:numPr>
+          <w:ilvl w:val="0"/>
+          <w:numId w:val="9"/>
+        </w:numPr>
+        <w:spacing w:line="360" w:lineRule="auto"/>
+        <w:rPr>
+          <w:rFonts w:cs="Times New Roman"/>
+          <w:szCs w:val="28"/>
+          <w:lang w:val="uk-UA"/>
+        </w:rPr>
+      </w:pPr>
+      <w:r>
+        <w:rPr>
+          <w:rFonts w:cs="Times New Roman"/>
+          <w:szCs w:val="28"/>
+          <w:lang w:val="uk-UA"/>
+        </w:rPr>
+        <w:t>У цільовій аудиторії веб-сайту можна виділити такі групи:</w:t>
+      </w:r>
+    </w:p>
+    <w:p>
+      <w:pPr>
+        <w:pStyle w:val="a3"/>
         <w:spacing w:line="360" w:lineRule="auto"/>
         <w:ind w:left="1647"/>
         <w:rPr>
@@ -2424,16 +2208,1107 @@
           <w:lang w:val="uk-UA"/>
         </w:rPr>
       </w:pPr>
-      <w:bookmarkStart w:id="3" w:name="_GoBack"/>
-      <w:bookmarkEnd w:id="3"/>
+      <w:r>
+        <w:rPr>
+          <w:rFonts w:cs="Times New Roman"/>
+          <w:szCs w:val="28"/>
+          <w:lang w:val="uk-UA"/>
+        </w:rPr>
+        <w:t>1. Покупці;</w:t>
+      </w:r>
+    </w:p>
+    <w:p>
+      <w:pPr>
+        <w:pStyle w:val="a3"/>
+        <w:spacing w:line="360" w:lineRule="auto"/>
+        <w:ind w:left="1647"/>
+        <w:rPr>
+          <w:rFonts w:cs="Times New Roman"/>
+          <w:szCs w:val="28"/>
+          <w:lang w:val="uk-UA"/>
+        </w:rPr>
+      </w:pPr>
+      <w:r>
+        <w:rPr>
+          <w:rFonts w:cs="Times New Roman"/>
+          <w:szCs w:val="28"/>
+          <w:lang w:val="uk-UA"/>
+        </w:rPr>
+        <w:t>2. Партнери;</w:t>
+      </w:r>
+    </w:p>
+    <w:p>
+      <w:pPr>
+        <w:pStyle w:val="a3"/>
+        <w:spacing w:line="360" w:lineRule="auto"/>
+        <w:ind w:left="1647"/>
+        <w:rPr>
+          <w:rFonts w:cs="Times New Roman"/>
+          <w:szCs w:val="28"/>
+          <w:lang w:val="uk-UA"/>
+        </w:rPr>
+      </w:pPr>
+    </w:p>
+    <w:p>
+      <w:pPr>
+        <w:pStyle w:val="a3"/>
+        <w:numPr>
+          <w:ilvl w:val="0"/>
+          <w:numId w:val="17"/>
+        </w:numPr>
+        <w:spacing w:line="360" w:lineRule="auto"/>
+        <w:rPr>
+          <w:rFonts w:cs="Times New Roman"/>
+          <w:szCs w:val="28"/>
+          <w:lang w:val="uk-UA"/>
+        </w:rPr>
+      </w:pPr>
+      <w:r>
+        <w:rPr>
+          <w:rFonts w:cs="Times New Roman"/>
+          <w:szCs w:val="28"/>
+          <w:lang w:val="uk-UA"/>
+        </w:rPr>
+        <w:t>Вимоги до сайту:</w:t>
+      </w:r>
     </w:p>
     <w:p>
       <w:pPr>
         <w:pStyle w:val="a3"/>
         <w:numPr>
           <w:ilvl w:val="1"/>
-          <w:numId w:val="3"/>
+          <w:numId w:val="17"/>
         </w:numPr>
+        <w:spacing w:line="360" w:lineRule="auto"/>
+        <w:rPr>
+          <w:rFonts w:cs="Times New Roman"/>
+          <w:szCs w:val="28"/>
+          <w:lang w:val="uk-UA"/>
+        </w:rPr>
+      </w:pPr>
+      <w:r>
+        <w:rPr>
+          <w:rFonts w:cs="Times New Roman"/>
+          <w:szCs w:val="28"/>
+          <w:lang w:val="uk-UA"/>
+        </w:rPr>
+        <w:t>Вимоги до Дизайну:</w:t>
+      </w:r>
+    </w:p>
+    <w:p>
+      <w:pPr>
+        <w:pStyle w:val="a3"/>
+        <w:numPr>
+          <w:ilvl w:val="2"/>
+          <w:numId w:val="17"/>
+        </w:numPr>
+        <w:spacing w:line="360" w:lineRule="auto"/>
+        <w:rPr>
+          <w:rFonts w:cs="Times New Roman"/>
+          <w:szCs w:val="28"/>
+          <w:lang w:val="uk-UA"/>
+        </w:rPr>
+      </w:pPr>
+      <w:r>
+        <w:rPr>
+          <w:rFonts w:cs="Times New Roman"/>
+          <w:szCs w:val="28"/>
+          <w:lang w:val="uk-UA"/>
+        </w:rPr>
+        <w:t>Кольори:</w:t>
+      </w:r>
+    </w:p>
+    <w:p>
+      <w:pPr>
+        <w:pStyle w:val="a3"/>
+        <w:numPr>
+          <w:ilvl w:val="0"/>
+          <w:numId w:val="9"/>
+        </w:numPr>
+        <w:spacing w:line="360" w:lineRule="auto"/>
+        <w:rPr>
+          <w:rFonts w:cs="Times New Roman"/>
+          <w:szCs w:val="28"/>
+          <w:lang w:val="uk-UA"/>
+        </w:rPr>
+      </w:pPr>
+      <w:r>
+        <w:rPr>
+          <w:rFonts w:cs="Times New Roman"/>
+          <w:szCs w:val="28"/>
+          <w:lang w:val="uk-UA"/>
+        </w:rPr>
+        <w:t>Білий (</w:t>
+      </w:r>
+      <w:r>
+        <w:rPr>
+          <w:rFonts w:cs="Times New Roman"/>
+          <w:szCs w:val="28"/>
+          <w:lang w:val="uk-UA"/>
+        </w:rPr>
+        <w:t>#</w:t>
+      </w:r>
+      <w:proofErr w:type="spellStart"/>
+      <w:r>
+        <w:rPr>
+          <w:rFonts w:cs="Times New Roman"/>
+          <w:szCs w:val="28"/>
+          <w:lang w:val="uk-UA"/>
+        </w:rPr>
+        <w:t>ffffff</w:t>
+      </w:r>
+      <w:proofErr w:type="spellEnd"/>
+      <w:r>
+        <w:rPr>
+          <w:rFonts w:cs="Times New Roman"/>
+          <w:szCs w:val="28"/>
+          <w:lang w:val="uk-UA"/>
+        </w:rPr>
+        <w:t>)</w:t>
+      </w:r>
+    </w:p>
+    <w:p>
+      <w:pPr>
+        <w:pStyle w:val="a3"/>
+        <w:numPr>
+          <w:ilvl w:val="0"/>
+          <w:numId w:val="9"/>
+        </w:numPr>
+        <w:spacing w:line="360" w:lineRule="auto"/>
+        <w:rPr>
+          <w:rFonts w:cs="Times New Roman"/>
+          <w:szCs w:val="28"/>
+          <w:lang w:val="uk-UA"/>
+        </w:rPr>
+      </w:pPr>
+      <w:r>
+        <w:rPr>
+          <w:rFonts w:cs="Times New Roman"/>
+          <w:szCs w:val="28"/>
+          <w:lang w:val="uk-UA"/>
+        </w:rPr>
+        <w:t>Синій (</w:t>
+      </w:r>
+      <w:r>
+        <w:rPr>
+          <w:rFonts w:cs="Times New Roman"/>
+          <w:szCs w:val="28"/>
+          <w:lang w:val="uk-UA"/>
+        </w:rPr>
+        <w:t>#056efd</w:t>
+      </w:r>
+      <w:r>
+        <w:rPr>
+          <w:rFonts w:cs="Times New Roman"/>
+          <w:szCs w:val="28"/>
+          <w:lang w:val="uk-UA"/>
+        </w:rPr>
+        <w:t>)</w:t>
+      </w:r>
+    </w:p>
+    <w:p>
+      <w:pPr>
+        <w:pStyle w:val="a3"/>
+        <w:numPr>
+          <w:ilvl w:val="0"/>
+          <w:numId w:val="9"/>
+        </w:numPr>
+        <w:spacing w:line="360" w:lineRule="auto"/>
+        <w:rPr>
+          <w:rFonts w:cs="Times New Roman"/>
+          <w:szCs w:val="28"/>
+          <w:lang w:val="uk-UA"/>
+        </w:rPr>
+      </w:pPr>
+      <w:r>
+        <w:rPr>
+          <w:rFonts w:cs="Times New Roman"/>
+          <w:szCs w:val="28"/>
+          <w:lang w:val="uk-UA"/>
+        </w:rPr>
+        <w:t>Сірий (</w:t>
+      </w:r>
+      <w:r>
+        <w:rPr>
+          <w:rFonts w:cs="Times New Roman"/>
+          <w:szCs w:val="28"/>
+          <w:lang w:val="uk-UA"/>
+        </w:rPr>
+        <w:t>#787878</w:t>
+      </w:r>
+      <w:r>
+        <w:rPr>
+          <w:rFonts w:cs="Times New Roman"/>
+          <w:szCs w:val="28"/>
+          <w:lang w:val="uk-UA"/>
+        </w:rPr>
+        <w:t>)</w:t>
+      </w:r>
+    </w:p>
+    <w:p>
+      <w:pPr>
+        <w:pStyle w:val="a3"/>
+        <w:numPr>
+          <w:ilvl w:val="0"/>
+          <w:numId w:val="9"/>
+        </w:numPr>
+        <w:spacing w:line="360" w:lineRule="auto"/>
+        <w:rPr>
+          <w:rFonts w:cs="Times New Roman"/>
+          <w:szCs w:val="28"/>
+          <w:lang w:val="uk-UA"/>
+        </w:rPr>
+      </w:pPr>
+      <w:r>
+        <w:rPr>
+          <w:rFonts w:cs="Times New Roman"/>
+          <w:szCs w:val="28"/>
+          <w:lang w:val="uk-UA"/>
+        </w:rPr>
+        <w:t>Чорний (</w:t>
+      </w:r>
+      <w:r>
+        <w:rPr>
+          <w:rFonts w:cs="Times New Roman"/>
+          <w:szCs w:val="28"/>
+          <w:lang w:val="uk-UA"/>
+        </w:rPr>
+        <w:t>#1e2426</w:t>
+      </w:r>
+      <w:r>
+        <w:rPr>
+          <w:rFonts w:cs="Times New Roman"/>
+          <w:szCs w:val="28"/>
+          <w:lang w:val="uk-UA"/>
+        </w:rPr>
+        <w:t>)</w:t>
+      </w:r>
+    </w:p>
+    <w:p>
+      <w:pPr>
+        <w:spacing w:after="160" w:line="259" w:lineRule="auto"/>
+        <w:rPr>
+          <w:rFonts w:cs="Times New Roman"/>
+          <w:szCs w:val="28"/>
+          <w:lang w:val="uk-UA"/>
+        </w:rPr>
+      </w:pPr>
+      <w:r>
+        <w:rPr>
+          <w:rFonts w:cs="Times New Roman"/>
+          <w:szCs w:val="28"/>
+          <w:lang w:val="uk-UA"/>
+        </w:rPr>
+        <w:br w:type="page"/>
+      </w:r>
+    </w:p>
+    <w:p>
+      <w:pPr>
+        <w:pStyle w:val="a3"/>
+        <w:numPr>
+          <w:ilvl w:val="2"/>
+          <w:numId w:val="17"/>
+        </w:numPr>
+        <w:spacing w:line="360" w:lineRule="auto"/>
+        <w:rPr>
+          <w:rFonts w:cs="Times New Roman"/>
+          <w:szCs w:val="28"/>
+          <w:lang w:val="uk-UA"/>
+        </w:rPr>
+      </w:pPr>
+      <w:r>
+        <w:rPr>
+          <w:rFonts w:cs="Times New Roman"/>
+          <w:szCs w:val="28"/>
+          <w:lang w:val="uk-UA"/>
+        </w:rPr>
+        <w:lastRenderedPageBreak/>
+        <w:t>Перелік сторінок:</w:t>
+      </w:r>
+    </w:p>
+    <w:p>
+      <w:pPr>
+        <w:pStyle w:val="a3"/>
+        <w:numPr>
+          <w:ilvl w:val="3"/>
+          <w:numId w:val="17"/>
+        </w:numPr>
+        <w:spacing w:line="360" w:lineRule="auto"/>
+        <w:rPr>
+          <w:rFonts w:cs="Times New Roman"/>
+          <w:szCs w:val="28"/>
+          <w:lang w:val="uk-UA"/>
+        </w:rPr>
+      </w:pPr>
+      <w:r>
+        <w:rPr>
+          <w:rFonts w:cs="Times New Roman"/>
+          <w:szCs w:val="28"/>
+          <w:lang w:val="uk-UA"/>
+        </w:rPr>
+        <w:t>Головна:</w:t>
+      </w:r>
+    </w:p>
+    <w:p>
+      <w:pPr>
+        <w:pStyle w:val="a3"/>
+        <w:numPr>
+          <w:ilvl w:val="4"/>
+          <w:numId w:val="17"/>
+        </w:numPr>
+        <w:spacing w:line="360" w:lineRule="auto"/>
+        <w:rPr>
+          <w:rFonts w:cs="Times New Roman"/>
+          <w:szCs w:val="28"/>
+          <w:lang w:val="uk-UA"/>
+        </w:rPr>
+      </w:pPr>
+      <w:r>
+        <w:rPr>
+          <w:rFonts w:cs="Times New Roman"/>
+          <w:szCs w:val="28"/>
+          <w:lang w:val="uk-UA"/>
+        </w:rPr>
+        <w:t>Дизайн сторінки:</w:t>
+      </w:r>
+    </w:p>
+    <w:p>
+      <w:pPr>
+        <w:spacing w:line="360" w:lineRule="auto"/>
+        <w:jc w:val="center"/>
+        <w:rPr>
+          <w:rFonts w:cs="Times New Roman"/>
+          <w:szCs w:val="28"/>
+          <w:lang w:val="uk-UA"/>
+        </w:rPr>
+      </w:pPr>
+      <w:r>
+        <w:rPr>
+          <w:noProof/>
+          <w:lang w:val="uk-UA" w:eastAsia="uk-UA"/>
+        </w:rPr>
+        <w:drawing>
+          <wp:inline distT="0" distB="0" distL="0" distR="0">
+            <wp:extent cx="3498878" cy="7771844"/>
+            <wp:effectExtent l="19050" t="19050" r="25400" b="19685"/>
+            <wp:docPr id="6" name="Рисунок 6" descr="https://cdn.discordapp.com/attachments/811305720133713940/943480310501351484/2022-02-16_14.13.25-fullpage.png"/>
+            <wp:cNvGraphicFramePr>
+              <a:graphicFrameLocks xmlns:a="http://schemas.openxmlformats.org/drawingml/2006/main" noChangeAspect="1"/>
+            </wp:cNvGraphicFramePr>
+            <a:graphic xmlns:a="http://schemas.openxmlformats.org/drawingml/2006/main">
+              <a:graphicData uri="http://schemas.openxmlformats.org/drawingml/2006/picture">
+                <pic:pic xmlns:pic="http://schemas.openxmlformats.org/drawingml/2006/picture">
+                  <pic:nvPicPr>
+                    <pic:cNvPr id="0" name="Picture 11" descr="https://cdn.discordapp.com/attachments/811305720133713940/943480310501351484/2022-02-16_14.13.25-fullpage.png"/>
+                    <pic:cNvPicPr>
+                      <a:picLocks noChangeAspect="1" noChangeArrowheads="1"/>
+                    </pic:cNvPicPr>
+                  </pic:nvPicPr>
+                  <pic:blipFill>
+                    <a:blip r:embed="rId5" cstate="print">
+                      <a:extLst>
+                        <a:ext uri="{28A0092B-C50C-407E-A947-70E740481C1C}">
+                          <a14:useLocalDpi xmlns:a14="http://schemas.microsoft.com/office/drawing/2010/main" val="0"/>
+                        </a:ext>
+                      </a:extLst>
+                    </a:blip>
+                    <a:srcRect/>
+                    <a:stretch>
+                      <a:fillRect/>
+                    </a:stretch>
+                  </pic:blipFill>
+                  <pic:spPr bwMode="auto">
+                    <a:xfrm>
+                      <a:off x="0" y="0"/>
+                      <a:ext cx="3507670" cy="7791372"/>
+                    </a:xfrm>
+                    <a:prstGeom prst="rect">
+                      <a:avLst/>
+                    </a:prstGeom>
+                    <a:noFill/>
+                    <a:ln>
+                      <a:solidFill>
+                        <a:schemeClr val="tx1"/>
+                      </a:solidFill>
+                    </a:ln>
+                  </pic:spPr>
+                </pic:pic>
+              </a:graphicData>
+            </a:graphic>
+          </wp:inline>
+        </w:drawing>
+      </w:r>
+    </w:p>
+    <w:p>
+      <w:pPr>
+        <w:spacing w:after="160" w:line="259" w:lineRule="auto"/>
+        <w:rPr>
+          <w:rFonts w:cs="Times New Roman"/>
+          <w:szCs w:val="28"/>
+          <w:lang w:val="uk-UA"/>
+        </w:rPr>
+      </w:pPr>
+      <w:r>
+        <w:rPr>
+          <w:rFonts w:cs="Times New Roman"/>
+          <w:szCs w:val="28"/>
+          <w:lang w:val="uk-UA"/>
+        </w:rPr>
+        <w:br w:type="page"/>
+      </w:r>
+    </w:p>
+    <w:p>
+      <w:pPr>
+        <w:pStyle w:val="a3"/>
+        <w:numPr>
+          <w:ilvl w:val="4"/>
+          <w:numId w:val="17"/>
+        </w:numPr>
+        <w:spacing w:line="360" w:lineRule="auto"/>
+        <w:rPr>
+          <w:rFonts w:cs="Times New Roman"/>
+          <w:szCs w:val="28"/>
+          <w:lang w:val="uk-UA"/>
+        </w:rPr>
+      </w:pPr>
+      <w:r>
+        <w:rPr>
+          <w:rFonts w:cs="Times New Roman"/>
+          <w:szCs w:val="28"/>
+          <w:lang w:val="uk-UA"/>
+        </w:rPr>
+        <w:lastRenderedPageBreak/>
+        <w:t>Вимоги до сторінки:</w:t>
+      </w:r>
+    </w:p>
+    <w:p>
+      <w:pPr>
+        <w:spacing w:after="160" w:line="259" w:lineRule="auto"/>
+        <w:rPr>
+          <w:rFonts w:cs="Times New Roman"/>
+          <w:szCs w:val="28"/>
+          <w:lang w:val="uk-UA"/>
+        </w:rPr>
+      </w:pPr>
+    </w:p>
+    <w:p>
+      <w:pPr>
+        <w:pStyle w:val="a3"/>
+        <w:numPr>
+          <w:ilvl w:val="3"/>
+          <w:numId w:val="17"/>
+        </w:numPr>
+        <w:spacing w:line="360" w:lineRule="auto"/>
+        <w:rPr>
+          <w:rFonts w:cs="Times New Roman"/>
+          <w:szCs w:val="28"/>
+          <w:lang w:val="uk-UA"/>
+        </w:rPr>
+      </w:pPr>
+      <w:r>
+        <w:rPr>
+          <w:rFonts w:cs="Times New Roman"/>
+          <w:szCs w:val="28"/>
+          <w:lang w:val="uk-UA"/>
+        </w:rPr>
+        <w:t>Про Нас:</w:t>
+      </w:r>
+    </w:p>
+    <w:p>
+      <w:pPr>
+        <w:pStyle w:val="a3"/>
+        <w:numPr>
+          <w:ilvl w:val="4"/>
+          <w:numId w:val="17"/>
+        </w:numPr>
+        <w:spacing w:line="360" w:lineRule="auto"/>
+        <w:rPr>
+          <w:rFonts w:cs="Times New Roman"/>
+          <w:szCs w:val="28"/>
+          <w:lang w:val="uk-UA"/>
+        </w:rPr>
+      </w:pPr>
+      <w:r>
+        <w:rPr>
+          <w:rFonts w:cs="Times New Roman"/>
+          <w:szCs w:val="28"/>
+          <w:lang w:val="uk-UA"/>
+        </w:rPr>
+        <w:t>Дизайн сторінки</w:t>
+      </w:r>
+      <w:r>
+        <w:rPr>
+          <w:rFonts w:cs="Times New Roman"/>
+          <w:szCs w:val="28"/>
+          <w:lang w:val="uk-UA"/>
+        </w:rPr>
+        <w:t>:</w:t>
+      </w:r>
+    </w:p>
+    <w:p>
+      <w:pPr>
+        <w:spacing w:line="360" w:lineRule="auto"/>
+        <w:rPr>
+          <w:rFonts w:cs="Times New Roman"/>
+          <w:szCs w:val="28"/>
+          <w:lang w:val="uk-UA"/>
+        </w:rPr>
+      </w:pPr>
+      <w:r>
+        <w:rPr>
+          <w:noProof/>
+          <w:lang w:val="uk-UA" w:eastAsia="uk-UA"/>
+        </w:rPr>
+        <w:drawing>
+          <wp:inline distT="0" distB="0" distL="0" distR="0">
+            <wp:extent cx="6120765" cy="1999450"/>
+            <wp:effectExtent l="19050" t="19050" r="13335" b="20320"/>
+            <wp:docPr id="2" name="Рисунок 2" descr="https://mezidia.github.io/medivac/images/about.png"/>
+            <wp:cNvGraphicFramePr>
+              <a:graphicFrameLocks xmlns:a="http://schemas.openxmlformats.org/drawingml/2006/main" noChangeAspect="1"/>
+            </wp:cNvGraphicFramePr>
+            <a:graphic xmlns:a="http://schemas.openxmlformats.org/drawingml/2006/main">
+              <a:graphicData uri="http://schemas.openxmlformats.org/drawingml/2006/picture">
+                <pic:pic xmlns:pic="http://schemas.openxmlformats.org/drawingml/2006/picture">
+                  <pic:nvPicPr>
+                    <pic:cNvPr id="0" name="Picture 3" descr="https://mezidia.github.io/medivac/images/about.png"/>
+                    <pic:cNvPicPr>
+                      <a:picLocks noChangeAspect="1" noChangeArrowheads="1"/>
+                    </pic:cNvPicPr>
+                  </pic:nvPicPr>
+                  <pic:blipFill>
+                    <a:blip r:embed="rId6" cstate="print">
+                      <a:extLst>
+                        <a:ext uri="{28A0092B-C50C-407E-A947-70E740481C1C}">
+                          <a14:useLocalDpi xmlns:a14="http://schemas.microsoft.com/office/drawing/2010/main" val="0"/>
+                        </a:ext>
+                      </a:extLst>
+                    </a:blip>
+                    <a:srcRect/>
+                    <a:stretch>
+                      <a:fillRect/>
+                    </a:stretch>
+                  </pic:blipFill>
+                  <pic:spPr bwMode="auto">
+                    <a:xfrm>
+                      <a:off x="0" y="0"/>
+                      <a:ext cx="6120765" cy="1999450"/>
+                    </a:xfrm>
+                    <a:prstGeom prst="rect">
+                      <a:avLst/>
+                    </a:prstGeom>
+                    <a:noFill/>
+                    <a:ln>
+                      <a:solidFill>
+                        <a:schemeClr val="tx1"/>
+                      </a:solidFill>
+                    </a:ln>
+                  </pic:spPr>
+                </pic:pic>
+              </a:graphicData>
+            </a:graphic>
+          </wp:inline>
+        </w:drawing>
+      </w:r>
+    </w:p>
+    <w:p>
+      <w:pPr>
+        <w:pStyle w:val="a3"/>
+        <w:numPr>
+          <w:ilvl w:val="4"/>
+          <w:numId w:val="17"/>
+        </w:numPr>
+        <w:spacing w:line="360" w:lineRule="auto"/>
+        <w:rPr>
+          <w:rFonts w:cs="Times New Roman"/>
+          <w:szCs w:val="28"/>
+          <w:lang w:val="uk-UA"/>
+        </w:rPr>
+      </w:pPr>
+      <w:r>
+        <w:rPr>
+          <w:rFonts w:cs="Times New Roman"/>
+          <w:szCs w:val="28"/>
+          <w:lang w:val="uk-UA"/>
+        </w:rPr>
+        <w:t>Вимоги до сторінки:</w:t>
+      </w:r>
+    </w:p>
+    <w:p>
+      <w:pPr>
+        <w:spacing w:line="360" w:lineRule="auto"/>
+        <w:rPr>
+          <w:rFonts w:cs="Times New Roman"/>
+          <w:szCs w:val="28"/>
+          <w:lang w:val="uk-UA"/>
+        </w:rPr>
+      </w:pPr>
+    </w:p>
+    <w:p>
+      <w:pPr>
+        <w:pStyle w:val="a3"/>
+        <w:numPr>
+          <w:ilvl w:val="3"/>
+          <w:numId w:val="17"/>
+        </w:numPr>
+        <w:spacing w:line="360" w:lineRule="auto"/>
+        <w:rPr>
+          <w:rFonts w:cs="Times New Roman"/>
+          <w:szCs w:val="28"/>
+          <w:lang w:val="uk-UA"/>
+        </w:rPr>
+      </w:pPr>
+      <w:r>
+        <w:rPr>
+          <w:rFonts w:cs="Times New Roman"/>
+          <w:szCs w:val="28"/>
+          <w:lang w:val="uk-UA"/>
+        </w:rPr>
+        <w:t>Контакти:</w:t>
+      </w:r>
+    </w:p>
+    <w:p>
+      <w:pPr>
+        <w:pStyle w:val="a3"/>
+        <w:numPr>
+          <w:ilvl w:val="4"/>
+          <w:numId w:val="17"/>
+        </w:numPr>
+        <w:spacing w:line="360" w:lineRule="auto"/>
+        <w:rPr>
+          <w:rFonts w:cs="Times New Roman"/>
+          <w:szCs w:val="28"/>
+          <w:lang w:val="uk-UA"/>
+        </w:rPr>
+      </w:pPr>
+      <w:r>
+        <w:rPr>
+          <w:rFonts w:cs="Times New Roman"/>
+          <w:szCs w:val="28"/>
+          <w:lang w:val="uk-UA"/>
+        </w:rPr>
+        <w:t>Дизайн сторінки:</w:t>
+      </w:r>
+    </w:p>
+    <w:p>
+      <w:pPr>
+        <w:spacing w:line="360" w:lineRule="auto"/>
+        <w:rPr>
+          <w:rFonts w:cs="Times New Roman"/>
+          <w:szCs w:val="28"/>
+          <w:lang w:val="uk-UA"/>
+        </w:rPr>
+      </w:pPr>
+      <w:r>
+        <w:rPr>
+          <w:noProof/>
+          <w:lang w:val="uk-UA" w:eastAsia="uk-UA"/>
+        </w:rPr>
+        <w:drawing>
+          <wp:inline distT="0" distB="0" distL="0" distR="0">
+            <wp:extent cx="6120765" cy="2899650"/>
+            <wp:effectExtent l="19050" t="19050" r="13335" b="15240"/>
+            <wp:docPr id="3" name="Рисунок 3" descr="https://mezidia.github.io/medivac/images/contacts.png"/>
+            <wp:cNvGraphicFramePr>
+              <a:graphicFrameLocks xmlns:a="http://schemas.openxmlformats.org/drawingml/2006/main" noChangeAspect="1"/>
+            </wp:cNvGraphicFramePr>
+            <a:graphic xmlns:a="http://schemas.openxmlformats.org/drawingml/2006/main">
+              <a:graphicData uri="http://schemas.openxmlformats.org/drawingml/2006/picture">
+                <pic:pic xmlns:pic="http://schemas.openxmlformats.org/drawingml/2006/picture">
+                  <pic:nvPicPr>
+                    <pic:cNvPr id="0" name="Picture 5" descr="https://mezidia.github.io/medivac/images/contacts.png"/>
+                    <pic:cNvPicPr>
+                      <a:picLocks noChangeAspect="1" noChangeArrowheads="1"/>
+                    </pic:cNvPicPr>
+                  </pic:nvPicPr>
+                  <pic:blipFill>
+                    <a:blip r:embed="rId7" cstate="print">
+                      <a:extLst>
+                        <a:ext uri="{28A0092B-C50C-407E-A947-70E740481C1C}">
+                          <a14:useLocalDpi xmlns:a14="http://schemas.microsoft.com/office/drawing/2010/main" val="0"/>
+                        </a:ext>
+                      </a:extLst>
+                    </a:blip>
+                    <a:srcRect/>
+                    <a:stretch>
+                      <a:fillRect/>
+                    </a:stretch>
+                  </pic:blipFill>
+                  <pic:spPr bwMode="auto">
+                    <a:xfrm>
+                      <a:off x="0" y="0"/>
+                      <a:ext cx="6120765" cy="2899650"/>
+                    </a:xfrm>
+                    <a:prstGeom prst="rect">
+                      <a:avLst/>
+                    </a:prstGeom>
+                    <a:noFill/>
+                    <a:ln>
+                      <a:solidFill>
+                        <a:schemeClr val="tx1"/>
+                      </a:solidFill>
+                    </a:ln>
+                  </pic:spPr>
+                </pic:pic>
+              </a:graphicData>
+            </a:graphic>
+          </wp:inline>
+        </w:drawing>
+      </w:r>
+    </w:p>
+    <w:p>
+      <w:pPr>
+        <w:pStyle w:val="a3"/>
+        <w:numPr>
+          <w:ilvl w:val="4"/>
+          <w:numId w:val="17"/>
+        </w:numPr>
+        <w:spacing w:line="360" w:lineRule="auto"/>
+        <w:rPr>
+          <w:rFonts w:cs="Times New Roman"/>
+          <w:szCs w:val="28"/>
+          <w:lang w:val="uk-UA"/>
+        </w:rPr>
+      </w:pPr>
+      <w:r>
+        <w:rPr>
+          <w:rFonts w:cs="Times New Roman"/>
+          <w:szCs w:val="28"/>
+          <w:lang w:val="uk-UA"/>
+        </w:rPr>
+        <w:t>Вимоги до сторінки:</w:t>
+      </w:r>
+    </w:p>
+    <w:p>
+      <w:pPr>
+        <w:spacing w:line="360" w:lineRule="auto"/>
+        <w:rPr>
+          <w:rFonts w:cs="Times New Roman"/>
+          <w:szCs w:val="28"/>
+          <w:lang w:val="uk-UA"/>
+        </w:rPr>
+      </w:pPr>
+    </w:p>
+    <w:p>
+      <w:pPr>
+        <w:spacing w:after="160" w:line="259" w:lineRule="auto"/>
+        <w:rPr>
+          <w:rFonts w:cs="Times New Roman"/>
+          <w:szCs w:val="28"/>
+          <w:lang w:val="uk-UA"/>
+        </w:rPr>
+      </w:pPr>
+    </w:p>
+    <w:p>
+      <w:pPr>
+        <w:pStyle w:val="a3"/>
+        <w:numPr>
+          <w:ilvl w:val="3"/>
+          <w:numId w:val="17"/>
+        </w:numPr>
+        <w:spacing w:line="360" w:lineRule="auto"/>
+        <w:rPr>
+          <w:rFonts w:cs="Times New Roman"/>
+          <w:szCs w:val="28"/>
+          <w:lang w:val="uk-UA"/>
+        </w:rPr>
+      </w:pPr>
+      <w:r>
+        <w:rPr>
+          <w:rFonts w:cs="Times New Roman"/>
+          <w:szCs w:val="28"/>
+          <w:lang w:val="uk-UA"/>
+        </w:rPr>
+        <w:t>Політ</w:t>
+      </w:r>
+      <w:r>
+        <w:rPr>
+          <w:rFonts w:cs="Times New Roman"/>
+          <w:szCs w:val="28"/>
+          <w:lang w:val="uk-UA"/>
+        </w:rPr>
+        <w:t>:</w:t>
+      </w:r>
+    </w:p>
+    <w:p>
+      <w:pPr>
+        <w:pStyle w:val="a3"/>
+        <w:numPr>
+          <w:ilvl w:val="4"/>
+          <w:numId w:val="17"/>
+        </w:numPr>
+        <w:spacing w:line="360" w:lineRule="auto"/>
+        <w:rPr>
+          <w:rFonts w:cs="Times New Roman"/>
+          <w:szCs w:val="28"/>
+          <w:lang w:val="uk-UA"/>
+        </w:rPr>
+      </w:pPr>
+      <w:r>
+        <w:rPr>
+          <w:rFonts w:cs="Times New Roman"/>
+          <w:szCs w:val="28"/>
+          <w:lang w:val="uk-UA"/>
+        </w:rPr>
+        <w:t>Дизайн сторінки:</w:t>
+      </w:r>
+    </w:p>
+    <w:p>
+      <w:pPr>
+        <w:spacing w:line="360" w:lineRule="auto"/>
+        <w:rPr>
+          <w:rFonts w:cs="Times New Roman"/>
+          <w:szCs w:val="28"/>
+          <w:lang w:val="uk-UA"/>
+        </w:rPr>
+      </w:pPr>
+      <w:r>
+        <w:rPr>
+          <w:noProof/>
+          <w:lang w:val="uk-UA" w:eastAsia="uk-UA"/>
+        </w:rPr>
+        <w:drawing>
+          <wp:inline distT="0" distB="0" distL="0" distR="0">
+            <wp:extent cx="6120765" cy="2883016"/>
+            <wp:effectExtent l="19050" t="19050" r="13335" b="12700"/>
+            <wp:docPr id="4" name="Рисунок 4" descr="https://mezidia.github.io/medivac/images/flight.png"/>
+            <wp:cNvGraphicFramePr>
+              <a:graphicFrameLocks xmlns:a="http://schemas.openxmlformats.org/drawingml/2006/main" noChangeAspect="1"/>
+            </wp:cNvGraphicFramePr>
+            <a:graphic xmlns:a="http://schemas.openxmlformats.org/drawingml/2006/main">
+              <a:graphicData uri="http://schemas.openxmlformats.org/drawingml/2006/picture">
+                <pic:pic xmlns:pic="http://schemas.openxmlformats.org/drawingml/2006/picture">
+                  <pic:nvPicPr>
+                    <pic:cNvPr id="0" name="Picture 7" descr="https://mezidia.github.io/medivac/images/flight.png"/>
+                    <pic:cNvPicPr>
+                      <a:picLocks noChangeAspect="1" noChangeArrowheads="1"/>
+                    </pic:cNvPicPr>
+                  </pic:nvPicPr>
+                  <pic:blipFill>
+                    <a:blip r:embed="rId8" cstate="print">
+                      <a:extLst>
+                        <a:ext uri="{28A0092B-C50C-407E-A947-70E740481C1C}">
+                          <a14:useLocalDpi xmlns:a14="http://schemas.microsoft.com/office/drawing/2010/main" val="0"/>
+                        </a:ext>
+                      </a:extLst>
+                    </a:blip>
+                    <a:srcRect/>
+                    <a:stretch>
+                      <a:fillRect/>
+                    </a:stretch>
+                  </pic:blipFill>
+                  <pic:spPr bwMode="auto">
+                    <a:xfrm>
+                      <a:off x="0" y="0"/>
+                      <a:ext cx="6120765" cy="2883016"/>
+                    </a:xfrm>
+                    <a:prstGeom prst="rect">
+                      <a:avLst/>
+                    </a:prstGeom>
+                    <a:noFill/>
+                    <a:ln>
+                      <a:solidFill>
+                        <a:schemeClr val="tx1"/>
+                      </a:solidFill>
+                    </a:ln>
+                  </pic:spPr>
+                </pic:pic>
+              </a:graphicData>
+            </a:graphic>
+          </wp:inline>
+        </w:drawing>
+      </w:r>
+    </w:p>
+    <w:p>
+      <w:pPr>
+        <w:pStyle w:val="a3"/>
+        <w:numPr>
+          <w:ilvl w:val="4"/>
+          <w:numId w:val="17"/>
+        </w:numPr>
+        <w:spacing w:line="360" w:lineRule="auto"/>
+        <w:rPr>
+          <w:rFonts w:cs="Times New Roman"/>
+          <w:szCs w:val="28"/>
+          <w:lang w:val="uk-UA"/>
+        </w:rPr>
+      </w:pPr>
+      <w:r>
+        <w:rPr>
+          <w:rFonts w:cs="Times New Roman"/>
+          <w:szCs w:val="28"/>
+          <w:lang w:val="uk-UA"/>
+        </w:rPr>
+        <w:t>Вимоги до сторінки:</w:t>
+      </w:r>
+    </w:p>
+    <w:p>
+      <w:pPr>
+        <w:pStyle w:val="a3"/>
+        <w:numPr>
+          <w:ilvl w:val="3"/>
+          <w:numId w:val="17"/>
+        </w:numPr>
+        <w:spacing w:line="360" w:lineRule="auto"/>
+        <w:rPr>
+          <w:rFonts w:cs="Times New Roman"/>
+          <w:szCs w:val="28"/>
+          <w:lang w:val="uk-UA"/>
+        </w:rPr>
+      </w:pPr>
+      <w:r>
+        <w:rPr>
+          <w:rFonts w:cs="Times New Roman"/>
+          <w:szCs w:val="28"/>
+          <w:lang w:val="uk-UA"/>
+        </w:rPr>
+        <w:t>Польоти</w:t>
+      </w:r>
+      <w:r>
+        <w:rPr>
+          <w:rFonts w:cs="Times New Roman"/>
+          <w:szCs w:val="28"/>
+          <w:lang w:val="uk-UA"/>
+        </w:rPr>
+        <w:t>:</w:t>
+      </w:r>
+    </w:p>
+    <w:p>
+      <w:pPr>
+        <w:pStyle w:val="a3"/>
+        <w:numPr>
+          <w:ilvl w:val="4"/>
+          <w:numId w:val="17"/>
+        </w:numPr>
+        <w:spacing w:line="360" w:lineRule="auto"/>
+        <w:rPr>
+          <w:rFonts w:cs="Times New Roman"/>
+          <w:szCs w:val="28"/>
+          <w:lang w:val="uk-UA"/>
+        </w:rPr>
+      </w:pPr>
+      <w:r>
+        <w:rPr>
+          <w:rFonts w:cs="Times New Roman"/>
+          <w:szCs w:val="28"/>
+          <w:lang w:val="uk-UA"/>
+        </w:rPr>
+        <w:t>Дизайн сторінки:</w:t>
+      </w:r>
+    </w:p>
+    <w:p>
+      <w:pPr>
+        <w:spacing w:line="360" w:lineRule="auto"/>
+        <w:rPr>
+          <w:rFonts w:cs="Times New Roman"/>
+          <w:szCs w:val="28"/>
+          <w:lang w:val="uk-UA"/>
+        </w:rPr>
+      </w:pPr>
+      <w:r>
+        <w:rPr>
+          <w:noProof/>
+          <w:lang w:val="uk-UA" w:eastAsia="uk-UA"/>
+        </w:rPr>
+        <w:drawing>
+          <wp:inline distT="0" distB="0" distL="0" distR="0">
+            <wp:extent cx="6120765" cy="1823478"/>
+            <wp:effectExtent l="19050" t="19050" r="13335" b="24765"/>
+            <wp:docPr id="5" name="Рисунок 5" descr="https://mezidia.github.io/medivac/images/flights.png"/>
+            <wp:cNvGraphicFramePr>
+              <a:graphicFrameLocks xmlns:a="http://schemas.openxmlformats.org/drawingml/2006/main" noChangeAspect="1"/>
+            </wp:cNvGraphicFramePr>
+            <a:graphic xmlns:a="http://schemas.openxmlformats.org/drawingml/2006/main">
+              <a:graphicData uri="http://schemas.openxmlformats.org/drawingml/2006/picture">
+                <pic:pic xmlns:pic="http://schemas.openxmlformats.org/drawingml/2006/picture">
+                  <pic:nvPicPr>
+                    <pic:cNvPr id="0" name="Picture 9" descr="https://mezidia.github.io/medivac/images/flights.png"/>
+                    <pic:cNvPicPr>
+                      <a:picLocks noChangeAspect="1" noChangeArrowheads="1"/>
+                    </pic:cNvPicPr>
+                  </pic:nvPicPr>
+                  <pic:blipFill>
+                    <a:blip r:embed="rId9" cstate="print">
+                      <a:extLst>
+                        <a:ext uri="{28A0092B-C50C-407E-A947-70E740481C1C}">
+                          <a14:useLocalDpi xmlns:a14="http://schemas.microsoft.com/office/drawing/2010/main" val="0"/>
+                        </a:ext>
+                      </a:extLst>
+                    </a:blip>
+                    <a:srcRect/>
+                    <a:stretch>
+                      <a:fillRect/>
+                    </a:stretch>
+                  </pic:blipFill>
+                  <pic:spPr bwMode="auto">
+                    <a:xfrm>
+                      <a:off x="0" y="0"/>
+                      <a:ext cx="6120765" cy="1823478"/>
+                    </a:xfrm>
+                    <a:prstGeom prst="rect">
+                      <a:avLst/>
+                    </a:prstGeom>
+                    <a:noFill/>
+                    <a:ln>
+                      <a:solidFill>
+                        <a:schemeClr val="tx1"/>
+                      </a:solidFill>
+                    </a:ln>
+                  </pic:spPr>
+                </pic:pic>
+              </a:graphicData>
+            </a:graphic>
+          </wp:inline>
+        </w:drawing>
+      </w:r>
+    </w:p>
+    <w:p>
+      <w:pPr>
+        <w:pStyle w:val="a3"/>
+        <w:numPr>
+          <w:ilvl w:val="4"/>
+          <w:numId w:val="17"/>
+        </w:numPr>
+        <w:spacing w:line="360" w:lineRule="auto"/>
+        <w:rPr>
+          <w:rFonts w:cs="Times New Roman"/>
+          <w:szCs w:val="28"/>
+          <w:lang w:val="uk-UA"/>
+        </w:rPr>
+      </w:pPr>
+      <w:bookmarkStart w:id="4" w:name="_GoBack"/>
+      <w:bookmarkEnd w:id="4"/>
+      <w:r>
+        <w:rPr>
+          <w:rFonts w:cs="Times New Roman"/>
+          <w:szCs w:val="28"/>
+          <w:lang w:val="uk-UA"/>
+        </w:rPr>
+        <w:t>Вимоги до сторінки:</w:t>
+      </w:r>
+    </w:p>
+    <w:p>
+      <w:pPr>
+        <w:spacing w:line="360" w:lineRule="auto"/>
+        <w:rPr>
+          <w:rFonts w:cs="Times New Roman"/>
+          <w:szCs w:val="28"/>
+          <w:lang w:val="uk-UA"/>
+        </w:rPr>
+      </w:pPr>
+    </w:p>
+    <w:p>
+      <w:pPr>
+        <w:spacing w:line="360" w:lineRule="auto"/>
+        <w:rPr>
+          <w:rFonts w:cs="Times New Roman"/>
+          <w:szCs w:val="28"/>
+          <w:lang w:val="uk-UA"/>
+        </w:rPr>
+      </w:pPr>
+    </w:p>
+    <w:p>
+      <w:pPr>
         <w:spacing w:line="360" w:lineRule="auto"/>
         <w:rPr>
           <w:rFonts w:cs="Times New Roman"/>
@@ -2455,9 +3330,95 @@
 <file path=word/numbering.xml><?xml version="1.0" encoding="utf-8"?>
 <w:numbering xmlns:wpc="http://schemas.microsoft.com/office/word/2010/wordprocessingCanvas" xmlns:cx="http://schemas.microsoft.com/office/drawing/2014/chartex" xmlns:cx1="http://schemas.microsoft.com/office/drawing/2015/9/8/chartex" xmlns:mc="http://schemas.openxmlformats.org/markup-compatibility/2006" xmlns:o="urn:schemas-microsoft-com:office:office" xmlns:r="http://schemas.openxmlformats.org/officeDocument/2006/relationships" xmlns:m="http://schemas.openxmlformats.org/officeDocument/2006/math" xmlns:v="urn:schemas-microsoft-com:vml" xmlns:wp14="http://schemas.microsoft.com/office/word/2010/wordprocessingDrawing" xmlns:wp="http://schemas.openxmlformats.org/drawingml/2006/wordprocessingDrawing" xmlns:w10="urn:schemas-microsoft-com:office:word" xmlns:w="http://schemas.openxmlformats.org/wordprocessingml/2006/main" xmlns:w14="http://schemas.microsoft.com/office/word/2010/wordml" xmlns:w15="http://schemas.microsoft.com/office/word/2012/wordml" xmlns:w16se="http://schemas.microsoft.com/office/word/2015/wordml/symex" xmlns:wpg="http://schemas.microsoft.com/office/word/2010/wordprocessingGroup" xmlns:wpi="http://schemas.microsoft.com/office/word/2010/wordprocessingInk" xmlns:wne="http://schemas.microsoft.com/office/word/2006/wordml" xmlns:wps="http://schemas.microsoft.com/office/word/2010/wordprocessingShape" mc:Ignorable="w14 w15 w16se wp14">
   <w:abstractNum w:abstractNumId="0" w15:restartNumberingAfterBreak="0">
+    <w:nsid w:val="00823CAB"/>
+    <w:multiLevelType w:val="hybridMultilevel"/>
+    <w:tmpl w:val="6B7C0662"/>
+    <w:lvl w:ilvl="0" w:tplc="0422000F">
+      <w:start w:val="1"/>
+      <w:numFmt w:val="decimal"/>
+      <w:lvlText w:val="%1."/>
+      <w:lvlJc w:val="left"/>
+      <w:pPr>
+        <w:ind w:left="1777" w:hanging="360"/>
+      </w:pPr>
+    </w:lvl>
+    <w:lvl w:ilvl="1" w:tplc="04220019" w:tentative="1">
+      <w:start w:val="1"/>
+      <w:numFmt w:val="lowerLetter"/>
+      <w:lvlText w:val="%2."/>
+      <w:lvlJc w:val="left"/>
+      <w:pPr>
+        <w:ind w:left="2497" w:hanging="360"/>
+      </w:pPr>
+    </w:lvl>
+    <w:lvl w:ilvl="2" w:tplc="0422001B" w:tentative="1">
+      <w:start w:val="1"/>
+      <w:numFmt w:val="lowerRoman"/>
+      <w:lvlText w:val="%3."/>
+      <w:lvlJc w:val="right"/>
+      <w:pPr>
+        <w:ind w:left="3217" w:hanging="180"/>
+      </w:pPr>
+    </w:lvl>
+    <w:lvl w:ilvl="3" w:tplc="0422000F" w:tentative="1">
+      <w:start w:val="1"/>
+      <w:numFmt w:val="decimal"/>
+      <w:lvlText w:val="%4."/>
+      <w:lvlJc w:val="left"/>
+      <w:pPr>
+        <w:ind w:left="3937" w:hanging="360"/>
+      </w:pPr>
+    </w:lvl>
+    <w:lvl w:ilvl="4" w:tplc="04220019" w:tentative="1">
+      <w:start w:val="1"/>
+      <w:numFmt w:val="lowerLetter"/>
+      <w:lvlText w:val="%5."/>
+      <w:lvlJc w:val="left"/>
+      <w:pPr>
+        <w:ind w:left="4657" w:hanging="360"/>
+      </w:pPr>
+    </w:lvl>
+    <w:lvl w:ilvl="5" w:tplc="0422001B" w:tentative="1">
+      <w:start w:val="1"/>
+      <w:numFmt w:val="lowerRoman"/>
+      <w:lvlText w:val="%6."/>
+      <w:lvlJc w:val="right"/>
+      <w:pPr>
+        <w:ind w:left="5377" w:hanging="180"/>
+      </w:pPr>
+    </w:lvl>
+    <w:lvl w:ilvl="6" w:tplc="0422000F" w:tentative="1">
+      <w:start w:val="1"/>
+      <w:numFmt w:val="decimal"/>
+      <w:lvlText w:val="%7."/>
+      <w:lvlJc w:val="left"/>
+      <w:pPr>
+        <w:ind w:left="6097" w:hanging="360"/>
+      </w:pPr>
+    </w:lvl>
+    <w:lvl w:ilvl="7" w:tplc="04220019" w:tentative="1">
+      <w:start w:val="1"/>
+      <w:numFmt w:val="lowerLetter"/>
+      <w:lvlText w:val="%8."/>
+      <w:lvlJc w:val="left"/>
+      <w:pPr>
+        <w:ind w:left="6817" w:hanging="360"/>
+      </w:pPr>
+    </w:lvl>
+    <w:lvl w:ilvl="8" w:tplc="0422001B" w:tentative="1">
+      <w:start w:val="1"/>
+      <w:numFmt w:val="lowerRoman"/>
+      <w:lvlText w:val="%9."/>
+      <w:lvlJc w:val="right"/>
+      <w:pPr>
+        <w:ind w:left="7537" w:hanging="180"/>
+      </w:pPr>
+    </w:lvl>
+  </w:abstractNum>
+  <w:abstractNum w:abstractNumId="1" w15:restartNumberingAfterBreak="0">
     <w:nsid w:val="01C80600"/>
     <w:multiLevelType w:val="hybridMultilevel"/>
-    <w:tmpl w:val="9D86CD04"/>
+    <w:tmpl w:val="DFF2D4AA"/>
     <w:lvl w:ilvl="0" w:tplc="04220001">
       <w:start w:val="1"/>
       <w:numFmt w:val="bullet"/>
@@ -2567,7 +3528,93 @@
       </w:rPr>
     </w:lvl>
   </w:abstractNum>
-  <w:abstractNum w:abstractNumId="1" w15:restartNumberingAfterBreak="0">
+  <w:abstractNum w:abstractNumId="2" w15:restartNumberingAfterBreak="0">
+    <w:nsid w:val="01DC0B9E"/>
+    <w:multiLevelType w:val="hybridMultilevel"/>
+    <w:tmpl w:val="6B7C0662"/>
+    <w:lvl w:ilvl="0" w:tplc="0422000F">
+      <w:start w:val="1"/>
+      <w:numFmt w:val="decimal"/>
+      <w:lvlText w:val="%1."/>
+      <w:lvlJc w:val="left"/>
+      <w:pPr>
+        <w:ind w:left="1777" w:hanging="360"/>
+      </w:pPr>
+    </w:lvl>
+    <w:lvl w:ilvl="1" w:tplc="04220019" w:tentative="1">
+      <w:start w:val="1"/>
+      <w:numFmt w:val="lowerLetter"/>
+      <w:lvlText w:val="%2."/>
+      <w:lvlJc w:val="left"/>
+      <w:pPr>
+        <w:ind w:left="2497" w:hanging="360"/>
+      </w:pPr>
+    </w:lvl>
+    <w:lvl w:ilvl="2" w:tplc="0422001B" w:tentative="1">
+      <w:start w:val="1"/>
+      <w:numFmt w:val="lowerRoman"/>
+      <w:lvlText w:val="%3."/>
+      <w:lvlJc w:val="right"/>
+      <w:pPr>
+        <w:ind w:left="3217" w:hanging="180"/>
+      </w:pPr>
+    </w:lvl>
+    <w:lvl w:ilvl="3" w:tplc="0422000F" w:tentative="1">
+      <w:start w:val="1"/>
+      <w:numFmt w:val="decimal"/>
+      <w:lvlText w:val="%4."/>
+      <w:lvlJc w:val="left"/>
+      <w:pPr>
+        <w:ind w:left="3937" w:hanging="360"/>
+      </w:pPr>
+    </w:lvl>
+    <w:lvl w:ilvl="4" w:tplc="04220019" w:tentative="1">
+      <w:start w:val="1"/>
+      <w:numFmt w:val="lowerLetter"/>
+      <w:lvlText w:val="%5."/>
+      <w:lvlJc w:val="left"/>
+      <w:pPr>
+        <w:ind w:left="4657" w:hanging="360"/>
+      </w:pPr>
+    </w:lvl>
+    <w:lvl w:ilvl="5" w:tplc="0422001B" w:tentative="1">
+      <w:start w:val="1"/>
+      <w:numFmt w:val="lowerRoman"/>
+      <w:lvlText w:val="%6."/>
+      <w:lvlJc w:val="right"/>
+      <w:pPr>
+        <w:ind w:left="5377" w:hanging="180"/>
+      </w:pPr>
+    </w:lvl>
+    <w:lvl w:ilvl="6" w:tplc="0422000F" w:tentative="1">
+      <w:start w:val="1"/>
+      <w:numFmt w:val="decimal"/>
+      <w:lvlText w:val="%7."/>
+      <w:lvlJc w:val="left"/>
+      <w:pPr>
+        <w:ind w:left="6097" w:hanging="360"/>
+      </w:pPr>
+    </w:lvl>
+    <w:lvl w:ilvl="7" w:tplc="04220019" w:tentative="1">
+      <w:start w:val="1"/>
+      <w:numFmt w:val="lowerLetter"/>
+      <w:lvlText w:val="%8."/>
+      <w:lvlJc w:val="left"/>
+      <w:pPr>
+        <w:ind w:left="6817" w:hanging="360"/>
+      </w:pPr>
+    </w:lvl>
+    <w:lvl w:ilvl="8" w:tplc="0422001B" w:tentative="1">
+      <w:start w:val="1"/>
+      <w:numFmt w:val="lowerRoman"/>
+      <w:lvlText w:val="%9."/>
+      <w:lvlJc w:val="right"/>
+      <w:pPr>
+        <w:ind w:left="7537" w:hanging="180"/>
+      </w:pPr>
+    </w:lvl>
+  </w:abstractNum>
+  <w:abstractNum w:abstractNumId="3" w15:restartNumberingAfterBreak="0">
     <w:nsid w:val="028965C5"/>
     <w:multiLevelType w:val="hybridMultilevel"/>
     <w:tmpl w:val="F124B07A"/>
@@ -2680,26 +3727,26 @@
       </w:rPr>
     </w:lvl>
   </w:abstractNum>
-  <w:abstractNum w:abstractNumId="2" w15:restartNumberingAfterBreak="0">
-    <w:nsid w:val="0F9E4B41"/>
+  <w:abstractNum w:abstractNumId="4" w15:restartNumberingAfterBreak="0">
+    <w:nsid w:val="078E7D7F"/>
     <w:multiLevelType w:val="hybridMultilevel"/>
-    <w:tmpl w:val="371A407C"/>
+    <w:tmpl w:val="6B7C0662"/>
     <w:lvl w:ilvl="0" w:tplc="0422000F">
       <w:start w:val="1"/>
       <w:numFmt w:val="decimal"/>
       <w:lvlText w:val="%1."/>
       <w:lvlJc w:val="left"/>
       <w:pPr>
-        <w:ind w:left="720" w:hanging="360"/>
-      </w:pPr>
-    </w:lvl>
-    <w:lvl w:ilvl="1" w:tplc="0422000F">
-      <w:start w:val="1"/>
-      <w:numFmt w:val="decimal"/>
+        <w:ind w:left="1777" w:hanging="360"/>
+      </w:pPr>
+    </w:lvl>
+    <w:lvl w:ilvl="1" w:tplc="04220019" w:tentative="1">
+      <w:start w:val="1"/>
+      <w:numFmt w:val="lowerLetter"/>
       <w:lvlText w:val="%2."/>
       <w:lvlJc w:val="left"/>
       <w:pPr>
-        <w:ind w:left="927" w:hanging="360"/>
+        <w:ind w:left="2497" w:hanging="360"/>
       </w:pPr>
     </w:lvl>
     <w:lvl w:ilvl="2" w:tplc="0422001B" w:tentative="1">
@@ -2708,7 +3755,7 @@
       <w:lvlText w:val="%3."/>
       <w:lvlJc w:val="right"/>
       <w:pPr>
-        <w:ind w:left="2160" w:hanging="180"/>
+        <w:ind w:left="3217" w:hanging="180"/>
       </w:pPr>
     </w:lvl>
     <w:lvl w:ilvl="3" w:tplc="0422000F" w:tentative="1">
@@ -2717,7 +3764,7 @@
       <w:lvlText w:val="%4."/>
       <w:lvlJc w:val="left"/>
       <w:pPr>
-        <w:ind w:left="2880" w:hanging="360"/>
+        <w:ind w:left="3937" w:hanging="360"/>
       </w:pPr>
     </w:lvl>
     <w:lvl w:ilvl="4" w:tplc="04220019" w:tentative="1">
@@ -2726,7 +3773,7 @@
       <w:lvlText w:val="%5."/>
       <w:lvlJc w:val="left"/>
       <w:pPr>
-        <w:ind w:left="3600" w:hanging="360"/>
+        <w:ind w:left="4657" w:hanging="360"/>
       </w:pPr>
     </w:lvl>
     <w:lvl w:ilvl="5" w:tplc="0422001B" w:tentative="1">
@@ -2735,16 +3782,16 @@
       <w:lvlText w:val="%6."/>
       <w:lvlJc w:val="right"/>
       <w:pPr>
-        <w:ind w:left="4320" w:hanging="180"/>
-      </w:pPr>
-    </w:lvl>
-    <w:lvl w:ilvl="6" w:tplc="0422000F">
+        <w:ind w:left="5377" w:hanging="180"/>
+      </w:pPr>
+    </w:lvl>
+    <w:lvl w:ilvl="6" w:tplc="0422000F" w:tentative="1">
       <w:start w:val="1"/>
       <w:numFmt w:val="decimal"/>
       <w:lvlText w:val="%7."/>
       <w:lvlJc w:val="left"/>
       <w:pPr>
-        <w:ind w:left="5040" w:hanging="360"/>
+        <w:ind w:left="6097" w:hanging="360"/>
       </w:pPr>
     </w:lvl>
     <w:lvl w:ilvl="7" w:tplc="04220019" w:tentative="1">
@@ -2753,7 +3800,7 @@
       <w:lvlText w:val="%8."/>
       <w:lvlJc w:val="left"/>
       <w:pPr>
-        <w:ind w:left="5760" w:hanging="360"/>
+        <w:ind w:left="6817" w:hanging="360"/>
       </w:pPr>
     </w:lvl>
     <w:lvl w:ilvl="8" w:tplc="0422001B" w:tentative="1">
@@ -2762,11 +3809,296 @@
       <w:lvlText w:val="%9."/>
       <w:lvlJc w:val="right"/>
       <w:pPr>
+        <w:ind w:left="7537" w:hanging="180"/>
+      </w:pPr>
+    </w:lvl>
+  </w:abstractNum>
+  <w:abstractNum w:abstractNumId="5" w15:restartNumberingAfterBreak="0">
+    <w:nsid w:val="0F9E4B41"/>
+    <w:multiLevelType w:val="hybridMultilevel"/>
+    <w:tmpl w:val="AF2A9356"/>
+    <w:lvl w:ilvl="0" w:tplc="0422000F">
+      <w:start w:val="1"/>
+      <w:numFmt w:val="decimal"/>
+      <w:lvlText w:val="%1."/>
+      <w:lvlJc w:val="left"/>
+      <w:pPr>
+        <w:ind w:left="720" w:hanging="360"/>
+      </w:pPr>
+    </w:lvl>
+    <w:lvl w:ilvl="1" w:tplc="0422000F">
+      <w:start w:val="1"/>
+      <w:numFmt w:val="decimal"/>
+      <w:lvlText w:val="%2."/>
+      <w:lvlJc w:val="left"/>
+      <w:pPr>
+        <w:ind w:left="927" w:hanging="360"/>
+      </w:pPr>
+    </w:lvl>
+    <w:lvl w:ilvl="2" w:tplc="0422000F">
+      <w:start w:val="1"/>
+      <w:numFmt w:val="decimal"/>
+      <w:lvlText w:val="%3."/>
+      <w:lvlJc w:val="left"/>
+      <w:pPr>
+        <w:ind w:left="1030" w:hanging="180"/>
+      </w:pPr>
+    </w:lvl>
+    <w:lvl w:ilvl="3" w:tplc="0422000F">
+      <w:start w:val="1"/>
+      <w:numFmt w:val="decimal"/>
+      <w:lvlText w:val="%4."/>
+      <w:lvlJc w:val="left"/>
+      <w:pPr>
+        <w:ind w:left="1494" w:hanging="360"/>
+      </w:pPr>
+    </w:lvl>
+    <w:lvl w:ilvl="4" w:tplc="0422000F">
+      <w:start w:val="1"/>
+      <w:numFmt w:val="decimal"/>
+      <w:lvlText w:val="%5."/>
+      <w:lvlJc w:val="left"/>
+      <w:pPr>
+        <w:ind w:left="1777" w:hanging="360"/>
+      </w:pPr>
+    </w:lvl>
+    <w:lvl w:ilvl="5" w:tplc="0422001B" w:tentative="1">
+      <w:start w:val="1"/>
+      <w:numFmt w:val="lowerRoman"/>
+      <w:lvlText w:val="%6."/>
+      <w:lvlJc w:val="right"/>
+      <w:pPr>
+        <w:ind w:left="4320" w:hanging="180"/>
+      </w:pPr>
+    </w:lvl>
+    <w:lvl w:ilvl="6" w:tplc="0422000F">
+      <w:start w:val="1"/>
+      <w:numFmt w:val="decimal"/>
+      <w:lvlText w:val="%7."/>
+      <w:lvlJc w:val="left"/>
+      <w:pPr>
+        <w:ind w:left="5040" w:hanging="360"/>
+      </w:pPr>
+    </w:lvl>
+    <w:lvl w:ilvl="7" w:tplc="04220019" w:tentative="1">
+      <w:start w:val="1"/>
+      <w:numFmt w:val="lowerLetter"/>
+      <w:lvlText w:val="%8."/>
+      <w:lvlJc w:val="left"/>
+      <w:pPr>
+        <w:ind w:left="5760" w:hanging="360"/>
+      </w:pPr>
+    </w:lvl>
+    <w:lvl w:ilvl="8" w:tplc="0422001B" w:tentative="1">
+      <w:start w:val="1"/>
+      <w:numFmt w:val="lowerRoman"/>
+      <w:lvlText w:val="%9."/>
+      <w:lvlJc w:val="right"/>
+      <w:pPr>
         <w:ind w:left="6480" w:hanging="180"/>
       </w:pPr>
     </w:lvl>
   </w:abstractNum>
-  <w:abstractNum w:abstractNumId="3" w15:restartNumberingAfterBreak="0">
+  <w:abstractNum w:abstractNumId="6" w15:restartNumberingAfterBreak="0">
+    <w:nsid w:val="29DD4BAB"/>
+    <w:multiLevelType w:val="hybridMultilevel"/>
+    <w:tmpl w:val="6B7C0662"/>
+    <w:lvl w:ilvl="0" w:tplc="0422000F">
+      <w:start w:val="1"/>
+      <w:numFmt w:val="decimal"/>
+      <w:lvlText w:val="%1."/>
+      <w:lvlJc w:val="left"/>
+      <w:pPr>
+        <w:ind w:left="1777" w:hanging="360"/>
+      </w:pPr>
+    </w:lvl>
+    <w:lvl w:ilvl="1" w:tplc="04220019" w:tentative="1">
+      <w:start w:val="1"/>
+      <w:numFmt w:val="lowerLetter"/>
+      <w:lvlText w:val="%2."/>
+      <w:lvlJc w:val="left"/>
+      <w:pPr>
+        <w:ind w:left="2497" w:hanging="360"/>
+      </w:pPr>
+    </w:lvl>
+    <w:lvl w:ilvl="2" w:tplc="0422001B" w:tentative="1">
+      <w:start w:val="1"/>
+      <w:numFmt w:val="lowerRoman"/>
+      <w:lvlText w:val="%3."/>
+      <w:lvlJc w:val="right"/>
+      <w:pPr>
+        <w:ind w:left="3217" w:hanging="180"/>
+      </w:pPr>
+    </w:lvl>
+    <w:lvl w:ilvl="3" w:tplc="0422000F" w:tentative="1">
+      <w:start w:val="1"/>
+      <w:numFmt w:val="decimal"/>
+      <w:lvlText w:val="%4."/>
+      <w:lvlJc w:val="left"/>
+      <w:pPr>
+        <w:ind w:left="3937" w:hanging="360"/>
+      </w:pPr>
+    </w:lvl>
+    <w:lvl w:ilvl="4" w:tplc="04220019" w:tentative="1">
+      <w:start w:val="1"/>
+      <w:numFmt w:val="lowerLetter"/>
+      <w:lvlText w:val="%5."/>
+      <w:lvlJc w:val="left"/>
+      <w:pPr>
+        <w:ind w:left="4657" w:hanging="360"/>
+      </w:pPr>
+    </w:lvl>
+    <w:lvl w:ilvl="5" w:tplc="0422001B" w:tentative="1">
+      <w:start w:val="1"/>
+      <w:numFmt w:val="lowerRoman"/>
+      <w:lvlText w:val="%6."/>
+      <w:lvlJc w:val="right"/>
+      <w:pPr>
+        <w:ind w:left="5377" w:hanging="180"/>
+      </w:pPr>
+    </w:lvl>
+    <w:lvl w:ilvl="6" w:tplc="0422000F" w:tentative="1">
+      <w:start w:val="1"/>
+      <w:numFmt w:val="decimal"/>
+      <w:lvlText w:val="%7."/>
+      <w:lvlJc w:val="left"/>
+      <w:pPr>
+        <w:ind w:left="6097" w:hanging="360"/>
+      </w:pPr>
+    </w:lvl>
+    <w:lvl w:ilvl="7" w:tplc="04220019" w:tentative="1">
+      <w:start w:val="1"/>
+      <w:numFmt w:val="lowerLetter"/>
+      <w:lvlText w:val="%8."/>
+      <w:lvlJc w:val="left"/>
+      <w:pPr>
+        <w:ind w:left="6817" w:hanging="360"/>
+      </w:pPr>
+    </w:lvl>
+    <w:lvl w:ilvl="8" w:tplc="0422001B" w:tentative="1">
+      <w:start w:val="1"/>
+      <w:numFmt w:val="lowerRoman"/>
+      <w:lvlText w:val="%9."/>
+      <w:lvlJc w:val="right"/>
+      <w:pPr>
+        <w:ind w:left="7537" w:hanging="180"/>
+      </w:pPr>
+    </w:lvl>
+  </w:abstractNum>
+  <w:abstractNum w:abstractNumId="7" w15:restartNumberingAfterBreak="0">
+    <w:nsid w:val="34334A9F"/>
+    <w:multiLevelType w:val="multilevel"/>
+    <w:tmpl w:val="0680CDB2"/>
+    <w:lvl w:ilvl="0">
+      <w:start w:val="1"/>
+      <w:numFmt w:val="decimal"/>
+      <w:lvlText w:val="%1."/>
+      <w:lvlJc w:val="left"/>
+      <w:pPr>
+        <w:ind w:left="380" w:hanging="380"/>
+      </w:pPr>
+      <w:rPr>
+        <w:rFonts w:hint="default"/>
+      </w:rPr>
+    </w:lvl>
+    <w:lvl w:ilvl="1">
+      <w:start w:val="1"/>
+      <w:numFmt w:val="decimal"/>
+      <w:lvlText w:val="%1.%2."/>
+      <w:lvlJc w:val="left"/>
+      <w:pPr>
+        <w:ind w:left="1287" w:hanging="720"/>
+      </w:pPr>
+      <w:rPr>
+        <w:rFonts w:hint="default"/>
+      </w:rPr>
+    </w:lvl>
+    <w:lvl w:ilvl="2">
+      <w:start w:val="1"/>
+      <w:numFmt w:val="decimal"/>
+      <w:lvlText w:val="%1.%2.%3."/>
+      <w:lvlJc w:val="left"/>
+      <w:pPr>
+        <w:ind w:left="2214" w:hanging="1080"/>
+      </w:pPr>
+      <w:rPr>
+        <w:rFonts w:hint="default"/>
+      </w:rPr>
+    </w:lvl>
+    <w:lvl w:ilvl="3">
+      <w:start w:val="1"/>
+      <w:numFmt w:val="decimal"/>
+      <w:lvlText w:val="%1.%2.%3.%4."/>
+      <w:lvlJc w:val="left"/>
+      <w:pPr>
+        <w:ind w:left="3141" w:hanging="1440"/>
+      </w:pPr>
+      <w:rPr>
+        <w:rFonts w:hint="default"/>
+      </w:rPr>
+    </w:lvl>
+    <w:lvl w:ilvl="4">
+      <w:start w:val="1"/>
+      <w:numFmt w:val="decimal"/>
+      <w:lvlText w:val="%1.%2.%3.%4.%5."/>
+      <w:lvlJc w:val="left"/>
+      <w:pPr>
+        <w:ind w:left="3708" w:hanging="1440"/>
+      </w:pPr>
+      <w:rPr>
+        <w:rFonts w:hint="default"/>
+      </w:rPr>
+    </w:lvl>
+    <w:lvl w:ilvl="5">
+      <w:start w:val="1"/>
+      <w:numFmt w:val="decimal"/>
+      <w:lvlText w:val="%1.%2.%3.%4.%5.%6."/>
+      <w:lvlJc w:val="left"/>
+      <w:pPr>
+        <w:ind w:left="4635" w:hanging="1800"/>
+      </w:pPr>
+      <w:rPr>
+        <w:rFonts w:hint="default"/>
+      </w:rPr>
+    </w:lvl>
+    <w:lvl w:ilvl="6">
+      <w:start w:val="1"/>
+      <w:numFmt w:val="decimal"/>
+      <w:lvlText w:val="%1.%2.%3.%4.%5.%6.%7."/>
+      <w:lvlJc w:val="left"/>
+      <w:pPr>
+        <w:ind w:left="5562" w:hanging="2160"/>
+      </w:pPr>
+      <w:rPr>
+        <w:rFonts w:hint="default"/>
+      </w:rPr>
+    </w:lvl>
+    <w:lvl w:ilvl="7">
+      <w:start w:val="1"/>
+      <w:numFmt w:val="decimal"/>
+      <w:lvlText w:val="%1.%2.%3.%4.%5.%6.%7.%8."/>
+      <w:lvlJc w:val="left"/>
+      <w:pPr>
+        <w:ind w:left="6489" w:hanging="2520"/>
+      </w:pPr>
+      <w:rPr>
+        <w:rFonts w:hint="default"/>
+      </w:rPr>
+    </w:lvl>
+    <w:lvl w:ilvl="8">
+      <w:start w:val="1"/>
+      <w:numFmt w:val="decimal"/>
+      <w:lvlText w:val="%1.%2.%3.%4.%5.%6.%7.%8.%9."/>
+      <w:lvlJc w:val="left"/>
+      <w:pPr>
+        <w:ind w:left="7416" w:hanging="2880"/>
+      </w:pPr>
+      <w:rPr>
+        <w:rFonts w:hint="default"/>
+      </w:rPr>
+    </w:lvl>
+  </w:abstractNum>
+  <w:abstractNum w:abstractNumId="8" w15:restartNumberingAfterBreak="0">
     <w:nsid w:val="3C7F1380"/>
     <w:multiLevelType w:val="hybridMultilevel"/>
     <w:tmpl w:val="8FDEC0DA"/>
@@ -2852,7 +4184,7 @@
       </w:pPr>
     </w:lvl>
   </w:abstractNum>
-  <w:abstractNum w:abstractNumId="4" w15:restartNumberingAfterBreak="0">
+  <w:abstractNum w:abstractNumId="9" w15:restartNumberingAfterBreak="0">
     <w:nsid w:val="3E3D6582"/>
     <w:multiLevelType w:val="hybridMultilevel"/>
     <w:tmpl w:val="0CA6855A"/>
@@ -2965,7 +4297,120 @@
       </w:rPr>
     </w:lvl>
   </w:abstractNum>
-  <w:abstractNum w:abstractNumId="5" w15:restartNumberingAfterBreak="0">
+  <w:abstractNum w:abstractNumId="10" w15:restartNumberingAfterBreak="0">
+    <w:nsid w:val="3E9B0784"/>
+    <w:multiLevelType w:val="hybridMultilevel"/>
+    <w:tmpl w:val="31EA6CA6"/>
+    <w:lvl w:ilvl="0" w:tplc="04220001">
+      <w:start w:val="1"/>
+      <w:numFmt w:val="bullet"/>
+      <w:lvlText w:val=""/>
+      <w:lvlJc w:val="left"/>
+      <w:pPr>
+        <w:ind w:left="1647" w:hanging="360"/>
+      </w:pPr>
+      <w:rPr>
+        <w:rFonts w:ascii="Symbol" w:hAnsi="Symbol" w:hint="default"/>
+      </w:rPr>
+    </w:lvl>
+    <w:lvl w:ilvl="1" w:tplc="04220003" w:tentative="1">
+      <w:start w:val="1"/>
+      <w:numFmt w:val="bullet"/>
+      <w:lvlText w:val="o"/>
+      <w:lvlJc w:val="left"/>
+      <w:pPr>
+        <w:ind w:left="2367" w:hanging="360"/>
+      </w:pPr>
+      <w:rPr>
+        <w:rFonts w:ascii="Courier New" w:hAnsi="Courier New" w:cs="Courier New" w:hint="default"/>
+      </w:rPr>
+    </w:lvl>
+    <w:lvl w:ilvl="2" w:tplc="04220005" w:tentative="1">
+      <w:start w:val="1"/>
+      <w:numFmt w:val="bullet"/>
+      <w:lvlText w:val=""/>
+      <w:lvlJc w:val="left"/>
+      <w:pPr>
+        <w:ind w:left="3087" w:hanging="360"/>
+      </w:pPr>
+      <w:rPr>
+        <w:rFonts w:ascii="Wingdings" w:hAnsi="Wingdings" w:hint="default"/>
+      </w:rPr>
+    </w:lvl>
+    <w:lvl w:ilvl="3" w:tplc="04220001" w:tentative="1">
+      <w:start w:val="1"/>
+      <w:numFmt w:val="bullet"/>
+      <w:lvlText w:val=""/>
+      <w:lvlJc w:val="left"/>
+      <w:pPr>
+        <w:ind w:left="3807" w:hanging="360"/>
+      </w:pPr>
+      <w:rPr>
+        <w:rFonts w:ascii="Symbol" w:hAnsi="Symbol" w:hint="default"/>
+      </w:rPr>
+    </w:lvl>
+    <w:lvl w:ilvl="4" w:tplc="04220003" w:tentative="1">
+      <w:start w:val="1"/>
+      <w:numFmt w:val="bullet"/>
+      <w:lvlText w:val="o"/>
+      <w:lvlJc w:val="left"/>
+      <w:pPr>
+        <w:ind w:left="4527" w:hanging="360"/>
+      </w:pPr>
+      <w:rPr>
+        <w:rFonts w:ascii="Courier New" w:hAnsi="Courier New" w:cs="Courier New" w:hint="default"/>
+      </w:rPr>
+    </w:lvl>
+    <w:lvl w:ilvl="5" w:tplc="04220005" w:tentative="1">
+      <w:start w:val="1"/>
+      <w:numFmt w:val="bullet"/>
+      <w:lvlText w:val=""/>
+      <w:lvlJc w:val="left"/>
+      <w:pPr>
+        <w:ind w:left="5247" w:hanging="360"/>
+      </w:pPr>
+      <w:rPr>
+        <w:rFonts w:ascii="Wingdings" w:hAnsi="Wingdings" w:hint="default"/>
+      </w:rPr>
+    </w:lvl>
+    <w:lvl w:ilvl="6" w:tplc="04220001" w:tentative="1">
+      <w:start w:val="1"/>
+      <w:numFmt w:val="bullet"/>
+      <w:lvlText w:val=""/>
+      <w:lvlJc w:val="left"/>
+      <w:pPr>
+        <w:ind w:left="5967" w:hanging="360"/>
+      </w:pPr>
+      <w:rPr>
+        <w:rFonts w:ascii="Symbol" w:hAnsi="Symbol" w:hint="default"/>
+      </w:rPr>
+    </w:lvl>
+    <w:lvl w:ilvl="7" w:tplc="04220003" w:tentative="1">
+      <w:start w:val="1"/>
+      <w:numFmt w:val="bullet"/>
+      <w:lvlText w:val="o"/>
+      <w:lvlJc w:val="left"/>
+      <w:pPr>
+        <w:ind w:left="6687" w:hanging="360"/>
+      </w:pPr>
+      <w:rPr>
+        <w:rFonts w:ascii="Courier New" w:hAnsi="Courier New" w:cs="Courier New" w:hint="default"/>
+      </w:rPr>
+    </w:lvl>
+    <w:lvl w:ilvl="8" w:tplc="04220005" w:tentative="1">
+      <w:start w:val="1"/>
+      <w:numFmt w:val="bullet"/>
+      <w:lvlText w:val=""/>
+      <w:lvlJc w:val="left"/>
+      <w:pPr>
+        <w:ind w:left="7407" w:hanging="360"/>
+      </w:pPr>
+      <w:rPr>
+        <w:rFonts w:ascii="Wingdings" w:hAnsi="Wingdings" w:hint="default"/>
+      </w:rPr>
+    </w:lvl>
+  </w:abstractNum>
+  <w:abstractNum w:abstractNumId="11" w15:restartNumberingAfterBreak="0">
     <w:nsid w:val="48037136"/>
     <w:multiLevelType w:val="hybridMultilevel"/>
     <w:tmpl w:val="CAA21BC6"/>
@@ -3078,7 +4523,120 @@
       </w:rPr>
     </w:lvl>
   </w:abstractNum>
-  <w:abstractNum w:abstractNumId="6" w15:restartNumberingAfterBreak="0">
+  <w:abstractNum w:abstractNumId="12" w15:restartNumberingAfterBreak="0">
+    <w:nsid w:val="692166A6"/>
+    <w:multiLevelType w:val="hybridMultilevel"/>
+    <w:tmpl w:val="7D441D5C"/>
+    <w:lvl w:ilvl="0" w:tplc="04220001">
+      <w:start w:val="1"/>
+      <w:numFmt w:val="bullet"/>
+      <w:lvlText w:val=""/>
+      <w:lvlJc w:val="left"/>
+      <w:pPr>
+        <w:ind w:left="1750" w:hanging="360"/>
+      </w:pPr>
+      <w:rPr>
+        <w:rFonts w:ascii="Symbol" w:hAnsi="Symbol" w:hint="default"/>
+      </w:rPr>
+    </w:lvl>
+    <w:lvl w:ilvl="1" w:tplc="04220003" w:tentative="1">
+      <w:start w:val="1"/>
+      <w:numFmt w:val="bullet"/>
+      <w:lvlText w:val="o"/>
+      <w:lvlJc w:val="left"/>
+      <w:pPr>
+        <w:ind w:left="2470" w:hanging="360"/>
+      </w:pPr>
+      <w:rPr>
+        <w:rFonts w:ascii="Courier New" w:hAnsi="Courier New" w:cs="Courier New" w:hint="default"/>
+      </w:rPr>
+    </w:lvl>
+    <w:lvl w:ilvl="2" w:tplc="04220005" w:tentative="1">
+      <w:start w:val="1"/>
+      <w:numFmt w:val="bullet"/>
+      <w:lvlText w:val=""/>
+      <w:lvlJc w:val="left"/>
+      <w:pPr>
+        <w:ind w:left="3190" w:hanging="360"/>
+      </w:pPr>
+      <w:rPr>
+        <w:rFonts w:ascii="Wingdings" w:hAnsi="Wingdings" w:hint="default"/>
+      </w:rPr>
+    </w:lvl>
+    <w:lvl w:ilvl="3" w:tplc="04220001" w:tentative="1">
+      <w:start w:val="1"/>
+      <w:numFmt w:val="bullet"/>
+      <w:lvlText w:val=""/>
+      <w:lvlJc w:val="left"/>
+      <w:pPr>
+        <w:ind w:left="3910" w:hanging="360"/>
+      </w:pPr>
+      <w:rPr>
+        <w:rFonts w:ascii="Symbol" w:hAnsi="Symbol" w:hint="default"/>
+      </w:rPr>
+    </w:lvl>
+    <w:lvl w:ilvl="4" w:tplc="04220003" w:tentative="1">
+      <w:start w:val="1"/>
+      <w:numFmt w:val="bullet"/>
+      <w:lvlText w:val="o"/>
+      <w:lvlJc w:val="left"/>
+      <w:pPr>
+        <w:ind w:left="4630" w:hanging="360"/>
+      </w:pPr>
+      <w:rPr>
+        <w:rFonts w:ascii="Courier New" w:hAnsi="Courier New" w:cs="Courier New" w:hint="default"/>
+      </w:rPr>
+    </w:lvl>
+    <w:lvl w:ilvl="5" w:tplc="04220005" w:tentative="1">
+      <w:start w:val="1"/>
+      <w:numFmt w:val="bullet"/>
+      <w:lvlText w:val=""/>
+      <w:lvlJc w:val="left"/>
+      <w:pPr>
+        <w:ind w:left="5350" w:hanging="360"/>
+      </w:pPr>
+      <w:rPr>
+        <w:rFonts w:ascii="Wingdings" w:hAnsi="Wingdings" w:hint="default"/>
+      </w:rPr>
+    </w:lvl>
+    <w:lvl w:ilvl="6" w:tplc="04220001" w:tentative="1">
+      <w:start w:val="1"/>
+      <w:numFmt w:val="bullet"/>
+      <w:lvlText w:val=""/>
+      <w:lvlJc w:val="left"/>
+      <w:pPr>
+        <w:ind w:left="6070" w:hanging="360"/>
+      </w:pPr>
+      <w:rPr>
+        <w:rFonts w:ascii="Symbol" w:hAnsi="Symbol" w:hint="default"/>
+      </w:rPr>
+    </w:lvl>
+    <w:lvl w:ilvl="7" w:tplc="04220003" w:tentative="1">
+      <w:start w:val="1"/>
+      <w:numFmt w:val="bullet"/>
+      <w:lvlText w:val="o"/>
+      <w:lvlJc w:val="left"/>
+      <w:pPr>
+        <w:ind w:left="6790" w:hanging="360"/>
+      </w:pPr>
+      <w:rPr>
+        <w:rFonts w:ascii="Courier New" w:hAnsi="Courier New" w:cs="Courier New" w:hint="default"/>
+      </w:rPr>
+    </w:lvl>
+    <w:lvl w:ilvl="8" w:tplc="04220005" w:tentative="1">
+      <w:start w:val="1"/>
+      <w:numFmt w:val="bullet"/>
+      <w:lvlText w:val=""/>
+      <w:lvlJc w:val="left"/>
+      <w:pPr>
+        <w:ind w:left="7510" w:hanging="360"/>
+      </w:pPr>
+      <w:rPr>
+        <w:rFonts w:ascii="Wingdings" w:hAnsi="Wingdings" w:hint="default"/>
+      </w:rPr>
+    </w:lvl>
+  </w:abstractNum>
+  <w:abstractNum w:abstractNumId="13" w15:restartNumberingAfterBreak="0">
     <w:nsid w:val="75AE5ABA"/>
     <w:multiLevelType w:val="hybridMultilevel"/>
     <w:tmpl w:val="A4862D02"/>
@@ -3191,7 +4749,93 @@
       </w:rPr>
     </w:lvl>
   </w:abstractNum>
-  <w:abstractNum w:abstractNumId="7" w15:restartNumberingAfterBreak="0">
+  <w:abstractNum w:abstractNumId="14" w15:restartNumberingAfterBreak="0">
+    <w:nsid w:val="7ABA77EF"/>
+    <w:multiLevelType w:val="hybridMultilevel"/>
+    <w:tmpl w:val="6B7C0662"/>
+    <w:lvl w:ilvl="0" w:tplc="0422000F">
+      <w:start w:val="1"/>
+      <w:numFmt w:val="decimal"/>
+      <w:lvlText w:val="%1."/>
+      <w:lvlJc w:val="left"/>
+      <w:pPr>
+        <w:ind w:left="1777" w:hanging="360"/>
+      </w:pPr>
+    </w:lvl>
+    <w:lvl w:ilvl="1" w:tplc="04220019" w:tentative="1">
+      <w:start w:val="1"/>
+      <w:numFmt w:val="lowerLetter"/>
+      <w:lvlText w:val="%2."/>
+      <w:lvlJc w:val="left"/>
+      <w:pPr>
+        <w:ind w:left="2497" w:hanging="360"/>
+      </w:pPr>
+    </w:lvl>
+    <w:lvl w:ilvl="2" w:tplc="0422001B" w:tentative="1">
+      <w:start w:val="1"/>
+      <w:numFmt w:val="lowerRoman"/>
+      <w:lvlText w:val="%3."/>
+      <w:lvlJc w:val="right"/>
+      <w:pPr>
+        <w:ind w:left="3217" w:hanging="180"/>
+      </w:pPr>
+    </w:lvl>
+    <w:lvl w:ilvl="3" w:tplc="0422000F" w:tentative="1">
+      <w:start w:val="1"/>
+      <w:numFmt w:val="decimal"/>
+      <w:lvlText w:val="%4."/>
+      <w:lvlJc w:val="left"/>
+      <w:pPr>
+        <w:ind w:left="3937" w:hanging="360"/>
+      </w:pPr>
+    </w:lvl>
+    <w:lvl w:ilvl="4" w:tplc="04220019" w:tentative="1">
+      <w:start w:val="1"/>
+      <w:numFmt w:val="lowerLetter"/>
+      <w:lvlText w:val="%5."/>
+      <w:lvlJc w:val="left"/>
+      <w:pPr>
+        <w:ind w:left="4657" w:hanging="360"/>
+      </w:pPr>
+    </w:lvl>
+    <w:lvl w:ilvl="5" w:tplc="0422001B" w:tentative="1">
+      <w:start w:val="1"/>
+      <w:numFmt w:val="lowerRoman"/>
+      <w:lvlText w:val="%6."/>
+      <w:lvlJc w:val="right"/>
+      <w:pPr>
+        <w:ind w:left="5377" w:hanging="180"/>
+      </w:pPr>
+    </w:lvl>
+    <w:lvl w:ilvl="6" w:tplc="0422000F" w:tentative="1">
+      <w:start w:val="1"/>
+      <w:numFmt w:val="decimal"/>
+      <w:lvlText w:val="%7."/>
+      <w:lvlJc w:val="left"/>
+      <w:pPr>
+        <w:ind w:left="6097" w:hanging="360"/>
+      </w:pPr>
+    </w:lvl>
+    <w:lvl w:ilvl="7" w:tplc="04220019" w:tentative="1">
+      <w:start w:val="1"/>
+      <w:numFmt w:val="lowerLetter"/>
+      <w:lvlText w:val="%8."/>
+      <w:lvlJc w:val="left"/>
+      <w:pPr>
+        <w:ind w:left="6817" w:hanging="360"/>
+      </w:pPr>
+    </w:lvl>
+    <w:lvl w:ilvl="8" w:tplc="0422001B" w:tentative="1">
+      <w:start w:val="1"/>
+      <w:numFmt w:val="lowerRoman"/>
+      <w:lvlText w:val="%9."/>
+      <w:lvlJc w:val="right"/>
+      <w:pPr>
+        <w:ind w:left="7537" w:hanging="180"/>
+      </w:pPr>
+    </w:lvl>
+  </w:abstractNum>
+  <w:abstractNum w:abstractNumId="15" w15:restartNumberingAfterBreak="0">
     <w:nsid w:val="7B3D301B"/>
     <w:multiLevelType w:val="hybridMultilevel"/>
     <w:tmpl w:val="7D161C0A"/>
@@ -3304,7 +4948,7 @@
       </w:rPr>
     </w:lvl>
   </w:abstractNum>
-  <w:abstractNum w:abstractNumId="8" w15:restartNumberingAfterBreak="0">
+  <w:abstractNum w:abstractNumId="16" w15:restartNumberingAfterBreak="0">
     <w:nsid w:val="7D4A56BC"/>
     <w:multiLevelType w:val="hybridMultilevel"/>
     <w:tmpl w:val="74D8E5B2"/>
@@ -3391,31 +5035,55 @@
     </w:lvl>
   </w:abstractNum>
   <w:num w:numId="1">
+    <w:abstractNumId w:val="16"/>
+  </w:num>
+  <w:num w:numId="2">
     <w:abstractNumId w:val="8"/>
   </w:num>
-  <w:num w:numId="2">
+  <w:num w:numId="3">
+    <w:abstractNumId w:val="5"/>
+  </w:num>
+  <w:num w:numId="4">
+    <w:abstractNumId w:val="13"/>
+  </w:num>
+  <w:num w:numId="5">
     <w:abstractNumId w:val="3"/>
   </w:num>
-  <w:num w:numId="3">
+  <w:num w:numId="6">
+    <w:abstractNumId w:val="11"/>
+  </w:num>
+  <w:num w:numId="7">
+    <w:abstractNumId w:val="15"/>
+  </w:num>
+  <w:num w:numId="8">
+    <w:abstractNumId w:val="9"/>
+  </w:num>
+  <w:num w:numId="9">
+    <w:abstractNumId w:val="1"/>
+  </w:num>
+  <w:num w:numId="10">
+    <w:abstractNumId w:val="10"/>
+  </w:num>
+  <w:num w:numId="11">
+    <w:abstractNumId w:val="12"/>
+  </w:num>
+  <w:num w:numId="12">
+    <w:abstractNumId w:val="4"/>
+  </w:num>
+  <w:num w:numId="13">
     <w:abstractNumId w:val="2"/>
   </w:num>
-  <w:num w:numId="4">
+  <w:num w:numId="14">
+    <w:abstractNumId w:val="14"/>
+  </w:num>
+  <w:num w:numId="15">
     <w:abstractNumId w:val="6"/>
   </w:num>
-  <w:num w:numId="5">
-    <w:abstractNumId w:val="1"/>
+  <w:num w:numId="16">
+    <w:abstractNumId w:val="0"/>
   </w:num>
-  <w:num w:numId="6">
-    <w:abstractNumId w:val="5"/>
-  </w:num>
-  <w:num w:numId="7">
+  <w:num w:numId="17">
     <w:abstractNumId w:val="7"/>
-  </w:num>
-  <w:num w:numId="8">
-    <w:abstractNumId w:val="4"/>
-  </w:num>
-  <w:num w:numId="9">
-    <w:abstractNumId w:val="0"/>
   </w:num>
 </w:numbering>
 </file>

</xml_diff>

<commit_message>
📝: update "design" list
</commit_message>
<xml_diff>
--- a/docs/ТЗ.docx
+++ b/docs/ТЗ.docx
@@ -604,8 +604,6 @@
         </w:rPr>
       </w:sdtEndPr>
       <w:sdtContent>
-        <w:bookmarkStart w:id="0" w:name="_GoBack" w:displacedByCustomXml="prev"/>
-        <w:bookmarkEnd w:id="0" w:displacedByCustomXml="prev"/>
         <w:p>
           <w:pPr>
             <w:pStyle w:val="a8"/>
@@ -627,7 +625,6 @@
           <w:pPr>
             <w:pStyle w:val="11"/>
             <w:tabs>
-              <w:tab w:val="left" w:pos="440"/>
               <w:tab w:val="right" w:leader="dot" w:pos="9629"/>
             </w:tabs>
             <w:rPr>
@@ -646,7 +643,154 @@
           <w:r>
             <w:fldChar w:fldCharType="separate"/>
           </w:r>
-          <w:hyperlink w:anchor="_Toc95916463" w:history="1">
+          <w:hyperlink w:anchor="_Toc95927441" w:history="1">
+            <w:r>
+              <w:rPr>
+                <w:rStyle w:val="a5"/>
+                <w:b/>
+                <w:noProof/>
+                <w:lang w:val="uk-UA"/>
+              </w:rPr>
+              <w:t>Мета:</w:t>
+            </w:r>
+            <w:r>
+              <w:rPr>
+                <w:noProof/>
+                <w:webHidden/>
+              </w:rPr>
+              <w:tab/>
+            </w:r>
+            <w:r>
+              <w:rPr>
+                <w:noProof/>
+                <w:webHidden/>
+              </w:rPr>
+              <w:fldChar w:fldCharType="begin"/>
+            </w:r>
+            <w:r>
+              <w:rPr>
+                <w:noProof/>
+                <w:webHidden/>
+              </w:rPr>
+              <w:instrText xml:space="preserve"> PAGEREF _Toc95927441 \h </w:instrText>
+            </w:r>
+            <w:r>
+              <w:rPr>
+                <w:noProof/>
+                <w:webHidden/>
+              </w:rPr>
+            </w:r>
+            <w:r>
+              <w:rPr>
+                <w:noProof/>
+                <w:webHidden/>
+              </w:rPr>
+              <w:fldChar w:fldCharType="separate"/>
+            </w:r>
+            <w:r>
+              <w:rPr>
+                <w:noProof/>
+                <w:webHidden/>
+              </w:rPr>
+              <w:t>3</w:t>
+            </w:r>
+            <w:r>
+              <w:rPr>
+                <w:noProof/>
+                <w:webHidden/>
+              </w:rPr>
+              <w:fldChar w:fldCharType="end"/>
+            </w:r>
+          </w:hyperlink>
+        </w:p>
+        <w:p>
+          <w:pPr>
+            <w:pStyle w:val="11"/>
+            <w:tabs>
+              <w:tab w:val="right" w:leader="dot" w:pos="9629"/>
+            </w:tabs>
+            <w:rPr>
+              <w:rFonts w:asciiTheme="minorHAnsi" w:eastAsiaTheme="minorEastAsia" w:hAnsiTheme="minorHAnsi"/>
+              <w:noProof/>
+              <w:sz w:val="22"/>
+              <w:lang w:val="uk-UA" w:eastAsia="uk-UA"/>
+            </w:rPr>
+          </w:pPr>
+          <w:hyperlink w:anchor="_Toc95927442" w:history="1">
+            <w:r>
+              <w:rPr>
+                <w:rStyle w:val="a5"/>
+                <w:b/>
+                <w:noProof/>
+                <w:lang w:val="uk-UA"/>
+              </w:rPr>
+              <w:t>Технічне завдання</w:t>
+            </w:r>
+            <w:r>
+              <w:rPr>
+                <w:noProof/>
+                <w:webHidden/>
+              </w:rPr>
+              <w:tab/>
+            </w:r>
+            <w:r>
+              <w:rPr>
+                <w:noProof/>
+                <w:webHidden/>
+              </w:rPr>
+              <w:fldChar w:fldCharType="begin"/>
+            </w:r>
+            <w:r>
+              <w:rPr>
+                <w:noProof/>
+                <w:webHidden/>
+              </w:rPr>
+              <w:instrText xml:space="preserve"> PAGEREF _Toc95927442 \h </w:instrText>
+            </w:r>
+            <w:r>
+              <w:rPr>
+                <w:noProof/>
+                <w:webHidden/>
+              </w:rPr>
+            </w:r>
+            <w:r>
+              <w:rPr>
+                <w:noProof/>
+                <w:webHidden/>
+              </w:rPr>
+              <w:fldChar w:fldCharType="separate"/>
+            </w:r>
+            <w:r>
+              <w:rPr>
+                <w:noProof/>
+                <w:webHidden/>
+              </w:rPr>
+              <w:t>3</w:t>
+            </w:r>
+            <w:r>
+              <w:rPr>
+                <w:noProof/>
+                <w:webHidden/>
+              </w:rPr>
+              <w:fldChar w:fldCharType="end"/>
+            </w:r>
+          </w:hyperlink>
+        </w:p>
+        <w:p>
+          <w:pPr>
+            <w:pStyle w:val="11"/>
+            <w:tabs>
+              <w:tab w:val="left" w:pos="560"/>
+              <w:tab w:val="right" w:leader="dot" w:pos="9629"/>
+            </w:tabs>
+            <w:rPr>
+              <w:rFonts w:asciiTheme="minorHAnsi" w:eastAsiaTheme="minorEastAsia" w:hAnsiTheme="minorHAnsi"/>
+              <w:noProof/>
+              <w:sz w:val="22"/>
+              <w:lang w:val="uk-UA" w:eastAsia="uk-UA"/>
+            </w:rPr>
+          </w:pPr>
+          <w:hyperlink w:anchor="_Toc95927443" w:history="1">
             <w:r>
               <w:rPr>
                 <w:rStyle w:val="a5"/>
@@ -691,7 +835,7 @@
                 <w:noProof/>
                 <w:webHidden/>
               </w:rPr>
-              <w:instrText xml:space="preserve"> PAGEREF _Toc95916463 \h </w:instrText>
+              <w:instrText xml:space="preserve"> PAGEREF _Toc95927443 \h </w:instrText>
             </w:r>
             <w:r>
               <w:rPr>
@@ -736,7 +880,7 @@
               <w:lang w:val="uk-UA" w:eastAsia="uk-UA"/>
             </w:rPr>
           </w:pPr>
-          <w:hyperlink w:anchor="_Toc95916464" w:history="1">
+          <w:hyperlink w:anchor="_Toc95927444" w:history="1">
             <w:r>
               <w:rPr>
                 <w:rStyle w:val="a5"/>
@@ -780,7 +924,7 @@
                 <w:noProof/>
                 <w:webHidden/>
               </w:rPr>
-              <w:instrText xml:space="preserve"> PAGEREF _Toc95916464 \h </w:instrText>
+              <w:instrText xml:space="preserve"> PAGEREF _Toc95927444 \h </w:instrText>
             </w:r>
             <w:r>
               <w:rPr>
@@ -825,7 +969,7 @@
               <w:lang w:val="uk-UA" w:eastAsia="uk-UA"/>
             </w:rPr>
           </w:pPr>
-          <w:hyperlink w:anchor="_Toc95916465" w:history="1">
+          <w:hyperlink w:anchor="_Toc95927445" w:history="1">
             <w:r>
               <w:rPr>
                 <w:rStyle w:val="a5"/>
@@ -870,7 +1014,7 @@
                 <w:noProof/>
                 <w:webHidden/>
               </w:rPr>
-              <w:instrText xml:space="preserve"> PAGEREF _Toc95916465 \h </w:instrText>
+              <w:instrText xml:space="preserve"> PAGEREF _Toc95927445 \h </w:instrText>
             </w:r>
             <w:r>
               <w:rPr>
@@ -915,7 +1059,7 @@
               <w:lang w:val="uk-UA" w:eastAsia="uk-UA"/>
             </w:rPr>
           </w:pPr>
-          <w:hyperlink w:anchor="_Toc95916466" w:history="1">
+          <w:hyperlink w:anchor="_Toc95927446" w:history="1">
             <w:r>
               <w:rPr>
                 <w:rStyle w:val="a5"/>
@@ -960,7 +1104,7 @@
                 <w:noProof/>
                 <w:webHidden/>
               </w:rPr>
-              <w:instrText xml:space="preserve"> PAGEREF _Toc95916466 \h </w:instrText>
+              <w:instrText xml:space="preserve"> PAGEREF _Toc95927446 \h </w:instrText>
             </w:r>
             <w:r>
               <w:rPr>
@@ -1005,7 +1149,7 @@
               <w:lang w:val="uk-UA" w:eastAsia="uk-UA"/>
             </w:rPr>
           </w:pPr>
-          <w:hyperlink w:anchor="_Toc95916467" w:history="1">
+          <w:hyperlink w:anchor="_Toc95927447" w:history="1">
             <w:r>
               <w:rPr>
                 <w:rStyle w:val="a5"/>
@@ -1050,7 +1194,7 @@
                 <w:noProof/>
                 <w:webHidden/>
               </w:rPr>
-              <w:instrText xml:space="preserve"> PAGEREF _Toc95916467 \h </w:instrText>
+              <w:instrText xml:space="preserve"> PAGEREF _Toc95927447 \h </w:instrText>
             </w:r>
             <w:r>
               <w:rPr>
@@ -1095,7 +1239,7 @@
               <w:lang w:val="uk-UA" w:eastAsia="uk-UA"/>
             </w:rPr>
           </w:pPr>
-          <w:hyperlink w:anchor="_Toc95916468" w:history="1">
+          <w:hyperlink w:anchor="_Toc95927448" w:history="1">
             <w:r>
               <w:rPr>
                 <w:rStyle w:val="a5"/>
@@ -1140,7 +1284,7 @@
                 <w:noProof/>
                 <w:webHidden/>
               </w:rPr>
-              <w:instrText xml:space="preserve"> PAGEREF _Toc95916468 \h </w:instrText>
+              <w:instrText xml:space="preserve"> PAGEREF _Toc95927448 \h </w:instrText>
             </w:r>
             <w:r>
               <w:rPr>
@@ -1185,7 +1329,7 @@
               <w:lang w:val="uk-UA" w:eastAsia="uk-UA"/>
             </w:rPr>
           </w:pPr>
-          <w:hyperlink w:anchor="_Toc95916469" w:history="1">
+          <w:hyperlink w:anchor="_Toc95927449" w:history="1">
             <w:r>
               <w:rPr>
                 <w:rStyle w:val="a5"/>
@@ -1230,7 +1374,7 @@
                 <w:noProof/>
                 <w:webHidden/>
               </w:rPr>
-              <w:instrText xml:space="preserve"> PAGEREF _Toc95916469 \h </w:instrText>
+              <w:instrText xml:space="preserve"> PAGEREF _Toc95927449 \h </w:instrText>
             </w:r>
             <w:r>
               <w:rPr>
@@ -1265,7 +1409,7 @@
           <w:pPr>
             <w:pStyle w:val="11"/>
             <w:tabs>
-              <w:tab w:val="left" w:pos="660"/>
+              <w:tab w:val="left" w:pos="560"/>
               <w:tab w:val="right" w:leader="dot" w:pos="9629"/>
             </w:tabs>
             <w:rPr>
@@ -1275,7 +1419,7 @@
               <w:lang w:val="uk-UA" w:eastAsia="uk-UA"/>
             </w:rPr>
           </w:pPr>
-          <w:hyperlink w:anchor="_Toc95916470" w:history="1">
+          <w:hyperlink w:anchor="_Toc95927450" w:history="1">
             <w:r>
               <w:rPr>
                 <w:rStyle w:val="a5"/>
@@ -1320,7 +1464,7 @@
                 <w:noProof/>
                 <w:webHidden/>
               </w:rPr>
-              <w:instrText xml:space="preserve"> PAGEREF _Toc95916470 \h </w:instrText>
+              <w:instrText xml:space="preserve"> PAGEREF _Toc95927450 \h </w:instrText>
             </w:r>
             <w:r>
               <w:rPr>
@@ -1365,7 +1509,7 @@
               <w:lang w:val="uk-UA" w:eastAsia="uk-UA"/>
             </w:rPr>
           </w:pPr>
-          <w:hyperlink w:anchor="_Toc95916471" w:history="1">
+          <w:hyperlink w:anchor="_Toc95927451" w:history="1">
             <w:r>
               <w:rPr>
                 <w:rStyle w:val="a5"/>
@@ -1410,7 +1554,7 @@
                 <w:noProof/>
                 <w:webHidden/>
               </w:rPr>
-              <w:instrText xml:space="preserve"> PAGEREF _Toc95916471 \h </w:instrText>
+              <w:instrText xml:space="preserve"> PAGEREF _Toc95927451 \h </w:instrText>
             </w:r>
             <w:r>
               <w:rPr>
@@ -1455,7 +1599,7 @@
               <w:lang w:val="uk-UA" w:eastAsia="uk-UA"/>
             </w:rPr>
           </w:pPr>
-          <w:hyperlink w:anchor="_Toc95916472" w:history="1">
+          <w:hyperlink w:anchor="_Toc95927452" w:history="1">
             <w:r>
               <w:rPr>
                 <w:rStyle w:val="a5"/>
@@ -1500,7 +1644,7 @@
                 <w:noProof/>
                 <w:webHidden/>
               </w:rPr>
-              <w:instrText xml:space="preserve"> PAGEREF _Toc95916472 \h </w:instrText>
+              <w:instrText xml:space="preserve"> PAGEREF _Toc95927452 \h </w:instrText>
             </w:r>
             <w:r>
               <w:rPr>
@@ -1535,14 +1679,17 @@
           <w:pPr>
             <w:pStyle w:val="31"/>
             <w:tabs>
-              <w:tab w:val="left" w:pos="1320"/>
+              <w:tab w:val="left" w:pos="1540"/>
               <w:tab w:val="right" w:leader="dot" w:pos="9629"/>
             </w:tabs>
             <w:rPr>
+              <w:rFonts w:asciiTheme="minorHAnsi" w:eastAsiaTheme="minorEastAsia" w:hAnsiTheme="minorHAnsi"/>
               <w:noProof/>
+              <w:sz w:val="22"/>
+              <w:lang w:val="uk-UA" w:eastAsia="uk-UA"/>
             </w:rPr>
           </w:pPr>
-          <w:hyperlink w:anchor="_Toc95916473" w:history="1">
+          <w:hyperlink w:anchor="_Toc95927453" w:history="1">
             <w:r>
               <w:rPr>
                 <w:rStyle w:val="a5"/>
@@ -1553,7 +1700,10 @@
             </w:r>
             <w:r>
               <w:rPr>
-                <w:noProof/>
+                <w:rFonts w:asciiTheme="minorHAnsi" w:eastAsiaTheme="minorEastAsia" w:hAnsiTheme="minorHAnsi"/>
+                <w:noProof/>
+                <w:sz w:val="22"/>
+                <w:lang w:val="uk-UA" w:eastAsia="uk-UA"/>
               </w:rPr>
               <w:tab/>
             </w:r>
@@ -1584,7 +1734,7 @@
                 <w:noProof/>
                 <w:webHidden/>
               </w:rPr>
-              <w:instrText xml:space="preserve"> PAGEREF _Toc95916473 \h </w:instrText>
+              <w:instrText xml:space="preserve"> PAGEREF _Toc95927453 \h </w:instrText>
             </w:r>
             <w:r>
               <w:rPr>
@@ -1619,14 +1769,17 @@
           <w:pPr>
             <w:pStyle w:val="31"/>
             <w:tabs>
-              <w:tab w:val="left" w:pos="1320"/>
+              <w:tab w:val="left" w:pos="1540"/>
               <w:tab w:val="right" w:leader="dot" w:pos="9629"/>
             </w:tabs>
             <w:rPr>
+              <w:rFonts w:asciiTheme="minorHAnsi" w:eastAsiaTheme="minorEastAsia" w:hAnsiTheme="minorHAnsi"/>
               <w:noProof/>
+              <w:sz w:val="22"/>
+              <w:lang w:val="uk-UA" w:eastAsia="uk-UA"/>
             </w:rPr>
           </w:pPr>
-          <w:hyperlink w:anchor="_Toc95916474" w:history="1">
+          <w:hyperlink w:anchor="_Toc95927454" w:history="1">
             <w:r>
               <w:rPr>
                 <w:rStyle w:val="a5"/>
@@ -1637,7 +1790,10 @@
             </w:r>
             <w:r>
               <w:rPr>
-                <w:noProof/>
+                <w:rFonts w:asciiTheme="minorHAnsi" w:eastAsiaTheme="minorEastAsia" w:hAnsiTheme="minorHAnsi"/>
+                <w:noProof/>
+                <w:sz w:val="22"/>
+                <w:lang w:val="uk-UA" w:eastAsia="uk-UA"/>
               </w:rPr>
               <w:tab/>
             </w:r>
@@ -1668,7 +1824,7 @@
                 <w:noProof/>
                 <w:webHidden/>
               </w:rPr>
-              <w:instrText xml:space="preserve"> PAGEREF _Toc95916474 \h </w:instrText>
+              <w:instrText xml:space="preserve"> PAGEREF _Toc95927454 \h </w:instrText>
             </w:r>
             <w:r>
               <w:rPr>
@@ -1713,7 +1869,7 @@
               <w:lang w:val="uk-UA" w:eastAsia="uk-UA"/>
             </w:rPr>
           </w:pPr>
-          <w:hyperlink w:anchor="_Toc95916475" w:history="1">
+          <w:hyperlink w:anchor="_Toc95927455" w:history="1">
             <w:r>
               <w:rPr>
                 <w:rStyle w:val="a5"/>
@@ -1758,7 +1914,7 @@
                 <w:noProof/>
                 <w:webHidden/>
               </w:rPr>
-              <w:instrText xml:space="preserve"> PAGEREF _Toc95916475 \h </w:instrText>
+              <w:instrText xml:space="preserve"> PAGEREF _Toc95927455 \h </w:instrText>
             </w:r>
             <w:r>
               <w:rPr>
@@ -1803,7 +1959,7 @@
               <w:lang w:val="uk-UA" w:eastAsia="uk-UA"/>
             </w:rPr>
           </w:pPr>
-          <w:hyperlink w:anchor="_Toc95916476" w:history="1">
+          <w:hyperlink w:anchor="_Toc95927456" w:history="1">
             <w:r>
               <w:rPr>
                 <w:rStyle w:val="a5"/>
@@ -1848,7 +2004,7 @@
                 <w:noProof/>
                 <w:webHidden/>
               </w:rPr>
-              <w:instrText xml:space="preserve"> PAGEREF _Toc95916476 \h </w:instrText>
+              <w:instrText xml:space="preserve"> PAGEREF _Toc95927456 \h </w:instrText>
             </w:r>
             <w:r>
               <w:rPr>
@@ -1883,14 +2039,17 @@
           <w:pPr>
             <w:pStyle w:val="31"/>
             <w:tabs>
-              <w:tab w:val="left" w:pos="1320"/>
+              <w:tab w:val="left" w:pos="1540"/>
               <w:tab w:val="right" w:leader="dot" w:pos="9629"/>
             </w:tabs>
             <w:rPr>
+              <w:rFonts w:asciiTheme="minorHAnsi" w:eastAsiaTheme="minorEastAsia" w:hAnsiTheme="minorHAnsi"/>
               <w:noProof/>
+              <w:sz w:val="22"/>
+              <w:lang w:val="uk-UA" w:eastAsia="uk-UA"/>
             </w:rPr>
           </w:pPr>
-          <w:hyperlink w:anchor="_Toc95916477" w:history="1">
+          <w:hyperlink w:anchor="_Toc95927457" w:history="1">
             <w:r>
               <w:rPr>
                 <w:rStyle w:val="a5"/>
@@ -1901,7 +2060,10 @@
             </w:r>
             <w:r>
               <w:rPr>
-                <w:noProof/>
+                <w:rFonts w:asciiTheme="minorHAnsi" w:eastAsiaTheme="minorEastAsia" w:hAnsiTheme="minorHAnsi"/>
+                <w:noProof/>
+                <w:sz w:val="22"/>
+                <w:lang w:val="uk-UA" w:eastAsia="uk-UA"/>
               </w:rPr>
               <w:tab/>
             </w:r>
@@ -1932,7 +2094,7 @@
                 <w:noProof/>
                 <w:webHidden/>
               </w:rPr>
-              <w:instrText xml:space="preserve"> PAGEREF _Toc95916477 \h </w:instrText>
+              <w:instrText xml:space="preserve"> PAGEREF _Toc95927457 \h </w:instrText>
             </w:r>
             <w:r>
               <w:rPr>
@@ -1977,7 +2139,7 @@
               <w:lang w:val="uk-UA" w:eastAsia="uk-UA"/>
             </w:rPr>
           </w:pPr>
-          <w:hyperlink w:anchor="_Toc95916478" w:history="1">
+          <w:hyperlink w:anchor="_Toc95927458" w:history="1">
             <w:r>
               <w:rPr>
                 <w:rStyle w:val="a5"/>
@@ -2022,7 +2184,7 @@
                 <w:noProof/>
                 <w:webHidden/>
               </w:rPr>
-              <w:instrText xml:space="preserve"> PAGEREF _Toc95916478 \h </w:instrText>
+              <w:instrText xml:space="preserve"> PAGEREF _Toc95927458 \h </w:instrText>
             </w:r>
             <w:r>
               <w:rPr>
@@ -2057,14 +2219,17 @@
           <w:pPr>
             <w:pStyle w:val="31"/>
             <w:tabs>
-              <w:tab w:val="left" w:pos="1320"/>
+              <w:tab w:val="left" w:pos="1540"/>
               <w:tab w:val="right" w:leader="dot" w:pos="9629"/>
             </w:tabs>
             <w:rPr>
+              <w:rFonts w:asciiTheme="minorHAnsi" w:eastAsiaTheme="minorEastAsia" w:hAnsiTheme="minorHAnsi"/>
               <w:noProof/>
+              <w:sz w:val="22"/>
+              <w:lang w:val="uk-UA" w:eastAsia="uk-UA"/>
             </w:rPr>
           </w:pPr>
-          <w:hyperlink w:anchor="_Toc95916479" w:history="1">
+          <w:hyperlink w:anchor="_Toc95927459" w:history="1">
             <w:r>
               <w:rPr>
                 <w:rStyle w:val="a5"/>
@@ -2075,7 +2240,10 @@
             </w:r>
             <w:r>
               <w:rPr>
-                <w:noProof/>
+                <w:rFonts w:asciiTheme="minorHAnsi" w:eastAsiaTheme="minorEastAsia" w:hAnsiTheme="minorHAnsi"/>
+                <w:noProof/>
+                <w:sz w:val="22"/>
+                <w:lang w:val="uk-UA" w:eastAsia="uk-UA"/>
               </w:rPr>
               <w:tab/>
             </w:r>
@@ -2106,7 +2274,7 @@
                 <w:noProof/>
                 <w:webHidden/>
               </w:rPr>
-              <w:instrText xml:space="preserve"> PAGEREF _Toc95916479 \h </w:instrText>
+              <w:instrText xml:space="preserve"> PAGEREF _Toc95927459 \h </w:instrText>
             </w:r>
             <w:r>
               <w:rPr>
@@ -2141,14 +2309,17 @@
           <w:pPr>
             <w:pStyle w:val="31"/>
             <w:tabs>
-              <w:tab w:val="left" w:pos="1320"/>
+              <w:tab w:val="left" w:pos="1540"/>
               <w:tab w:val="right" w:leader="dot" w:pos="9629"/>
             </w:tabs>
             <w:rPr>
+              <w:rFonts w:asciiTheme="minorHAnsi" w:eastAsiaTheme="minorEastAsia" w:hAnsiTheme="minorHAnsi"/>
               <w:noProof/>
+              <w:sz w:val="22"/>
+              <w:lang w:val="uk-UA" w:eastAsia="uk-UA"/>
             </w:rPr>
           </w:pPr>
-          <w:hyperlink w:anchor="_Toc95916480" w:history="1">
+          <w:hyperlink w:anchor="_Toc95927460" w:history="1">
             <w:r>
               <w:rPr>
                 <w:rStyle w:val="a5"/>
@@ -2159,7 +2330,10 @@
             </w:r>
             <w:r>
               <w:rPr>
-                <w:noProof/>
+                <w:rFonts w:asciiTheme="minorHAnsi" w:eastAsiaTheme="minorEastAsia" w:hAnsiTheme="minorHAnsi"/>
+                <w:noProof/>
+                <w:sz w:val="22"/>
+                <w:lang w:val="uk-UA" w:eastAsia="uk-UA"/>
               </w:rPr>
               <w:tab/>
             </w:r>
@@ -2190,7 +2364,7 @@
                 <w:noProof/>
                 <w:webHidden/>
               </w:rPr>
-              <w:instrText xml:space="preserve"> PAGEREF _Toc95916480 \h </w:instrText>
+              <w:instrText xml:space="preserve"> PAGEREF _Toc95927460 \h </w:instrText>
             </w:r>
             <w:r>
               <w:rPr>
@@ -2225,14 +2399,17 @@
           <w:pPr>
             <w:pStyle w:val="31"/>
             <w:tabs>
-              <w:tab w:val="left" w:pos="1320"/>
+              <w:tab w:val="left" w:pos="1540"/>
               <w:tab w:val="right" w:leader="dot" w:pos="9629"/>
             </w:tabs>
             <w:rPr>
+              <w:rFonts w:asciiTheme="minorHAnsi" w:eastAsiaTheme="minorEastAsia" w:hAnsiTheme="minorHAnsi"/>
               <w:noProof/>
+              <w:sz w:val="22"/>
+              <w:lang w:val="uk-UA" w:eastAsia="uk-UA"/>
             </w:rPr>
           </w:pPr>
-          <w:hyperlink w:anchor="_Toc95916481" w:history="1">
+          <w:hyperlink w:anchor="_Toc95927461" w:history="1">
             <w:r>
               <w:rPr>
                 <w:rStyle w:val="a5"/>
@@ -2243,7 +2420,10 @@
             </w:r>
             <w:r>
               <w:rPr>
-                <w:noProof/>
+                <w:rFonts w:asciiTheme="minorHAnsi" w:eastAsiaTheme="minorEastAsia" w:hAnsiTheme="minorHAnsi"/>
+                <w:noProof/>
+                <w:sz w:val="22"/>
+                <w:lang w:val="uk-UA" w:eastAsia="uk-UA"/>
               </w:rPr>
               <w:tab/>
             </w:r>
@@ -2274,7 +2454,7 @@
                 <w:noProof/>
                 <w:webHidden/>
               </w:rPr>
-              <w:instrText xml:space="preserve"> PAGEREF _Toc95916481 \h </w:instrText>
+              <w:instrText xml:space="preserve"> PAGEREF _Toc95927461 \h </w:instrText>
             </w:r>
             <w:r>
               <w:rPr>
@@ -2309,14 +2489,17 @@
           <w:pPr>
             <w:pStyle w:val="31"/>
             <w:tabs>
-              <w:tab w:val="left" w:pos="1320"/>
+              <w:tab w:val="left" w:pos="1540"/>
               <w:tab w:val="right" w:leader="dot" w:pos="9629"/>
             </w:tabs>
             <w:rPr>
+              <w:rFonts w:asciiTheme="minorHAnsi" w:eastAsiaTheme="minorEastAsia" w:hAnsiTheme="minorHAnsi"/>
               <w:noProof/>
+              <w:sz w:val="22"/>
+              <w:lang w:val="uk-UA" w:eastAsia="uk-UA"/>
             </w:rPr>
           </w:pPr>
-          <w:hyperlink w:anchor="_Toc95916482" w:history="1">
+          <w:hyperlink w:anchor="_Toc95927462" w:history="1">
             <w:r>
               <w:rPr>
                 <w:rStyle w:val="a5"/>
@@ -2327,7 +2510,10 @@
             </w:r>
             <w:r>
               <w:rPr>
-                <w:noProof/>
+                <w:rFonts w:asciiTheme="minorHAnsi" w:eastAsiaTheme="minorEastAsia" w:hAnsiTheme="minorHAnsi"/>
+                <w:noProof/>
+                <w:sz w:val="22"/>
+                <w:lang w:val="uk-UA" w:eastAsia="uk-UA"/>
               </w:rPr>
               <w:tab/>
             </w:r>
@@ -2358,7 +2544,7 @@
                 <w:noProof/>
                 <w:webHidden/>
               </w:rPr>
-              <w:instrText xml:space="preserve"> PAGEREF _Toc95916482 \h </w:instrText>
+              <w:instrText xml:space="preserve"> PAGEREF _Toc95927462 \h </w:instrText>
             </w:r>
             <w:r>
               <w:rPr>
@@ -2393,14 +2579,17 @@
           <w:pPr>
             <w:pStyle w:val="31"/>
             <w:tabs>
-              <w:tab w:val="left" w:pos="1320"/>
+              <w:tab w:val="left" w:pos="1540"/>
               <w:tab w:val="right" w:leader="dot" w:pos="9629"/>
             </w:tabs>
             <w:rPr>
+              <w:rFonts w:asciiTheme="minorHAnsi" w:eastAsiaTheme="minorEastAsia" w:hAnsiTheme="minorHAnsi"/>
               <w:noProof/>
+              <w:sz w:val="22"/>
+              <w:lang w:val="uk-UA" w:eastAsia="uk-UA"/>
             </w:rPr>
           </w:pPr>
-          <w:hyperlink w:anchor="_Toc95916483" w:history="1">
+          <w:hyperlink w:anchor="_Toc95927463" w:history="1">
             <w:r>
               <w:rPr>
                 <w:rStyle w:val="a5"/>
@@ -2411,7 +2600,10 @@
             </w:r>
             <w:r>
               <w:rPr>
-                <w:noProof/>
+                <w:rFonts w:asciiTheme="minorHAnsi" w:eastAsiaTheme="minorEastAsia" w:hAnsiTheme="minorHAnsi"/>
+                <w:noProof/>
+                <w:sz w:val="22"/>
+                <w:lang w:val="uk-UA" w:eastAsia="uk-UA"/>
               </w:rPr>
               <w:tab/>
             </w:r>
@@ -2442,7 +2634,7 @@
                 <w:noProof/>
                 <w:webHidden/>
               </w:rPr>
-              <w:instrText xml:space="preserve"> PAGEREF _Toc95916483 \h </w:instrText>
+              <w:instrText xml:space="preserve"> PAGEREF _Toc95927463 \h </w:instrText>
             </w:r>
             <w:r>
               <w:rPr>
@@ -2500,7 +2692,7 @@
           <w:rFonts w:eastAsiaTheme="majorEastAsia" w:cstheme="majorBidi"/>
           <w:b/>
           <w:szCs w:val="26"/>
-          <w:lang w:val="uk-UA"/>
+          <w:lang w:val="en-US"/>
         </w:rPr>
       </w:pPr>
       <w:r>
@@ -2515,20 +2707,32 @@
     </w:p>
     <w:p>
       <w:pPr>
-        <w:pStyle w:val="a8"/>
-        <w:rPr>
-          <w:lang w:val="uk-UA"/>
-        </w:rPr>
-      </w:pPr>
-      <w:bookmarkStart w:id="1" w:name="_Toc94817004"/>
-      <w:bookmarkStart w:id="2" w:name="_Toc94817157"/>
-      <w:r>
-        <w:rPr>
+        <w:pStyle w:val="1"/>
+        <w:numPr>
+          <w:ilvl w:val="0"/>
+          <w:numId w:val="0"/>
+        </w:numPr>
+        <w:ind w:left="357"/>
+        <w:jc w:val="center"/>
+        <w:rPr>
+          <w:b/>
+          <w:sz w:val="32"/>
+          <w:lang w:val="uk-UA"/>
+        </w:rPr>
+      </w:pPr>
+      <w:bookmarkStart w:id="0" w:name="_Toc94817004"/>
+      <w:bookmarkStart w:id="1" w:name="_Toc94817157"/>
+      <w:bookmarkStart w:id="2" w:name="_Toc95927441"/>
+      <w:r>
+        <w:rPr>
+          <w:b/>
+          <w:sz w:val="32"/>
           <w:lang w:val="uk-UA"/>
         </w:rPr>
         <w:lastRenderedPageBreak/>
         <w:t>Мета:</w:t>
       </w:r>
+      <w:bookmarkEnd w:id="0"/>
       <w:bookmarkEnd w:id="1"/>
       <w:bookmarkEnd w:id="2"/>
     </w:p>
@@ -2553,17 +2757,29 @@
     </w:p>
     <w:p>
       <w:pPr>
-        <w:pStyle w:val="a8"/>
-        <w:rPr>
-          <w:lang w:val="uk-UA"/>
-        </w:rPr>
-      </w:pPr>
-      <w:r>
-        <w:rPr>
+        <w:pStyle w:val="1"/>
+        <w:numPr>
+          <w:ilvl w:val="0"/>
+          <w:numId w:val="0"/>
+        </w:numPr>
+        <w:ind w:left="720" w:hanging="363"/>
+        <w:jc w:val="center"/>
+        <w:rPr>
+          <w:b/>
+          <w:sz w:val="32"/>
+          <w:lang w:val="uk-UA"/>
+        </w:rPr>
+      </w:pPr>
+      <w:bookmarkStart w:id="3" w:name="_Toc95927442"/>
+      <w:r>
+        <w:rPr>
+          <w:b/>
+          <w:sz w:val="32"/>
           <w:lang w:val="uk-UA"/>
         </w:rPr>
         <w:t>Технічне завдання</w:t>
       </w:r>
+      <w:bookmarkEnd w:id="3"/>
     </w:p>
     <w:p>
       <w:pPr>
@@ -2572,14 +2788,14 @@
           <w:lang w:val="uk-UA"/>
         </w:rPr>
       </w:pPr>
-      <w:bookmarkStart w:id="3" w:name="_Toc95916463"/>
+      <w:bookmarkStart w:id="4" w:name="_Toc95927443"/>
       <w:r>
         <w:rPr>
           <w:lang w:val="uk-UA"/>
         </w:rPr>
         <w:t>Загальні Відомості</w:t>
       </w:r>
-      <w:bookmarkEnd w:id="3"/>
+      <w:bookmarkEnd w:id="4"/>
     </w:p>
     <w:p>
       <w:pPr>
@@ -2594,14 +2810,14 @@
         </w:rPr>
         <w:t xml:space="preserve"> </w:t>
       </w:r>
-      <w:bookmarkStart w:id="4" w:name="_Toc95916464"/>
+      <w:bookmarkStart w:id="5" w:name="_Toc95927444"/>
       <w:r>
         <w:rPr>
           <w:lang w:val="uk-UA"/>
         </w:rPr>
         <w:t>Призначення документу:</w:t>
       </w:r>
-      <w:bookmarkEnd w:id="4"/>
+      <w:bookmarkEnd w:id="5"/>
     </w:p>
     <w:p>
       <w:pPr>
@@ -2667,7 +2883,7 @@
           <w:lang w:val="uk-UA"/>
         </w:rPr>
       </w:pPr>
-      <w:bookmarkStart w:id="5" w:name="_Toc95916465"/>
+      <w:bookmarkStart w:id="6" w:name="_Toc95927445"/>
       <w:r>
         <w:rPr>
           <w:lang w:val="uk-UA"/>
@@ -2680,7 +2896,7 @@
         </w:rPr>
         <w:t>:</w:t>
       </w:r>
-      <w:bookmarkEnd w:id="5"/>
+      <w:bookmarkEnd w:id="6"/>
     </w:p>
     <w:p>
       <w:pPr>
@@ -2767,7 +2983,7 @@
           <w:lang w:val="uk-UA"/>
         </w:rPr>
       </w:pPr>
-      <w:bookmarkStart w:id="6" w:name="_Toc95916466"/>
+      <w:bookmarkStart w:id="7" w:name="_Toc95927446"/>
       <w:r>
         <w:rPr>
           <w:lang w:val="uk-UA"/>
@@ -2780,7 +2996,7 @@
         </w:rPr>
         <w:t>:</w:t>
       </w:r>
-      <w:bookmarkEnd w:id="6"/>
+      <w:bookmarkEnd w:id="7"/>
     </w:p>
     <w:p>
       <w:pPr>
@@ -2852,7 +3068,7 @@
           <w:lang w:val="uk-UA"/>
         </w:rPr>
       </w:pPr>
-      <w:bookmarkStart w:id="7" w:name="_Toc95916467"/>
+      <w:bookmarkStart w:id="8" w:name="_Toc95927447"/>
       <w:r>
         <w:rPr>
           <w:lang w:val="uk-UA"/>
@@ -2865,7 +3081,7 @@
         </w:rPr>
         <w:t>:</w:t>
       </w:r>
-      <w:bookmarkEnd w:id="7"/>
+      <w:bookmarkEnd w:id="8"/>
     </w:p>
     <w:p>
       <w:pPr>
@@ -2942,7 +3158,7 @@
           <w:lang w:val="uk-UA"/>
         </w:rPr>
       </w:pPr>
-      <w:bookmarkStart w:id="8" w:name="_Toc95916468"/>
+      <w:bookmarkStart w:id="9" w:name="_Toc95927448"/>
       <w:r>
         <w:rPr>
           <w:lang w:val="uk-UA"/>
@@ -2956,7 +3172,7 @@
         </w:rPr>
         <w:t>:</w:t>
       </w:r>
-      <w:bookmarkEnd w:id="8"/>
+      <w:bookmarkEnd w:id="9"/>
     </w:p>
     <w:tbl>
       <w:tblPr>
@@ -3551,7 +3767,7 @@
           <w:lang w:val="uk-UA"/>
         </w:rPr>
       </w:pPr>
-      <w:bookmarkStart w:id="9" w:name="_Toc95916469"/>
+      <w:bookmarkStart w:id="10" w:name="_Toc95927449"/>
       <w:r>
         <w:rPr>
           <w:lang w:val="uk-UA"/>
@@ -3564,7 +3780,7 @@
         </w:rPr>
         <w:t>:</w:t>
       </w:r>
-      <w:bookmarkEnd w:id="9"/>
+      <w:bookmarkEnd w:id="10"/>
     </w:p>
     <w:p>
       <w:pPr>
@@ -3635,7 +3851,7 @@
           <w:lang w:val="uk-UA"/>
         </w:rPr>
       </w:pPr>
-      <w:bookmarkStart w:id="10" w:name="_Toc95916470"/>
+      <w:bookmarkStart w:id="11" w:name="_Toc95927450"/>
       <w:r>
         <w:rPr>
           <w:lang w:val="uk-UA"/>
@@ -3648,7 +3864,7 @@
         </w:rPr>
         <w:t>:</w:t>
       </w:r>
-      <w:bookmarkEnd w:id="10"/>
+      <w:bookmarkEnd w:id="11"/>
     </w:p>
     <w:p>
       <w:pPr>
@@ -3661,14 +3877,14 @@
           <w:lang w:val="uk-UA"/>
         </w:rPr>
       </w:pPr>
-      <w:bookmarkStart w:id="11" w:name="_Toc95916471"/>
+      <w:bookmarkStart w:id="12" w:name="_Toc95927451"/>
       <w:r>
         <w:rPr>
           <w:lang w:val="uk-UA"/>
         </w:rPr>
         <w:t>Призначення сайту:</w:t>
       </w:r>
-      <w:bookmarkEnd w:id="11"/>
+      <w:bookmarkEnd w:id="12"/>
     </w:p>
     <w:p>
       <w:pPr>
@@ -3716,7 +3932,7 @@
           <w:lang w:val="uk-UA"/>
         </w:rPr>
       </w:pPr>
-      <w:bookmarkStart w:id="12" w:name="_Toc95916472"/>
+      <w:bookmarkStart w:id="13" w:name="_Toc95927452"/>
       <w:r>
         <w:rPr>
           <w:lang w:val="uk-UA"/>
@@ -3730,7 +3946,7 @@
         </w:rPr>
         <w:t>:</w:t>
       </w:r>
-      <w:bookmarkEnd w:id="12"/>
+      <w:bookmarkEnd w:id="13"/>
     </w:p>
     <w:p>
       <w:pPr>
@@ -3743,7 +3959,7 @@
           <w:lang w:val="uk-UA"/>
         </w:rPr>
       </w:pPr>
-      <w:bookmarkStart w:id="13" w:name="_Toc95916473"/>
+      <w:bookmarkStart w:id="14" w:name="_Toc95927453"/>
       <w:r>
         <w:rPr>
           <w:lang w:val="uk-UA"/>
@@ -3756,7 +3972,7 @@
         </w:rPr>
         <w:t>:</w:t>
       </w:r>
-      <w:bookmarkEnd w:id="13"/>
+      <w:bookmarkEnd w:id="14"/>
     </w:p>
     <w:p>
       <w:pPr>
@@ -3792,7 +4008,7 @@
           <w:lang w:val="uk-UA"/>
         </w:rPr>
       </w:pPr>
-      <w:bookmarkStart w:id="14" w:name="_Toc95916474"/>
+      <w:bookmarkStart w:id="15" w:name="_Toc95927454"/>
       <w:r>
         <w:rPr>
           <w:lang w:val="uk-UA"/>
@@ -3805,7 +4021,7 @@
         </w:rPr>
         <w:t>:</w:t>
       </w:r>
-      <w:bookmarkEnd w:id="14"/>
+      <w:bookmarkEnd w:id="15"/>
     </w:p>
     <w:p>
       <w:pPr>
@@ -3893,14 +4109,14 @@
           <w:lang w:val="uk-UA"/>
         </w:rPr>
       </w:pPr>
-      <w:bookmarkStart w:id="15" w:name="_Toc95916475"/>
+      <w:bookmarkStart w:id="16" w:name="_Toc95927455"/>
       <w:r>
         <w:rPr>
           <w:lang w:val="uk-UA"/>
         </w:rPr>
         <w:t>Вимоги до сайту:</w:t>
       </w:r>
-      <w:bookmarkEnd w:id="15"/>
+      <w:bookmarkEnd w:id="16"/>
     </w:p>
     <w:p>
       <w:pPr>
@@ -3913,14 +4129,14 @@
           <w:lang w:val="uk-UA"/>
         </w:rPr>
       </w:pPr>
-      <w:bookmarkStart w:id="16" w:name="_Toc95916476"/>
+      <w:bookmarkStart w:id="17" w:name="_Toc95927456"/>
       <w:r>
         <w:rPr>
           <w:lang w:val="uk-UA"/>
         </w:rPr>
         <w:t>Вимоги до Дизайну:</w:t>
       </w:r>
-      <w:bookmarkEnd w:id="16"/>
+      <w:bookmarkEnd w:id="17"/>
     </w:p>
     <w:p>
       <w:pPr>
@@ -3933,14 +4149,14 @@
           <w:lang w:val="uk-UA"/>
         </w:rPr>
       </w:pPr>
-      <w:bookmarkStart w:id="17" w:name="_Toc95916477"/>
+      <w:bookmarkStart w:id="18" w:name="_Toc95927457"/>
       <w:r>
         <w:rPr>
           <w:lang w:val="uk-UA"/>
         </w:rPr>
         <w:t>Кольори:</w:t>
       </w:r>
-      <w:bookmarkEnd w:id="17"/>
+      <w:bookmarkEnd w:id="18"/>
     </w:p>
     <w:p>
       <w:pPr>
@@ -4137,7 +4353,7 @@
           <w:lang w:val="uk-UA"/>
         </w:rPr>
       </w:pPr>
-      <w:bookmarkStart w:id="18" w:name="_Toc95916478"/>
+      <w:bookmarkStart w:id="19" w:name="_Toc95927458"/>
       <w:r>
         <w:rPr>
           <w:lang w:val="uk-UA"/>
@@ -4145,7 +4361,7 @@
         <w:lastRenderedPageBreak/>
         <w:t>Перелік сторінок:</w:t>
       </w:r>
-      <w:bookmarkEnd w:id="18"/>
+      <w:bookmarkEnd w:id="19"/>
     </w:p>
     <w:p>
       <w:pPr>
@@ -4158,14 +4374,14 @@
           <w:lang w:val="uk-UA"/>
         </w:rPr>
       </w:pPr>
-      <w:bookmarkStart w:id="19" w:name="_Toc95916479"/>
+      <w:bookmarkStart w:id="20" w:name="_Toc95927459"/>
       <w:r>
         <w:rPr>
           <w:lang w:val="uk-UA"/>
         </w:rPr>
         <w:t>Головна:</w:t>
       </w:r>
-      <w:bookmarkEnd w:id="19"/>
+      <w:bookmarkEnd w:id="20"/>
     </w:p>
     <w:p>
       <w:pPr>
@@ -4291,6 +4507,192 @@
     </w:p>
     <w:p>
       <w:pPr>
+        <w:pStyle w:val="a4"/>
+        <w:numPr>
+          <w:ilvl w:val="0"/>
+          <w:numId w:val="23"/>
+        </w:numPr>
+        <w:rPr>
+          <w:lang w:val="uk-UA"/>
+        </w:rPr>
+      </w:pPr>
+      <w:r>
+        <w:rPr>
+          <w:lang w:val="uk-UA"/>
+        </w:rPr>
+        <w:t xml:space="preserve">Повинні бути </w:t>
+      </w:r>
+      <w:r>
+        <w:rPr>
+          <w:lang w:val="uk-UA"/>
+        </w:rPr>
+        <w:t>прямі</w:t>
+      </w:r>
+      <w:r>
+        <w:rPr>
+          <w:lang w:val="uk-UA"/>
+        </w:rPr>
+        <w:t xml:space="preserve"> посилання на всі інші сторінки сайту, окрім польотів, які не є </w:t>
+      </w:r>
+      <w:r>
+        <w:rPr>
+          <w:lang w:val="uk-UA"/>
+        </w:rPr>
+        <w:t>топ-3 за популярністю</w:t>
+      </w:r>
+    </w:p>
+    <w:p>
+      <w:pPr>
+        <w:pStyle w:val="a4"/>
+        <w:numPr>
+          <w:ilvl w:val="0"/>
+          <w:numId w:val="23"/>
+        </w:numPr>
+        <w:rPr>
+          <w:lang w:val="uk-UA"/>
+        </w:rPr>
+      </w:pPr>
+      <w:r>
+        <w:rPr>
+          <w:lang w:val="uk-UA"/>
+        </w:rPr>
+        <w:t>Посилання на інші сторінки сайту, окрім польотів, повинні бути у вигляді «Каруселі» з фото</w:t>
+      </w:r>
+    </w:p>
+    <w:p>
+      <w:pPr>
+        <w:pStyle w:val="a4"/>
+        <w:numPr>
+          <w:ilvl w:val="0"/>
+          <w:numId w:val="23"/>
+        </w:numPr>
+        <w:rPr>
+          <w:lang w:val="uk-UA"/>
+        </w:rPr>
+      </w:pPr>
+      <w:r>
+        <w:rPr>
+          <w:lang w:val="uk-UA"/>
+        </w:rPr>
+        <w:t>Посилання на Головну сторінку та «Усі польоти»</w:t>
+      </w:r>
+      <w:r>
+        <w:rPr>
+          <w:lang w:val="uk-UA"/>
+        </w:rPr>
+        <w:t xml:space="preserve"> на верхній панелі</w:t>
+      </w:r>
+    </w:p>
+    <w:p>
+      <w:pPr>
+        <w:pStyle w:val="a4"/>
+        <w:numPr>
+          <w:ilvl w:val="0"/>
+          <w:numId w:val="23"/>
+        </w:numPr>
+        <w:rPr>
+          <w:lang w:val="uk-UA"/>
+        </w:rPr>
+      </w:pPr>
+      <w:r>
+        <w:rPr>
+          <w:lang w:val="uk-UA"/>
+        </w:rPr>
+        <w:t>Повинно бути три найпопулярніші рейси</w:t>
+      </w:r>
+      <w:r>
+        <w:rPr>
+          <w:lang w:val="uk-UA"/>
+        </w:rPr>
+        <w:t xml:space="preserve"> з невеликим описом</w:t>
+      </w:r>
+      <w:r>
+        <w:rPr>
+          <w:lang w:val="uk-UA"/>
+        </w:rPr>
+        <w:t xml:space="preserve"> </w:t>
+      </w:r>
+      <w:r>
+        <w:rPr>
+          <w:lang w:val="uk-UA"/>
+        </w:rPr>
+        <w:t>та фотографіями міст</w:t>
+      </w:r>
+    </w:p>
+    <w:p>
+      <w:pPr>
+        <w:pStyle w:val="a4"/>
+        <w:numPr>
+          <w:ilvl w:val="0"/>
+          <w:numId w:val="23"/>
+        </w:numPr>
+        <w:rPr>
+          <w:lang w:val="uk-UA"/>
+        </w:rPr>
+      </w:pPr>
+      <w:r>
+        <w:rPr>
+          <w:lang w:val="uk-UA"/>
+        </w:rPr>
+        <w:t>Повинно бути три особливості компанії в різних блоках</w:t>
+      </w:r>
+      <w:r>
+        <w:rPr>
+          <w:lang w:val="uk-UA"/>
+        </w:rPr>
+        <w:t xml:space="preserve"> з картинками, які їх описують</w:t>
+      </w:r>
+    </w:p>
+    <w:p>
+      <w:pPr>
+        <w:pStyle w:val="a4"/>
+        <w:numPr>
+          <w:ilvl w:val="0"/>
+          <w:numId w:val="23"/>
+        </w:numPr>
+        <w:rPr>
+          <w:lang w:val="uk-UA"/>
+        </w:rPr>
+      </w:pPr>
+      <w:r>
+        <w:rPr>
+          <w:lang w:val="uk-UA"/>
+        </w:rPr>
+        <w:t xml:space="preserve">Знизу ліворуч – </w:t>
+      </w:r>
+      <w:r>
+        <w:rPr>
+          <w:lang w:val="uk-UA"/>
+        </w:rPr>
+        <w:t>повідомлення про авторські права</w:t>
+      </w:r>
+      <w:r>
+        <w:rPr>
+          <w:lang w:val="uk-UA"/>
+        </w:rPr>
+        <w:t xml:space="preserve"> з роками існування компанії</w:t>
+      </w:r>
+    </w:p>
+    <w:p>
+      <w:pPr>
+        <w:pStyle w:val="a4"/>
+        <w:numPr>
+          <w:ilvl w:val="0"/>
+          <w:numId w:val="23"/>
+        </w:numPr>
+        <w:rPr>
+          <w:lang w:val="uk-UA"/>
+        </w:rPr>
+      </w:pPr>
+      <w:r>
+        <w:rPr>
+          <w:lang w:val="uk-UA"/>
+        </w:rPr>
+        <w:t>Знизу праворуч – кнопка «Повернутися наверх» для зручнішого користування сайтом</w:t>
+      </w:r>
+    </w:p>
+    <w:p>
+      <w:pPr>
         <w:spacing w:after="160" w:line="259" w:lineRule="auto"/>
         <w:rPr>
           <w:rFonts w:cs="Times New Roman"/>
@@ -4310,14 +4712,14 @@
           <w:lang w:val="uk-UA"/>
         </w:rPr>
       </w:pPr>
-      <w:bookmarkStart w:id="20" w:name="_Toc95916480"/>
+      <w:bookmarkStart w:id="21" w:name="_Toc95927460"/>
       <w:r>
         <w:rPr>
           <w:lang w:val="uk-UA"/>
         </w:rPr>
         <w:t>Про Нас:</w:t>
       </w:r>
-      <w:bookmarkEnd w:id="20"/>
+      <w:bookmarkEnd w:id="21"/>
     </w:p>
     <w:p>
       <w:pPr>
@@ -4429,6 +4831,84 @@
     </w:p>
     <w:p>
       <w:pPr>
+        <w:pStyle w:val="a4"/>
+        <w:numPr>
+          <w:ilvl w:val="0"/>
+          <w:numId w:val="24"/>
+        </w:numPr>
+        <w:rPr>
+          <w:lang w:val="uk-UA"/>
+        </w:rPr>
+      </w:pPr>
+      <w:r>
+        <w:rPr>
+          <w:lang w:val="uk-UA"/>
+        </w:rPr>
+        <w:t>Короткий опис компанії, її історії</w:t>
+      </w:r>
+    </w:p>
+    <w:p>
+      <w:pPr>
+        <w:pStyle w:val="a4"/>
+        <w:numPr>
+          <w:ilvl w:val="0"/>
+          <w:numId w:val="24"/>
+        </w:numPr>
+        <w:rPr>
+          <w:lang w:val="uk-UA"/>
+        </w:rPr>
+      </w:pPr>
+      <w:r>
+        <w:rPr>
+          <w:lang w:val="uk-UA"/>
+        </w:rPr>
+        <w:t>Посилання на Головну сторінку та «Усі польоти»</w:t>
+      </w:r>
+      <w:r>
+        <w:rPr>
+          <w:lang w:val="uk-UA"/>
+        </w:rPr>
+        <w:t xml:space="preserve"> </w:t>
+      </w:r>
+      <w:r>
+        <w:rPr>
+          <w:lang w:val="uk-UA"/>
+        </w:rPr>
+        <w:t>на верхній панелі</w:t>
+      </w:r>
+    </w:p>
+    <w:p>
+      <w:pPr>
+        <w:pStyle w:val="a4"/>
+        <w:numPr>
+          <w:ilvl w:val="0"/>
+          <w:numId w:val="24"/>
+        </w:numPr>
+        <w:rPr>
+          <w:lang w:val="uk-UA"/>
+        </w:rPr>
+      </w:pPr>
+      <w:r>
+        <w:rPr>
+          <w:lang w:val="uk-UA"/>
+        </w:rPr>
+        <w:t xml:space="preserve">Знизу ліворуч – </w:t>
+      </w:r>
+      <w:r>
+        <w:rPr>
+          <w:lang w:val="uk-UA"/>
+        </w:rPr>
+        <w:t>повідомлення про авторські права</w:t>
+      </w:r>
+      <w:r>
+        <w:rPr>
+          <w:lang w:val="uk-UA"/>
+        </w:rPr>
+        <w:t xml:space="preserve"> з роками існування компанії</w:t>
+      </w:r>
+    </w:p>
+    <w:p>
+      <w:pPr>
         <w:spacing w:line="360" w:lineRule="auto"/>
         <w:rPr>
           <w:rFonts w:cs="Times New Roman"/>
@@ -4448,14 +4928,15 @@
           <w:lang w:val="uk-UA"/>
         </w:rPr>
       </w:pPr>
-      <w:bookmarkStart w:id="21" w:name="_Toc95916481"/>
-      <w:r>
-        <w:rPr>
-          <w:lang w:val="uk-UA"/>
-        </w:rPr>
+      <w:bookmarkStart w:id="22" w:name="_Toc95927461"/>
+      <w:r>
+        <w:rPr>
+          <w:lang w:val="uk-UA"/>
+        </w:rPr>
+        <w:lastRenderedPageBreak/>
         <w:t>Контакти:</w:t>
       </w:r>
-      <w:bookmarkEnd w:id="21"/>
+      <w:bookmarkEnd w:id="22"/>
     </w:p>
     <w:p>
       <w:pPr>
@@ -4478,12 +4959,14 @@
     <w:p>
       <w:pPr>
         <w:spacing w:line="360" w:lineRule="auto"/>
-        <w:rPr>
-          <w:rFonts w:cs="Times New Roman"/>
-          <w:szCs w:val="28"/>
-          <w:lang w:val="uk-UA"/>
-        </w:rPr>
-      </w:pPr>
+        <w:jc w:val="center"/>
+        <w:rPr>
+          <w:rFonts w:cs="Times New Roman"/>
+          <w:szCs w:val="28"/>
+          <w:lang w:val="uk-UA"/>
+        </w:rPr>
+      </w:pPr>
+      <w:bookmarkStart w:id="23" w:name="_GoBack"/>
       <w:r>
         <w:rPr>
           <w:noProof/>
@@ -4491,8 +4974,8 @@
         </w:rPr>
         <w:drawing>
           <wp:inline distT="0" distB="0" distL="0" distR="0">
-            <wp:extent cx="6120765" cy="2899650"/>
-            <wp:effectExtent l="19050" t="19050" r="13335" b="15240"/>
+            <wp:extent cx="4527550" cy="2144880"/>
+            <wp:effectExtent l="19050" t="19050" r="25400" b="27305"/>
             <wp:docPr id="3" name="Рисунок 3" descr="https://mezidia.github.io/medivac/images/contacts.png"/>
             <wp:cNvGraphicFramePr>
               <a:graphicFrameLocks xmlns:a="http://schemas.openxmlformats.org/drawingml/2006/main" noChangeAspect="1"/>
@@ -4522,7 +5005,7 @@
                   <pic:spPr bwMode="auto">
                     <a:xfrm>
                       <a:off x="0" y="0"/>
-                      <a:ext cx="6120765" cy="2899650"/>
+                      <a:ext cx="4568345" cy="2164206"/>
                     </a:xfrm>
                     <a:prstGeom prst="rect">
                       <a:avLst/>
@@ -4540,6 +5023,7 @@
           </wp:inline>
         </w:drawing>
       </w:r>
+      <w:bookmarkEnd w:id="23"/>
     </w:p>
     <w:p>
       <w:pPr>
@@ -4561,6 +5045,33 @@
     </w:p>
     <w:p>
       <w:pPr>
+        <w:pStyle w:val="a4"/>
+        <w:numPr>
+          <w:ilvl w:val="0"/>
+          <w:numId w:val="25"/>
+        </w:numPr>
+        <w:rPr>
+          <w:rFonts w:cs="Times New Roman"/>
+          <w:szCs w:val="28"/>
+          <w:lang w:val="uk-UA"/>
+        </w:rPr>
+      </w:pPr>
+      <w:r>
+        <w:rPr>
+          <w:rFonts w:cs="Times New Roman"/>
+          <w:szCs w:val="28"/>
+          <w:lang w:val="uk-UA"/>
+        </w:rPr>
+        <w:t>Посилання на Головну сторінку та «Усі польоти» на верхній панелі</w:t>
+      </w:r>
+    </w:p>
+    <w:p>
+      <w:pPr>
+        <w:pStyle w:val="a4"/>
+        <w:numPr>
+          <w:ilvl w:val="0"/>
+          <w:numId w:val="25"/>
+        </w:numPr>
         <w:spacing w:line="360" w:lineRule="auto"/>
         <w:rPr>
           <w:rFonts w:cs="Times New Roman"/>
@@ -4568,16 +5079,425 @@
           <w:lang w:val="uk-UA"/>
         </w:rPr>
       </w:pPr>
-    </w:p>
-    <w:p>
-      <w:pPr>
-        <w:spacing w:after="160" w:line="259" w:lineRule="auto"/>
-        <w:rPr>
-          <w:rFonts w:cs="Times New Roman"/>
-          <w:szCs w:val="28"/>
-          <w:lang w:val="uk-UA"/>
-        </w:rPr>
-      </w:pPr>
+      <w:r>
+        <w:rPr>
+          <w:rFonts w:cs="Times New Roman"/>
+          <w:szCs w:val="28"/>
+          <w:lang w:val="uk-UA"/>
+        </w:rPr>
+        <w:t>Опис сторінки з назвою компанії</w:t>
+      </w:r>
+    </w:p>
+    <w:p>
+      <w:pPr>
+        <w:pStyle w:val="a4"/>
+        <w:numPr>
+          <w:ilvl w:val="0"/>
+          <w:numId w:val="25"/>
+        </w:numPr>
+        <w:rPr>
+          <w:lang w:val="uk-UA"/>
+        </w:rPr>
+      </w:pPr>
+      <w:r>
+        <w:rPr>
+          <w:lang w:val="uk-UA"/>
+        </w:rPr>
+        <w:t xml:space="preserve">Знизу ліворуч – </w:t>
+      </w:r>
+      <w:r>
+        <w:rPr>
+          <w:lang w:val="uk-UA"/>
+        </w:rPr>
+        <w:t>повідомлення про авторські права</w:t>
+      </w:r>
+      <w:r>
+        <w:rPr>
+          <w:lang w:val="uk-UA"/>
+        </w:rPr>
+        <w:t xml:space="preserve"> з роками існування компанії</w:t>
+      </w:r>
+    </w:p>
+    <w:p>
+      <w:pPr>
+        <w:pStyle w:val="a4"/>
+        <w:numPr>
+          <w:ilvl w:val="0"/>
+          <w:numId w:val="25"/>
+        </w:numPr>
+        <w:spacing w:line="360" w:lineRule="auto"/>
+        <w:rPr>
+          <w:rFonts w:cs="Times New Roman"/>
+          <w:szCs w:val="28"/>
+          <w:lang w:val="uk-UA"/>
+        </w:rPr>
+      </w:pPr>
+      <w:r>
+        <w:rPr>
+          <w:rFonts w:cs="Times New Roman"/>
+          <w:szCs w:val="28"/>
+          <w:lang w:val="uk-UA"/>
+        </w:rPr>
+        <w:t>Форма для написання листа, в якій є:</w:t>
+      </w:r>
+    </w:p>
+    <w:p>
+      <w:pPr>
+        <w:pStyle w:val="a4"/>
+        <w:numPr>
+          <w:ilvl w:val="1"/>
+          <w:numId w:val="25"/>
+        </w:numPr>
+        <w:spacing w:line="360" w:lineRule="auto"/>
+        <w:rPr>
+          <w:rFonts w:cs="Times New Roman"/>
+          <w:szCs w:val="28"/>
+          <w:lang w:val="uk-UA"/>
+        </w:rPr>
+      </w:pPr>
+      <w:r>
+        <w:rPr>
+          <w:rFonts w:cs="Times New Roman"/>
+          <w:szCs w:val="28"/>
+          <w:lang w:val="uk-UA"/>
+        </w:rPr>
+        <w:t>Ім’я</w:t>
+      </w:r>
+    </w:p>
+    <w:p>
+      <w:pPr>
+        <w:pStyle w:val="a4"/>
+        <w:numPr>
+          <w:ilvl w:val="1"/>
+          <w:numId w:val="25"/>
+        </w:numPr>
+        <w:spacing w:line="360" w:lineRule="auto"/>
+        <w:rPr>
+          <w:rFonts w:cs="Times New Roman"/>
+          <w:szCs w:val="28"/>
+          <w:lang w:val="uk-UA"/>
+        </w:rPr>
+      </w:pPr>
+      <w:r>
+        <w:rPr>
+          <w:rFonts w:cs="Times New Roman"/>
+          <w:szCs w:val="28"/>
+          <w:lang w:val="uk-UA"/>
+        </w:rPr>
+        <w:t>Прізвище</w:t>
+      </w:r>
+    </w:p>
+    <w:p>
+      <w:pPr>
+        <w:pStyle w:val="a4"/>
+        <w:numPr>
+          <w:ilvl w:val="1"/>
+          <w:numId w:val="25"/>
+        </w:numPr>
+        <w:spacing w:line="360" w:lineRule="auto"/>
+        <w:rPr>
+          <w:rFonts w:cs="Times New Roman"/>
+          <w:szCs w:val="28"/>
+          <w:lang w:val="uk-UA"/>
+        </w:rPr>
+      </w:pPr>
+      <w:r>
+        <w:rPr>
+          <w:rFonts w:cs="Times New Roman"/>
+          <w:szCs w:val="28"/>
+          <w:lang w:val="en-US"/>
+        </w:rPr>
+        <w:t>Email</w:t>
+      </w:r>
+    </w:p>
+    <w:p>
+      <w:pPr>
+        <w:pStyle w:val="a4"/>
+        <w:numPr>
+          <w:ilvl w:val="1"/>
+          <w:numId w:val="25"/>
+        </w:numPr>
+        <w:spacing w:line="360" w:lineRule="auto"/>
+        <w:rPr>
+          <w:rFonts w:cs="Times New Roman"/>
+          <w:szCs w:val="28"/>
+          <w:lang w:val="uk-UA"/>
+        </w:rPr>
+      </w:pPr>
+      <w:r>
+        <w:rPr>
+          <w:rFonts w:cs="Times New Roman"/>
+          <w:szCs w:val="28"/>
+          <w:lang w:val="uk-UA"/>
+        </w:rPr>
+        <w:t>Адреса (</w:t>
+      </w:r>
+      <w:proofErr w:type="spellStart"/>
+      <w:r>
+        <w:rPr>
+          <w:rFonts w:cs="Times New Roman"/>
+          <w:szCs w:val="28"/>
+          <w:lang w:val="uk-UA"/>
+        </w:rPr>
+        <w:t>опціонально</w:t>
+      </w:r>
+      <w:proofErr w:type="spellEnd"/>
+      <w:r>
+        <w:rPr>
+          <w:rFonts w:cs="Times New Roman"/>
+          <w:szCs w:val="28"/>
+          <w:lang w:val="uk-UA"/>
+        </w:rPr>
+        <w:t>)</w:t>
+      </w:r>
+    </w:p>
+    <w:p>
+      <w:pPr>
+        <w:pStyle w:val="a4"/>
+        <w:numPr>
+          <w:ilvl w:val="1"/>
+          <w:numId w:val="25"/>
+        </w:numPr>
+        <w:spacing w:line="360" w:lineRule="auto"/>
+        <w:rPr>
+          <w:rFonts w:cs="Times New Roman"/>
+          <w:szCs w:val="28"/>
+          <w:lang w:val="uk-UA"/>
+        </w:rPr>
+      </w:pPr>
+      <w:r>
+        <w:rPr>
+          <w:rFonts w:cs="Times New Roman"/>
+          <w:szCs w:val="28"/>
+          <w:lang w:val="uk-UA"/>
+        </w:rPr>
+        <w:t>Текст самого повідомлення</w:t>
+      </w:r>
+    </w:p>
+    <w:p>
+      <w:pPr>
+        <w:pStyle w:val="a4"/>
+        <w:numPr>
+          <w:ilvl w:val="1"/>
+          <w:numId w:val="25"/>
+        </w:numPr>
+        <w:spacing w:line="360" w:lineRule="auto"/>
+        <w:rPr>
+          <w:rFonts w:cs="Times New Roman"/>
+          <w:szCs w:val="28"/>
+          <w:lang w:val="uk-UA"/>
+        </w:rPr>
+      </w:pPr>
+      <w:r>
+        <w:rPr>
+          <w:rFonts w:cs="Times New Roman"/>
+          <w:szCs w:val="28"/>
+          <w:lang w:val="uk-UA"/>
+        </w:rPr>
+        <w:t xml:space="preserve">Інші </w:t>
+      </w:r>
+      <w:r>
+        <w:rPr>
+          <w:rFonts w:cs="Times New Roman"/>
+          <w:szCs w:val="28"/>
+          <w:lang w:val="uk-UA"/>
+        </w:rPr>
+        <w:t>дані</w:t>
+      </w:r>
+      <w:r>
+        <w:rPr>
+          <w:rFonts w:cs="Times New Roman"/>
+          <w:szCs w:val="28"/>
+          <w:lang w:val="uk-UA"/>
+        </w:rPr>
+        <w:t>, які побажає замовник</w:t>
+      </w:r>
+    </w:p>
+    <w:p>
+      <w:pPr>
+        <w:pStyle w:val="a4"/>
+        <w:numPr>
+          <w:ilvl w:val="0"/>
+          <w:numId w:val="25"/>
+        </w:numPr>
+        <w:spacing w:line="360" w:lineRule="auto"/>
+        <w:rPr>
+          <w:rFonts w:cs="Times New Roman"/>
+          <w:szCs w:val="28"/>
+          <w:lang w:val="uk-UA"/>
+        </w:rPr>
+      </w:pPr>
+      <w:r>
+        <w:rPr>
+          <w:rFonts w:cs="Times New Roman"/>
+          <w:szCs w:val="28"/>
+          <w:lang w:val="uk-UA"/>
+        </w:rPr>
+        <w:t>Кнопка «Надіслати лист»</w:t>
+      </w:r>
+    </w:p>
+    <w:p>
+      <w:pPr>
+        <w:pStyle w:val="a4"/>
+        <w:numPr>
+          <w:ilvl w:val="0"/>
+          <w:numId w:val="25"/>
+        </w:numPr>
+        <w:spacing w:line="360" w:lineRule="auto"/>
+        <w:rPr>
+          <w:rFonts w:cs="Times New Roman"/>
+          <w:szCs w:val="28"/>
+          <w:lang w:val="uk-UA"/>
+        </w:rPr>
+      </w:pPr>
+      <w:r>
+        <w:rPr>
+          <w:rFonts w:cs="Times New Roman"/>
+          <w:szCs w:val="28"/>
+          <w:lang w:val="uk-UA"/>
+        </w:rPr>
+        <w:t>Панель «Наші контакти», яка містить:</w:t>
+      </w:r>
+    </w:p>
+    <w:p>
+      <w:pPr>
+        <w:pStyle w:val="a4"/>
+        <w:numPr>
+          <w:ilvl w:val="1"/>
+          <w:numId w:val="25"/>
+        </w:numPr>
+        <w:spacing w:line="360" w:lineRule="auto"/>
+        <w:rPr>
+          <w:rFonts w:cs="Times New Roman"/>
+          <w:szCs w:val="28"/>
+          <w:lang w:val="uk-UA"/>
+        </w:rPr>
+      </w:pPr>
+      <w:r>
+        <w:rPr>
+          <w:rFonts w:cs="Times New Roman"/>
+          <w:szCs w:val="28"/>
+          <w:lang w:val="uk-UA"/>
+        </w:rPr>
+        <w:t>Телеграм</w:t>
+      </w:r>
+    </w:p>
+    <w:p>
+      <w:pPr>
+        <w:pStyle w:val="a4"/>
+        <w:numPr>
+          <w:ilvl w:val="1"/>
+          <w:numId w:val="25"/>
+        </w:numPr>
+        <w:spacing w:line="360" w:lineRule="auto"/>
+        <w:rPr>
+          <w:rFonts w:cs="Times New Roman"/>
+          <w:szCs w:val="28"/>
+          <w:lang w:val="uk-UA"/>
+        </w:rPr>
+      </w:pPr>
+      <w:proofErr w:type="spellStart"/>
+      <w:r>
+        <w:rPr>
+          <w:rFonts w:cs="Times New Roman"/>
+          <w:szCs w:val="28"/>
+          <w:lang w:val="uk-UA"/>
+        </w:rPr>
+        <w:t>Фейсбук</w:t>
+      </w:r>
+      <w:proofErr w:type="spellEnd"/>
+    </w:p>
+    <w:p>
+      <w:pPr>
+        <w:pStyle w:val="a4"/>
+        <w:numPr>
+          <w:ilvl w:val="1"/>
+          <w:numId w:val="25"/>
+        </w:numPr>
+        <w:spacing w:line="360" w:lineRule="auto"/>
+        <w:rPr>
+          <w:rFonts w:cs="Times New Roman"/>
+          <w:szCs w:val="28"/>
+          <w:lang w:val="uk-UA"/>
+        </w:rPr>
+      </w:pPr>
+      <w:r>
+        <w:rPr>
+          <w:rFonts w:cs="Times New Roman"/>
+          <w:szCs w:val="28"/>
+          <w:lang w:val="uk-UA"/>
+        </w:rPr>
+        <w:t>Пошту</w:t>
+      </w:r>
+    </w:p>
+    <w:p>
+      <w:pPr>
+        <w:pStyle w:val="a4"/>
+        <w:numPr>
+          <w:ilvl w:val="1"/>
+          <w:numId w:val="25"/>
+        </w:numPr>
+        <w:spacing w:line="360" w:lineRule="auto"/>
+        <w:rPr>
+          <w:rFonts w:cs="Times New Roman"/>
+          <w:szCs w:val="28"/>
+          <w:lang w:val="uk-UA"/>
+        </w:rPr>
+      </w:pPr>
+      <w:r>
+        <w:rPr>
+          <w:rFonts w:cs="Times New Roman"/>
+          <w:szCs w:val="28"/>
+          <w:lang w:val="uk-UA"/>
+        </w:rPr>
+        <w:t>Номер телефону</w:t>
+      </w:r>
+    </w:p>
+    <w:p>
+      <w:pPr>
+        <w:pStyle w:val="a4"/>
+        <w:numPr>
+          <w:ilvl w:val="1"/>
+          <w:numId w:val="25"/>
+        </w:numPr>
+        <w:spacing w:line="360" w:lineRule="auto"/>
+        <w:rPr>
+          <w:rFonts w:cs="Times New Roman"/>
+          <w:szCs w:val="28"/>
+          <w:lang w:val="uk-UA"/>
+        </w:rPr>
+      </w:pPr>
+      <w:r>
+        <w:rPr>
+          <w:rFonts w:cs="Times New Roman"/>
+          <w:szCs w:val="28"/>
+          <w:lang w:val="uk-UA"/>
+        </w:rPr>
+        <w:t>Адреса компанії</w:t>
+      </w:r>
+    </w:p>
+    <w:p>
+      <w:pPr>
+        <w:pStyle w:val="a4"/>
+        <w:numPr>
+          <w:ilvl w:val="1"/>
+          <w:numId w:val="25"/>
+        </w:numPr>
+        <w:spacing w:line="360" w:lineRule="auto"/>
+        <w:rPr>
+          <w:rFonts w:cs="Times New Roman"/>
+          <w:szCs w:val="28"/>
+          <w:lang w:val="uk-UA"/>
+        </w:rPr>
+      </w:pPr>
+      <w:r>
+        <w:rPr>
+          <w:rFonts w:cs="Times New Roman"/>
+          <w:szCs w:val="28"/>
+          <w:lang w:val="uk-UA"/>
+        </w:rPr>
+        <w:t>Інші контакти, які побажає замовник</w:t>
+      </w:r>
     </w:p>
     <w:p>
       <w:pPr>
@@ -4590,7 +5510,7 @@
           <w:lang w:val="uk-UA"/>
         </w:rPr>
       </w:pPr>
-      <w:bookmarkStart w:id="22" w:name="_Toc95916482"/>
+      <w:bookmarkStart w:id="24" w:name="_Toc95927462"/>
       <w:r>
         <w:rPr>
           <w:lang w:val="uk-UA"/>
@@ -4604,7 +5524,7 @@
         </w:rPr>
         <w:t>:</w:t>
       </w:r>
-      <w:bookmarkEnd w:id="22"/>
+      <w:bookmarkEnd w:id="24"/>
     </w:p>
     <w:p>
       <w:pPr>
@@ -4719,7 +5639,7 @@
           <w:lang w:val="uk-UA"/>
         </w:rPr>
       </w:pPr>
-      <w:bookmarkStart w:id="23" w:name="_Toc95916483"/>
+      <w:bookmarkStart w:id="25" w:name="_Toc95927463"/>
       <w:r>
         <w:rPr>
           <w:lang w:val="uk-UA"/>
@@ -4732,7 +5652,7 @@
         </w:rPr>
         <w:t>:</w:t>
       </w:r>
-      <w:bookmarkEnd w:id="23"/>
+      <w:bookmarkEnd w:id="25"/>
     </w:p>
     <w:p>
       <w:pPr>
@@ -5277,6 +6197,119 @@
     </w:lvl>
   </w:abstractNum>
   <w:abstractNum w:abstractNumId="4" w15:restartNumberingAfterBreak="0">
+    <w:nsid w:val="05C17739"/>
+    <w:multiLevelType w:val="hybridMultilevel"/>
+    <w:tmpl w:val="4D60EE40"/>
+    <w:lvl w:ilvl="0" w:tplc="04220001">
+      <w:start w:val="1"/>
+      <w:numFmt w:val="bullet"/>
+      <w:lvlText w:val=""/>
+      <w:lvlJc w:val="left"/>
+      <w:pPr>
+        <w:ind w:left="2421" w:hanging="360"/>
+      </w:pPr>
+      <w:rPr>
+        <w:rFonts w:ascii="Symbol" w:hAnsi="Symbol" w:hint="default"/>
+      </w:rPr>
+    </w:lvl>
+    <w:lvl w:ilvl="1" w:tplc="04220003">
+      <w:start w:val="1"/>
+      <w:numFmt w:val="bullet"/>
+      <w:lvlText w:val="o"/>
+      <w:lvlJc w:val="left"/>
+      <w:pPr>
+        <w:ind w:left="3141" w:hanging="360"/>
+      </w:pPr>
+      <w:rPr>
+        <w:rFonts w:ascii="Courier New" w:hAnsi="Courier New" w:cs="Courier New" w:hint="default"/>
+      </w:rPr>
+    </w:lvl>
+    <w:lvl w:ilvl="2" w:tplc="04220005" w:tentative="1">
+      <w:start w:val="1"/>
+      <w:numFmt w:val="bullet"/>
+      <w:lvlText w:val=""/>
+      <w:lvlJc w:val="left"/>
+      <w:pPr>
+        <w:ind w:left="3861" w:hanging="360"/>
+      </w:pPr>
+      <w:rPr>
+        <w:rFonts w:ascii="Wingdings" w:hAnsi="Wingdings" w:hint="default"/>
+      </w:rPr>
+    </w:lvl>
+    <w:lvl w:ilvl="3" w:tplc="04220001" w:tentative="1">
+      <w:start w:val="1"/>
+      <w:numFmt w:val="bullet"/>
+      <w:lvlText w:val=""/>
+      <w:lvlJc w:val="left"/>
+      <w:pPr>
+        <w:ind w:left="4581" w:hanging="360"/>
+      </w:pPr>
+      <w:rPr>
+        <w:rFonts w:ascii="Symbol" w:hAnsi="Symbol" w:hint="default"/>
+      </w:rPr>
+    </w:lvl>
+    <w:lvl w:ilvl="4" w:tplc="04220003" w:tentative="1">
+      <w:start w:val="1"/>
+      <w:numFmt w:val="bullet"/>
+      <w:lvlText w:val="o"/>
+      <w:lvlJc w:val="left"/>
+      <w:pPr>
+        <w:ind w:left="5301" w:hanging="360"/>
+      </w:pPr>
+      <w:rPr>
+        <w:rFonts w:ascii="Courier New" w:hAnsi="Courier New" w:cs="Courier New" w:hint="default"/>
+      </w:rPr>
+    </w:lvl>
+    <w:lvl w:ilvl="5" w:tplc="04220005" w:tentative="1">
+      <w:start w:val="1"/>
+      <w:numFmt w:val="bullet"/>
+      <w:lvlText w:val=""/>
+      <w:lvlJc w:val="left"/>
+      <w:pPr>
+        <w:ind w:left="6021" w:hanging="360"/>
+      </w:pPr>
+      <w:rPr>
+        <w:rFonts w:ascii="Wingdings" w:hAnsi="Wingdings" w:hint="default"/>
+      </w:rPr>
+    </w:lvl>
+    <w:lvl w:ilvl="6" w:tplc="04220001" w:tentative="1">
+      <w:start w:val="1"/>
+      <w:numFmt w:val="bullet"/>
+      <w:lvlText w:val=""/>
+      <w:lvlJc w:val="left"/>
+      <w:pPr>
+        <w:ind w:left="6741" w:hanging="360"/>
+      </w:pPr>
+      <w:rPr>
+        <w:rFonts w:ascii="Symbol" w:hAnsi="Symbol" w:hint="default"/>
+      </w:rPr>
+    </w:lvl>
+    <w:lvl w:ilvl="7" w:tplc="04220003" w:tentative="1">
+      <w:start w:val="1"/>
+      <w:numFmt w:val="bullet"/>
+      <w:lvlText w:val="o"/>
+      <w:lvlJc w:val="left"/>
+      <w:pPr>
+        <w:ind w:left="7461" w:hanging="360"/>
+      </w:pPr>
+      <w:rPr>
+        <w:rFonts w:ascii="Courier New" w:hAnsi="Courier New" w:cs="Courier New" w:hint="default"/>
+      </w:rPr>
+    </w:lvl>
+    <w:lvl w:ilvl="8" w:tplc="04220005" w:tentative="1">
+      <w:start w:val="1"/>
+      <w:numFmt w:val="bullet"/>
+      <w:lvlText w:val=""/>
+      <w:lvlJc w:val="left"/>
+      <w:pPr>
+        <w:ind w:left="8181" w:hanging="360"/>
+      </w:pPr>
+      <w:rPr>
+        <w:rFonts w:ascii="Wingdings" w:hAnsi="Wingdings" w:hint="default"/>
+      </w:rPr>
+    </w:lvl>
+  </w:abstractNum>
+  <w:abstractNum w:abstractNumId="5" w15:restartNumberingAfterBreak="0">
     <w:nsid w:val="078E7D7F"/>
     <w:multiLevelType w:val="hybridMultilevel"/>
     <w:tmpl w:val="6B7C0662"/>
@@ -5362,7 +6395,7 @@
       </w:pPr>
     </w:lvl>
   </w:abstractNum>
-  <w:abstractNum w:abstractNumId="5" w15:restartNumberingAfterBreak="0">
+  <w:abstractNum w:abstractNumId="6" w15:restartNumberingAfterBreak="0">
     <w:nsid w:val="0D0B12D9"/>
     <w:multiLevelType w:val="multilevel"/>
     <w:tmpl w:val="8DE6438C"/>
@@ -5475,7 +6508,7 @@
       </w:rPr>
     </w:lvl>
   </w:abstractNum>
-  <w:abstractNum w:abstractNumId="6" w15:restartNumberingAfterBreak="0">
+  <w:abstractNum w:abstractNumId="7" w15:restartNumberingAfterBreak="0">
     <w:nsid w:val="0F9E4B41"/>
     <w:multiLevelType w:val="hybridMultilevel"/>
     <w:tmpl w:val="AF2A9356"/>
@@ -5561,7 +6594,7 @@
       </w:pPr>
     </w:lvl>
   </w:abstractNum>
-  <w:abstractNum w:abstractNumId="7" w15:restartNumberingAfterBreak="0">
+  <w:abstractNum w:abstractNumId="8" w15:restartNumberingAfterBreak="0">
     <w:nsid w:val="16AB473C"/>
     <w:multiLevelType w:val="multilevel"/>
     <w:tmpl w:val="AF2A9356"/>
@@ -5647,7 +6680,7 @@
       </w:pPr>
     </w:lvl>
   </w:abstractNum>
-  <w:abstractNum w:abstractNumId="8" w15:restartNumberingAfterBreak="0">
+  <w:abstractNum w:abstractNumId="9" w15:restartNumberingAfterBreak="0">
     <w:nsid w:val="29DD4BAB"/>
     <w:multiLevelType w:val="hybridMultilevel"/>
     <w:tmpl w:val="6B7C0662"/>
@@ -5733,7 +6766,120 @@
       </w:pPr>
     </w:lvl>
   </w:abstractNum>
-  <w:abstractNum w:abstractNumId="9" w15:restartNumberingAfterBreak="0">
+  <w:abstractNum w:abstractNumId="10" w15:restartNumberingAfterBreak="0">
+    <w:nsid w:val="33917790"/>
+    <w:multiLevelType w:val="hybridMultilevel"/>
+    <w:tmpl w:val="3F38ADBA"/>
+    <w:lvl w:ilvl="0" w:tplc="04220001">
+      <w:start w:val="1"/>
+      <w:numFmt w:val="bullet"/>
+      <w:lvlText w:val=""/>
+      <w:lvlJc w:val="left"/>
+      <w:pPr>
+        <w:ind w:left="2421" w:hanging="360"/>
+      </w:pPr>
+      <w:rPr>
+        <w:rFonts w:ascii="Symbol" w:hAnsi="Symbol" w:hint="default"/>
+      </w:rPr>
+    </w:lvl>
+    <w:lvl w:ilvl="1" w:tplc="04220003" w:tentative="1">
+      <w:start w:val="1"/>
+      <w:numFmt w:val="bullet"/>
+      <w:lvlText w:val="o"/>
+      <w:lvlJc w:val="left"/>
+      <w:pPr>
+        <w:ind w:left="3141" w:hanging="360"/>
+      </w:pPr>
+      <w:rPr>
+        <w:rFonts w:ascii="Courier New" w:hAnsi="Courier New" w:cs="Courier New" w:hint="default"/>
+      </w:rPr>
+    </w:lvl>
+    <w:lvl w:ilvl="2" w:tplc="04220005" w:tentative="1">
+      <w:start w:val="1"/>
+      <w:numFmt w:val="bullet"/>
+      <w:lvlText w:val=""/>
+      <w:lvlJc w:val="left"/>
+      <w:pPr>
+        <w:ind w:left="3861" w:hanging="360"/>
+      </w:pPr>
+      <w:rPr>
+        <w:rFonts w:ascii="Wingdings" w:hAnsi="Wingdings" w:hint="default"/>
+      </w:rPr>
+    </w:lvl>
+    <w:lvl w:ilvl="3" w:tplc="04220001" w:tentative="1">
+      <w:start w:val="1"/>
+      <w:numFmt w:val="bullet"/>
+      <w:lvlText w:val=""/>
+      <w:lvlJc w:val="left"/>
+      <w:pPr>
+        <w:ind w:left="4581" w:hanging="360"/>
+      </w:pPr>
+      <w:rPr>
+        <w:rFonts w:ascii="Symbol" w:hAnsi="Symbol" w:hint="default"/>
+      </w:rPr>
+    </w:lvl>
+    <w:lvl w:ilvl="4" w:tplc="04220003" w:tentative="1">
+      <w:start w:val="1"/>
+      <w:numFmt w:val="bullet"/>
+      <w:lvlText w:val="o"/>
+      <w:lvlJc w:val="left"/>
+      <w:pPr>
+        <w:ind w:left="5301" w:hanging="360"/>
+      </w:pPr>
+      <w:rPr>
+        <w:rFonts w:ascii="Courier New" w:hAnsi="Courier New" w:cs="Courier New" w:hint="default"/>
+      </w:rPr>
+    </w:lvl>
+    <w:lvl w:ilvl="5" w:tplc="04220005" w:tentative="1">
+      <w:start w:val="1"/>
+      <w:numFmt w:val="bullet"/>
+      <w:lvlText w:val=""/>
+      <w:lvlJc w:val="left"/>
+      <w:pPr>
+        <w:ind w:left="6021" w:hanging="360"/>
+      </w:pPr>
+      <w:rPr>
+        <w:rFonts w:ascii="Wingdings" w:hAnsi="Wingdings" w:hint="default"/>
+      </w:rPr>
+    </w:lvl>
+    <w:lvl w:ilvl="6" w:tplc="04220001" w:tentative="1">
+      <w:start w:val="1"/>
+      <w:numFmt w:val="bullet"/>
+      <w:lvlText w:val=""/>
+      <w:lvlJc w:val="left"/>
+      <w:pPr>
+        <w:ind w:left="6741" w:hanging="360"/>
+      </w:pPr>
+      <w:rPr>
+        <w:rFonts w:ascii="Symbol" w:hAnsi="Symbol" w:hint="default"/>
+      </w:rPr>
+    </w:lvl>
+    <w:lvl w:ilvl="7" w:tplc="04220003" w:tentative="1">
+      <w:start w:val="1"/>
+      <w:numFmt w:val="bullet"/>
+      <w:lvlText w:val="o"/>
+      <w:lvlJc w:val="left"/>
+      <w:pPr>
+        <w:ind w:left="7461" w:hanging="360"/>
+      </w:pPr>
+      <w:rPr>
+        <w:rFonts w:ascii="Courier New" w:hAnsi="Courier New" w:cs="Courier New" w:hint="default"/>
+      </w:rPr>
+    </w:lvl>
+    <w:lvl w:ilvl="8" w:tplc="04220005" w:tentative="1">
+      <w:start w:val="1"/>
+      <w:numFmt w:val="bullet"/>
+      <w:lvlText w:val=""/>
+      <w:lvlJc w:val="left"/>
+      <w:pPr>
+        <w:ind w:left="8181" w:hanging="360"/>
+      </w:pPr>
+      <w:rPr>
+        <w:rFonts w:ascii="Wingdings" w:hAnsi="Wingdings" w:hint="default"/>
+      </w:rPr>
+    </w:lvl>
+  </w:abstractNum>
+  <w:abstractNum w:abstractNumId="11" w15:restartNumberingAfterBreak="0">
     <w:nsid w:val="34334A9F"/>
     <w:multiLevelType w:val="multilevel"/>
     <w:tmpl w:val="0680CDB2"/>
@@ -5846,7 +6992,7 @@
       </w:rPr>
     </w:lvl>
   </w:abstractNum>
-  <w:abstractNum w:abstractNumId="10" w15:restartNumberingAfterBreak="0">
+  <w:abstractNum w:abstractNumId="12" w15:restartNumberingAfterBreak="0">
     <w:nsid w:val="3C7F1380"/>
     <w:multiLevelType w:val="hybridMultilevel"/>
     <w:tmpl w:val="8FDEC0DA"/>
@@ -5932,7 +7078,7 @@
       </w:pPr>
     </w:lvl>
   </w:abstractNum>
-  <w:abstractNum w:abstractNumId="11" w15:restartNumberingAfterBreak="0">
+  <w:abstractNum w:abstractNumId="13" w15:restartNumberingAfterBreak="0">
     <w:nsid w:val="3E3D6582"/>
     <w:multiLevelType w:val="hybridMultilevel"/>
     <w:tmpl w:val="0CA6855A"/>
@@ -6045,7 +7191,7 @@
       </w:rPr>
     </w:lvl>
   </w:abstractNum>
-  <w:abstractNum w:abstractNumId="12" w15:restartNumberingAfterBreak="0">
+  <w:abstractNum w:abstractNumId="14" w15:restartNumberingAfterBreak="0">
     <w:nsid w:val="3E9B0784"/>
     <w:multiLevelType w:val="hybridMultilevel"/>
     <w:tmpl w:val="31EA6CA6"/>
@@ -6158,7 +7304,7 @@
       </w:rPr>
     </w:lvl>
   </w:abstractNum>
-  <w:abstractNum w:abstractNumId="13" w15:restartNumberingAfterBreak="0">
+  <w:abstractNum w:abstractNumId="15" w15:restartNumberingAfterBreak="0">
     <w:nsid w:val="48037136"/>
     <w:multiLevelType w:val="hybridMultilevel"/>
     <w:tmpl w:val="CAA21BC6"/>
@@ -6271,7 +7417,7 @@
       </w:rPr>
     </w:lvl>
   </w:abstractNum>
-  <w:abstractNum w:abstractNumId="14" w15:restartNumberingAfterBreak="0">
+  <w:abstractNum w:abstractNumId="16" w15:restartNumberingAfterBreak="0">
     <w:nsid w:val="481625F3"/>
     <w:multiLevelType w:val="multilevel"/>
     <w:tmpl w:val="57082F60"/>
@@ -6394,7 +7540,7 @@
       </w:rPr>
     </w:lvl>
   </w:abstractNum>
-  <w:abstractNum w:abstractNumId="15" w15:restartNumberingAfterBreak="0">
+  <w:abstractNum w:abstractNumId="17" w15:restartNumberingAfterBreak="0">
     <w:nsid w:val="5B36681D"/>
     <w:multiLevelType w:val="multilevel"/>
     <w:tmpl w:val="AF2A9356"/>
@@ -6480,7 +7626,7 @@
       </w:pPr>
     </w:lvl>
   </w:abstractNum>
-  <w:abstractNum w:abstractNumId="16" w15:restartNumberingAfterBreak="0">
+  <w:abstractNum w:abstractNumId="18" w15:restartNumberingAfterBreak="0">
     <w:nsid w:val="68850639"/>
     <w:multiLevelType w:val="multilevel"/>
     <w:tmpl w:val="C3F2A9AA"/>
@@ -6593,7 +7739,7 @@
       </w:rPr>
     </w:lvl>
   </w:abstractNum>
-  <w:abstractNum w:abstractNumId="17" w15:restartNumberingAfterBreak="0">
+  <w:abstractNum w:abstractNumId="19" w15:restartNumberingAfterBreak="0">
     <w:nsid w:val="692166A6"/>
     <w:multiLevelType w:val="hybridMultilevel"/>
     <w:tmpl w:val="7D441D5C"/>
@@ -6706,7 +7852,7 @@
       </w:rPr>
     </w:lvl>
   </w:abstractNum>
-  <w:abstractNum w:abstractNumId="18" w15:restartNumberingAfterBreak="0">
+  <w:abstractNum w:abstractNumId="20" w15:restartNumberingAfterBreak="0">
     <w:nsid w:val="75AE5ABA"/>
     <w:multiLevelType w:val="hybridMultilevel"/>
     <w:tmpl w:val="A4862D02"/>
@@ -6819,7 +7965,120 @@
       </w:rPr>
     </w:lvl>
   </w:abstractNum>
-  <w:abstractNum w:abstractNumId="19" w15:restartNumberingAfterBreak="0">
+  <w:abstractNum w:abstractNumId="21" w15:restartNumberingAfterBreak="0">
+    <w:nsid w:val="7A0F6A9A"/>
+    <w:multiLevelType w:val="hybridMultilevel"/>
+    <w:tmpl w:val="ECEE0EC6"/>
+    <w:lvl w:ilvl="0" w:tplc="04220001">
+      <w:start w:val="1"/>
+      <w:numFmt w:val="bullet"/>
+      <w:lvlText w:val=""/>
+      <w:lvlJc w:val="left"/>
+      <w:pPr>
+        <w:ind w:left="2421" w:hanging="360"/>
+      </w:pPr>
+      <w:rPr>
+        <w:rFonts w:ascii="Symbol" w:hAnsi="Symbol" w:hint="default"/>
+      </w:rPr>
+    </w:lvl>
+    <w:lvl w:ilvl="1" w:tplc="04220003" w:tentative="1">
+      <w:start w:val="1"/>
+      <w:numFmt w:val="bullet"/>
+      <w:lvlText w:val="o"/>
+      <w:lvlJc w:val="left"/>
+      <w:pPr>
+        <w:ind w:left="3141" w:hanging="360"/>
+      </w:pPr>
+      <w:rPr>
+        <w:rFonts w:ascii="Courier New" w:hAnsi="Courier New" w:cs="Courier New" w:hint="default"/>
+      </w:rPr>
+    </w:lvl>
+    <w:lvl w:ilvl="2" w:tplc="04220005" w:tentative="1">
+      <w:start w:val="1"/>
+      <w:numFmt w:val="bullet"/>
+      <w:lvlText w:val=""/>
+      <w:lvlJc w:val="left"/>
+      <w:pPr>
+        <w:ind w:left="3861" w:hanging="360"/>
+      </w:pPr>
+      <w:rPr>
+        <w:rFonts w:ascii="Wingdings" w:hAnsi="Wingdings" w:hint="default"/>
+      </w:rPr>
+    </w:lvl>
+    <w:lvl w:ilvl="3" w:tplc="04220001" w:tentative="1">
+      <w:start w:val="1"/>
+      <w:numFmt w:val="bullet"/>
+      <w:lvlText w:val=""/>
+      <w:lvlJc w:val="left"/>
+      <w:pPr>
+        <w:ind w:left="4581" w:hanging="360"/>
+      </w:pPr>
+      <w:rPr>
+        <w:rFonts w:ascii="Symbol" w:hAnsi="Symbol" w:hint="default"/>
+      </w:rPr>
+    </w:lvl>
+    <w:lvl w:ilvl="4" w:tplc="04220003" w:tentative="1">
+      <w:start w:val="1"/>
+      <w:numFmt w:val="bullet"/>
+      <w:lvlText w:val="o"/>
+      <w:lvlJc w:val="left"/>
+      <w:pPr>
+        <w:ind w:left="5301" w:hanging="360"/>
+      </w:pPr>
+      <w:rPr>
+        <w:rFonts w:ascii="Courier New" w:hAnsi="Courier New" w:cs="Courier New" w:hint="default"/>
+      </w:rPr>
+    </w:lvl>
+    <w:lvl w:ilvl="5" w:tplc="04220005" w:tentative="1">
+      <w:start w:val="1"/>
+      <w:numFmt w:val="bullet"/>
+      <w:lvlText w:val=""/>
+      <w:lvlJc w:val="left"/>
+      <w:pPr>
+        <w:ind w:left="6021" w:hanging="360"/>
+      </w:pPr>
+      <w:rPr>
+        <w:rFonts w:ascii="Wingdings" w:hAnsi="Wingdings" w:hint="default"/>
+      </w:rPr>
+    </w:lvl>
+    <w:lvl w:ilvl="6" w:tplc="04220001" w:tentative="1">
+      <w:start w:val="1"/>
+      <w:numFmt w:val="bullet"/>
+      <w:lvlText w:val=""/>
+      <w:lvlJc w:val="left"/>
+      <w:pPr>
+        <w:ind w:left="6741" w:hanging="360"/>
+      </w:pPr>
+      <w:rPr>
+        <w:rFonts w:ascii="Symbol" w:hAnsi="Symbol" w:hint="default"/>
+      </w:rPr>
+    </w:lvl>
+    <w:lvl w:ilvl="7" w:tplc="04220003" w:tentative="1">
+      <w:start w:val="1"/>
+      <w:numFmt w:val="bullet"/>
+      <w:lvlText w:val="o"/>
+      <w:lvlJc w:val="left"/>
+      <w:pPr>
+        <w:ind w:left="7461" w:hanging="360"/>
+      </w:pPr>
+      <w:rPr>
+        <w:rFonts w:ascii="Courier New" w:hAnsi="Courier New" w:cs="Courier New" w:hint="default"/>
+      </w:rPr>
+    </w:lvl>
+    <w:lvl w:ilvl="8" w:tplc="04220005" w:tentative="1">
+      <w:start w:val="1"/>
+      <w:numFmt w:val="bullet"/>
+      <w:lvlText w:val=""/>
+      <w:lvlJc w:val="left"/>
+      <w:pPr>
+        <w:ind w:left="8181" w:hanging="360"/>
+      </w:pPr>
+      <w:rPr>
+        <w:rFonts w:ascii="Wingdings" w:hAnsi="Wingdings" w:hint="default"/>
+      </w:rPr>
+    </w:lvl>
+  </w:abstractNum>
+  <w:abstractNum w:abstractNumId="22" w15:restartNumberingAfterBreak="0">
     <w:nsid w:val="7ABA77EF"/>
     <w:multiLevelType w:val="hybridMultilevel"/>
     <w:tmpl w:val="6B7C0662"/>
@@ -6905,7 +8164,7 @@
       </w:pPr>
     </w:lvl>
   </w:abstractNum>
-  <w:abstractNum w:abstractNumId="20" w15:restartNumberingAfterBreak="0">
+  <w:abstractNum w:abstractNumId="23" w15:restartNumberingAfterBreak="0">
     <w:nsid w:val="7B3D301B"/>
     <w:multiLevelType w:val="hybridMultilevel"/>
     <w:tmpl w:val="7D161C0A"/>
@@ -7018,7 +8277,7 @@
       </w:rPr>
     </w:lvl>
   </w:abstractNum>
-  <w:abstractNum w:abstractNumId="21" w15:restartNumberingAfterBreak="0">
+  <w:abstractNum w:abstractNumId="24" w15:restartNumberingAfterBreak="0">
     <w:nsid w:val="7D4A56BC"/>
     <w:multiLevelType w:val="hybridMultilevel"/>
     <w:tmpl w:val="74D8E5B2"/>
@@ -7105,64 +8364,64 @@
     </w:lvl>
   </w:abstractNum>
   <w:num w:numId="1">
-    <w:abstractNumId w:val="21"/>
+    <w:abstractNumId w:val="24"/>
   </w:num>
   <w:num w:numId="2">
-    <w:abstractNumId w:val="10"/>
+    <w:abstractNumId w:val="12"/>
   </w:num>
   <w:num w:numId="3">
-    <w:abstractNumId w:val="6"/>
+    <w:abstractNumId w:val="7"/>
   </w:num>
   <w:num w:numId="4">
-    <w:abstractNumId w:val="18"/>
+    <w:abstractNumId w:val="20"/>
   </w:num>
   <w:num w:numId="5">
     <w:abstractNumId w:val="3"/>
   </w:num>
   <w:num w:numId="6">
-    <w:abstractNumId w:val="13"/>
+    <w:abstractNumId w:val="15"/>
   </w:num>
   <w:num w:numId="7">
-    <w:abstractNumId w:val="20"/>
+    <w:abstractNumId w:val="23"/>
   </w:num>
   <w:num w:numId="8">
-    <w:abstractNumId w:val="11"/>
+    <w:abstractNumId w:val="13"/>
   </w:num>
   <w:num w:numId="9">
     <w:abstractNumId w:val="1"/>
   </w:num>
   <w:num w:numId="10">
-    <w:abstractNumId w:val="12"/>
+    <w:abstractNumId w:val="14"/>
   </w:num>
   <w:num w:numId="11">
-    <w:abstractNumId w:val="17"/>
+    <w:abstractNumId w:val="19"/>
   </w:num>
   <w:num w:numId="12">
-    <w:abstractNumId w:val="4"/>
+    <w:abstractNumId w:val="5"/>
   </w:num>
   <w:num w:numId="13">
     <w:abstractNumId w:val="2"/>
   </w:num>
   <w:num w:numId="14">
-    <w:abstractNumId w:val="19"/>
+    <w:abstractNumId w:val="22"/>
   </w:num>
   <w:num w:numId="15">
-    <w:abstractNumId w:val="8"/>
+    <w:abstractNumId w:val="9"/>
   </w:num>
   <w:num w:numId="16">
     <w:abstractNumId w:val="0"/>
   </w:num>
   <w:num w:numId="17">
-    <w:abstractNumId w:val="9"/>
+    <w:abstractNumId w:val="11"/>
   </w:num>
   <w:num w:numId="18">
-    <w:abstractNumId w:val="15"/>
+    <w:abstractNumId w:val="17"/>
   </w:num>
   <w:num w:numId="19">
-    <w:abstractNumId w:val="7"/>
+    <w:abstractNumId w:val="8"/>
   </w:num>
   <w:num w:numId="20">
-    <w:abstractNumId w:val="14"/>
+    <w:abstractNumId w:val="16"/>
     <w:lvlOverride w:ilvl="0">
       <w:lvl w:ilvl="0">
         <w:start w:val="1"/>
@@ -7354,10 +8613,19 @@
     </w:lvlOverride>
   </w:num>
   <w:num w:numId="21">
-    <w:abstractNumId w:val="16"/>
+    <w:abstractNumId w:val="18"/>
   </w:num>
   <w:num w:numId="22">
-    <w:abstractNumId w:val="5"/>
+    <w:abstractNumId w:val="6"/>
+  </w:num>
+  <w:num w:numId="23">
+    <w:abstractNumId w:val="21"/>
+  </w:num>
+  <w:num w:numId="24">
+    <w:abstractNumId w:val="10"/>
+  </w:num>
+  <w:num w:numId="25">
+    <w:abstractNumId w:val="4"/>
   </w:num>
 </w:numbering>
 </file>
@@ -8350,7 +9618,7 @@
   <w:rsids>
     <w:rsidRoot w:val="000656AF"/>
     <w:rsid w:val="000656AF"/>
-    <w:rsid w:val="00EA2A43"/>
+    <w:rsid w:val="0011612E"/>
   </w:rsids>
   <m:mathPr>
     <m:mathFont m:val="Cambria Math"/>
@@ -9080,7 +10348,7 @@
 </file>
 
 <file path=customXml/itemProps1.xml><?xml version="1.0" encoding="utf-8"?>
-<ds:datastoreItem xmlns:ds="http://schemas.openxmlformats.org/officeDocument/2006/customXml" ds:itemID="{86439482-76B6-4DAF-BCC9-D24C274C5F0E}">
+<ds:datastoreItem xmlns:ds="http://schemas.openxmlformats.org/officeDocument/2006/customXml" ds:itemID="{F3920E6D-D8AB-498F-9F8D-FB7FE2516843}">
   <ds:schemaRefs>
     <ds:schemaRef ds:uri="http://schemas.openxmlformats.org/officeDocument/2006/bibliography"/>
   </ds:schemaRefs>

</xml_diff>

<commit_message>
📝: add Final Terms of reference
</commit_message>
<xml_diff>
--- a/docs/ТЗ.docx
+++ b/docs/ТЗ.docx
@@ -638,7 +638,7 @@
           <w:r>
             <w:fldChar w:fldCharType="separate"/>
           </w:r>
-          <w:hyperlink w:anchor="_Toc95999720" w:history="1">
+          <w:hyperlink w:anchor="_Toc96100812" w:history="1">
             <w:r>
               <w:rPr>
                 <w:rStyle w:val="a5"/>
@@ -667,7 +667,7 @@
                 <w:noProof/>
                 <w:webHidden/>
               </w:rPr>
-              <w:instrText xml:space="preserve"> PAGEREF _Toc95999720 \h </w:instrText>
+              <w:instrText xml:space="preserve"> PAGEREF _Toc96100812 \h </w:instrText>
             </w:r>
             <w:r>
               <w:rPr>
@@ -687,7 +687,7 @@
                 <w:noProof/>
                 <w:webHidden/>
               </w:rPr>
-              <w:t>3</w:t>
+              <w:t>4</w:t>
             </w:r>
             <w:r>
               <w:rPr>
@@ -711,7 +711,7 @@
               <w:lang w:val="uk-UA" w:eastAsia="uk-UA"/>
             </w:rPr>
           </w:pPr>
-          <w:hyperlink w:anchor="_Toc95999721" w:history="1">
+          <w:hyperlink w:anchor="_Toc96100813" w:history="1">
             <w:r>
               <w:rPr>
                 <w:rStyle w:val="a5"/>
@@ -740,7 +740,7 @@
                 <w:noProof/>
                 <w:webHidden/>
               </w:rPr>
-              <w:instrText xml:space="preserve"> PAGEREF _Toc95999721 \h </w:instrText>
+              <w:instrText xml:space="preserve"> PAGEREF _Toc96100813 \h </w:instrText>
             </w:r>
             <w:r>
               <w:rPr>
@@ -760,7 +760,7 @@
                 <w:noProof/>
                 <w:webHidden/>
               </w:rPr>
-              <w:t>3</w:t>
+              <w:t>4</w:t>
             </w:r>
             <w:r>
               <w:rPr>
@@ -785,11 +785,18 @@
               <w:lang w:val="uk-UA" w:eastAsia="uk-UA"/>
             </w:rPr>
           </w:pPr>
-          <w:hyperlink w:anchor="_Toc95999722" w:history="1">
+          <w:hyperlink w:anchor="_Toc96100814" w:history="1">
             <w:r>
               <w:rPr>
                 <w:rStyle w:val="a5"/>
                 <w:noProof/>
+                <w:lang w:val="uk-UA"/>
+                <w14:scene3d>
+                  <w14:camera w14:prst="orthographicFront"/>
+                  <w14:lightRig w14:rig="threePt" w14:dir="t">
+                    <w14:rot w14:lat="0" w14:lon="0" w14:rev="0"/>
+                  </w14:lightRig>
+                </w14:scene3d>
               </w:rPr>
               <w:t>1.</w:t>
             </w:r>
@@ -829,7 +836,7 @@
                 <w:noProof/>
                 <w:webHidden/>
               </w:rPr>
-              <w:instrText xml:space="preserve"> PAGEREF _Toc95999722 \h </w:instrText>
+              <w:instrText xml:space="preserve"> PAGEREF _Toc96100814 \h </w:instrText>
             </w:r>
             <w:r>
               <w:rPr>
@@ -849,7 +856,7 @@
                 <w:noProof/>
                 <w:webHidden/>
               </w:rPr>
-              <w:t>3</w:t>
+              <w:t>4</w:t>
             </w:r>
             <w:r>
               <w:rPr>
@@ -873,7 +880,7 @@
               <w:lang w:val="uk-UA" w:eastAsia="uk-UA"/>
             </w:rPr>
           </w:pPr>
-          <w:hyperlink w:anchor="_Toc95999723" w:history="1">
+          <w:hyperlink w:anchor="_Toc96100815" w:history="1">
             <w:r>
               <w:rPr>
                 <w:rStyle w:val="a5"/>
@@ -901,7 +908,7 @@
                 <w:noProof/>
                 <w:webHidden/>
               </w:rPr>
-              <w:instrText xml:space="preserve"> PAGEREF _Toc95999723 \h </w:instrText>
+              <w:instrText xml:space="preserve"> PAGEREF _Toc96100815 \h </w:instrText>
             </w:r>
             <w:r>
               <w:rPr>
@@ -921,7 +928,7 @@
                 <w:noProof/>
                 <w:webHidden/>
               </w:rPr>
-              <w:t>3</w:t>
+              <w:t>4</w:t>
             </w:r>
             <w:r>
               <w:rPr>
@@ -946,7 +953,7 @@
               <w:lang w:val="uk-UA" w:eastAsia="uk-UA"/>
             </w:rPr>
           </w:pPr>
-          <w:hyperlink w:anchor="_Toc95999724" w:history="1">
+          <w:hyperlink w:anchor="_Toc96100816" w:history="1">
             <w:r>
               <w:rPr>
                 <w:rStyle w:val="a5"/>
@@ -991,7 +998,7 @@
                 <w:noProof/>
                 <w:webHidden/>
               </w:rPr>
-              <w:instrText xml:space="preserve"> PAGEREF _Toc95999724 \h </w:instrText>
+              <w:instrText xml:space="preserve"> PAGEREF _Toc96100816 \h </w:instrText>
             </w:r>
             <w:r>
               <w:rPr>
@@ -1011,7 +1018,7 @@
                 <w:noProof/>
                 <w:webHidden/>
               </w:rPr>
-              <w:t>3</w:t>
+              <w:t>4</w:t>
             </w:r>
             <w:r>
               <w:rPr>
@@ -1036,7 +1043,7 @@
               <w:lang w:val="uk-UA" w:eastAsia="uk-UA"/>
             </w:rPr>
           </w:pPr>
-          <w:hyperlink w:anchor="_Toc95999725" w:history="1">
+          <w:hyperlink w:anchor="_Toc96100817" w:history="1">
             <w:r>
               <w:rPr>
                 <w:rStyle w:val="a5"/>
@@ -1081,7 +1088,7 @@
                 <w:noProof/>
                 <w:webHidden/>
               </w:rPr>
-              <w:instrText xml:space="preserve"> PAGEREF _Toc95999725 \h </w:instrText>
+              <w:instrText xml:space="preserve"> PAGEREF _Toc96100817 \h </w:instrText>
             </w:r>
             <w:r>
               <w:rPr>
@@ -1101,7 +1108,7 @@
                 <w:noProof/>
                 <w:webHidden/>
               </w:rPr>
-              <w:t>3</w:t>
+              <w:t>4</w:t>
             </w:r>
             <w:r>
               <w:rPr>
@@ -1126,7 +1133,7 @@
               <w:lang w:val="uk-UA" w:eastAsia="uk-UA"/>
             </w:rPr>
           </w:pPr>
-          <w:hyperlink w:anchor="_Toc95999726" w:history="1">
+          <w:hyperlink w:anchor="_Toc96100818" w:history="1">
             <w:r>
               <w:rPr>
                 <w:rStyle w:val="a5"/>
@@ -1171,7 +1178,7 @@
                 <w:noProof/>
                 <w:webHidden/>
               </w:rPr>
-              <w:instrText xml:space="preserve"> PAGEREF _Toc95999726 \h </w:instrText>
+              <w:instrText xml:space="preserve"> PAGEREF _Toc96100818 \h </w:instrText>
             </w:r>
             <w:r>
               <w:rPr>
@@ -1191,7 +1198,7 @@
                 <w:noProof/>
                 <w:webHidden/>
               </w:rPr>
-              <w:t>3</w:t>
+              <w:t>4</w:t>
             </w:r>
             <w:r>
               <w:rPr>
@@ -1216,7 +1223,7 @@
               <w:lang w:val="uk-UA" w:eastAsia="uk-UA"/>
             </w:rPr>
           </w:pPr>
-          <w:hyperlink w:anchor="_Toc95999727" w:history="1">
+          <w:hyperlink w:anchor="_Toc96100819" w:history="1">
             <w:r>
               <w:rPr>
                 <w:rStyle w:val="a5"/>
@@ -1261,7 +1268,7 @@
                 <w:noProof/>
                 <w:webHidden/>
               </w:rPr>
-              <w:instrText xml:space="preserve"> PAGEREF _Toc95999727 \h </w:instrText>
+              <w:instrText xml:space="preserve"> PAGEREF _Toc96100819 \h </w:instrText>
             </w:r>
             <w:r>
               <w:rPr>
@@ -1306,7 +1313,7 @@
               <w:lang w:val="uk-UA" w:eastAsia="uk-UA"/>
             </w:rPr>
           </w:pPr>
-          <w:hyperlink w:anchor="_Toc95999728" w:history="1">
+          <w:hyperlink w:anchor="_Toc96100820" w:history="1">
             <w:r>
               <w:rPr>
                 <w:rStyle w:val="a5"/>
@@ -1351,7 +1358,7 @@
                 <w:noProof/>
                 <w:webHidden/>
               </w:rPr>
-              <w:instrText xml:space="preserve"> PAGEREF _Toc95999728 \h </w:instrText>
+              <w:instrText xml:space="preserve"> PAGEREF _Toc96100820 \h </w:instrText>
             </w:r>
             <w:r>
               <w:rPr>
@@ -1396,11 +1403,18 @@
               <w:lang w:val="uk-UA" w:eastAsia="uk-UA"/>
             </w:rPr>
           </w:pPr>
-          <w:hyperlink w:anchor="_Toc95999729" w:history="1">
+          <w:hyperlink w:anchor="_Toc96100821" w:history="1">
             <w:r>
               <w:rPr>
                 <w:rStyle w:val="a5"/>
                 <w:noProof/>
+                <w:lang w:val="uk-UA"/>
+                <w14:scene3d>
+                  <w14:camera w14:prst="orthographicFront"/>
+                  <w14:lightRig w14:rig="threePt" w14:dir="t">
+                    <w14:rot w14:lat="0" w14:lon="0" w14:rev="0"/>
+                  </w14:lightRig>
+                </w14:scene3d>
               </w:rPr>
               <w:t>2.</w:t>
             </w:r>
@@ -1440,7 +1454,7 @@
                 <w:noProof/>
                 <w:webHidden/>
               </w:rPr>
-              <w:instrText xml:space="preserve"> PAGEREF _Toc95999729 \h </w:instrText>
+              <w:instrText xml:space="preserve"> PAGEREF _Toc96100821 \h </w:instrText>
             </w:r>
             <w:r>
               <w:rPr>
@@ -1485,7 +1499,7 @@
               <w:lang w:val="uk-UA" w:eastAsia="uk-UA"/>
             </w:rPr>
           </w:pPr>
-          <w:hyperlink w:anchor="_Toc95999730" w:history="1">
+          <w:hyperlink w:anchor="_Toc96100822" w:history="1">
             <w:r>
               <w:rPr>
                 <w:rStyle w:val="a5"/>
@@ -1530,7 +1544,7 @@
                 <w:noProof/>
                 <w:webHidden/>
               </w:rPr>
-              <w:instrText xml:space="preserve"> PAGEREF _Toc95999730 \h </w:instrText>
+              <w:instrText xml:space="preserve"> PAGEREF _Toc96100822 \h </w:instrText>
             </w:r>
             <w:r>
               <w:rPr>
@@ -1575,7 +1589,7 @@
               <w:lang w:val="uk-UA" w:eastAsia="uk-UA"/>
             </w:rPr>
           </w:pPr>
-          <w:hyperlink w:anchor="_Toc95999731" w:history="1">
+          <w:hyperlink w:anchor="_Toc96100823" w:history="1">
             <w:r>
               <w:rPr>
                 <w:rStyle w:val="a5"/>
@@ -1620,7 +1634,7 @@
                 <w:noProof/>
                 <w:webHidden/>
               </w:rPr>
-              <w:instrText xml:space="preserve"> PAGEREF _Toc95999731 \h </w:instrText>
+              <w:instrText xml:space="preserve"> PAGEREF _Toc96100823 \h </w:instrText>
             </w:r>
             <w:r>
               <w:rPr>
@@ -1640,7 +1654,7 @@
                 <w:noProof/>
                 <w:webHidden/>
               </w:rPr>
-              <w:t>5</w:t>
+              <w:t>4</w:t>
             </w:r>
             <w:r>
               <w:rPr>
@@ -1665,7 +1679,7 @@
               <w:lang w:val="uk-UA" w:eastAsia="uk-UA"/>
             </w:rPr>
           </w:pPr>
-          <w:hyperlink w:anchor="_Toc95999732" w:history="1">
+          <w:hyperlink w:anchor="_Toc96100824" w:history="1">
             <w:r>
               <w:rPr>
                 <w:rStyle w:val="a5"/>
@@ -1710,7 +1724,7 @@
                 <w:noProof/>
                 <w:webHidden/>
               </w:rPr>
-              <w:instrText xml:space="preserve"> PAGEREF _Toc95999732 \h </w:instrText>
+              <w:instrText xml:space="preserve"> PAGEREF _Toc96100824 \h </w:instrText>
             </w:r>
             <w:r>
               <w:rPr>
@@ -1730,7 +1744,7 @@
                 <w:noProof/>
                 <w:webHidden/>
               </w:rPr>
-              <w:t>5</w:t>
+              <w:t>4</w:t>
             </w:r>
             <w:r>
               <w:rPr>
@@ -1755,7 +1769,7 @@
               <w:lang w:val="uk-UA" w:eastAsia="uk-UA"/>
             </w:rPr>
           </w:pPr>
-          <w:hyperlink w:anchor="_Toc95999733" w:history="1">
+          <w:hyperlink w:anchor="_Toc96100825" w:history="1">
             <w:r>
               <w:rPr>
                 <w:rStyle w:val="a5"/>
@@ -1800,7 +1814,7 @@
                 <w:noProof/>
                 <w:webHidden/>
               </w:rPr>
-              <w:instrText xml:space="preserve"> PAGEREF _Toc95999733 \h </w:instrText>
+              <w:instrText xml:space="preserve"> PAGEREF _Toc96100825 \h </w:instrText>
             </w:r>
             <w:r>
               <w:rPr>
@@ -1820,7 +1834,7 @@
                 <w:noProof/>
                 <w:webHidden/>
               </w:rPr>
-              <w:t>5</w:t>
+              <w:t>4</w:t>
             </w:r>
             <w:r>
               <w:rPr>
@@ -1845,11 +1859,18 @@
               <w:lang w:val="uk-UA" w:eastAsia="uk-UA"/>
             </w:rPr>
           </w:pPr>
-          <w:hyperlink w:anchor="_Toc95999734" w:history="1">
+          <w:hyperlink w:anchor="_Toc96100826" w:history="1">
             <w:r>
               <w:rPr>
                 <w:rStyle w:val="a5"/>
                 <w:noProof/>
+                <w:lang w:val="uk-UA"/>
+                <w14:scene3d>
+                  <w14:camera w14:prst="orthographicFront"/>
+                  <w14:lightRig w14:rig="threePt" w14:dir="t">
+                    <w14:rot w14:lat="0" w14:lon="0" w14:rev="0"/>
+                  </w14:lightRig>
+                </w14:scene3d>
               </w:rPr>
               <w:t>3.</w:t>
             </w:r>
@@ -1889,7 +1910,7 @@
                 <w:noProof/>
                 <w:webHidden/>
               </w:rPr>
-              <w:instrText xml:space="preserve"> PAGEREF _Toc95999734 \h </w:instrText>
+              <w:instrText xml:space="preserve"> PAGEREF _Toc96100826 \h </w:instrText>
             </w:r>
             <w:r>
               <w:rPr>
@@ -1909,7 +1930,7 @@
                 <w:noProof/>
                 <w:webHidden/>
               </w:rPr>
-              <w:t>5</w:t>
+              <w:t>4</w:t>
             </w:r>
             <w:r>
               <w:rPr>
@@ -1933,7 +1954,7 @@
               <w:lang w:val="uk-UA" w:eastAsia="uk-UA"/>
             </w:rPr>
           </w:pPr>
-          <w:hyperlink w:anchor="_Toc95999735" w:history="1">
+          <w:hyperlink w:anchor="_Toc96100827" w:history="1">
             <w:r>
               <w:rPr>
                 <w:rStyle w:val="a5"/>
@@ -1961,7 +1982,7 @@
                 <w:noProof/>
                 <w:webHidden/>
               </w:rPr>
-              <w:instrText xml:space="preserve"> PAGEREF _Toc95999735 \h </w:instrText>
+              <w:instrText xml:space="preserve"> PAGEREF _Toc96100827 \h </w:instrText>
             </w:r>
             <w:r>
               <w:rPr>
@@ -1981,7 +2002,7 @@
                 <w:noProof/>
                 <w:webHidden/>
               </w:rPr>
-              <w:t>5</w:t>
+              <w:t>4</w:t>
             </w:r>
             <w:r>
               <w:rPr>
@@ -2005,7 +2026,7 @@
               <w:lang w:val="uk-UA" w:eastAsia="uk-UA"/>
             </w:rPr>
           </w:pPr>
-          <w:hyperlink w:anchor="_Toc95999736" w:history="1">
+          <w:hyperlink w:anchor="_Toc96100828" w:history="1">
             <w:r>
               <w:rPr>
                 <w:rStyle w:val="a5"/>
@@ -2033,7 +2054,7 @@
                 <w:noProof/>
                 <w:webHidden/>
               </w:rPr>
-              <w:instrText xml:space="preserve"> PAGEREF _Toc95999736 \h </w:instrText>
+              <w:instrText xml:space="preserve"> PAGEREF _Toc96100828 \h </w:instrText>
             </w:r>
             <w:r>
               <w:rPr>
@@ -2053,7 +2074,7 @@
                 <w:noProof/>
                 <w:webHidden/>
               </w:rPr>
-              <w:t>5</w:t>
+              <w:t>4</w:t>
             </w:r>
             <w:r>
               <w:rPr>
@@ -2077,7 +2098,7 @@
               <w:lang w:val="uk-UA" w:eastAsia="uk-UA"/>
             </w:rPr>
           </w:pPr>
-          <w:hyperlink w:anchor="_Toc95999737" w:history="1">
+          <w:hyperlink w:anchor="_Toc96100829" w:history="1">
             <w:r>
               <w:rPr>
                 <w:rStyle w:val="a5"/>
@@ -2105,7 +2126,7 @@
                 <w:noProof/>
                 <w:webHidden/>
               </w:rPr>
-              <w:instrText xml:space="preserve"> PAGEREF _Toc95999737 \h </w:instrText>
+              <w:instrText xml:space="preserve"> PAGEREF _Toc96100829 \h </w:instrText>
             </w:r>
             <w:r>
               <w:rPr>
@@ -2125,7 +2146,7 @@
                 <w:noProof/>
                 <w:webHidden/>
               </w:rPr>
-              <w:t>6</w:t>
+              <w:t>4</w:t>
             </w:r>
             <w:r>
               <w:rPr>
@@ -2150,7 +2171,7 @@
               <w:lang w:val="uk-UA" w:eastAsia="uk-UA"/>
             </w:rPr>
           </w:pPr>
-          <w:hyperlink w:anchor="_Toc95999738" w:history="1">
+          <w:hyperlink w:anchor="_Toc96100830" w:history="1">
             <w:r>
               <w:rPr>
                 <w:rStyle w:val="a5"/>
@@ -2195,7 +2216,7 @@
                 <w:noProof/>
                 <w:webHidden/>
               </w:rPr>
-              <w:instrText xml:space="preserve"> PAGEREF _Toc95999738 \h </w:instrText>
+              <w:instrText xml:space="preserve"> PAGEREF _Toc96100830 \h </w:instrText>
             </w:r>
             <w:r>
               <w:rPr>
@@ -2215,7 +2236,7 @@
                 <w:noProof/>
                 <w:webHidden/>
               </w:rPr>
-              <w:t>6</w:t>
+              <w:t>4</w:t>
             </w:r>
             <w:r>
               <w:rPr>
@@ -2240,7 +2261,7 @@
               <w:lang w:val="uk-UA" w:eastAsia="uk-UA"/>
             </w:rPr>
           </w:pPr>
-          <w:hyperlink w:anchor="_Toc95999739" w:history="1">
+          <w:hyperlink w:anchor="_Toc96100831" w:history="1">
             <w:r>
               <w:rPr>
                 <w:rStyle w:val="a5"/>
@@ -2285,7 +2306,7 @@
                 <w:noProof/>
                 <w:webHidden/>
               </w:rPr>
-              <w:instrText xml:space="preserve"> PAGEREF _Toc95999739 \h </w:instrText>
+              <w:instrText xml:space="preserve"> PAGEREF _Toc96100831 \h </w:instrText>
             </w:r>
             <w:r>
               <w:rPr>
@@ -2305,7 +2326,7 @@
                 <w:noProof/>
                 <w:webHidden/>
               </w:rPr>
-              <w:t>7</w:t>
+              <w:t>4</w:t>
             </w:r>
             <w:r>
               <w:rPr>
@@ -2330,7 +2351,7 @@
               <w:lang w:val="uk-UA" w:eastAsia="uk-UA"/>
             </w:rPr>
           </w:pPr>
-          <w:hyperlink w:anchor="_Toc95999740" w:history="1">
+          <w:hyperlink w:anchor="_Toc96100832" w:history="1">
             <w:r>
               <w:rPr>
                 <w:rStyle w:val="a5"/>
@@ -2375,7 +2396,7 @@
                 <w:noProof/>
                 <w:webHidden/>
               </w:rPr>
-              <w:instrText xml:space="preserve"> PAGEREF _Toc95999740 \h </w:instrText>
+              <w:instrText xml:space="preserve"> PAGEREF _Toc96100832 \h </w:instrText>
             </w:r>
             <w:r>
               <w:rPr>
@@ -2395,7 +2416,7 @@
                 <w:noProof/>
                 <w:webHidden/>
               </w:rPr>
-              <w:t>8</w:t>
+              <w:t>4</w:t>
             </w:r>
             <w:r>
               <w:rPr>
@@ -2420,7 +2441,7 @@
               <w:lang w:val="uk-UA" w:eastAsia="uk-UA"/>
             </w:rPr>
           </w:pPr>
-          <w:hyperlink w:anchor="_Toc95999741" w:history="1">
+          <w:hyperlink w:anchor="_Toc96100833" w:history="1">
             <w:r>
               <w:rPr>
                 <w:rStyle w:val="a5"/>
@@ -2465,7 +2486,7 @@
                 <w:noProof/>
                 <w:webHidden/>
               </w:rPr>
-              <w:instrText xml:space="preserve"> PAGEREF _Toc95999741 \h </w:instrText>
+              <w:instrText xml:space="preserve"> PAGEREF _Toc96100833 \h </w:instrText>
             </w:r>
             <w:r>
               <w:rPr>
@@ -2485,7 +2506,7 @@
                 <w:noProof/>
                 <w:webHidden/>
               </w:rPr>
-              <w:t>9</w:t>
+              <w:t>4</w:t>
             </w:r>
             <w:r>
               <w:rPr>
@@ -2510,7 +2531,7 @@
               <w:lang w:val="uk-UA" w:eastAsia="uk-UA"/>
             </w:rPr>
           </w:pPr>
-          <w:hyperlink w:anchor="_Toc95999742" w:history="1">
+          <w:hyperlink w:anchor="_Toc96100834" w:history="1">
             <w:r>
               <w:rPr>
                 <w:rStyle w:val="a5"/>
@@ -2555,7 +2576,7 @@
                 <w:noProof/>
                 <w:webHidden/>
               </w:rPr>
-              <w:instrText xml:space="preserve"> PAGEREF _Toc95999742 \h </w:instrText>
+              <w:instrText xml:space="preserve"> PAGEREF _Toc96100834 \h </w:instrText>
             </w:r>
             <w:r>
               <w:rPr>
@@ -2575,7 +2596,7 @@
                 <w:noProof/>
                 <w:webHidden/>
               </w:rPr>
-              <w:t>10</w:t>
+              <w:t>4</w:t>
             </w:r>
             <w:r>
               <w:rPr>
@@ -2600,11 +2621,18 @@
               <w:lang w:val="uk-UA" w:eastAsia="uk-UA"/>
             </w:rPr>
           </w:pPr>
-          <w:hyperlink w:anchor="_Toc95999743" w:history="1">
+          <w:hyperlink w:anchor="_Toc96100835" w:history="1">
             <w:r>
               <w:rPr>
                 <w:rStyle w:val="a5"/>
                 <w:noProof/>
+                <w:lang w:val="uk-UA"/>
+                <w14:scene3d>
+                  <w14:camera w14:prst="orthographicFront"/>
+                  <w14:lightRig w14:rig="threePt" w14:dir="t">
+                    <w14:rot w14:lat="0" w14:lon="0" w14:rev="0"/>
+                  </w14:lightRig>
+                </w14:scene3d>
               </w:rPr>
               <w:t>4.</w:t>
             </w:r>
@@ -2644,7 +2672,7 @@
                 <w:noProof/>
                 <w:webHidden/>
               </w:rPr>
-              <w:instrText xml:space="preserve"> PAGEREF _Toc95999743 \h </w:instrText>
+              <w:instrText xml:space="preserve"> PAGEREF _Toc96100835 \h </w:instrText>
             </w:r>
             <w:r>
               <w:rPr>
@@ -2664,7 +2692,363 @@
                 <w:noProof/>
                 <w:webHidden/>
               </w:rPr>
-              <w:t>11</w:t>
+              <w:t>4</w:t>
+            </w:r>
+            <w:r>
+              <w:rPr>
+                <w:noProof/>
+                <w:webHidden/>
+              </w:rPr>
+              <w:fldChar w:fldCharType="end"/>
+            </w:r>
+          </w:hyperlink>
+        </w:p>
+        <w:p>
+          <w:pPr>
+            <w:pStyle w:val="21"/>
+            <w:tabs>
+              <w:tab w:val="right" w:leader="dot" w:pos="9629"/>
+            </w:tabs>
+            <w:rPr>
+              <w:rFonts w:asciiTheme="minorHAnsi" w:eastAsiaTheme="minorEastAsia" w:hAnsiTheme="minorHAnsi"/>
+              <w:noProof/>
+              <w:sz w:val="22"/>
+              <w:lang w:val="uk-UA" w:eastAsia="uk-UA"/>
+            </w:rPr>
+          </w:pPr>
+          <w:hyperlink w:anchor="_Toc96100836" w:history="1">
+            <w:r>
+              <w:rPr>
+                <w:rStyle w:val="a5"/>
+                <w:noProof/>
+                <w:lang w:val="uk-UA"/>
+              </w:rPr>
+              <w:t>4.1. Навігація:</w:t>
+            </w:r>
+            <w:r>
+              <w:rPr>
+                <w:noProof/>
+                <w:webHidden/>
+              </w:rPr>
+              <w:tab/>
+            </w:r>
+            <w:r>
+              <w:rPr>
+                <w:noProof/>
+                <w:webHidden/>
+              </w:rPr>
+              <w:fldChar w:fldCharType="begin"/>
+            </w:r>
+            <w:r>
+              <w:rPr>
+                <w:noProof/>
+                <w:webHidden/>
+              </w:rPr>
+              <w:instrText xml:space="preserve"> PAGEREF _Toc96100836 \h </w:instrText>
+            </w:r>
+            <w:r>
+              <w:rPr>
+                <w:noProof/>
+                <w:webHidden/>
+              </w:rPr>
+            </w:r>
+            <w:r>
+              <w:rPr>
+                <w:noProof/>
+                <w:webHidden/>
+              </w:rPr>
+              <w:fldChar w:fldCharType="separate"/>
+            </w:r>
+            <w:r>
+              <w:rPr>
+                <w:noProof/>
+                <w:webHidden/>
+              </w:rPr>
+              <w:t>4</w:t>
+            </w:r>
+            <w:r>
+              <w:rPr>
+                <w:noProof/>
+                <w:webHidden/>
+              </w:rPr>
+              <w:fldChar w:fldCharType="end"/>
+            </w:r>
+          </w:hyperlink>
+        </w:p>
+        <w:p>
+          <w:pPr>
+            <w:pStyle w:val="21"/>
+            <w:tabs>
+              <w:tab w:val="right" w:leader="dot" w:pos="9629"/>
+            </w:tabs>
+            <w:rPr>
+              <w:rFonts w:asciiTheme="minorHAnsi" w:eastAsiaTheme="minorEastAsia" w:hAnsiTheme="minorHAnsi"/>
+              <w:noProof/>
+              <w:sz w:val="22"/>
+              <w:lang w:val="uk-UA" w:eastAsia="uk-UA"/>
+            </w:rPr>
+          </w:pPr>
+          <w:hyperlink w:anchor="_Toc96100837" w:history="1">
+            <w:r>
+              <w:rPr>
+                <w:rStyle w:val="a5"/>
+                <w:noProof/>
+                <w:lang w:val="uk-UA"/>
+              </w:rPr>
+              <w:t xml:space="preserve">4.2. Функціонал на </w:t>
+            </w:r>
+            <w:r>
+              <w:rPr>
+                <w:rStyle w:val="a5"/>
+                <w:noProof/>
+                <w:lang w:val="en-US"/>
+              </w:rPr>
+              <w:t>Backend</w:t>
+            </w:r>
+            <w:r>
+              <w:rPr>
+                <w:rStyle w:val="a5"/>
+                <w:noProof/>
+                <w:lang w:val="uk-UA"/>
+              </w:rPr>
+              <w:t>:</w:t>
+            </w:r>
+            <w:r>
+              <w:rPr>
+                <w:noProof/>
+                <w:webHidden/>
+              </w:rPr>
+              <w:tab/>
+            </w:r>
+            <w:r>
+              <w:rPr>
+                <w:noProof/>
+                <w:webHidden/>
+              </w:rPr>
+              <w:fldChar w:fldCharType="begin"/>
+            </w:r>
+            <w:r>
+              <w:rPr>
+                <w:noProof/>
+                <w:webHidden/>
+              </w:rPr>
+              <w:instrText xml:space="preserve"> PAGEREF _Toc96100837 \h </w:instrText>
+            </w:r>
+            <w:r>
+              <w:rPr>
+                <w:noProof/>
+                <w:webHidden/>
+              </w:rPr>
+            </w:r>
+            <w:r>
+              <w:rPr>
+                <w:noProof/>
+                <w:webHidden/>
+              </w:rPr>
+              <w:fldChar w:fldCharType="separate"/>
+            </w:r>
+            <w:r>
+              <w:rPr>
+                <w:noProof/>
+                <w:webHidden/>
+              </w:rPr>
+              <w:t>4</w:t>
+            </w:r>
+            <w:r>
+              <w:rPr>
+                <w:noProof/>
+                <w:webHidden/>
+              </w:rPr>
+              <w:fldChar w:fldCharType="end"/>
+            </w:r>
+          </w:hyperlink>
+        </w:p>
+        <w:p>
+          <w:pPr>
+            <w:pStyle w:val="31"/>
+            <w:tabs>
+              <w:tab w:val="left" w:pos="1540"/>
+              <w:tab w:val="right" w:leader="dot" w:pos="9629"/>
+            </w:tabs>
+            <w:rPr>
+              <w:rFonts w:asciiTheme="minorHAnsi" w:eastAsiaTheme="minorEastAsia" w:hAnsiTheme="minorHAnsi"/>
+              <w:noProof/>
+              <w:sz w:val="22"/>
+              <w:lang w:val="uk-UA" w:eastAsia="uk-UA"/>
+            </w:rPr>
+          </w:pPr>
+          <w:hyperlink w:anchor="_Toc96100838" w:history="1">
+            <w:r>
+              <w:rPr>
+                <w:rStyle w:val="a5"/>
+                <w:noProof/>
+                <w:lang w:val="uk-UA"/>
+              </w:rPr>
+              <w:t>4.2.1.</w:t>
+            </w:r>
+            <w:r>
+              <w:rPr>
+                <w:rFonts w:asciiTheme="minorHAnsi" w:eastAsiaTheme="minorEastAsia" w:hAnsiTheme="minorHAnsi"/>
+                <w:noProof/>
+                <w:sz w:val="22"/>
+                <w:lang w:val="uk-UA" w:eastAsia="uk-UA"/>
+              </w:rPr>
+              <w:tab/>
+            </w:r>
+            <w:r>
+              <w:rPr>
+                <w:rStyle w:val="a5"/>
+                <w:noProof/>
+                <w:lang w:val="uk-UA"/>
+              </w:rPr>
+              <w:t>П</w:t>
+            </w:r>
+            <w:r>
+              <w:rPr>
+                <w:rStyle w:val="a5"/>
+                <w:noProof/>
+                <w:lang w:val="en-US"/>
+              </w:rPr>
+              <w:t xml:space="preserve">оказ наявних </w:t>
+            </w:r>
+            <w:r>
+              <w:rPr>
+                <w:rStyle w:val="a5"/>
+                <w:noProof/>
+                <w:lang w:val="uk-UA"/>
+              </w:rPr>
+              <w:t>рейсів:</w:t>
+            </w:r>
+            <w:r>
+              <w:rPr>
+                <w:noProof/>
+                <w:webHidden/>
+              </w:rPr>
+              <w:tab/>
+            </w:r>
+            <w:r>
+              <w:rPr>
+                <w:noProof/>
+                <w:webHidden/>
+              </w:rPr>
+              <w:fldChar w:fldCharType="begin"/>
+            </w:r>
+            <w:r>
+              <w:rPr>
+                <w:noProof/>
+                <w:webHidden/>
+              </w:rPr>
+              <w:instrText xml:space="preserve"> PAGEREF _Toc96100838 \h </w:instrText>
+            </w:r>
+            <w:r>
+              <w:rPr>
+                <w:noProof/>
+                <w:webHidden/>
+              </w:rPr>
+            </w:r>
+            <w:r>
+              <w:rPr>
+                <w:noProof/>
+                <w:webHidden/>
+              </w:rPr>
+              <w:fldChar w:fldCharType="separate"/>
+            </w:r>
+            <w:r>
+              <w:rPr>
+                <w:noProof/>
+                <w:webHidden/>
+              </w:rPr>
+              <w:t>4</w:t>
+            </w:r>
+            <w:r>
+              <w:rPr>
+                <w:noProof/>
+                <w:webHidden/>
+              </w:rPr>
+              <w:fldChar w:fldCharType="end"/>
+            </w:r>
+          </w:hyperlink>
+        </w:p>
+        <w:p>
+          <w:pPr>
+            <w:pStyle w:val="31"/>
+            <w:tabs>
+              <w:tab w:val="left" w:pos="1540"/>
+              <w:tab w:val="right" w:leader="dot" w:pos="9629"/>
+            </w:tabs>
+            <w:rPr>
+              <w:rFonts w:asciiTheme="minorHAnsi" w:eastAsiaTheme="minorEastAsia" w:hAnsiTheme="minorHAnsi"/>
+              <w:noProof/>
+              <w:sz w:val="22"/>
+              <w:lang w:val="uk-UA" w:eastAsia="uk-UA"/>
+            </w:rPr>
+          </w:pPr>
+          <w:hyperlink w:anchor="_Toc96100839" w:history="1">
+            <w:r>
+              <w:rPr>
+                <w:rStyle w:val="a5"/>
+                <w:noProof/>
+                <w:lang w:val="uk-UA"/>
+              </w:rPr>
+              <w:t>4.2.2.</w:t>
+            </w:r>
+            <w:r>
+              <w:rPr>
+                <w:rFonts w:asciiTheme="minorHAnsi" w:eastAsiaTheme="minorEastAsia" w:hAnsiTheme="minorHAnsi"/>
+                <w:noProof/>
+                <w:sz w:val="22"/>
+                <w:lang w:val="uk-UA" w:eastAsia="uk-UA"/>
+              </w:rPr>
+              <w:tab/>
+            </w:r>
+            <w:r>
+              <w:rPr>
+                <w:rStyle w:val="a5"/>
+                <w:noProof/>
+                <w:lang w:val="uk-UA"/>
+              </w:rPr>
+              <w:t>Замовлення:</w:t>
+            </w:r>
+            <w:r>
+              <w:rPr>
+                <w:noProof/>
+                <w:webHidden/>
+              </w:rPr>
+              <w:tab/>
+            </w:r>
+            <w:r>
+              <w:rPr>
+                <w:noProof/>
+                <w:webHidden/>
+              </w:rPr>
+              <w:fldChar w:fldCharType="begin"/>
+            </w:r>
+            <w:r>
+              <w:rPr>
+                <w:noProof/>
+                <w:webHidden/>
+              </w:rPr>
+              <w:instrText xml:space="preserve"> PAGEREF _Toc96100839 \h </w:instrText>
+            </w:r>
+            <w:r>
+              <w:rPr>
+                <w:noProof/>
+                <w:webHidden/>
+              </w:rPr>
+            </w:r>
+            <w:r>
+              <w:rPr>
+                <w:noProof/>
+                <w:webHidden/>
+              </w:rPr>
+              <w:fldChar w:fldCharType="separate"/>
+            </w:r>
+            <w:r>
+              <w:rPr>
+                <w:noProof/>
+                <w:webHidden/>
+              </w:rPr>
+              <w:t>4</w:t>
             </w:r>
             <w:r>
               <w:rPr>
@@ -2689,11 +3073,12 @@
               <w:lang w:val="uk-UA" w:eastAsia="uk-UA"/>
             </w:rPr>
           </w:pPr>
-          <w:hyperlink w:anchor="_Toc95999744" w:history="1">
+          <w:hyperlink w:anchor="_Toc96100840" w:history="1">
             <w:r>
               <w:rPr>
                 <w:rStyle w:val="a5"/>
                 <w:noProof/>
+                <w:lang w:val="uk-UA"/>
               </w:rPr>
               <w:t>5.</w:t>
             </w:r>
@@ -2733,7 +3118,7 @@
                 <w:noProof/>
                 <w:webHidden/>
               </w:rPr>
-              <w:instrText xml:space="preserve"> PAGEREF _Toc95999744 \h </w:instrText>
+              <w:instrText xml:space="preserve"> PAGEREF _Toc96100840 \h </w:instrText>
             </w:r>
             <w:r>
               <w:rPr>
@@ -2753,7 +3138,7 @@
                 <w:noProof/>
                 <w:webHidden/>
               </w:rPr>
-              <w:t>11</w:t>
+              <w:t>5</w:t>
             </w:r>
             <w:r>
               <w:rPr>
@@ -2778,11 +3163,12 @@
               <w:lang w:val="uk-UA" w:eastAsia="uk-UA"/>
             </w:rPr>
           </w:pPr>
-          <w:hyperlink w:anchor="_Toc95999745" w:history="1">
+          <w:hyperlink w:anchor="_Toc96100841" w:history="1">
             <w:r>
               <w:rPr>
                 <w:rStyle w:val="a5"/>
                 <w:noProof/>
+                <w:lang w:val="uk-UA"/>
               </w:rPr>
               <w:t>6.</w:t>
             </w:r>
@@ -2838,7 +3224,7 @@
                 <w:noProof/>
                 <w:webHidden/>
               </w:rPr>
-              <w:instrText xml:space="preserve"> PAGEREF _Toc95999745 \h </w:instrText>
+              <w:instrText xml:space="preserve"> PAGEREF _Toc96100841 \h </w:instrText>
             </w:r>
             <w:r>
               <w:rPr>
@@ -2858,7 +3244,7 @@
                 <w:noProof/>
                 <w:webHidden/>
               </w:rPr>
-              <w:t>11</w:t>
+              <w:t>5</w:t>
             </w:r>
             <w:r>
               <w:rPr>
@@ -2882,7 +3268,7 @@
               <w:lang w:val="uk-UA" w:eastAsia="uk-UA"/>
             </w:rPr>
           </w:pPr>
-          <w:hyperlink w:anchor="_Toc95999746" w:history="1">
+          <w:hyperlink w:anchor="_Toc96100842" w:history="1">
             <w:r>
               <w:rPr>
                 <w:rStyle w:val="a5"/>
@@ -2911,7 +3297,7 @@
                 <w:noProof/>
                 <w:webHidden/>
               </w:rPr>
-              <w:instrText xml:space="preserve"> PAGEREF _Toc95999746 \h </w:instrText>
+              <w:instrText xml:space="preserve"> PAGEREF _Toc96100842 \h </w:instrText>
             </w:r>
             <w:r>
               <w:rPr>
@@ -2931,7 +3317,7 @@
                 <w:noProof/>
                 <w:webHidden/>
               </w:rPr>
-              <w:t>12</w:t>
+              <w:t>5</w:t>
             </w:r>
             <w:r>
               <w:rPr>
@@ -2999,7 +3385,7 @@
       </w:pPr>
       <w:bookmarkStart w:id="0" w:name="_Toc94817004"/>
       <w:bookmarkStart w:id="1" w:name="_Toc94817157"/>
-      <w:bookmarkStart w:id="2" w:name="_Toc95999720"/>
+      <w:bookmarkStart w:id="2" w:name="_Toc96100812"/>
       <w:r>
         <w:rPr>
           <w:b/>
@@ -3030,6 +3416,14 @@
           <w:lang w:val="uk-UA"/>
         </w:rPr>
         <w:t>Створити технічне завдання та дизайн</w:t>
+      </w:r>
+      <w:r>
+        <w:rPr>
+          <w:rFonts w:cs="Times New Roman"/>
+          <w:szCs w:val="28"/>
+          <w:lang w:val="uk-UA"/>
+        </w:rPr>
+        <w:t xml:space="preserve"> для сайту</w:t>
       </w:r>
     </w:p>
     <w:p>
@@ -3047,7 +3441,7 @@
           <w:lang w:val="uk-UA"/>
         </w:rPr>
       </w:pPr>
-      <w:bookmarkStart w:id="3" w:name="_Toc95999721"/>
+      <w:bookmarkStart w:id="3" w:name="_Toc96100813"/>
       <w:r>
         <w:rPr>
           <w:b/>
@@ -3074,7 +3468,7 @@
           <w:lang w:val="uk-UA"/>
         </w:rPr>
       </w:pPr>
-      <w:bookmarkStart w:id="4" w:name="_Toc95999722"/>
+      <w:bookmarkStart w:id="4" w:name="_Toc96100814"/>
       <w:r>
         <w:rPr>
           <w:lang w:val="uk-UA"/>
@@ -3095,7 +3489,7 @@
           <w:lang w:val="uk-UA"/>
         </w:rPr>
       </w:pPr>
-      <w:bookmarkStart w:id="5" w:name="_Toc95999723"/>
+      <w:bookmarkStart w:id="5" w:name="_Toc96100815"/>
       <w:r>
         <w:rPr>
           <w:lang w:val="uk-UA"/>
@@ -3164,7 +3558,7 @@
           <w:lang w:val="uk-UA"/>
         </w:rPr>
       </w:pPr>
-      <w:bookmarkStart w:id="6" w:name="_Toc95999724"/>
+      <w:bookmarkStart w:id="6" w:name="_Toc96100816"/>
       <w:r>
         <w:rPr>
           <w:lang w:val="uk-UA"/>
@@ -3256,7 +3650,7 @@
           <w:lang w:val="uk-UA"/>
         </w:rPr>
       </w:pPr>
-      <w:bookmarkStart w:id="7" w:name="_Toc95999725"/>
+      <w:bookmarkStart w:id="7" w:name="_Toc96100817"/>
       <w:r>
         <w:rPr>
           <w:lang w:val="uk-UA"/>
@@ -3325,7 +3719,7 @@
           <w:lang w:val="uk-UA"/>
         </w:rPr>
       </w:pPr>
-      <w:bookmarkStart w:id="8" w:name="_Toc95999726"/>
+      <w:bookmarkStart w:id="8" w:name="_Toc96100818"/>
       <w:r>
         <w:rPr>
           <w:lang w:val="uk-UA"/>
@@ -3415,7 +3809,7 @@
           <w:lang w:val="uk-UA"/>
         </w:rPr>
       </w:pPr>
-      <w:bookmarkStart w:id="9" w:name="_Toc95999727"/>
+      <w:bookmarkStart w:id="9" w:name="_Toc96100819"/>
       <w:r>
         <w:rPr>
           <w:lang w:val="uk-UA"/>
@@ -3988,7 +4382,7 @@
           <w:lang w:val="uk-UA"/>
         </w:rPr>
       </w:pPr>
-      <w:bookmarkStart w:id="10" w:name="_Toc95999728"/>
+      <w:bookmarkStart w:id="10" w:name="_Toc96100820"/>
       <w:r>
         <w:rPr>
           <w:lang w:val="uk-UA"/>
@@ -4069,7 +4463,7 @@
           <w:lang w:val="uk-UA"/>
         </w:rPr>
       </w:pPr>
-      <w:bookmarkStart w:id="11" w:name="_Toc95999729"/>
+      <w:bookmarkStart w:id="11" w:name="_Toc96100821"/>
       <w:r>
         <w:rPr>
           <w:lang w:val="uk-UA"/>
@@ -4095,7 +4489,7 @@
           <w:lang w:val="uk-UA"/>
         </w:rPr>
       </w:pPr>
-      <w:bookmarkStart w:id="12" w:name="_Toc95999730"/>
+      <w:bookmarkStart w:id="12" w:name="_Toc96100822"/>
       <w:r>
         <w:rPr>
           <w:lang w:val="uk-UA"/>
@@ -4150,7 +4544,7 @@
           <w:lang w:val="uk-UA"/>
         </w:rPr>
       </w:pPr>
-      <w:bookmarkStart w:id="13" w:name="_Toc95999731"/>
+      <w:bookmarkStart w:id="13" w:name="_Toc96100823"/>
       <w:r>
         <w:rPr>
           <w:lang w:val="uk-UA"/>
@@ -4177,7 +4571,7 @@
           <w:lang w:val="uk-UA"/>
         </w:rPr>
       </w:pPr>
-      <w:bookmarkStart w:id="14" w:name="_Toc95999732"/>
+      <w:bookmarkStart w:id="14" w:name="_Toc96100824"/>
       <w:r>
         <w:rPr>
           <w:lang w:val="uk-UA"/>
@@ -4226,7 +4620,7 @@
           <w:lang w:val="uk-UA"/>
         </w:rPr>
       </w:pPr>
-      <w:bookmarkStart w:id="15" w:name="_Toc95999733"/>
+      <w:bookmarkStart w:id="15" w:name="_Toc96100825"/>
       <w:r>
         <w:rPr>
           <w:lang w:val="uk-UA"/>
@@ -4324,7 +4718,7 @@
           <w:lang w:val="uk-UA"/>
         </w:rPr>
       </w:pPr>
-      <w:bookmarkStart w:id="16" w:name="_Toc95999734"/>
+      <w:bookmarkStart w:id="16" w:name="_Toc96100826"/>
       <w:r>
         <w:rPr>
           <w:lang w:val="uk-UA"/>
@@ -4363,7 +4757,7 @@
           <w:lang w:val="uk-UA"/>
         </w:rPr>
       </w:pPr>
-      <w:bookmarkStart w:id="17" w:name="_Toc95999735"/>
+      <w:bookmarkStart w:id="17" w:name="_Toc96100827"/>
       <w:r>
         <w:rPr>
           <w:lang w:val="uk-UA"/>
@@ -4426,7 +4820,7 @@
           <w:lang w:val="uk-UA"/>
         </w:rPr>
       </w:pPr>
-      <w:bookmarkStart w:id="18" w:name="_Toc95999736"/>
+      <w:bookmarkStart w:id="18" w:name="_Toc96100828"/>
       <w:r>
         <w:rPr>
           <w:lang w:val="uk-UA"/>
@@ -4609,6 +5003,100 @@
     </w:p>
     <w:p>
       <w:pPr>
+        <w:pStyle w:val="a4"/>
+        <w:numPr>
+          <w:ilvl w:val="0"/>
+          <w:numId w:val="9"/>
+        </w:numPr>
+        <w:spacing w:line="360" w:lineRule="auto"/>
+        <w:rPr>
+          <w:rFonts w:cs="Times New Roman"/>
+          <w:szCs w:val="28"/>
+          <w:lang w:val="uk-UA"/>
+        </w:rPr>
+      </w:pPr>
+      <w:r>
+        <w:rPr>
+          <w:rFonts w:cs="Times New Roman"/>
+          <w:szCs w:val="28"/>
+          <w:lang w:val="uk-UA"/>
+        </w:rPr>
+        <w:t>Зелений (</w:t>
+      </w:r>
+      <w:r>
+        <w:rPr>
+          <w:rFonts w:cs="Times New Roman"/>
+          <w:szCs w:val="28"/>
+          <w:lang w:val="en-US"/>
+        </w:rPr>
+        <w:t>#</w:t>
+      </w:r>
+      <w:r>
+        <w:rPr>
+          <w:rFonts w:cs="Times New Roman"/>
+          <w:szCs w:val="28"/>
+          <w:lang w:val="uk-UA"/>
+        </w:rPr>
+        <w:t>49E97F</w:t>
+      </w:r>
+      <w:r>
+        <w:rPr>
+          <w:rFonts w:cs="Times New Roman"/>
+          <w:szCs w:val="28"/>
+          <w:lang w:val="uk-UA"/>
+        </w:rPr>
+        <w:t>)</w:t>
+      </w:r>
+    </w:p>
+    <w:p>
+      <w:pPr>
+        <w:pStyle w:val="a4"/>
+        <w:numPr>
+          <w:ilvl w:val="0"/>
+          <w:numId w:val="9"/>
+        </w:numPr>
+        <w:spacing w:line="360" w:lineRule="auto"/>
+        <w:rPr>
+          <w:rFonts w:cs="Times New Roman"/>
+          <w:szCs w:val="28"/>
+          <w:lang w:val="uk-UA"/>
+        </w:rPr>
+      </w:pPr>
+      <w:r>
+        <w:rPr>
+          <w:rFonts w:cs="Times New Roman"/>
+          <w:szCs w:val="28"/>
+          <w:lang w:val="uk-UA"/>
+        </w:rPr>
+        <w:t>Червоний (</w:t>
+      </w:r>
+      <w:r>
+        <w:rPr>
+          <w:rFonts w:cs="Times New Roman"/>
+          <w:szCs w:val="28"/>
+          <w:lang w:val="en-US"/>
+        </w:rPr>
+        <w:t>#</w:t>
+      </w:r>
+      <w:r>
+        <w:rPr>
+          <w:rFonts w:cs="Times New Roman"/>
+          <w:szCs w:val="28"/>
+          <w:lang w:val="uk-UA"/>
+        </w:rPr>
+        <w:t>DE2121</w:t>
+      </w:r>
+      <w:r>
+        <w:rPr>
+          <w:rFonts w:cs="Times New Roman"/>
+          <w:szCs w:val="28"/>
+          <w:lang w:val="uk-UA"/>
+        </w:rPr>
+        <w:t>)</w:t>
+      </w:r>
+    </w:p>
+    <w:p>
+      <w:pPr>
         <w:spacing w:after="160" w:line="259" w:lineRule="auto"/>
         <w:rPr>
           <w:rFonts w:cs="Times New Roman"/>
@@ -4637,7 +5125,7 @@
           <w:lang w:val="uk-UA"/>
         </w:rPr>
       </w:pPr>
-      <w:bookmarkStart w:id="19" w:name="_Toc95999737"/>
+      <w:bookmarkStart w:id="19" w:name="_Toc96100829"/>
       <w:r>
         <w:rPr>
           <w:lang w:val="uk-UA"/>
@@ -4658,13 +5146,13 @@
         <w:pStyle w:val="3"/>
         <w:numPr>
           <w:ilvl w:val="2"/>
-          <w:numId w:val="22"/>
+          <w:numId w:val="32"/>
         </w:numPr>
         <w:rPr>
           <w:lang w:val="uk-UA"/>
         </w:rPr>
       </w:pPr>
-      <w:bookmarkStart w:id="20" w:name="_Toc95999738"/>
+      <w:bookmarkStart w:id="20" w:name="_Toc96100830"/>
       <w:r>
         <w:rPr>
           <w:lang w:val="uk-UA"/>
@@ -4678,7 +5166,7 @@
         <w:pStyle w:val="4"/>
         <w:numPr>
           <w:ilvl w:val="3"/>
-          <w:numId w:val="22"/>
+          <w:numId w:val="32"/>
         </w:numPr>
         <w:rPr>
           <w:lang w:val="uk-UA"/>
@@ -4781,7 +5269,7 @@
         <w:pStyle w:val="4"/>
         <w:numPr>
           <w:ilvl w:val="3"/>
-          <w:numId w:val="22"/>
+          <w:numId w:val="32"/>
         </w:numPr>
         <w:rPr>
           <w:lang w:val="uk-UA"/>
@@ -4996,13 +5484,13 @@
         <w:pStyle w:val="3"/>
         <w:numPr>
           <w:ilvl w:val="2"/>
-          <w:numId w:val="22"/>
+          <w:numId w:val="32"/>
         </w:numPr>
         <w:rPr>
           <w:lang w:val="uk-UA"/>
         </w:rPr>
       </w:pPr>
-      <w:bookmarkStart w:id="21" w:name="_Toc95999739"/>
+      <w:bookmarkStart w:id="21" w:name="_Toc96100831"/>
       <w:r>
         <w:rPr>
           <w:lang w:val="uk-UA"/>
@@ -5016,7 +5504,7 @@
         <w:pStyle w:val="4"/>
         <w:numPr>
           <w:ilvl w:val="3"/>
-          <w:numId w:val="22"/>
+          <w:numId w:val="32"/>
         </w:numPr>
         <w:rPr>
           <w:lang w:val="uk-UA"/>
@@ -5100,7 +5588,7 @@
         <w:pStyle w:val="4"/>
         <w:numPr>
           <w:ilvl w:val="3"/>
-          <w:numId w:val="22"/>
+          <w:numId w:val="32"/>
         </w:numPr>
         <w:rPr>
           <w:lang w:val="uk-UA"/>
@@ -5200,13 +5688,13 @@
         <w:pStyle w:val="3"/>
         <w:numPr>
           <w:ilvl w:val="2"/>
-          <w:numId w:val="22"/>
+          <w:numId w:val="32"/>
         </w:numPr>
         <w:rPr>
           <w:lang w:val="uk-UA"/>
         </w:rPr>
       </w:pPr>
-      <w:bookmarkStart w:id="22" w:name="_Toc95999740"/>
+      <w:bookmarkStart w:id="22" w:name="_Toc96100832"/>
       <w:r>
         <w:rPr>
           <w:lang w:val="uk-UA"/>
@@ -5221,7 +5709,7 @@
         <w:pStyle w:val="4"/>
         <w:numPr>
           <w:ilvl w:val="3"/>
-          <w:numId w:val="22"/>
+          <w:numId w:val="32"/>
         </w:numPr>
         <w:rPr>
           <w:lang w:val="uk-UA"/>
@@ -5306,7 +5794,7 @@
         <w:pStyle w:val="4"/>
         <w:numPr>
           <w:ilvl w:val="3"/>
-          <w:numId w:val="22"/>
+          <w:numId w:val="32"/>
         </w:numPr>
         <w:rPr>
           <w:lang w:val="uk-UA"/>
@@ -5764,13 +6252,13 @@
         <w:pStyle w:val="3"/>
         <w:numPr>
           <w:ilvl w:val="2"/>
-          <w:numId w:val="22"/>
+          <w:numId w:val="32"/>
         </w:numPr>
         <w:rPr>
           <w:lang w:val="uk-UA"/>
         </w:rPr>
       </w:pPr>
-      <w:bookmarkStart w:id="23" w:name="_Toc95999741"/>
+      <w:bookmarkStart w:id="23" w:name="_Toc96100833"/>
       <w:r>
         <w:rPr>
           <w:lang w:val="uk-UA"/>
@@ -5797,7 +6285,7 @@
         <w:pStyle w:val="4"/>
         <w:numPr>
           <w:ilvl w:val="3"/>
-          <w:numId w:val="22"/>
+          <w:numId w:val="32"/>
         </w:numPr>
         <w:rPr>
           <w:lang w:val="uk-UA"/>
@@ -5881,7 +6369,7 @@
         <w:pStyle w:val="4"/>
         <w:numPr>
           <w:ilvl w:val="3"/>
-          <w:numId w:val="22"/>
+          <w:numId w:val="32"/>
         </w:numPr>
         <w:rPr>
           <w:lang w:val="uk-UA"/>
@@ -6331,13 +6819,13 @@
         <w:pStyle w:val="3"/>
         <w:numPr>
           <w:ilvl w:val="2"/>
-          <w:numId w:val="22"/>
+          <w:numId w:val="32"/>
         </w:numPr>
         <w:rPr>
           <w:lang w:val="uk-UA"/>
         </w:rPr>
       </w:pPr>
-      <w:bookmarkStart w:id="24" w:name="_Toc95999742"/>
+      <w:bookmarkStart w:id="24" w:name="_Toc96100834"/>
       <w:r>
         <w:rPr>
           <w:lang w:val="uk-UA"/>
@@ -6357,7 +6845,7 @@
         <w:pStyle w:val="4"/>
         <w:numPr>
           <w:ilvl w:val="3"/>
-          <w:numId w:val="22"/>
+          <w:numId w:val="32"/>
         </w:numPr>
         <w:rPr>
           <w:lang w:val="uk-UA"/>
@@ -6441,7 +6929,7 @@
         <w:pStyle w:val="4"/>
         <w:numPr>
           <w:ilvl w:val="3"/>
-          <w:numId w:val="22"/>
+          <w:numId w:val="32"/>
         </w:numPr>
         <w:rPr>
           <w:lang w:val="uk-UA"/>
@@ -6792,7 +7280,7 @@
           <w:lang w:val="uk-UA"/>
         </w:rPr>
       </w:pPr>
-      <w:bookmarkStart w:id="25" w:name="_Toc95999743"/>
+      <w:bookmarkStart w:id="25" w:name="_Toc96100835"/>
       <w:r>
         <w:rPr>
           <w:lang w:val="uk-UA"/>
@@ -6815,20 +7303,767 @@
     </w:p>
     <w:p>
       <w:pPr>
-        <w:rPr>
-          <w:lang w:val="uk-UA"/>
-        </w:rPr>
-      </w:pPr>
+        <w:pStyle w:val="2"/>
+        <w:numPr>
+          <w:ilvl w:val="0"/>
+          <w:numId w:val="0"/>
+        </w:numPr>
+        <w:ind w:left="998" w:hanging="363"/>
+        <w:rPr>
+          <w:lang w:val="uk-UA"/>
+        </w:rPr>
+      </w:pPr>
+      <w:bookmarkStart w:id="26" w:name="_Toc96100836"/>
+      <w:r>
+        <w:rPr>
+          <w:lang w:val="uk-UA"/>
+        </w:rPr>
+        <w:t>4.1. Навігація</w:t>
+      </w:r>
+      <w:r>
+        <w:rPr>
+          <w:lang w:val="uk-UA"/>
+        </w:rPr>
+        <w:t>:</w:t>
+      </w:r>
+      <w:bookmarkEnd w:id="26"/>
+    </w:p>
+    <w:p>
+      <w:pPr>
+        <w:pStyle w:val="a4"/>
+        <w:numPr>
+          <w:ilvl w:val="0"/>
+          <w:numId w:val="30"/>
+        </w:numPr>
+        <w:rPr>
+          <w:lang w:val="uk-UA"/>
+        </w:rPr>
+      </w:pPr>
+      <w:r>
+        <w:rPr>
+          <w:lang w:val="uk-UA"/>
+        </w:rPr>
+        <w:t>Взаємозв'язок між розділами та підрозділами с</w:t>
+      </w:r>
+      <w:r>
+        <w:rPr>
+          <w:lang w:val="uk-UA"/>
+        </w:rPr>
+        <w:t>айту (карта сайту) представлений</w:t>
+      </w:r>
+      <w:r>
+        <w:rPr>
+          <w:lang w:val="uk-UA"/>
+        </w:rPr>
+        <w:t xml:space="preserve"> на малюнку 1</w:t>
+      </w:r>
+    </w:p>
+    <w:p>
+      <w:pPr>
+        <w:rPr>
+          <w:lang w:val="uk-UA"/>
+        </w:rPr>
+      </w:pPr>
+      <w:r>
+        <w:rPr>
+          <w:noProof/>
+          <w:lang w:val="uk-UA" w:eastAsia="uk-UA"/>
+        </w:rPr>
+        <w:drawing>
+          <wp:inline distT="0" distB="0" distL="0" distR="0" wp14:anchorId="252092F1" wp14:editId="35AED7C0">
+            <wp:extent cx="6120765" cy="2129790"/>
+            <wp:effectExtent l="0" t="0" r="0" b="3810"/>
+            <wp:docPr id="1" name="Рисунок 1"/>
+            <wp:cNvGraphicFramePr>
+              <a:graphicFrameLocks xmlns:a="http://schemas.openxmlformats.org/drawingml/2006/main" noChangeAspect="1"/>
+            </wp:cNvGraphicFramePr>
+            <a:graphic xmlns:a="http://schemas.openxmlformats.org/drawingml/2006/main">
+              <a:graphicData uri="http://schemas.openxmlformats.org/drawingml/2006/picture">
+                <pic:pic xmlns:pic="http://schemas.openxmlformats.org/drawingml/2006/picture">
+                  <pic:nvPicPr>
+                    <pic:cNvPr id="1" name=""/>
+                    <pic:cNvPicPr/>
+                  </pic:nvPicPr>
+                  <pic:blipFill>
+                    <a:blip r:embed="rId11"/>
+                    <a:stretch>
+                      <a:fillRect/>
+                    </a:stretch>
+                  </pic:blipFill>
+                  <pic:spPr>
+                    <a:xfrm>
+                      <a:off x="0" y="0"/>
+                      <a:ext cx="6120765" cy="2129790"/>
+                    </a:xfrm>
+                    <a:prstGeom prst="rect">
+                      <a:avLst/>
+                    </a:prstGeom>
+                  </pic:spPr>
+                </pic:pic>
+              </a:graphicData>
+            </a:graphic>
+          </wp:inline>
+        </w:drawing>
+      </w:r>
+    </w:p>
+    <w:p>
+      <w:pPr>
+        <w:jc w:val="center"/>
+        <w:rPr>
+          <w:sz w:val="24"/>
+          <w:lang w:val="uk-UA"/>
+        </w:rPr>
+      </w:pPr>
+      <w:r>
+        <w:rPr>
+          <w:sz w:val="24"/>
+          <w:lang w:val="uk-UA"/>
+        </w:rPr>
+        <w:t>Малюнок 1</w:t>
+      </w:r>
+      <w:r>
+        <w:rPr>
+          <w:sz w:val="24"/>
+          <w:lang w:val="uk-UA"/>
+        </w:rPr>
+        <w:t>: Карта сайту</w:t>
+      </w:r>
+    </w:p>
+    <w:p>
+      <w:pPr>
+        <w:pStyle w:val="2"/>
+        <w:numPr>
+          <w:ilvl w:val="0"/>
+          <w:numId w:val="0"/>
+        </w:numPr>
+        <w:ind w:left="998" w:hanging="363"/>
+        <w:rPr>
+          <w:lang w:val="uk-UA"/>
+        </w:rPr>
+      </w:pPr>
+      <w:bookmarkStart w:id="27" w:name="_Toc96100837"/>
+      <w:r>
+        <w:rPr>
+          <w:lang w:val="uk-UA"/>
+        </w:rPr>
+        <w:t xml:space="preserve">4.2. </w:t>
+      </w:r>
+      <w:r>
+        <w:rPr>
+          <w:lang w:val="uk-UA"/>
+        </w:rPr>
+        <w:t xml:space="preserve">Функціонал на </w:t>
+      </w:r>
+      <w:r>
+        <w:rPr>
+          <w:lang w:val="en-US"/>
+        </w:rPr>
+        <w:t>Backend</w:t>
+      </w:r>
+      <w:r>
+        <w:rPr>
+          <w:lang w:val="uk-UA"/>
+        </w:rPr>
+        <w:t>:</w:t>
+      </w:r>
+      <w:bookmarkEnd w:id="27"/>
+    </w:p>
+    <w:p>
+      <w:pPr>
+        <w:pStyle w:val="3"/>
+        <w:numPr>
+          <w:ilvl w:val="2"/>
+          <w:numId w:val="31"/>
+        </w:numPr>
+        <w:rPr>
+          <w:lang w:val="uk-UA"/>
+        </w:rPr>
+      </w:pPr>
+      <w:bookmarkStart w:id="28" w:name="_Toc96100838"/>
+      <w:r>
+        <w:rPr>
+          <w:lang w:val="uk-UA"/>
+        </w:rPr>
+        <w:t>П</w:t>
+      </w:r>
+      <w:proofErr w:type="spellStart"/>
+      <w:r>
+        <w:rPr>
+          <w:lang w:val="en-US"/>
+        </w:rPr>
+        <w:t>оказ</w:t>
+      </w:r>
+      <w:proofErr w:type="spellEnd"/>
+      <w:r>
+        <w:rPr>
+          <w:lang w:val="en-US"/>
+        </w:rPr>
+        <w:t xml:space="preserve"> </w:t>
+      </w:r>
+      <w:proofErr w:type="spellStart"/>
+      <w:r>
+        <w:rPr>
+          <w:lang w:val="en-US"/>
+        </w:rPr>
+        <w:t>наявних</w:t>
+      </w:r>
+      <w:proofErr w:type="spellEnd"/>
+      <w:r>
+        <w:rPr>
+          <w:lang w:val="en-US"/>
+        </w:rPr>
+        <w:t xml:space="preserve"> </w:t>
+      </w:r>
+      <w:r>
+        <w:rPr>
+          <w:lang w:val="uk-UA"/>
+        </w:rPr>
+        <w:t>рейсів</w:t>
+      </w:r>
+      <w:r>
+        <w:rPr>
+          <w:lang w:val="uk-UA"/>
+        </w:rPr>
+        <w:t>:</w:t>
+      </w:r>
+      <w:bookmarkEnd w:id="28"/>
+    </w:p>
+    <w:p>
+      <w:pPr>
+        <w:pStyle w:val="a4"/>
+        <w:numPr>
+          <w:ilvl w:val="0"/>
+          <w:numId w:val="30"/>
+        </w:numPr>
+        <w:rPr>
+          <w:lang w:val="uk-UA"/>
+        </w:rPr>
+      </w:pPr>
+      <w:r>
+        <w:rPr>
+          <w:lang w:val="uk-UA"/>
+        </w:rPr>
+        <w:t>Б</w:t>
+      </w:r>
+      <w:r>
+        <w:rPr>
+          <w:lang w:val="uk-UA"/>
+        </w:rPr>
+        <w:t xml:space="preserve">еруться усі дані із бази даних таблиці </w:t>
+      </w:r>
+      <w:proofErr w:type="spellStart"/>
+      <w:r>
+        <w:rPr>
+          <w:lang w:val="uk-UA"/>
+        </w:rPr>
+        <w:t>flights</w:t>
+      </w:r>
+      <w:proofErr w:type="spellEnd"/>
+    </w:p>
+    <w:p>
+      <w:pPr>
+        <w:pStyle w:val="a4"/>
+        <w:numPr>
+          <w:ilvl w:val="1"/>
+          <w:numId w:val="30"/>
+        </w:numPr>
+        <w:rPr>
+          <w:lang w:val="uk-UA"/>
+        </w:rPr>
+      </w:pPr>
+      <w:r>
+        <w:rPr>
+          <w:lang w:val="uk-UA"/>
+        </w:rPr>
+        <w:t>Н</w:t>
+      </w:r>
+      <w:r>
+        <w:rPr>
+          <w:lang w:val="uk-UA"/>
+        </w:rPr>
+        <w:t xml:space="preserve">а </w:t>
+      </w:r>
+      <w:proofErr w:type="spellStart"/>
+      <w:r>
+        <w:rPr>
+          <w:lang w:val="uk-UA"/>
+        </w:rPr>
+        <w:t>фронтенді</w:t>
+      </w:r>
+      <w:proofErr w:type="spellEnd"/>
+      <w:r>
+        <w:rPr>
+          <w:lang w:val="uk-UA"/>
+        </w:rPr>
+        <w:t xml:space="preserve"> показ компоненту з польотами. Інформація береться з </w:t>
+      </w:r>
+      <w:proofErr w:type="spellStart"/>
+      <w:r>
+        <w:rPr>
+          <w:lang w:val="uk-UA"/>
+        </w:rPr>
+        <w:t>бекенду</w:t>
+      </w:r>
+      <w:proofErr w:type="spellEnd"/>
+      <w:r>
+        <w:rPr>
+          <w:lang w:val="uk-UA"/>
+        </w:rPr>
+        <w:t xml:space="preserve"> методом GET по адресу /</w:t>
+      </w:r>
+      <w:proofErr w:type="spellStart"/>
+      <w:r>
+        <w:rPr>
+          <w:lang w:val="uk-UA"/>
+        </w:rPr>
+        <w:t>api</w:t>
+      </w:r>
+      <w:proofErr w:type="spellEnd"/>
+      <w:r>
+        <w:rPr>
+          <w:lang w:val="uk-UA"/>
+        </w:rPr>
+        <w:t>/</w:t>
+      </w:r>
+      <w:proofErr w:type="spellStart"/>
+      <w:r>
+        <w:rPr>
+          <w:lang w:val="uk-UA"/>
+        </w:rPr>
+        <w:t>flights</w:t>
+      </w:r>
+      <w:proofErr w:type="spellEnd"/>
+      <w:r>
+        <w:rPr>
+          <w:lang w:val="uk-UA"/>
+        </w:rPr>
+        <w:t xml:space="preserve">.  На </w:t>
+      </w:r>
+      <w:proofErr w:type="spellStart"/>
+      <w:r>
+        <w:rPr>
+          <w:lang w:val="uk-UA"/>
+        </w:rPr>
+        <w:t>бекенді</w:t>
+      </w:r>
+      <w:proofErr w:type="spellEnd"/>
+      <w:r>
+        <w:rPr>
+          <w:lang w:val="uk-UA"/>
+        </w:rPr>
+        <w:t xml:space="preserve"> спрацьовує представлення(функція) </w:t>
+      </w:r>
+      <w:proofErr w:type="spellStart"/>
+      <w:r>
+        <w:rPr>
+          <w:lang w:val="uk-UA"/>
+        </w:rPr>
+        <w:t>get_flights</w:t>
+      </w:r>
+      <w:proofErr w:type="spellEnd"/>
+      <w:r>
+        <w:rPr>
+          <w:lang w:val="uk-UA"/>
+        </w:rPr>
+        <w:t xml:space="preserve">, всередині якої із бази даних за допомогою ОРМ вибираються усі об'єкти таблиці </w:t>
+      </w:r>
+      <w:proofErr w:type="spellStart"/>
+      <w:r>
+        <w:rPr>
+          <w:lang w:val="uk-UA"/>
+        </w:rPr>
+        <w:t>flights</w:t>
+      </w:r>
+      <w:proofErr w:type="spellEnd"/>
+      <w:r>
+        <w:rPr>
+          <w:lang w:val="uk-UA"/>
+        </w:rPr>
+        <w:t xml:space="preserve"> і сортуються по імені. Далі </w:t>
+      </w:r>
+      <w:proofErr w:type="spellStart"/>
+      <w:r>
+        <w:rPr>
+          <w:lang w:val="uk-UA"/>
+        </w:rPr>
+        <w:t>серіалізуються</w:t>
+      </w:r>
+      <w:proofErr w:type="spellEnd"/>
+      <w:r>
+        <w:rPr>
+          <w:lang w:val="uk-UA"/>
+        </w:rPr>
+        <w:t xml:space="preserve"> до </w:t>
+      </w:r>
+      <w:proofErr w:type="spellStart"/>
+      <w:r>
+        <w:rPr>
+          <w:lang w:val="uk-UA"/>
+        </w:rPr>
+        <w:t>json</w:t>
+      </w:r>
+      <w:proofErr w:type="spellEnd"/>
+      <w:r>
+        <w:rPr>
+          <w:lang w:val="uk-UA"/>
+        </w:rPr>
+        <w:t xml:space="preserve">-формату та передаються як відповідь на </w:t>
+      </w:r>
+      <w:proofErr w:type="spellStart"/>
+      <w:r>
+        <w:rPr>
+          <w:lang w:val="uk-UA"/>
+        </w:rPr>
+        <w:t>фронтенд</w:t>
+      </w:r>
+      <w:proofErr w:type="spellEnd"/>
+    </w:p>
+    <w:p>
+      <w:pPr>
+        <w:pStyle w:val="3"/>
+        <w:numPr>
+          <w:ilvl w:val="2"/>
+          <w:numId w:val="31"/>
+        </w:numPr>
+        <w:rPr>
+          <w:lang w:val="uk-UA"/>
+        </w:rPr>
+      </w:pPr>
+      <w:bookmarkStart w:id="29" w:name="_Toc96100839"/>
+      <w:r>
+        <w:rPr>
+          <w:lang w:val="uk-UA"/>
+        </w:rPr>
+        <w:t>Замовлення:</w:t>
+      </w:r>
+      <w:bookmarkEnd w:id="29"/>
+    </w:p>
+    <w:p>
+      <w:pPr>
+        <w:pStyle w:val="a4"/>
+        <w:numPr>
+          <w:ilvl w:val="0"/>
+          <w:numId w:val="30"/>
+        </w:numPr>
+        <w:rPr>
+          <w:lang w:val="uk-UA"/>
+        </w:rPr>
+      </w:pPr>
+      <w:r>
+        <w:rPr>
+          <w:lang w:val="uk-UA"/>
+        </w:rPr>
+        <w:t>С</w:t>
+      </w:r>
+      <w:r>
+        <w:rPr>
+          <w:lang w:val="uk-UA"/>
+        </w:rPr>
+        <w:t xml:space="preserve">творення запису у таблиці </w:t>
+      </w:r>
+      <w:proofErr w:type="spellStart"/>
+      <w:r>
+        <w:rPr>
+          <w:lang w:val="uk-UA"/>
+        </w:rPr>
+        <w:t>orders</w:t>
+      </w:r>
+      <w:proofErr w:type="spellEnd"/>
+    </w:p>
+    <w:p>
+      <w:pPr>
+        <w:pStyle w:val="a4"/>
+        <w:numPr>
+          <w:ilvl w:val="1"/>
+          <w:numId w:val="30"/>
+        </w:numPr>
+        <w:rPr>
+          <w:lang w:val="uk-UA"/>
+        </w:rPr>
+      </w:pPr>
+      <w:r>
+        <w:rPr>
+          <w:lang w:val="uk-UA"/>
+        </w:rPr>
+        <w:t>Н</w:t>
+      </w:r>
+      <w:r>
+        <w:rPr>
+          <w:lang w:val="uk-UA"/>
+        </w:rPr>
+        <w:t xml:space="preserve">а </w:t>
+      </w:r>
+      <w:proofErr w:type="spellStart"/>
+      <w:r>
+        <w:rPr>
+          <w:lang w:val="uk-UA"/>
+        </w:rPr>
+        <w:t>фронтенді</w:t>
+      </w:r>
+      <w:proofErr w:type="spellEnd"/>
+      <w:r>
+        <w:rPr>
+          <w:lang w:val="uk-UA"/>
+        </w:rPr>
+        <w:t xml:space="preserve"> після заповнення відповідної форми робиться запит на </w:t>
+      </w:r>
+      <w:proofErr w:type="spellStart"/>
+      <w:r>
+        <w:rPr>
+          <w:lang w:val="uk-UA"/>
+        </w:rPr>
+        <w:t>бекенд</w:t>
+      </w:r>
+      <w:proofErr w:type="spellEnd"/>
+      <w:r>
+        <w:rPr>
+          <w:lang w:val="uk-UA"/>
+        </w:rPr>
+        <w:t xml:space="preserve"> з даними та методом POST. </w:t>
+      </w:r>
+      <w:proofErr w:type="spellStart"/>
+      <w:r>
+        <w:rPr>
+          <w:lang w:val="uk-UA"/>
+        </w:rPr>
+        <w:t>Бекенд</w:t>
+      </w:r>
+      <w:proofErr w:type="spellEnd"/>
+      <w:r>
+        <w:rPr>
+          <w:lang w:val="uk-UA"/>
+        </w:rPr>
+        <w:t xml:space="preserve"> отримує це та спрацьовує відповідне представлення. Після </w:t>
+      </w:r>
+      <w:proofErr w:type="spellStart"/>
+      <w:r>
+        <w:rPr>
+          <w:lang w:val="uk-UA"/>
+        </w:rPr>
+        <w:t>валідації</w:t>
+      </w:r>
+      <w:proofErr w:type="spellEnd"/>
+      <w:r>
+        <w:rPr>
+          <w:lang w:val="uk-UA"/>
+        </w:rPr>
+        <w:t xml:space="preserve"> даних </w:t>
+      </w:r>
+      <w:proofErr w:type="spellStart"/>
+      <w:r>
+        <w:rPr>
+          <w:lang w:val="uk-UA"/>
+        </w:rPr>
+        <w:t>серіалізатором</w:t>
+      </w:r>
+      <w:proofErr w:type="spellEnd"/>
+      <w:r>
+        <w:rPr>
+          <w:lang w:val="uk-UA"/>
+        </w:rPr>
+        <w:t xml:space="preserve"> дані записуються в </w:t>
+      </w:r>
+      <w:proofErr w:type="spellStart"/>
+      <w:r>
+        <w:rPr>
+          <w:lang w:val="uk-UA"/>
+        </w:rPr>
+        <w:t>бд</w:t>
+      </w:r>
+      <w:proofErr w:type="spellEnd"/>
+      <w:r>
+        <w:rPr>
+          <w:lang w:val="uk-UA"/>
+        </w:rPr>
+        <w:t xml:space="preserve"> у таблицю </w:t>
+      </w:r>
+      <w:proofErr w:type="spellStart"/>
+      <w:r>
+        <w:rPr>
+          <w:lang w:val="uk-UA"/>
+        </w:rPr>
+        <w:t>orders</w:t>
+      </w:r>
+      <w:proofErr w:type="spellEnd"/>
+      <w:r>
+        <w:rPr>
+          <w:lang w:val="uk-UA"/>
+        </w:rPr>
+        <w:t xml:space="preserve"> за допомогою ОРМ у вигляді об'єкту. Сервер відповідає статусом 200 у разі успіху та 400 у протилежному</w:t>
+      </w:r>
+    </w:p>
+    <w:p>
+      <w:pPr>
+        <w:pStyle w:val="3"/>
+        <w:numPr>
+          <w:ilvl w:val="2"/>
+          <w:numId w:val="31"/>
+        </w:numPr>
+        <w:rPr>
+          <w:lang w:val="uk-UA"/>
+        </w:rPr>
+      </w:pPr>
+      <w:r>
+        <w:rPr>
+          <w:lang w:val="uk-UA"/>
+        </w:rPr>
+        <w:t>Відправка листа</w:t>
+      </w:r>
+      <w:r>
+        <w:rPr>
+          <w:lang w:val="uk-UA"/>
+        </w:rPr>
+        <w:t>:</w:t>
+      </w:r>
+    </w:p>
+    <w:p>
+      <w:pPr>
+        <w:pStyle w:val="a4"/>
+        <w:numPr>
+          <w:ilvl w:val="0"/>
+          <w:numId w:val="30"/>
+        </w:numPr>
+        <w:rPr>
+          <w:lang w:val="uk-UA"/>
+        </w:rPr>
+      </w:pPr>
+      <w:r>
+        <w:rPr>
+          <w:lang w:val="uk-UA"/>
+        </w:rPr>
+        <w:t>С</w:t>
+      </w:r>
+      <w:bookmarkStart w:id="30" w:name="_GoBack"/>
+      <w:bookmarkEnd w:id="30"/>
+      <w:r>
+        <w:rPr>
+          <w:lang w:val="uk-UA"/>
+        </w:rPr>
+        <w:t xml:space="preserve">працювання представлення на </w:t>
+      </w:r>
+      <w:proofErr w:type="spellStart"/>
+      <w:r>
+        <w:rPr>
+          <w:lang w:val="uk-UA"/>
+        </w:rPr>
+        <w:t>бекенді</w:t>
+      </w:r>
+      <w:proofErr w:type="spellEnd"/>
+      <w:r>
+        <w:rPr>
+          <w:lang w:val="uk-UA"/>
+        </w:rPr>
+        <w:t>, яке відповідає за надсилання листів</w:t>
+      </w:r>
+    </w:p>
+    <w:p>
+      <w:pPr>
+        <w:pStyle w:val="a4"/>
+        <w:numPr>
+          <w:ilvl w:val="1"/>
+          <w:numId w:val="30"/>
+        </w:numPr>
+        <w:rPr>
+          <w:lang w:val="uk-UA"/>
+        </w:rPr>
+      </w:pPr>
+      <w:r>
+        <w:rPr>
+          <w:lang w:val="uk-UA"/>
+        </w:rPr>
+        <w:lastRenderedPageBreak/>
+        <w:t>Н</w:t>
+      </w:r>
+      <w:r>
+        <w:rPr>
+          <w:lang w:val="uk-UA"/>
+        </w:rPr>
+        <w:t xml:space="preserve">а </w:t>
+      </w:r>
+      <w:proofErr w:type="spellStart"/>
+      <w:r>
+        <w:rPr>
+          <w:lang w:val="uk-UA"/>
+        </w:rPr>
+        <w:t>фронтенді</w:t>
+      </w:r>
+      <w:proofErr w:type="spellEnd"/>
+      <w:r>
+        <w:rPr>
+          <w:lang w:val="uk-UA"/>
+        </w:rPr>
+        <w:t xml:space="preserve"> заповнюється відповідна форма, далі дані відправляються на </w:t>
+      </w:r>
+      <w:proofErr w:type="spellStart"/>
+      <w:r>
+        <w:rPr>
+          <w:lang w:val="uk-UA"/>
+        </w:rPr>
+        <w:t>бекенд</w:t>
+      </w:r>
+      <w:proofErr w:type="spellEnd"/>
+      <w:r>
+        <w:rPr>
+          <w:lang w:val="uk-UA"/>
+        </w:rPr>
+        <w:t xml:space="preserve">. Тут спрацьовує функція, яка </w:t>
+      </w:r>
+      <w:proofErr w:type="spellStart"/>
+      <w:r>
+        <w:rPr>
+          <w:lang w:val="uk-UA"/>
+        </w:rPr>
+        <w:t>валідує</w:t>
+      </w:r>
+      <w:proofErr w:type="spellEnd"/>
+      <w:r>
+        <w:rPr>
+          <w:lang w:val="uk-UA"/>
+        </w:rPr>
+        <w:t xml:space="preserve"> дані та викликає функцію </w:t>
+      </w:r>
+      <w:proofErr w:type="spellStart"/>
+      <w:r>
+        <w:rPr>
+          <w:lang w:val="uk-UA"/>
+        </w:rPr>
+        <w:t>send_mail</w:t>
+      </w:r>
+      <w:proofErr w:type="spellEnd"/>
+      <w:r>
+        <w:rPr>
+          <w:lang w:val="uk-UA"/>
+        </w:rPr>
+        <w:t xml:space="preserve">() з даними. На </w:t>
+      </w:r>
+      <w:proofErr w:type="spellStart"/>
+      <w:r>
+        <w:rPr>
+          <w:lang w:val="uk-UA"/>
+        </w:rPr>
+        <w:t>фронтенді</w:t>
+      </w:r>
+      <w:proofErr w:type="spellEnd"/>
+      <w:r>
+        <w:rPr>
+          <w:lang w:val="uk-UA"/>
+        </w:rPr>
+        <w:t xml:space="preserve"> користувач перенаправляється на головну сторінку</w:t>
+      </w:r>
     </w:p>
     <w:p>
       <w:pPr>
         <w:pStyle w:val="1"/>
+        <w:numPr>
+          <w:ilvl w:val="0"/>
+          <w:numId w:val="31"/>
+        </w:numPr>
         <w:spacing w:line="360" w:lineRule="auto"/>
         <w:rPr>
           <w:lang w:val="uk-UA"/>
         </w:rPr>
       </w:pPr>
-      <w:bookmarkStart w:id="26" w:name="_Toc95999744"/>
+      <w:bookmarkStart w:id="31" w:name="_Toc96100840"/>
       <w:r>
         <w:rPr>
           <w:lang w:val="uk-UA"/>
@@ -6867,7 +8102,7 @@
         </w:rPr>
         <w:t>:</w:t>
       </w:r>
-      <w:bookmarkEnd w:id="26"/>
+      <w:bookmarkEnd w:id="31"/>
     </w:p>
     <w:p>
       <w:pPr>
@@ -7084,12 +8319,16 @@
     <w:p>
       <w:pPr>
         <w:pStyle w:val="1"/>
+        <w:numPr>
+          <w:ilvl w:val="0"/>
+          <w:numId w:val="31"/>
+        </w:numPr>
         <w:spacing w:line="360" w:lineRule="auto"/>
         <w:rPr>
           <w:lang w:val="uk-UA"/>
         </w:rPr>
       </w:pPr>
-      <w:bookmarkStart w:id="27" w:name="_Toc95999745"/>
+      <w:bookmarkStart w:id="32" w:name="_Toc96100841"/>
       <w:r>
         <w:rPr>
           <w:lang w:val="uk-UA"/>
@@ -7108,7 +8347,7 @@
         </w:rPr>
         <w:t>оптимізації сайту:</w:t>
       </w:r>
-      <w:bookmarkEnd w:id="27"/>
+      <w:bookmarkEnd w:id="32"/>
     </w:p>
     <w:tbl>
       <w:tblPr>
@@ -7934,7 +9173,6 @@
               <w:rPr>
                 <w:lang w:val="uk-UA"/>
               </w:rPr>
-              <w:lastRenderedPageBreak/>
               <w:t>9</w:t>
             </w:r>
           </w:p>
@@ -8024,13 +9262,14 @@
           <w:lang w:val="uk-UA"/>
         </w:rPr>
       </w:pPr>
-      <w:bookmarkStart w:id="28" w:name="_Toc95999746"/>
+      <w:bookmarkStart w:id="33" w:name="_Toc96100842"/>
       <w:r>
         <w:rPr>
           <w:b/>
           <w:sz w:val="32"/>
           <w:lang w:val="uk-UA"/>
         </w:rPr>
+        <w:lastRenderedPageBreak/>
         <w:t>Висновки</w:t>
       </w:r>
       <w:r>
@@ -8041,7 +9280,7 @@
         </w:rPr>
         <w:t>:</w:t>
       </w:r>
-      <w:bookmarkEnd w:id="28"/>
+      <w:bookmarkEnd w:id="33"/>
     </w:p>
     <w:p>
       <w:pPr>
@@ -8083,8 +9322,6 @@
         </w:rPr>
         <w:t>оптимізації</w:t>
       </w:r>
-      <w:bookmarkStart w:id="29" w:name="_GoBack"/>
-      <w:bookmarkEnd w:id="29"/>
     </w:p>
     <w:sectPr>
       <w:pgSz w:w="11906" w:h="16838"/>
@@ -9008,6 +10245,119 @@
     </w:lvl>
   </w:abstractNum>
   <w:abstractNum w:abstractNumId="9" w15:restartNumberingAfterBreak="0">
+    <w:nsid w:val="11A22136"/>
+    <w:multiLevelType w:val="multilevel"/>
+    <w:tmpl w:val="84C29ED8"/>
+    <w:lvl w:ilvl="0">
+      <w:start w:val="3"/>
+      <w:numFmt w:val="decimal"/>
+      <w:lvlText w:val="%1."/>
+      <w:lvlJc w:val="left"/>
+      <w:pPr>
+        <w:ind w:left="650" w:hanging="650"/>
+      </w:pPr>
+      <w:rPr>
+        <w:rFonts w:hint="default"/>
+      </w:rPr>
+    </w:lvl>
+    <w:lvl w:ilvl="1">
+      <w:start w:val="3"/>
+      <w:numFmt w:val="decimal"/>
+      <w:lvlText w:val="%1.%2."/>
+      <w:lvlJc w:val="left"/>
+      <w:pPr>
+        <w:ind w:left="1287" w:hanging="720"/>
+      </w:pPr>
+      <w:rPr>
+        <w:rFonts w:hint="default"/>
+      </w:rPr>
+    </w:lvl>
+    <w:lvl w:ilvl="2">
+      <w:start w:val="1"/>
+      <w:numFmt w:val="decimal"/>
+      <w:lvlText w:val="%1.%2.%3."/>
+      <w:lvlJc w:val="left"/>
+      <w:pPr>
+        <w:ind w:left="2214" w:hanging="1080"/>
+      </w:pPr>
+      <w:rPr>
+        <w:rFonts w:hint="default"/>
+      </w:rPr>
+    </w:lvl>
+    <w:lvl w:ilvl="3">
+      <w:start w:val="1"/>
+      <w:numFmt w:val="decimal"/>
+      <w:lvlText w:val="%1.%2.%3.%4."/>
+      <w:lvlJc w:val="left"/>
+      <w:pPr>
+        <w:ind w:left="3141" w:hanging="1440"/>
+      </w:pPr>
+      <w:rPr>
+        <w:rFonts w:hint="default"/>
+      </w:rPr>
+    </w:lvl>
+    <w:lvl w:ilvl="4">
+      <w:start w:val="1"/>
+      <w:numFmt w:val="decimal"/>
+      <w:lvlText w:val="%1.%2.%3.%4.%5."/>
+      <w:lvlJc w:val="left"/>
+      <w:pPr>
+        <w:ind w:left="3708" w:hanging="1440"/>
+      </w:pPr>
+      <w:rPr>
+        <w:rFonts w:hint="default"/>
+      </w:rPr>
+    </w:lvl>
+    <w:lvl w:ilvl="5">
+      <w:start w:val="1"/>
+      <w:numFmt w:val="decimal"/>
+      <w:lvlText w:val="%1.%2.%3.%4.%5.%6."/>
+      <w:lvlJc w:val="left"/>
+      <w:pPr>
+        <w:ind w:left="4635" w:hanging="1800"/>
+      </w:pPr>
+      <w:rPr>
+        <w:rFonts w:hint="default"/>
+      </w:rPr>
+    </w:lvl>
+    <w:lvl w:ilvl="6">
+      <w:start w:val="1"/>
+      <w:numFmt w:val="decimal"/>
+      <w:lvlText w:val="%1.%2.%3.%4.%5.%6.%7."/>
+      <w:lvlJc w:val="left"/>
+      <w:pPr>
+        <w:ind w:left="5562" w:hanging="2160"/>
+      </w:pPr>
+      <w:rPr>
+        <w:rFonts w:hint="default"/>
+      </w:rPr>
+    </w:lvl>
+    <w:lvl w:ilvl="7">
+      <w:start w:val="1"/>
+      <w:numFmt w:val="decimal"/>
+      <w:lvlText w:val="%1.%2.%3.%4.%5.%6.%7.%8."/>
+      <w:lvlJc w:val="left"/>
+      <w:pPr>
+        <w:ind w:left="6489" w:hanging="2520"/>
+      </w:pPr>
+      <w:rPr>
+        <w:rFonts w:hint="default"/>
+      </w:rPr>
+    </w:lvl>
+    <w:lvl w:ilvl="8">
+      <w:start w:val="1"/>
+      <w:numFmt w:val="decimal"/>
+      <w:lvlText w:val="%1.%2.%3.%4.%5.%6.%7.%8.%9."/>
+      <w:lvlJc w:val="left"/>
+      <w:pPr>
+        <w:ind w:left="7416" w:hanging="2880"/>
+      </w:pPr>
+      <w:rPr>
+        <w:rFonts w:hint="default"/>
+      </w:rPr>
+    </w:lvl>
+  </w:abstractNum>
+  <w:abstractNum w:abstractNumId="10" w15:restartNumberingAfterBreak="0">
     <w:nsid w:val="16AB473C"/>
     <w:multiLevelType w:val="multilevel"/>
     <w:tmpl w:val="AF2A9356"/>
@@ -9093,7 +10443,7 @@
       </w:pPr>
     </w:lvl>
   </w:abstractNum>
-  <w:abstractNum w:abstractNumId="10" w15:restartNumberingAfterBreak="0">
+  <w:abstractNum w:abstractNumId="11" w15:restartNumberingAfterBreak="0">
     <w:nsid w:val="29DD4BAB"/>
     <w:multiLevelType w:val="hybridMultilevel"/>
     <w:tmpl w:val="6B7C0662"/>
@@ -9179,7 +10529,7 @@
       </w:pPr>
     </w:lvl>
   </w:abstractNum>
-  <w:abstractNum w:abstractNumId="11" w15:restartNumberingAfterBreak="0">
+  <w:abstractNum w:abstractNumId="12" w15:restartNumberingAfterBreak="0">
     <w:nsid w:val="33917790"/>
     <w:multiLevelType w:val="hybridMultilevel"/>
     <w:tmpl w:val="3F38ADBA"/>
@@ -9292,7 +10642,7 @@
       </w:rPr>
     </w:lvl>
   </w:abstractNum>
-  <w:abstractNum w:abstractNumId="12" w15:restartNumberingAfterBreak="0">
+  <w:abstractNum w:abstractNumId="13" w15:restartNumberingAfterBreak="0">
     <w:nsid w:val="34334A9F"/>
     <w:multiLevelType w:val="multilevel"/>
     <w:tmpl w:val="0680CDB2"/>
@@ -9405,7 +10755,7 @@
       </w:rPr>
     </w:lvl>
   </w:abstractNum>
-  <w:abstractNum w:abstractNumId="13" w15:restartNumberingAfterBreak="0">
+  <w:abstractNum w:abstractNumId="14" w15:restartNumberingAfterBreak="0">
     <w:nsid w:val="3C7F1380"/>
     <w:multiLevelType w:val="hybridMultilevel"/>
     <w:tmpl w:val="8FDEC0DA"/>
@@ -9491,7 +10841,7 @@
       </w:pPr>
     </w:lvl>
   </w:abstractNum>
-  <w:abstractNum w:abstractNumId="14" w15:restartNumberingAfterBreak="0">
+  <w:abstractNum w:abstractNumId="15" w15:restartNumberingAfterBreak="0">
     <w:nsid w:val="3E3D6582"/>
     <w:multiLevelType w:val="hybridMultilevel"/>
     <w:tmpl w:val="0CA6855A"/>
@@ -9604,7 +10954,7 @@
       </w:rPr>
     </w:lvl>
   </w:abstractNum>
-  <w:abstractNum w:abstractNumId="15" w15:restartNumberingAfterBreak="0">
+  <w:abstractNum w:abstractNumId="16" w15:restartNumberingAfterBreak="0">
     <w:nsid w:val="3E9B0784"/>
     <w:multiLevelType w:val="hybridMultilevel"/>
     <w:tmpl w:val="31EA6CA6"/>
@@ -9717,7 +11067,7 @@
       </w:rPr>
     </w:lvl>
   </w:abstractNum>
-  <w:abstractNum w:abstractNumId="16" w15:restartNumberingAfterBreak="0">
+  <w:abstractNum w:abstractNumId="17" w15:restartNumberingAfterBreak="0">
     <w:nsid w:val="48037136"/>
     <w:multiLevelType w:val="hybridMultilevel"/>
     <w:tmpl w:val="CAA21BC6"/>
@@ -9830,7 +11180,7 @@
       </w:rPr>
     </w:lvl>
   </w:abstractNum>
-  <w:abstractNum w:abstractNumId="17" w15:restartNumberingAfterBreak="0">
+  <w:abstractNum w:abstractNumId="18" w15:restartNumberingAfterBreak="0">
     <w:nsid w:val="481625F3"/>
     <w:multiLevelType w:val="multilevel"/>
     <w:tmpl w:val="E0608706"/>
@@ -9953,7 +11303,120 @@
       </w:rPr>
     </w:lvl>
   </w:abstractNum>
-  <w:abstractNum w:abstractNumId="18" w15:restartNumberingAfterBreak="0">
+  <w:abstractNum w:abstractNumId="19" w15:restartNumberingAfterBreak="0">
+    <w:nsid w:val="4D6A10C8"/>
+    <w:multiLevelType w:val="multilevel"/>
+    <w:tmpl w:val="ECA63F3C"/>
+    <w:lvl w:ilvl="0">
+      <w:start w:val="4"/>
+      <w:numFmt w:val="decimal"/>
+      <w:lvlText w:val="%1."/>
+      <w:lvlJc w:val="left"/>
+      <w:pPr>
+        <w:ind w:left="680" w:hanging="680"/>
+      </w:pPr>
+      <w:rPr>
+        <w:rFonts w:hint="default"/>
+      </w:rPr>
+    </w:lvl>
+    <w:lvl w:ilvl="1">
+      <w:start w:val="2"/>
+      <w:numFmt w:val="decimal"/>
+      <w:lvlText w:val="%1.%2."/>
+      <w:lvlJc w:val="left"/>
+      <w:pPr>
+        <w:ind w:left="1142" w:hanging="720"/>
+      </w:pPr>
+      <w:rPr>
+        <w:rFonts w:hint="default"/>
+      </w:rPr>
+    </w:lvl>
+    <w:lvl w:ilvl="2">
+      <w:start w:val="1"/>
+      <w:numFmt w:val="decimal"/>
+      <w:lvlText w:val="%1.%2.%3."/>
+      <w:lvlJc w:val="left"/>
+      <w:pPr>
+        <w:ind w:left="1924" w:hanging="1080"/>
+      </w:pPr>
+      <w:rPr>
+        <w:rFonts w:hint="default"/>
+      </w:rPr>
+    </w:lvl>
+    <w:lvl w:ilvl="3">
+      <w:start w:val="1"/>
+      <w:numFmt w:val="decimal"/>
+      <w:lvlText w:val="%1.%2.%3.%4."/>
+      <w:lvlJc w:val="left"/>
+      <w:pPr>
+        <w:ind w:left="2706" w:hanging="1440"/>
+      </w:pPr>
+      <w:rPr>
+        <w:rFonts w:hint="default"/>
+      </w:rPr>
+    </w:lvl>
+    <w:lvl w:ilvl="4">
+      <w:start w:val="1"/>
+      <w:numFmt w:val="decimal"/>
+      <w:lvlText w:val="%1.%2.%3.%4.%5."/>
+      <w:lvlJc w:val="left"/>
+      <w:pPr>
+        <w:ind w:left="3128" w:hanging="1440"/>
+      </w:pPr>
+      <w:rPr>
+        <w:rFonts w:hint="default"/>
+      </w:rPr>
+    </w:lvl>
+    <w:lvl w:ilvl="5">
+      <w:start w:val="1"/>
+      <w:numFmt w:val="decimal"/>
+      <w:lvlText w:val="%1.%2.%3.%4.%5.%6."/>
+      <w:lvlJc w:val="left"/>
+      <w:pPr>
+        <w:ind w:left="3910" w:hanging="1800"/>
+      </w:pPr>
+      <w:rPr>
+        <w:rFonts w:hint="default"/>
+      </w:rPr>
+    </w:lvl>
+    <w:lvl w:ilvl="6">
+      <w:start w:val="1"/>
+      <w:numFmt w:val="decimal"/>
+      <w:lvlText w:val="%1.%2.%3.%4.%5.%6.%7."/>
+      <w:lvlJc w:val="left"/>
+      <w:pPr>
+        <w:ind w:left="4692" w:hanging="2160"/>
+      </w:pPr>
+      <w:rPr>
+        <w:rFonts w:hint="default"/>
+      </w:rPr>
+    </w:lvl>
+    <w:lvl w:ilvl="7">
+      <w:start w:val="1"/>
+      <w:numFmt w:val="decimal"/>
+      <w:lvlText w:val="%1.%2.%3.%4.%5.%6.%7.%8."/>
+      <w:lvlJc w:val="left"/>
+      <w:pPr>
+        <w:ind w:left="5474" w:hanging="2520"/>
+      </w:pPr>
+      <w:rPr>
+        <w:rFonts w:hint="default"/>
+      </w:rPr>
+    </w:lvl>
+    <w:lvl w:ilvl="8">
+      <w:start w:val="1"/>
+      <w:numFmt w:val="decimal"/>
+      <w:lvlText w:val="%1.%2.%3.%4.%5.%6.%7.%8.%9."/>
+      <w:lvlJc w:val="left"/>
+      <w:pPr>
+        <w:ind w:left="6256" w:hanging="2880"/>
+      </w:pPr>
+      <w:rPr>
+        <w:rFonts w:hint="default"/>
+      </w:rPr>
+    </w:lvl>
+  </w:abstractNum>
+  <w:abstractNum w:abstractNumId="20" w15:restartNumberingAfterBreak="0">
     <w:nsid w:val="4EA25001"/>
     <w:multiLevelType w:val="hybridMultilevel"/>
     <w:tmpl w:val="E29623C6"/>
@@ -10066,7 +11529,120 @@
       </w:rPr>
     </w:lvl>
   </w:abstractNum>
-  <w:abstractNum w:abstractNumId="19" w15:restartNumberingAfterBreak="0">
+  <w:abstractNum w:abstractNumId="21" w15:restartNumberingAfterBreak="0">
+    <w:nsid w:val="51CC4096"/>
+    <w:multiLevelType w:val="hybridMultilevel"/>
+    <w:tmpl w:val="750A8156"/>
+    <w:lvl w:ilvl="0" w:tplc="04220001">
+      <w:start w:val="1"/>
+      <w:numFmt w:val="bullet"/>
+      <w:lvlText w:val=""/>
+      <w:lvlJc w:val="left"/>
+      <w:pPr>
+        <w:ind w:left="1430" w:hanging="360"/>
+      </w:pPr>
+      <w:rPr>
+        <w:rFonts w:ascii="Symbol" w:hAnsi="Symbol" w:hint="default"/>
+      </w:rPr>
+    </w:lvl>
+    <w:lvl w:ilvl="1" w:tplc="04220003">
+      <w:start w:val="1"/>
+      <w:numFmt w:val="bullet"/>
+      <w:lvlText w:val="o"/>
+      <w:lvlJc w:val="left"/>
+      <w:pPr>
+        <w:ind w:left="2150" w:hanging="360"/>
+      </w:pPr>
+      <w:rPr>
+        <w:rFonts w:ascii="Courier New" w:hAnsi="Courier New" w:cs="Courier New" w:hint="default"/>
+      </w:rPr>
+    </w:lvl>
+    <w:lvl w:ilvl="2" w:tplc="04220005" w:tentative="1">
+      <w:start w:val="1"/>
+      <w:numFmt w:val="bullet"/>
+      <w:lvlText w:val=""/>
+      <w:lvlJc w:val="left"/>
+      <w:pPr>
+        <w:ind w:left="2870" w:hanging="360"/>
+      </w:pPr>
+      <w:rPr>
+        <w:rFonts w:ascii="Wingdings" w:hAnsi="Wingdings" w:hint="default"/>
+      </w:rPr>
+    </w:lvl>
+    <w:lvl w:ilvl="3" w:tplc="04220001" w:tentative="1">
+      <w:start w:val="1"/>
+      <w:numFmt w:val="bullet"/>
+      <w:lvlText w:val=""/>
+      <w:lvlJc w:val="left"/>
+      <w:pPr>
+        <w:ind w:left="3590" w:hanging="360"/>
+      </w:pPr>
+      <w:rPr>
+        <w:rFonts w:ascii="Symbol" w:hAnsi="Symbol" w:hint="default"/>
+      </w:rPr>
+    </w:lvl>
+    <w:lvl w:ilvl="4" w:tplc="04220003" w:tentative="1">
+      <w:start w:val="1"/>
+      <w:numFmt w:val="bullet"/>
+      <w:lvlText w:val="o"/>
+      <w:lvlJc w:val="left"/>
+      <w:pPr>
+        <w:ind w:left="4310" w:hanging="360"/>
+      </w:pPr>
+      <w:rPr>
+        <w:rFonts w:ascii="Courier New" w:hAnsi="Courier New" w:cs="Courier New" w:hint="default"/>
+      </w:rPr>
+    </w:lvl>
+    <w:lvl w:ilvl="5" w:tplc="04220005" w:tentative="1">
+      <w:start w:val="1"/>
+      <w:numFmt w:val="bullet"/>
+      <w:lvlText w:val=""/>
+      <w:lvlJc w:val="left"/>
+      <w:pPr>
+        <w:ind w:left="5030" w:hanging="360"/>
+      </w:pPr>
+      <w:rPr>
+        <w:rFonts w:ascii="Wingdings" w:hAnsi="Wingdings" w:hint="default"/>
+      </w:rPr>
+    </w:lvl>
+    <w:lvl w:ilvl="6" w:tplc="04220001" w:tentative="1">
+      <w:start w:val="1"/>
+      <w:numFmt w:val="bullet"/>
+      <w:lvlText w:val=""/>
+      <w:lvlJc w:val="left"/>
+      <w:pPr>
+        <w:ind w:left="5750" w:hanging="360"/>
+      </w:pPr>
+      <w:rPr>
+        <w:rFonts w:ascii="Symbol" w:hAnsi="Symbol" w:hint="default"/>
+      </w:rPr>
+    </w:lvl>
+    <w:lvl w:ilvl="7" w:tplc="04220003" w:tentative="1">
+      <w:start w:val="1"/>
+      <w:numFmt w:val="bullet"/>
+      <w:lvlText w:val="o"/>
+      <w:lvlJc w:val="left"/>
+      <w:pPr>
+        <w:ind w:left="6470" w:hanging="360"/>
+      </w:pPr>
+      <w:rPr>
+        <w:rFonts w:ascii="Courier New" w:hAnsi="Courier New" w:cs="Courier New" w:hint="default"/>
+      </w:rPr>
+    </w:lvl>
+    <w:lvl w:ilvl="8" w:tplc="04220005" w:tentative="1">
+      <w:start w:val="1"/>
+      <w:numFmt w:val="bullet"/>
+      <w:lvlText w:val=""/>
+      <w:lvlJc w:val="left"/>
+      <w:pPr>
+        <w:ind w:left="7190" w:hanging="360"/>
+      </w:pPr>
+      <w:rPr>
+        <w:rFonts w:ascii="Wingdings" w:hAnsi="Wingdings" w:hint="default"/>
+      </w:rPr>
+    </w:lvl>
+  </w:abstractNum>
+  <w:abstractNum w:abstractNumId="22" w15:restartNumberingAfterBreak="0">
     <w:nsid w:val="5B36681D"/>
     <w:multiLevelType w:val="multilevel"/>
     <w:tmpl w:val="AF2A9356"/>
@@ -10152,7 +11728,7 @@
       </w:pPr>
     </w:lvl>
   </w:abstractNum>
-  <w:abstractNum w:abstractNumId="20" w15:restartNumberingAfterBreak="0">
+  <w:abstractNum w:abstractNumId="23" w15:restartNumberingAfterBreak="0">
     <w:nsid w:val="5D2D540E"/>
     <w:multiLevelType w:val="hybridMultilevel"/>
     <w:tmpl w:val="E300F468"/>
@@ -10265,7 +11841,7 @@
       </w:rPr>
     </w:lvl>
   </w:abstractNum>
-  <w:abstractNum w:abstractNumId="21" w15:restartNumberingAfterBreak="0">
+  <w:abstractNum w:abstractNumId="24" w15:restartNumberingAfterBreak="0">
     <w:nsid w:val="68850639"/>
     <w:multiLevelType w:val="multilevel"/>
     <w:tmpl w:val="C3F2A9AA"/>
@@ -10378,7 +11954,7 @@
       </w:rPr>
     </w:lvl>
   </w:abstractNum>
-  <w:abstractNum w:abstractNumId="22" w15:restartNumberingAfterBreak="0">
+  <w:abstractNum w:abstractNumId="25" w15:restartNumberingAfterBreak="0">
     <w:nsid w:val="692166A6"/>
     <w:multiLevelType w:val="hybridMultilevel"/>
     <w:tmpl w:val="7D441D5C"/>
@@ -10491,7 +12067,7 @@
       </w:rPr>
     </w:lvl>
   </w:abstractNum>
-  <w:abstractNum w:abstractNumId="23" w15:restartNumberingAfterBreak="0">
+  <w:abstractNum w:abstractNumId="26" w15:restartNumberingAfterBreak="0">
     <w:nsid w:val="75AE5ABA"/>
     <w:multiLevelType w:val="hybridMultilevel"/>
     <w:tmpl w:val="A4862D02"/>
@@ -10604,7 +12180,7 @@
       </w:rPr>
     </w:lvl>
   </w:abstractNum>
-  <w:abstractNum w:abstractNumId="24" w15:restartNumberingAfterBreak="0">
+  <w:abstractNum w:abstractNumId="27" w15:restartNumberingAfterBreak="0">
     <w:nsid w:val="7A0F6A9A"/>
     <w:multiLevelType w:val="hybridMultilevel"/>
     <w:tmpl w:val="ECEE0EC6"/>
@@ -10717,7 +12293,7 @@
       </w:rPr>
     </w:lvl>
   </w:abstractNum>
-  <w:abstractNum w:abstractNumId="25" w15:restartNumberingAfterBreak="0">
+  <w:abstractNum w:abstractNumId="28" w15:restartNumberingAfterBreak="0">
     <w:nsid w:val="7ABA77EF"/>
     <w:multiLevelType w:val="hybridMultilevel"/>
     <w:tmpl w:val="6B7C0662"/>
@@ -10803,7 +12379,7 @@
       </w:pPr>
     </w:lvl>
   </w:abstractNum>
-  <w:abstractNum w:abstractNumId="26" w15:restartNumberingAfterBreak="0">
+  <w:abstractNum w:abstractNumId="29" w15:restartNumberingAfterBreak="0">
     <w:nsid w:val="7B3D301B"/>
     <w:multiLevelType w:val="hybridMultilevel"/>
     <w:tmpl w:val="7D161C0A"/>
@@ -10916,7 +12492,7 @@
       </w:rPr>
     </w:lvl>
   </w:abstractNum>
-  <w:abstractNum w:abstractNumId="27" w15:restartNumberingAfterBreak="0">
+  <w:abstractNum w:abstractNumId="30" w15:restartNumberingAfterBreak="0">
     <w:nsid w:val="7D4A56BC"/>
     <w:multiLevelType w:val="hybridMultilevel"/>
     <w:tmpl w:val="74D8E5B2"/>
@@ -11003,37 +12579,37 @@
     </w:lvl>
   </w:abstractNum>
   <w:num w:numId="1">
-    <w:abstractNumId w:val="27"/>
+    <w:abstractNumId w:val="30"/>
   </w:num>
   <w:num w:numId="2">
-    <w:abstractNumId w:val="13"/>
+    <w:abstractNumId w:val="14"/>
   </w:num>
   <w:num w:numId="3">
     <w:abstractNumId w:val="8"/>
   </w:num>
   <w:num w:numId="4">
-    <w:abstractNumId w:val="23"/>
+    <w:abstractNumId w:val="26"/>
   </w:num>
   <w:num w:numId="5">
     <w:abstractNumId w:val="3"/>
   </w:num>
   <w:num w:numId="6">
-    <w:abstractNumId w:val="16"/>
+    <w:abstractNumId w:val="17"/>
   </w:num>
   <w:num w:numId="7">
-    <w:abstractNumId w:val="26"/>
+    <w:abstractNumId w:val="29"/>
   </w:num>
   <w:num w:numId="8">
-    <w:abstractNumId w:val="14"/>
+    <w:abstractNumId w:val="15"/>
   </w:num>
   <w:num w:numId="9">
     <w:abstractNumId w:val="1"/>
   </w:num>
   <w:num w:numId="10">
-    <w:abstractNumId w:val="15"/>
+    <w:abstractNumId w:val="16"/>
   </w:num>
   <w:num w:numId="11">
-    <w:abstractNumId w:val="22"/>
+    <w:abstractNumId w:val="25"/>
   </w:num>
   <w:num w:numId="12">
     <w:abstractNumId w:val="5"/>
@@ -11042,25 +12618,25 @@
     <w:abstractNumId w:val="2"/>
   </w:num>
   <w:num w:numId="14">
-    <w:abstractNumId w:val="25"/>
+    <w:abstractNumId w:val="28"/>
   </w:num>
   <w:num w:numId="15">
-    <w:abstractNumId w:val="10"/>
+    <w:abstractNumId w:val="11"/>
   </w:num>
   <w:num w:numId="16">
     <w:abstractNumId w:val="0"/>
   </w:num>
   <w:num w:numId="17">
-    <w:abstractNumId w:val="12"/>
+    <w:abstractNumId w:val="13"/>
   </w:num>
   <w:num w:numId="18">
-    <w:abstractNumId w:val="19"/>
+    <w:abstractNumId w:val="22"/>
   </w:num>
   <w:num w:numId="19">
-    <w:abstractNumId w:val="9"/>
+    <w:abstractNumId w:val="10"/>
   </w:num>
   <w:num w:numId="20">
-    <w:abstractNumId w:val="17"/>
+    <w:abstractNumId w:val="18"/>
     <w:lvlOverride w:ilvl="0">
       <w:lvl w:ilvl="0">
         <w:start w:val="1"/>
@@ -11297,31 +12873,40 @@
     </w:lvlOverride>
   </w:num>
   <w:num w:numId="21">
-    <w:abstractNumId w:val="21"/>
+    <w:abstractNumId w:val="24"/>
   </w:num>
   <w:num w:numId="22">
     <w:abstractNumId w:val="7"/>
   </w:num>
   <w:num w:numId="23">
-    <w:abstractNumId w:val="24"/>
+    <w:abstractNumId w:val="27"/>
   </w:num>
   <w:num w:numId="24">
-    <w:abstractNumId w:val="11"/>
+    <w:abstractNumId w:val="12"/>
   </w:num>
   <w:num w:numId="25">
     <w:abstractNumId w:val="4"/>
   </w:num>
   <w:num w:numId="26">
-    <w:abstractNumId w:val="18"/>
+    <w:abstractNumId w:val="20"/>
   </w:num>
   <w:num w:numId="27">
     <w:abstractNumId w:val="6"/>
   </w:num>
   <w:num w:numId="28">
-    <w:abstractNumId w:val="17"/>
+    <w:abstractNumId w:val="18"/>
   </w:num>
   <w:num w:numId="29">
-    <w:abstractNumId w:val="20"/>
+    <w:abstractNumId w:val="23"/>
+  </w:num>
+  <w:num w:numId="30">
+    <w:abstractNumId w:val="21"/>
+  </w:num>
+  <w:num w:numId="31">
+    <w:abstractNumId w:val="19"/>
+  </w:num>
+  <w:num w:numId="32">
+    <w:abstractNumId w:val="9"/>
   </w:num>
 </w:numbering>
 </file>
@@ -11955,6 +13540,7 @@
   <w:style w:type="character" w:default="1" w:styleId="a1">
     <w:name w:val="Default Paragraph Font"/>
     <w:uiPriority w:val="1"/>
+    <w:semiHidden/>
     <w:unhideWhenUsed/>
   </w:style>
   <w:style w:type="table" w:default="1" w:styleId="a2">
@@ -12554,7 +14140,7 @@
 </file>
 
 <file path=customXml/itemProps1.xml><?xml version="1.0" encoding="utf-8"?>
-<ds:datastoreItem xmlns:ds="http://schemas.openxmlformats.org/officeDocument/2006/customXml" ds:itemID="{60EFB376-65E6-47F0-9DE0-1F039EE08289}">
+<ds:datastoreItem xmlns:ds="http://schemas.openxmlformats.org/officeDocument/2006/customXml" ds:itemID="{6E735905-46D4-4947-829D-8441B5417717}">
   <ds:schemaRefs>
     <ds:schemaRef ds:uri="http://schemas.openxmlformats.org/officeDocument/2006/bibliography"/>
   </ds:schemaRefs>

</xml_diff>

<commit_message>
📝: it wasn't final(((
</commit_message>
<xml_diff>
--- a/docs/ТЗ.docx
+++ b/docs/ТЗ.docx
@@ -638,7 +638,7 @@
           <w:r>
             <w:fldChar w:fldCharType="separate"/>
           </w:r>
-          <w:hyperlink w:anchor="_Toc96100812" w:history="1">
+          <w:hyperlink w:anchor="_Toc96104867" w:history="1">
             <w:r>
               <w:rPr>
                 <w:rStyle w:val="a5"/>
@@ -667,7 +667,7 @@
                 <w:noProof/>
                 <w:webHidden/>
               </w:rPr>
-              <w:instrText xml:space="preserve"> PAGEREF _Toc96100812 \h </w:instrText>
+              <w:instrText xml:space="preserve"> PAGEREF _Toc96104867 \h </w:instrText>
             </w:r>
             <w:r>
               <w:rPr>
@@ -711,7 +711,7 @@
               <w:lang w:val="uk-UA" w:eastAsia="uk-UA"/>
             </w:rPr>
           </w:pPr>
-          <w:hyperlink w:anchor="_Toc96100813" w:history="1">
+          <w:hyperlink w:anchor="_Toc96104868" w:history="1">
             <w:r>
               <w:rPr>
                 <w:rStyle w:val="a5"/>
@@ -740,7 +740,7 @@
                 <w:noProof/>
                 <w:webHidden/>
               </w:rPr>
-              <w:instrText xml:space="preserve"> PAGEREF _Toc96100813 \h </w:instrText>
+              <w:instrText xml:space="preserve"> PAGEREF _Toc96104868 \h </w:instrText>
             </w:r>
             <w:r>
               <w:rPr>
@@ -785,7 +785,7 @@
               <w:lang w:val="uk-UA" w:eastAsia="uk-UA"/>
             </w:rPr>
           </w:pPr>
-          <w:hyperlink w:anchor="_Toc96100814" w:history="1">
+          <w:hyperlink w:anchor="_Toc96104869" w:history="1">
             <w:r>
               <w:rPr>
                 <w:rStyle w:val="a5"/>
@@ -836,7 +836,7 @@
                 <w:noProof/>
                 <w:webHidden/>
               </w:rPr>
-              <w:instrText xml:space="preserve"> PAGEREF _Toc96100814 \h </w:instrText>
+              <w:instrText xml:space="preserve"> PAGEREF _Toc96104869 \h </w:instrText>
             </w:r>
             <w:r>
               <w:rPr>
@@ -880,7 +880,7 @@
               <w:lang w:val="uk-UA" w:eastAsia="uk-UA"/>
             </w:rPr>
           </w:pPr>
-          <w:hyperlink w:anchor="_Toc96100815" w:history="1">
+          <w:hyperlink w:anchor="_Toc96104870" w:history="1">
             <w:r>
               <w:rPr>
                 <w:rStyle w:val="a5"/>
@@ -908,7 +908,7 @@
                 <w:noProof/>
                 <w:webHidden/>
               </w:rPr>
-              <w:instrText xml:space="preserve"> PAGEREF _Toc96100815 \h </w:instrText>
+              <w:instrText xml:space="preserve"> PAGEREF _Toc96104870 \h </w:instrText>
             </w:r>
             <w:r>
               <w:rPr>
@@ -953,7 +953,7 @@
               <w:lang w:val="uk-UA" w:eastAsia="uk-UA"/>
             </w:rPr>
           </w:pPr>
-          <w:hyperlink w:anchor="_Toc96100816" w:history="1">
+          <w:hyperlink w:anchor="_Toc96104871" w:history="1">
             <w:r>
               <w:rPr>
                 <w:rStyle w:val="a5"/>
@@ -998,7 +998,7 @@
                 <w:noProof/>
                 <w:webHidden/>
               </w:rPr>
-              <w:instrText xml:space="preserve"> PAGEREF _Toc96100816 \h </w:instrText>
+              <w:instrText xml:space="preserve"> PAGEREF _Toc96104871 \h </w:instrText>
             </w:r>
             <w:r>
               <w:rPr>
@@ -1043,7 +1043,7 @@
               <w:lang w:val="uk-UA" w:eastAsia="uk-UA"/>
             </w:rPr>
           </w:pPr>
-          <w:hyperlink w:anchor="_Toc96100817" w:history="1">
+          <w:hyperlink w:anchor="_Toc96104872" w:history="1">
             <w:r>
               <w:rPr>
                 <w:rStyle w:val="a5"/>
@@ -1088,7 +1088,7 @@
                 <w:noProof/>
                 <w:webHidden/>
               </w:rPr>
-              <w:instrText xml:space="preserve"> PAGEREF _Toc96100817 \h </w:instrText>
+              <w:instrText xml:space="preserve"> PAGEREF _Toc96104872 \h </w:instrText>
             </w:r>
             <w:r>
               <w:rPr>
@@ -1133,7 +1133,7 @@
               <w:lang w:val="uk-UA" w:eastAsia="uk-UA"/>
             </w:rPr>
           </w:pPr>
-          <w:hyperlink w:anchor="_Toc96100818" w:history="1">
+          <w:hyperlink w:anchor="_Toc96104873" w:history="1">
             <w:r>
               <w:rPr>
                 <w:rStyle w:val="a5"/>
@@ -1178,7 +1178,7 @@
                 <w:noProof/>
                 <w:webHidden/>
               </w:rPr>
-              <w:instrText xml:space="preserve"> PAGEREF _Toc96100818 \h </w:instrText>
+              <w:instrText xml:space="preserve"> PAGEREF _Toc96104873 \h </w:instrText>
             </w:r>
             <w:r>
               <w:rPr>
@@ -1223,7 +1223,7 @@
               <w:lang w:val="uk-UA" w:eastAsia="uk-UA"/>
             </w:rPr>
           </w:pPr>
-          <w:hyperlink w:anchor="_Toc96100819" w:history="1">
+          <w:hyperlink w:anchor="_Toc96104874" w:history="1">
             <w:r>
               <w:rPr>
                 <w:rStyle w:val="a5"/>
@@ -1268,7 +1268,7 @@
                 <w:noProof/>
                 <w:webHidden/>
               </w:rPr>
-              <w:instrText xml:space="preserve"> PAGEREF _Toc96100819 \h </w:instrText>
+              <w:instrText xml:space="preserve"> PAGEREF _Toc96104874 \h </w:instrText>
             </w:r>
             <w:r>
               <w:rPr>
@@ -1288,7 +1288,7 @@
                 <w:noProof/>
                 <w:webHidden/>
               </w:rPr>
-              <w:t>4</w:t>
+              <w:t>5</w:t>
             </w:r>
             <w:r>
               <w:rPr>
@@ -1313,7 +1313,7 @@
               <w:lang w:val="uk-UA" w:eastAsia="uk-UA"/>
             </w:rPr>
           </w:pPr>
-          <w:hyperlink w:anchor="_Toc96100820" w:history="1">
+          <w:hyperlink w:anchor="_Toc96104875" w:history="1">
             <w:r>
               <w:rPr>
                 <w:rStyle w:val="a5"/>
@@ -1358,7 +1358,7 @@
                 <w:noProof/>
                 <w:webHidden/>
               </w:rPr>
-              <w:instrText xml:space="preserve"> PAGEREF _Toc96100820 \h </w:instrText>
+              <w:instrText xml:space="preserve"> PAGEREF _Toc96104875 \h </w:instrText>
             </w:r>
             <w:r>
               <w:rPr>
@@ -1378,7 +1378,7 @@
                 <w:noProof/>
                 <w:webHidden/>
               </w:rPr>
-              <w:t>4</w:t>
+              <w:t>5</w:t>
             </w:r>
             <w:r>
               <w:rPr>
@@ -1403,7 +1403,7 @@
               <w:lang w:val="uk-UA" w:eastAsia="uk-UA"/>
             </w:rPr>
           </w:pPr>
-          <w:hyperlink w:anchor="_Toc96100821" w:history="1">
+          <w:hyperlink w:anchor="_Toc96104876" w:history="1">
             <w:r>
               <w:rPr>
                 <w:rStyle w:val="a5"/>
@@ -1454,7 +1454,7 @@
                 <w:noProof/>
                 <w:webHidden/>
               </w:rPr>
-              <w:instrText xml:space="preserve"> PAGEREF _Toc96100821 \h </w:instrText>
+              <w:instrText xml:space="preserve"> PAGEREF _Toc96104876 \h </w:instrText>
             </w:r>
             <w:r>
               <w:rPr>
@@ -1474,7 +1474,7 @@
                 <w:noProof/>
                 <w:webHidden/>
               </w:rPr>
-              <w:t>4</w:t>
+              <w:t>5</w:t>
             </w:r>
             <w:r>
               <w:rPr>
@@ -1499,7 +1499,7 @@
               <w:lang w:val="uk-UA" w:eastAsia="uk-UA"/>
             </w:rPr>
           </w:pPr>
-          <w:hyperlink w:anchor="_Toc96100822" w:history="1">
+          <w:hyperlink w:anchor="_Toc96104877" w:history="1">
             <w:r>
               <w:rPr>
                 <w:rStyle w:val="a5"/>
@@ -1544,7 +1544,7 @@
                 <w:noProof/>
                 <w:webHidden/>
               </w:rPr>
-              <w:instrText xml:space="preserve"> PAGEREF _Toc96100822 \h </w:instrText>
+              <w:instrText xml:space="preserve"> PAGEREF _Toc96104877 \h </w:instrText>
             </w:r>
             <w:r>
               <w:rPr>
@@ -1564,7 +1564,7 @@
                 <w:noProof/>
                 <w:webHidden/>
               </w:rPr>
-              <w:t>4</w:t>
+              <w:t>5</w:t>
             </w:r>
             <w:r>
               <w:rPr>
@@ -1589,7 +1589,7 @@
               <w:lang w:val="uk-UA" w:eastAsia="uk-UA"/>
             </w:rPr>
           </w:pPr>
-          <w:hyperlink w:anchor="_Toc96100823" w:history="1">
+          <w:hyperlink w:anchor="_Toc96104878" w:history="1">
             <w:r>
               <w:rPr>
                 <w:rStyle w:val="a5"/>
@@ -1634,7 +1634,7 @@
                 <w:noProof/>
                 <w:webHidden/>
               </w:rPr>
-              <w:instrText xml:space="preserve"> PAGEREF _Toc96100823 \h </w:instrText>
+              <w:instrText xml:space="preserve"> PAGEREF _Toc96104878 \h </w:instrText>
             </w:r>
             <w:r>
               <w:rPr>
@@ -1654,7 +1654,7 @@
                 <w:noProof/>
                 <w:webHidden/>
               </w:rPr>
-              <w:t>4</w:t>
+              <w:t>6</w:t>
             </w:r>
             <w:r>
               <w:rPr>
@@ -1679,7 +1679,7 @@
               <w:lang w:val="uk-UA" w:eastAsia="uk-UA"/>
             </w:rPr>
           </w:pPr>
-          <w:hyperlink w:anchor="_Toc96100824" w:history="1">
+          <w:hyperlink w:anchor="_Toc96104879" w:history="1">
             <w:r>
               <w:rPr>
                 <w:rStyle w:val="a5"/>
@@ -1724,7 +1724,7 @@
                 <w:noProof/>
                 <w:webHidden/>
               </w:rPr>
-              <w:instrText xml:space="preserve"> PAGEREF _Toc96100824 \h </w:instrText>
+              <w:instrText xml:space="preserve"> PAGEREF _Toc96104879 \h </w:instrText>
             </w:r>
             <w:r>
               <w:rPr>
@@ -1744,7 +1744,7 @@
                 <w:noProof/>
                 <w:webHidden/>
               </w:rPr>
-              <w:t>4</w:t>
+              <w:t>6</w:t>
             </w:r>
             <w:r>
               <w:rPr>
@@ -1769,7 +1769,7 @@
               <w:lang w:val="uk-UA" w:eastAsia="uk-UA"/>
             </w:rPr>
           </w:pPr>
-          <w:hyperlink w:anchor="_Toc96100825" w:history="1">
+          <w:hyperlink w:anchor="_Toc96104880" w:history="1">
             <w:r>
               <w:rPr>
                 <w:rStyle w:val="a5"/>
@@ -1814,7 +1814,7 @@
                 <w:noProof/>
                 <w:webHidden/>
               </w:rPr>
-              <w:instrText xml:space="preserve"> PAGEREF _Toc96100825 \h </w:instrText>
+              <w:instrText xml:space="preserve"> PAGEREF _Toc96104880 \h </w:instrText>
             </w:r>
             <w:r>
               <w:rPr>
@@ -1834,7 +1834,7 @@
                 <w:noProof/>
                 <w:webHidden/>
               </w:rPr>
-              <w:t>4</w:t>
+              <w:t>6</w:t>
             </w:r>
             <w:r>
               <w:rPr>
@@ -1859,7 +1859,7 @@
               <w:lang w:val="uk-UA" w:eastAsia="uk-UA"/>
             </w:rPr>
           </w:pPr>
-          <w:hyperlink w:anchor="_Toc96100826" w:history="1">
+          <w:hyperlink w:anchor="_Toc96104881" w:history="1">
             <w:r>
               <w:rPr>
                 <w:rStyle w:val="a5"/>
@@ -1910,7 +1910,7 @@
                 <w:noProof/>
                 <w:webHidden/>
               </w:rPr>
-              <w:instrText xml:space="preserve"> PAGEREF _Toc96100826 \h </w:instrText>
+              <w:instrText xml:space="preserve"> PAGEREF _Toc96104881 \h </w:instrText>
             </w:r>
             <w:r>
               <w:rPr>
@@ -1930,7 +1930,7 @@
                 <w:noProof/>
                 <w:webHidden/>
               </w:rPr>
-              <w:t>4</w:t>
+              <w:t>6</w:t>
             </w:r>
             <w:r>
               <w:rPr>
@@ -1954,7 +1954,7 @@
               <w:lang w:val="uk-UA" w:eastAsia="uk-UA"/>
             </w:rPr>
           </w:pPr>
-          <w:hyperlink w:anchor="_Toc96100827" w:history="1">
+          <w:hyperlink w:anchor="_Toc96104882" w:history="1">
             <w:r>
               <w:rPr>
                 <w:rStyle w:val="a5"/>
@@ -1982,7 +1982,7 @@
                 <w:noProof/>
                 <w:webHidden/>
               </w:rPr>
-              <w:instrText xml:space="preserve"> PAGEREF _Toc96100827 \h </w:instrText>
+              <w:instrText xml:space="preserve"> PAGEREF _Toc96104882 \h </w:instrText>
             </w:r>
             <w:r>
               <w:rPr>
@@ -2002,7 +2002,7 @@
                 <w:noProof/>
                 <w:webHidden/>
               </w:rPr>
-              <w:t>4</w:t>
+              <w:t>6</w:t>
             </w:r>
             <w:r>
               <w:rPr>
@@ -2026,7 +2026,7 @@
               <w:lang w:val="uk-UA" w:eastAsia="uk-UA"/>
             </w:rPr>
           </w:pPr>
-          <w:hyperlink w:anchor="_Toc96100828" w:history="1">
+          <w:hyperlink w:anchor="_Toc96104883" w:history="1">
             <w:r>
               <w:rPr>
                 <w:rStyle w:val="a5"/>
@@ -2054,7 +2054,7 @@
                 <w:noProof/>
                 <w:webHidden/>
               </w:rPr>
-              <w:instrText xml:space="preserve"> PAGEREF _Toc96100828 \h </w:instrText>
+              <w:instrText xml:space="preserve"> PAGEREF _Toc96104883 \h </w:instrText>
             </w:r>
             <w:r>
               <w:rPr>
@@ -2074,7 +2074,7 @@
                 <w:noProof/>
                 <w:webHidden/>
               </w:rPr>
-              <w:t>4</w:t>
+              <w:t>6</w:t>
             </w:r>
             <w:r>
               <w:rPr>
@@ -2098,7 +2098,7 @@
               <w:lang w:val="uk-UA" w:eastAsia="uk-UA"/>
             </w:rPr>
           </w:pPr>
-          <w:hyperlink w:anchor="_Toc96100829" w:history="1">
+          <w:hyperlink w:anchor="_Toc96104884" w:history="1">
             <w:r>
               <w:rPr>
                 <w:rStyle w:val="a5"/>
@@ -2126,7 +2126,7 @@
                 <w:noProof/>
                 <w:webHidden/>
               </w:rPr>
-              <w:instrText xml:space="preserve"> PAGEREF _Toc96100829 \h </w:instrText>
+              <w:instrText xml:space="preserve"> PAGEREF _Toc96104884 \h </w:instrText>
             </w:r>
             <w:r>
               <w:rPr>
@@ -2146,7 +2146,7 @@
                 <w:noProof/>
                 <w:webHidden/>
               </w:rPr>
-              <w:t>4</w:t>
+              <w:t>7</w:t>
             </w:r>
             <w:r>
               <w:rPr>
@@ -2171,14 +2171,14 @@
               <w:lang w:val="uk-UA" w:eastAsia="uk-UA"/>
             </w:rPr>
           </w:pPr>
-          <w:hyperlink w:anchor="_Toc96100830" w:history="1">
+          <w:hyperlink w:anchor="_Toc96104885" w:history="1">
             <w:r>
               <w:rPr>
                 <w:rStyle w:val="a5"/>
                 <w:noProof/>
                 <w:lang w:val="uk-UA"/>
               </w:rPr>
-              <w:t>2.2.3.</w:t>
+              <w:t>3.3.1.</w:t>
             </w:r>
             <w:r>
               <w:rPr>
@@ -2216,7 +2216,7 @@
                 <w:noProof/>
                 <w:webHidden/>
               </w:rPr>
-              <w:instrText xml:space="preserve"> PAGEREF _Toc96100830 \h </w:instrText>
+              <w:instrText xml:space="preserve"> PAGEREF _Toc96104885 \h </w:instrText>
             </w:r>
             <w:r>
               <w:rPr>
@@ -2236,7 +2236,7 @@
                 <w:noProof/>
                 <w:webHidden/>
               </w:rPr>
-              <w:t>4</w:t>
+              <w:t>7</w:t>
             </w:r>
             <w:r>
               <w:rPr>
@@ -2261,14 +2261,14 @@
               <w:lang w:val="uk-UA" w:eastAsia="uk-UA"/>
             </w:rPr>
           </w:pPr>
-          <w:hyperlink w:anchor="_Toc96100831" w:history="1">
+          <w:hyperlink w:anchor="_Toc96104886" w:history="1">
             <w:r>
               <w:rPr>
                 <w:rStyle w:val="a5"/>
                 <w:noProof/>
                 <w:lang w:val="uk-UA"/>
               </w:rPr>
-              <w:t>2.2.4.</w:t>
+              <w:t>3.3.2.</w:t>
             </w:r>
             <w:r>
               <w:rPr>
@@ -2306,7 +2306,7 @@
                 <w:noProof/>
                 <w:webHidden/>
               </w:rPr>
-              <w:instrText xml:space="preserve"> PAGEREF _Toc96100831 \h </w:instrText>
+              <w:instrText xml:space="preserve"> PAGEREF _Toc96104886 \h </w:instrText>
             </w:r>
             <w:r>
               <w:rPr>
@@ -2326,7 +2326,7 @@
                 <w:noProof/>
                 <w:webHidden/>
               </w:rPr>
-              <w:t>4</w:t>
+              <w:t>8</w:t>
             </w:r>
             <w:r>
               <w:rPr>
@@ -2351,14 +2351,14 @@
               <w:lang w:val="uk-UA" w:eastAsia="uk-UA"/>
             </w:rPr>
           </w:pPr>
-          <w:hyperlink w:anchor="_Toc96100832" w:history="1">
+          <w:hyperlink w:anchor="_Toc96104887" w:history="1">
             <w:r>
               <w:rPr>
                 <w:rStyle w:val="a5"/>
                 <w:noProof/>
                 <w:lang w:val="uk-UA"/>
               </w:rPr>
-              <w:t>2.2.5.</w:t>
+              <w:t>3.3.3.</w:t>
             </w:r>
             <w:r>
               <w:rPr>
@@ -2396,7 +2396,7 @@
                 <w:noProof/>
                 <w:webHidden/>
               </w:rPr>
-              <w:instrText xml:space="preserve"> PAGEREF _Toc96100832 \h </w:instrText>
+              <w:instrText xml:space="preserve"> PAGEREF _Toc96104887 \h </w:instrText>
             </w:r>
             <w:r>
               <w:rPr>
@@ -2416,7 +2416,7 @@
                 <w:noProof/>
                 <w:webHidden/>
               </w:rPr>
-              <w:t>4</w:t>
+              <w:t>9</w:t>
             </w:r>
             <w:r>
               <w:rPr>
@@ -2441,14 +2441,14 @@
               <w:lang w:val="uk-UA" w:eastAsia="uk-UA"/>
             </w:rPr>
           </w:pPr>
-          <w:hyperlink w:anchor="_Toc96100833" w:history="1">
+          <w:hyperlink w:anchor="_Toc96104888" w:history="1">
             <w:r>
               <w:rPr>
                 <w:rStyle w:val="a5"/>
                 <w:noProof/>
                 <w:lang w:val="uk-UA"/>
               </w:rPr>
-              <w:t>2.2.6.</w:t>
+              <w:t>3.3.4.</w:t>
             </w:r>
             <w:r>
               <w:rPr>
@@ -2486,7 +2486,7 @@
                 <w:noProof/>
                 <w:webHidden/>
               </w:rPr>
-              <w:instrText xml:space="preserve"> PAGEREF _Toc96100833 \h </w:instrText>
+              <w:instrText xml:space="preserve"> PAGEREF _Toc96104888 \h </w:instrText>
             </w:r>
             <w:r>
               <w:rPr>
@@ -2506,7 +2506,7 @@
                 <w:noProof/>
                 <w:webHidden/>
               </w:rPr>
-              <w:t>4</w:t>
+              <w:t>10</w:t>
             </w:r>
             <w:r>
               <w:rPr>
@@ -2531,14 +2531,14 @@
               <w:lang w:val="uk-UA" w:eastAsia="uk-UA"/>
             </w:rPr>
           </w:pPr>
-          <w:hyperlink w:anchor="_Toc96100834" w:history="1">
+          <w:hyperlink w:anchor="_Toc96104889" w:history="1">
             <w:r>
               <w:rPr>
                 <w:rStyle w:val="a5"/>
                 <w:noProof/>
                 <w:lang w:val="uk-UA"/>
               </w:rPr>
-              <w:t>2.2.7.</w:t>
+              <w:t>3.3.5.</w:t>
             </w:r>
             <w:r>
               <w:rPr>
@@ -2576,7 +2576,7 @@
                 <w:noProof/>
                 <w:webHidden/>
               </w:rPr>
-              <w:instrText xml:space="preserve"> PAGEREF _Toc96100834 \h </w:instrText>
+              <w:instrText xml:space="preserve"> PAGEREF _Toc96104889 \h </w:instrText>
             </w:r>
             <w:r>
               <w:rPr>
@@ -2596,7 +2596,7 @@
                 <w:noProof/>
                 <w:webHidden/>
               </w:rPr>
-              <w:t>4</w:t>
+              <w:t>12</w:t>
             </w:r>
             <w:r>
               <w:rPr>
@@ -2621,18 +2621,12 @@
               <w:lang w:val="uk-UA" w:eastAsia="uk-UA"/>
             </w:rPr>
           </w:pPr>
-          <w:hyperlink w:anchor="_Toc96100835" w:history="1">
+          <w:hyperlink w:anchor="_Toc96104890" w:history="1">
             <w:r>
               <w:rPr>
                 <w:rStyle w:val="a5"/>
                 <w:noProof/>
                 <w:lang w:val="uk-UA"/>
-                <w14:scene3d>
-                  <w14:camera w14:prst="orthographicFront"/>
-                  <w14:lightRig w14:rig="threePt" w14:dir="t">
-                    <w14:rot w14:lat="0" w14:lon="0" w14:rev="0"/>
-                  </w14:lightRig>
-                </w14:scene3d>
               </w:rPr>
               <w:t>4.</w:t>
             </w:r>
@@ -2672,7 +2666,7 @@
                 <w:noProof/>
                 <w:webHidden/>
               </w:rPr>
-              <w:instrText xml:space="preserve"> PAGEREF _Toc96100835 \h </w:instrText>
+              <w:instrText xml:space="preserve"> PAGEREF _Toc96104890 \h </w:instrText>
             </w:r>
             <w:r>
               <w:rPr>
@@ -2692,7 +2686,7 @@
                 <w:noProof/>
                 <w:webHidden/>
               </w:rPr>
-              <w:t>4</w:t>
+              <w:t>13</w:t>
             </w:r>
             <w:r>
               <w:rPr>
@@ -2716,7 +2710,7 @@
               <w:lang w:val="uk-UA" w:eastAsia="uk-UA"/>
             </w:rPr>
           </w:pPr>
-          <w:hyperlink w:anchor="_Toc96100836" w:history="1">
+          <w:hyperlink w:anchor="_Toc96104891" w:history="1">
             <w:r>
               <w:rPr>
                 <w:rStyle w:val="a5"/>
@@ -2744,7 +2738,7 @@
                 <w:noProof/>
                 <w:webHidden/>
               </w:rPr>
-              <w:instrText xml:space="preserve"> PAGEREF _Toc96100836 \h </w:instrText>
+              <w:instrText xml:space="preserve"> PAGEREF _Toc96104891 \h </w:instrText>
             </w:r>
             <w:r>
               <w:rPr>
@@ -2764,7 +2758,7 @@
                 <w:noProof/>
                 <w:webHidden/>
               </w:rPr>
-              <w:t>4</w:t>
+              <w:t>13</w:t>
             </w:r>
             <w:r>
               <w:rPr>
@@ -2788,7 +2782,7 @@
               <w:lang w:val="uk-UA" w:eastAsia="uk-UA"/>
             </w:rPr>
           </w:pPr>
-          <w:hyperlink w:anchor="_Toc96100837" w:history="1">
+          <w:hyperlink w:anchor="_Toc96104892" w:history="1">
             <w:r>
               <w:rPr>
                 <w:rStyle w:val="a5"/>
@@ -2832,7 +2826,7 @@
                 <w:noProof/>
                 <w:webHidden/>
               </w:rPr>
-              <w:instrText xml:space="preserve"> PAGEREF _Toc96100837 \h </w:instrText>
+              <w:instrText xml:space="preserve"> PAGEREF _Toc96104892 \h </w:instrText>
             </w:r>
             <w:r>
               <w:rPr>
@@ -2852,7 +2846,7 @@
                 <w:noProof/>
                 <w:webHidden/>
               </w:rPr>
-              <w:t>4</w:t>
+              <w:t>13</w:t>
             </w:r>
             <w:r>
               <w:rPr>
@@ -2877,7 +2871,7 @@
               <w:lang w:val="uk-UA" w:eastAsia="uk-UA"/>
             </w:rPr>
           </w:pPr>
-          <w:hyperlink w:anchor="_Toc96100838" w:history="1">
+          <w:hyperlink w:anchor="_Toc96104893" w:history="1">
             <w:r>
               <w:rPr>
                 <w:rStyle w:val="a5"/>
@@ -2938,7 +2932,7 @@
                 <w:noProof/>
                 <w:webHidden/>
               </w:rPr>
-              <w:instrText xml:space="preserve"> PAGEREF _Toc96100838 \h </w:instrText>
+              <w:instrText xml:space="preserve"> PAGEREF _Toc96104893 \h </w:instrText>
             </w:r>
             <w:r>
               <w:rPr>
@@ -2958,7 +2952,7 @@
                 <w:noProof/>
                 <w:webHidden/>
               </w:rPr>
-              <w:t>4</w:t>
+              <w:t>13</w:t>
             </w:r>
             <w:r>
               <w:rPr>
@@ -2983,7 +2977,7 @@
               <w:lang w:val="uk-UA" w:eastAsia="uk-UA"/>
             </w:rPr>
           </w:pPr>
-          <w:hyperlink w:anchor="_Toc96100839" w:history="1">
+          <w:hyperlink w:anchor="_Toc96104894" w:history="1">
             <w:r>
               <w:rPr>
                 <w:rStyle w:val="a5"/>
@@ -3028,7 +3022,7 @@
                 <w:noProof/>
                 <w:webHidden/>
               </w:rPr>
-              <w:instrText xml:space="preserve"> PAGEREF _Toc96100839 \h </w:instrText>
+              <w:instrText xml:space="preserve"> PAGEREF _Toc96104894 \h </w:instrText>
             </w:r>
             <w:r>
               <w:rPr>
@@ -3048,7 +3042,97 @@
                 <w:noProof/>
                 <w:webHidden/>
               </w:rPr>
-              <w:t>4</w:t>
+              <w:t>13</w:t>
+            </w:r>
+            <w:r>
+              <w:rPr>
+                <w:noProof/>
+                <w:webHidden/>
+              </w:rPr>
+              <w:fldChar w:fldCharType="end"/>
+            </w:r>
+          </w:hyperlink>
+        </w:p>
+        <w:p>
+          <w:pPr>
+            <w:pStyle w:val="31"/>
+            <w:tabs>
+              <w:tab w:val="left" w:pos="1540"/>
+              <w:tab w:val="right" w:leader="dot" w:pos="9629"/>
+            </w:tabs>
+            <w:rPr>
+              <w:rFonts w:asciiTheme="minorHAnsi" w:eastAsiaTheme="minorEastAsia" w:hAnsiTheme="minorHAnsi"/>
+              <w:noProof/>
+              <w:sz w:val="22"/>
+              <w:lang w:val="uk-UA" w:eastAsia="uk-UA"/>
+            </w:rPr>
+          </w:pPr>
+          <w:hyperlink w:anchor="_Toc96104895" w:history="1">
+            <w:r>
+              <w:rPr>
+                <w:rStyle w:val="a5"/>
+                <w:noProof/>
+                <w:lang w:val="uk-UA"/>
+              </w:rPr>
+              <w:t>4.2.3.</w:t>
+            </w:r>
+            <w:r>
+              <w:rPr>
+                <w:rFonts w:asciiTheme="minorHAnsi" w:eastAsiaTheme="minorEastAsia" w:hAnsiTheme="minorHAnsi"/>
+                <w:noProof/>
+                <w:sz w:val="22"/>
+                <w:lang w:val="uk-UA" w:eastAsia="uk-UA"/>
+              </w:rPr>
+              <w:tab/>
+            </w:r>
+            <w:r>
+              <w:rPr>
+                <w:rStyle w:val="a5"/>
+                <w:noProof/>
+                <w:lang w:val="uk-UA"/>
+              </w:rPr>
+              <w:t>Відправка листа:</w:t>
+            </w:r>
+            <w:r>
+              <w:rPr>
+                <w:noProof/>
+                <w:webHidden/>
+              </w:rPr>
+              <w:tab/>
+            </w:r>
+            <w:r>
+              <w:rPr>
+                <w:noProof/>
+                <w:webHidden/>
+              </w:rPr>
+              <w:fldChar w:fldCharType="begin"/>
+            </w:r>
+            <w:r>
+              <w:rPr>
+                <w:noProof/>
+                <w:webHidden/>
+              </w:rPr>
+              <w:instrText xml:space="preserve"> PAGEREF _Toc96104895 \h </w:instrText>
+            </w:r>
+            <w:r>
+              <w:rPr>
+                <w:noProof/>
+                <w:webHidden/>
+              </w:rPr>
+            </w:r>
+            <w:r>
+              <w:rPr>
+                <w:noProof/>
+                <w:webHidden/>
+              </w:rPr>
+              <w:fldChar w:fldCharType="separate"/>
+            </w:r>
+            <w:r>
+              <w:rPr>
+                <w:noProof/>
+                <w:webHidden/>
+              </w:rPr>
+              <w:t>14</w:t>
             </w:r>
             <w:r>
               <w:rPr>
@@ -3073,7 +3157,7 @@
               <w:lang w:val="uk-UA" w:eastAsia="uk-UA"/>
             </w:rPr>
           </w:pPr>
-          <w:hyperlink w:anchor="_Toc96100840" w:history="1">
+          <w:hyperlink w:anchor="_Toc96104896" w:history="1">
             <w:r>
               <w:rPr>
                 <w:rStyle w:val="a5"/>
@@ -3118,7 +3202,7 @@
                 <w:noProof/>
                 <w:webHidden/>
               </w:rPr>
-              <w:instrText xml:space="preserve"> PAGEREF _Toc96100840 \h </w:instrText>
+              <w:instrText xml:space="preserve"> PAGEREF _Toc96104896 \h </w:instrText>
             </w:r>
             <w:r>
               <w:rPr>
@@ -3138,7 +3222,7 @@
                 <w:noProof/>
                 <w:webHidden/>
               </w:rPr>
-              <w:t>5</w:t>
+              <w:t>14</w:t>
             </w:r>
             <w:r>
               <w:rPr>
@@ -3163,7 +3247,7 @@
               <w:lang w:val="uk-UA" w:eastAsia="uk-UA"/>
             </w:rPr>
           </w:pPr>
-          <w:hyperlink w:anchor="_Toc96100841" w:history="1">
+          <w:hyperlink w:anchor="_Toc96104897" w:history="1">
             <w:r>
               <w:rPr>
                 <w:rStyle w:val="a5"/>
@@ -3224,7 +3308,7 @@
                 <w:noProof/>
                 <w:webHidden/>
               </w:rPr>
-              <w:instrText xml:space="preserve"> PAGEREF _Toc96100841 \h </w:instrText>
+              <w:instrText xml:space="preserve"> PAGEREF _Toc96104897 \h </w:instrText>
             </w:r>
             <w:r>
               <w:rPr>
@@ -3244,7 +3328,7 @@
                 <w:noProof/>
                 <w:webHidden/>
               </w:rPr>
-              <w:t>5</w:t>
+              <w:t>14</w:t>
             </w:r>
             <w:r>
               <w:rPr>
@@ -3268,7 +3352,7 @@
               <w:lang w:val="uk-UA" w:eastAsia="uk-UA"/>
             </w:rPr>
           </w:pPr>
-          <w:hyperlink w:anchor="_Toc96100842" w:history="1">
+          <w:hyperlink w:anchor="_Toc96104898" w:history="1">
             <w:r>
               <w:rPr>
                 <w:rStyle w:val="a5"/>
@@ -3297,7 +3381,7 @@
                 <w:noProof/>
                 <w:webHidden/>
               </w:rPr>
-              <w:instrText xml:space="preserve"> PAGEREF _Toc96100842 \h </w:instrText>
+              <w:instrText xml:space="preserve"> PAGEREF _Toc96104898 \h </w:instrText>
             </w:r>
             <w:r>
               <w:rPr>
@@ -3317,7 +3401,7 @@
                 <w:noProof/>
                 <w:webHidden/>
               </w:rPr>
-              <w:t>5</w:t>
+              <w:t>15</w:t>
             </w:r>
             <w:r>
               <w:rPr>
@@ -3385,7 +3469,7 @@
       </w:pPr>
       <w:bookmarkStart w:id="0" w:name="_Toc94817004"/>
       <w:bookmarkStart w:id="1" w:name="_Toc94817157"/>
-      <w:bookmarkStart w:id="2" w:name="_Toc96100812"/>
+      <w:bookmarkStart w:id="2" w:name="_Toc96104867"/>
       <w:r>
         <w:rPr>
           <w:b/>
@@ -3441,7 +3525,7 @@
           <w:lang w:val="uk-UA"/>
         </w:rPr>
       </w:pPr>
-      <w:bookmarkStart w:id="3" w:name="_Toc96100813"/>
+      <w:bookmarkStart w:id="3" w:name="_Toc96104868"/>
       <w:r>
         <w:rPr>
           <w:b/>
@@ -3468,7 +3552,7 @@
           <w:lang w:val="uk-UA"/>
         </w:rPr>
       </w:pPr>
-      <w:bookmarkStart w:id="4" w:name="_Toc96100814"/>
+      <w:bookmarkStart w:id="4" w:name="_Toc96104869"/>
       <w:r>
         <w:rPr>
           <w:lang w:val="uk-UA"/>
@@ -3489,7 +3573,7 @@
           <w:lang w:val="uk-UA"/>
         </w:rPr>
       </w:pPr>
-      <w:bookmarkStart w:id="5" w:name="_Toc96100815"/>
+      <w:bookmarkStart w:id="5" w:name="_Toc96104870"/>
       <w:r>
         <w:rPr>
           <w:lang w:val="uk-UA"/>
@@ -3558,7 +3642,7 @@
           <w:lang w:val="uk-UA"/>
         </w:rPr>
       </w:pPr>
-      <w:bookmarkStart w:id="6" w:name="_Toc96100816"/>
+      <w:bookmarkStart w:id="6" w:name="_Toc96104871"/>
       <w:r>
         <w:rPr>
           <w:lang w:val="uk-UA"/>
@@ -3650,7 +3734,7 @@
           <w:lang w:val="uk-UA"/>
         </w:rPr>
       </w:pPr>
-      <w:bookmarkStart w:id="7" w:name="_Toc96100817"/>
+      <w:bookmarkStart w:id="7" w:name="_Toc96104872"/>
       <w:r>
         <w:rPr>
           <w:lang w:val="uk-UA"/>
@@ -3719,7 +3803,7 @@
           <w:lang w:val="uk-UA"/>
         </w:rPr>
       </w:pPr>
-      <w:bookmarkStart w:id="8" w:name="_Toc96100818"/>
+      <w:bookmarkStart w:id="8" w:name="_Toc96104873"/>
       <w:r>
         <w:rPr>
           <w:lang w:val="uk-UA"/>
@@ -3809,7 +3893,7 @@
           <w:lang w:val="uk-UA"/>
         </w:rPr>
       </w:pPr>
-      <w:bookmarkStart w:id="9" w:name="_Toc96100819"/>
+      <w:bookmarkStart w:id="9" w:name="_Toc96104874"/>
       <w:r>
         <w:rPr>
           <w:lang w:val="uk-UA"/>
@@ -4382,7 +4466,7 @@
           <w:lang w:val="uk-UA"/>
         </w:rPr>
       </w:pPr>
-      <w:bookmarkStart w:id="10" w:name="_Toc96100820"/>
+      <w:bookmarkStart w:id="10" w:name="_Toc96104875"/>
       <w:r>
         <w:rPr>
           <w:lang w:val="uk-UA"/>
@@ -4463,7 +4547,7 @@
           <w:lang w:val="uk-UA"/>
         </w:rPr>
       </w:pPr>
-      <w:bookmarkStart w:id="11" w:name="_Toc96100821"/>
+      <w:bookmarkStart w:id="11" w:name="_Toc96104876"/>
       <w:r>
         <w:rPr>
           <w:lang w:val="uk-UA"/>
@@ -4489,7 +4573,7 @@
           <w:lang w:val="uk-UA"/>
         </w:rPr>
       </w:pPr>
-      <w:bookmarkStart w:id="12" w:name="_Toc96100822"/>
+      <w:bookmarkStart w:id="12" w:name="_Toc96104877"/>
       <w:r>
         <w:rPr>
           <w:lang w:val="uk-UA"/>
@@ -4544,7 +4628,7 @@
           <w:lang w:val="uk-UA"/>
         </w:rPr>
       </w:pPr>
-      <w:bookmarkStart w:id="13" w:name="_Toc96100823"/>
+      <w:bookmarkStart w:id="13" w:name="_Toc96104878"/>
       <w:r>
         <w:rPr>
           <w:lang w:val="uk-UA"/>
@@ -4571,7 +4655,7 @@
           <w:lang w:val="uk-UA"/>
         </w:rPr>
       </w:pPr>
-      <w:bookmarkStart w:id="14" w:name="_Toc96100824"/>
+      <w:bookmarkStart w:id="14" w:name="_Toc96104879"/>
       <w:r>
         <w:rPr>
           <w:lang w:val="uk-UA"/>
@@ -4620,7 +4704,7 @@
           <w:lang w:val="uk-UA"/>
         </w:rPr>
       </w:pPr>
-      <w:bookmarkStart w:id="15" w:name="_Toc96100825"/>
+      <w:bookmarkStart w:id="15" w:name="_Toc96104880"/>
       <w:r>
         <w:rPr>
           <w:lang w:val="uk-UA"/>
@@ -4718,7 +4802,7 @@
           <w:lang w:val="uk-UA"/>
         </w:rPr>
       </w:pPr>
-      <w:bookmarkStart w:id="16" w:name="_Toc96100826"/>
+      <w:bookmarkStart w:id="16" w:name="_Toc96104881"/>
       <w:r>
         <w:rPr>
           <w:lang w:val="uk-UA"/>
@@ -4757,7 +4841,7 @@
           <w:lang w:val="uk-UA"/>
         </w:rPr>
       </w:pPr>
-      <w:bookmarkStart w:id="17" w:name="_Toc96100827"/>
+      <w:bookmarkStart w:id="17" w:name="_Toc96104882"/>
       <w:r>
         <w:rPr>
           <w:lang w:val="uk-UA"/>
@@ -4806,6 +4890,58 @@
           <w:lang w:val="uk-UA"/>
         </w:rPr>
         <w:t>Оформлення не повинно обмежувати інформативність: хоча на сайті і має бути досить багато графіки, він має бути зручним користувачам у плані навігації та цікавим для багаторазового відвідування</w:t>
+      </w:r>
+    </w:p>
+    <w:p>
+      <w:pPr>
+        <w:pStyle w:val="a4"/>
+        <w:numPr>
+          <w:ilvl w:val="0"/>
+          <w:numId w:val="9"/>
+        </w:numPr>
+        <w:rPr>
+          <w:rFonts w:cs="Times New Roman"/>
+          <w:szCs w:val="28"/>
+          <w:lang w:val="uk-UA"/>
+        </w:rPr>
+      </w:pPr>
+      <w:r>
+        <w:rPr>
+          <w:rFonts w:cs="Times New Roman"/>
+          <w:szCs w:val="28"/>
+          <w:lang w:val="uk-UA"/>
+        </w:rPr>
+        <w:t>Посилання на Головну сторінку та «Усі польоти» на верхній панелі</w:t>
+      </w:r>
+    </w:p>
+    <w:p>
+      <w:pPr>
+        <w:pStyle w:val="a4"/>
+        <w:numPr>
+          <w:ilvl w:val="0"/>
+          <w:numId w:val="9"/>
+        </w:numPr>
+        <w:rPr>
+          <w:lang w:val="uk-UA"/>
+        </w:rPr>
+      </w:pPr>
+      <w:r>
+        <w:rPr>
+          <w:lang w:val="uk-UA"/>
+        </w:rPr>
+        <w:t xml:space="preserve">Знизу ліворуч – </w:t>
+      </w:r>
+      <w:r>
+        <w:rPr>
+          <w:lang w:val="uk-UA"/>
+        </w:rPr>
+        <w:t>повідомлення про авторські права</w:t>
+      </w:r>
+      <w:r>
+        <w:rPr>
+          <w:lang w:val="uk-UA"/>
+        </w:rPr>
+        <w:t xml:space="preserve"> з роками існування компанії</w:t>
       </w:r>
     </w:p>
     <w:p>
@@ -4820,7 +4956,7 @@
           <w:lang w:val="uk-UA"/>
         </w:rPr>
       </w:pPr>
-      <w:bookmarkStart w:id="18" w:name="_Toc96100828"/>
+      <w:bookmarkStart w:id="18" w:name="_Toc96104883"/>
       <w:r>
         <w:rPr>
           <w:lang w:val="uk-UA"/>
@@ -5021,6 +5157,7 @@
           <w:szCs w:val="28"/>
           <w:lang w:val="uk-UA"/>
         </w:rPr>
+        <w:lastRenderedPageBreak/>
         <w:t>Зелений (</w:t>
       </w:r>
       <w:r>
@@ -5094,43 +5231,11 @@
         </w:rPr>
         <w:t>)</w:t>
       </w:r>
-    </w:p>
-    <w:p>
-      <w:pPr>
-        <w:spacing w:after="160" w:line="259" w:lineRule="auto"/>
-        <w:rPr>
-          <w:rFonts w:cs="Times New Roman"/>
-          <w:szCs w:val="28"/>
-          <w:lang w:val="uk-UA"/>
-        </w:rPr>
-      </w:pPr>
-      <w:r>
-        <w:rPr>
-          <w:rFonts w:cs="Times New Roman"/>
-          <w:szCs w:val="28"/>
-          <w:lang w:val="uk-UA"/>
-        </w:rPr>
-        <w:br w:type="page"/>
-      </w:r>
-    </w:p>
-    <w:p>
-      <w:pPr>
-        <w:pStyle w:val="2"/>
-        <w:numPr>
-          <w:ilvl w:val="0"/>
-          <w:numId w:val="0"/>
-        </w:numPr>
-        <w:ind w:left="567"/>
-        <w:rPr>
-          <w:lang w:val="uk-UA"/>
-        </w:rPr>
-      </w:pPr>
-      <w:bookmarkStart w:id="19" w:name="_Toc96100829"/>
-      <w:r>
-        <w:rPr>
-          <w:lang w:val="uk-UA"/>
-        </w:rPr>
-        <w:lastRenderedPageBreak/>
+      <w:bookmarkStart w:id="19" w:name="_Toc96104884"/>
+      <w:r>
+        <w:rPr>
+          <w:lang w:val="uk-UA"/>
+        </w:rPr>
         <w:t xml:space="preserve">3.3. </w:t>
       </w:r>
       <w:r>
@@ -5152,7 +5257,7 @@
           <w:lang w:val="uk-UA"/>
         </w:rPr>
       </w:pPr>
-      <w:bookmarkStart w:id="20" w:name="_Toc96100830"/>
+      <w:bookmarkStart w:id="20" w:name="_Toc96104885"/>
       <w:r>
         <w:rPr>
           <w:lang w:val="uk-UA"/>
@@ -5248,24 +5353,6 @@
     </w:p>
     <w:p>
       <w:pPr>
-        <w:spacing w:after="160" w:line="259" w:lineRule="auto"/>
-        <w:rPr>
-          <w:rFonts w:cs="Times New Roman"/>
-          <w:szCs w:val="28"/>
-          <w:lang w:val="uk-UA"/>
-        </w:rPr>
-      </w:pPr>
-      <w:r>
-        <w:rPr>
-          <w:rFonts w:cs="Times New Roman"/>
-          <w:szCs w:val="28"/>
-          <w:lang w:val="uk-UA"/>
-        </w:rPr>
-        <w:br w:type="page"/>
-      </w:r>
-    </w:p>
-    <w:p>
-      <w:pPr>
         <w:pStyle w:val="4"/>
         <w:numPr>
           <w:ilvl w:val="3"/>
@@ -5352,13 +5439,25 @@
         <w:rPr>
           <w:lang w:val="uk-UA"/>
         </w:rPr>
-        <w:t>Посилання на Головну сторінку та «Усі польоти»</w:t>
-      </w:r>
-      <w:r>
-        <w:rPr>
-          <w:lang w:val="uk-UA"/>
-        </w:rPr>
-        <w:t xml:space="preserve"> на верхній панелі</w:t>
+        <w:t>Повинно бути три найпопулярніші рейси</w:t>
+      </w:r>
+      <w:r>
+        <w:rPr>
+          <w:lang w:val="uk-UA"/>
+        </w:rPr>
+        <w:t xml:space="preserve"> з невеликим описом</w:t>
+      </w:r>
+      <w:r>
+        <w:rPr>
+          <w:lang w:val="uk-UA"/>
+        </w:rPr>
+        <w:t xml:space="preserve"> </w:t>
+      </w:r>
+      <w:r>
+        <w:rPr>
+          <w:lang w:val="uk-UA"/>
+        </w:rPr>
+        <w:t>та фотографіями міст</w:t>
       </w:r>
     </w:p>
     <w:p>
@@ -5376,25 +5475,13 @@
         <w:rPr>
           <w:lang w:val="uk-UA"/>
         </w:rPr>
-        <w:t>Повинно бути три найпопулярніші рейси</w:t>
-      </w:r>
-      <w:r>
-        <w:rPr>
-          <w:lang w:val="uk-UA"/>
-        </w:rPr>
-        <w:t xml:space="preserve"> з невеликим описом</w:t>
-      </w:r>
-      <w:r>
-        <w:rPr>
-          <w:lang w:val="uk-UA"/>
-        </w:rPr>
-        <w:t xml:space="preserve"> </w:t>
-      </w:r>
-      <w:r>
-        <w:rPr>
-          <w:lang w:val="uk-UA"/>
-        </w:rPr>
-        <w:t>та фотографіями міст</w:t>
+        <w:t>Повинно бути три особливості компанії в різних блоках</w:t>
+      </w:r>
+      <w:r>
+        <w:rPr>
+          <w:lang w:val="uk-UA"/>
+        </w:rPr>
+        <w:t xml:space="preserve"> з картинками, які їх описують</w:t>
       </w:r>
     </w:p>
     <w:p>
@@ -5412,60 +5499,6 @@
         <w:rPr>
           <w:lang w:val="uk-UA"/>
         </w:rPr>
-        <w:t>Повинно бути три особливості компанії в різних блоках</w:t>
-      </w:r>
-      <w:r>
-        <w:rPr>
-          <w:lang w:val="uk-UA"/>
-        </w:rPr>
-        <w:t xml:space="preserve"> з картинками, які їх описують</w:t>
-      </w:r>
-    </w:p>
-    <w:p>
-      <w:pPr>
-        <w:pStyle w:val="a4"/>
-        <w:numPr>
-          <w:ilvl w:val="0"/>
-          <w:numId w:val="23"/>
-        </w:numPr>
-        <w:rPr>
-          <w:lang w:val="uk-UA"/>
-        </w:rPr>
-      </w:pPr>
-      <w:r>
-        <w:rPr>
-          <w:lang w:val="uk-UA"/>
-        </w:rPr>
-        <w:t xml:space="preserve">Знизу ліворуч – </w:t>
-      </w:r>
-      <w:r>
-        <w:rPr>
-          <w:lang w:val="uk-UA"/>
-        </w:rPr>
-        <w:t>повідомлення про авторські права</w:t>
-      </w:r>
-      <w:r>
-        <w:rPr>
-          <w:lang w:val="uk-UA"/>
-        </w:rPr>
-        <w:t xml:space="preserve"> з роками існування компанії</w:t>
-      </w:r>
-    </w:p>
-    <w:p>
-      <w:pPr>
-        <w:pStyle w:val="a4"/>
-        <w:numPr>
-          <w:ilvl w:val="0"/>
-          <w:numId w:val="23"/>
-        </w:numPr>
-        <w:rPr>
-          <w:lang w:val="uk-UA"/>
-        </w:rPr>
-      </w:pPr>
-      <w:r>
-        <w:rPr>
-          <w:lang w:val="uk-UA"/>
-        </w:rPr>
         <w:t>Знизу праворуч – кнопка «Повернутися наверх» для зручнішого користування сайтом</w:t>
       </w:r>
     </w:p>
@@ -5490,7 +5523,7 @@
           <w:lang w:val="uk-UA"/>
         </w:rPr>
       </w:pPr>
-      <w:bookmarkStart w:id="21" w:name="_Toc96100831"/>
+      <w:bookmarkStart w:id="21" w:name="_Toc96104886"/>
       <w:r>
         <w:rPr>
           <w:lang w:val="uk-UA"/>
@@ -5621,70 +5654,6 @@
     </w:p>
     <w:p>
       <w:pPr>
-        <w:pStyle w:val="a4"/>
-        <w:numPr>
-          <w:ilvl w:val="0"/>
-          <w:numId w:val="24"/>
-        </w:numPr>
-        <w:rPr>
-          <w:lang w:val="uk-UA"/>
-        </w:rPr>
-      </w:pPr>
-      <w:r>
-        <w:rPr>
-          <w:lang w:val="uk-UA"/>
-        </w:rPr>
-        <w:t>Посилання на Головну сторінку та «Усі польоти»</w:t>
-      </w:r>
-      <w:r>
-        <w:rPr>
-          <w:lang w:val="uk-UA"/>
-        </w:rPr>
-        <w:t xml:space="preserve"> на верхній панелі</w:t>
-      </w:r>
-    </w:p>
-    <w:p>
-      <w:pPr>
-        <w:pStyle w:val="a4"/>
-        <w:numPr>
-          <w:ilvl w:val="0"/>
-          <w:numId w:val="24"/>
-        </w:numPr>
-        <w:rPr>
-          <w:lang w:val="uk-UA"/>
-        </w:rPr>
-      </w:pPr>
-      <w:r>
-        <w:rPr>
-          <w:lang w:val="uk-UA"/>
-        </w:rPr>
-        <w:t xml:space="preserve">Знизу ліворуч – </w:t>
-      </w:r>
-      <w:r>
-        <w:rPr>
-          <w:lang w:val="uk-UA"/>
-        </w:rPr>
-        <w:t>повідомлення про авторські права</w:t>
-      </w:r>
-      <w:r>
-        <w:rPr>
-          <w:lang w:val="uk-UA"/>
-        </w:rPr>
-        <w:t xml:space="preserve"> з роками існування компанії</w:t>
-      </w:r>
-    </w:p>
-    <w:p>
-      <w:pPr>
-        <w:spacing w:line="360" w:lineRule="auto"/>
-        <w:rPr>
-          <w:rFonts w:cs="Times New Roman"/>
-          <w:szCs w:val="28"/>
-          <w:lang w:val="uk-UA"/>
-        </w:rPr>
-      </w:pPr>
-    </w:p>
-    <w:p>
-      <w:pPr>
         <w:pStyle w:val="3"/>
         <w:numPr>
           <w:ilvl w:val="2"/>
@@ -5694,7 +5663,7 @@
           <w:lang w:val="uk-UA"/>
         </w:rPr>
       </w:pPr>
-      <w:bookmarkStart w:id="22" w:name="_Toc96100832"/>
+      <w:bookmarkStart w:id="22" w:name="_Toc96104887"/>
       <w:r>
         <w:rPr>
           <w:lang w:val="uk-UA"/>
@@ -5814,19 +5783,20 @@
           <w:ilvl w:val="0"/>
           <w:numId w:val="25"/>
         </w:numPr>
-        <w:rPr>
-          <w:rFonts w:cs="Times New Roman"/>
-          <w:szCs w:val="28"/>
-          <w:lang w:val="uk-UA"/>
-        </w:rPr>
-      </w:pPr>
-      <w:r>
-        <w:rPr>
-          <w:rFonts w:cs="Times New Roman"/>
-          <w:szCs w:val="28"/>
-          <w:lang w:val="uk-UA"/>
-        </w:rPr>
-        <w:t>Посилання на Головну сторінку та «Усі польоти» на верхній панелі</w:t>
+        <w:spacing w:line="360" w:lineRule="auto"/>
+        <w:rPr>
+          <w:rFonts w:cs="Times New Roman"/>
+          <w:szCs w:val="28"/>
+          <w:lang w:val="uk-UA"/>
+        </w:rPr>
+      </w:pPr>
+      <w:r>
+        <w:rPr>
+          <w:rFonts w:cs="Times New Roman"/>
+          <w:szCs w:val="28"/>
+          <w:lang w:val="uk-UA"/>
+        </w:rPr>
+        <w:t>Опис сторінки з назвою компанії</w:t>
       </w:r>
     </w:p>
     <w:p>
@@ -5849,37 +5819,163 @@
           <w:szCs w:val="28"/>
           <w:lang w:val="uk-UA"/>
         </w:rPr>
-        <w:t>Опис сторінки з назвою компанії</w:t>
+        <w:t>Форма для написання листа, в якій є:</w:t>
       </w:r>
     </w:p>
     <w:p>
       <w:pPr>
         <w:pStyle w:val="a4"/>
         <w:numPr>
-          <w:ilvl w:val="0"/>
+          <w:ilvl w:val="1"/>
           <w:numId w:val="25"/>
         </w:numPr>
-        <w:rPr>
-          <w:lang w:val="uk-UA"/>
-        </w:rPr>
-      </w:pPr>
-      <w:r>
-        <w:rPr>
-          <w:lang w:val="uk-UA"/>
-        </w:rPr>
-        <w:t xml:space="preserve">Знизу ліворуч – </w:t>
-      </w:r>
-      <w:r>
-        <w:rPr>
-          <w:lang w:val="uk-UA"/>
-        </w:rPr>
-        <w:t>повідомлення про авторські права</w:t>
-      </w:r>
-      <w:r>
-        <w:rPr>
-          <w:lang w:val="uk-UA"/>
-        </w:rPr>
-        <w:t xml:space="preserve"> з роками існування компанії</w:t>
+        <w:spacing w:line="360" w:lineRule="auto"/>
+        <w:rPr>
+          <w:rFonts w:cs="Times New Roman"/>
+          <w:szCs w:val="28"/>
+          <w:lang w:val="uk-UA"/>
+        </w:rPr>
+      </w:pPr>
+      <w:r>
+        <w:rPr>
+          <w:rFonts w:cs="Times New Roman"/>
+          <w:szCs w:val="28"/>
+          <w:lang w:val="uk-UA"/>
+        </w:rPr>
+        <w:t>Ім’я</w:t>
+      </w:r>
+    </w:p>
+    <w:p>
+      <w:pPr>
+        <w:pStyle w:val="a4"/>
+        <w:numPr>
+          <w:ilvl w:val="1"/>
+          <w:numId w:val="25"/>
+        </w:numPr>
+        <w:spacing w:line="360" w:lineRule="auto"/>
+        <w:rPr>
+          <w:rFonts w:cs="Times New Roman"/>
+          <w:szCs w:val="28"/>
+          <w:lang w:val="uk-UA"/>
+        </w:rPr>
+      </w:pPr>
+      <w:r>
+        <w:rPr>
+          <w:rFonts w:cs="Times New Roman"/>
+          <w:szCs w:val="28"/>
+          <w:lang w:val="uk-UA"/>
+        </w:rPr>
+        <w:t>Прізвище</w:t>
+      </w:r>
+    </w:p>
+    <w:p>
+      <w:pPr>
+        <w:pStyle w:val="a4"/>
+        <w:numPr>
+          <w:ilvl w:val="1"/>
+          <w:numId w:val="25"/>
+        </w:numPr>
+        <w:spacing w:line="360" w:lineRule="auto"/>
+        <w:rPr>
+          <w:rFonts w:cs="Times New Roman"/>
+          <w:szCs w:val="28"/>
+          <w:lang w:val="uk-UA"/>
+        </w:rPr>
+      </w:pPr>
+      <w:r>
+        <w:rPr>
+          <w:rFonts w:cs="Times New Roman"/>
+          <w:szCs w:val="28"/>
+          <w:lang w:val="en-US"/>
+        </w:rPr>
+        <w:t>Email</w:t>
+      </w:r>
+    </w:p>
+    <w:p>
+      <w:pPr>
+        <w:pStyle w:val="a4"/>
+        <w:numPr>
+          <w:ilvl w:val="1"/>
+          <w:numId w:val="25"/>
+        </w:numPr>
+        <w:spacing w:line="360" w:lineRule="auto"/>
+        <w:rPr>
+          <w:rFonts w:cs="Times New Roman"/>
+          <w:szCs w:val="28"/>
+          <w:lang w:val="uk-UA"/>
+        </w:rPr>
+      </w:pPr>
+      <w:r>
+        <w:rPr>
+          <w:rFonts w:cs="Times New Roman"/>
+          <w:szCs w:val="28"/>
+          <w:lang w:val="uk-UA"/>
+        </w:rPr>
+        <w:t>Адреса (</w:t>
+      </w:r>
+      <w:proofErr w:type="spellStart"/>
+      <w:r>
+        <w:rPr>
+          <w:rFonts w:cs="Times New Roman"/>
+          <w:szCs w:val="28"/>
+          <w:lang w:val="uk-UA"/>
+        </w:rPr>
+        <w:t>опціонально</w:t>
+      </w:r>
+      <w:proofErr w:type="spellEnd"/>
+      <w:r>
+        <w:rPr>
+          <w:rFonts w:cs="Times New Roman"/>
+          <w:szCs w:val="28"/>
+          <w:lang w:val="uk-UA"/>
+        </w:rPr>
+        <w:t>)</w:t>
+      </w:r>
+    </w:p>
+    <w:p>
+      <w:pPr>
+        <w:pStyle w:val="a4"/>
+        <w:numPr>
+          <w:ilvl w:val="1"/>
+          <w:numId w:val="25"/>
+        </w:numPr>
+        <w:spacing w:line="360" w:lineRule="auto"/>
+        <w:rPr>
+          <w:rFonts w:cs="Times New Roman"/>
+          <w:szCs w:val="28"/>
+          <w:lang w:val="uk-UA"/>
+        </w:rPr>
+      </w:pPr>
+      <w:r>
+        <w:rPr>
+          <w:rFonts w:cs="Times New Roman"/>
+          <w:szCs w:val="28"/>
+          <w:lang w:val="uk-UA"/>
+        </w:rPr>
+        <w:t>Текст самого повідомлення</w:t>
+      </w:r>
+    </w:p>
+    <w:p>
+      <w:pPr>
+        <w:pStyle w:val="a4"/>
+        <w:numPr>
+          <w:ilvl w:val="1"/>
+          <w:numId w:val="25"/>
+        </w:numPr>
+        <w:spacing w:line="360" w:lineRule="auto"/>
+        <w:rPr>
+          <w:rFonts w:cs="Times New Roman"/>
+          <w:szCs w:val="28"/>
+          <w:lang w:val="uk-UA"/>
+        </w:rPr>
+      </w:pPr>
+      <w:r>
+        <w:rPr>
+          <w:rFonts w:cs="Times New Roman"/>
+          <w:szCs w:val="28"/>
+          <w:lang w:val="uk-UA"/>
+        </w:rPr>
+        <w:t>Інші дані, які побажає замовник</w:t>
       </w:r>
     </w:p>
     <w:p>
@@ -5902,7 +5998,30 @@
           <w:szCs w:val="28"/>
           <w:lang w:val="uk-UA"/>
         </w:rPr>
-        <w:t>Форма для написання листа, в якій є:</w:t>
+        <w:t>Кнопка «Надіслати лист»</w:t>
+      </w:r>
+    </w:p>
+    <w:p>
+      <w:pPr>
+        <w:pStyle w:val="a4"/>
+        <w:numPr>
+          <w:ilvl w:val="0"/>
+          <w:numId w:val="25"/>
+        </w:numPr>
+        <w:spacing w:line="360" w:lineRule="auto"/>
+        <w:rPr>
+          <w:rFonts w:cs="Times New Roman"/>
+          <w:szCs w:val="28"/>
+          <w:lang w:val="uk-UA"/>
+        </w:rPr>
+      </w:pPr>
+      <w:r>
+        <w:rPr>
+          <w:rFonts w:cs="Times New Roman"/>
+          <w:szCs w:val="28"/>
+          <w:lang w:val="uk-UA"/>
+        </w:rPr>
+        <w:t>Панель «Наші контакти», яка містить:</w:t>
       </w:r>
     </w:p>
     <w:p>
@@ -5925,7 +6044,7 @@
           <w:szCs w:val="28"/>
           <w:lang w:val="uk-UA"/>
         </w:rPr>
-        <w:t>Ім’я</w:t>
+        <w:t>Телеграм</w:t>
       </w:r>
     </w:p>
     <w:p>
@@ -5942,14 +6061,16 @@
           <w:lang w:val="uk-UA"/>
         </w:rPr>
       </w:pPr>
-      <w:r>
-        <w:rPr>
-          <w:rFonts w:cs="Times New Roman"/>
-          <w:szCs w:val="28"/>
-          <w:lang w:val="uk-UA"/>
-        </w:rPr>
-        <w:t>Прізвище</w:t>
-      </w:r>
+      <w:proofErr w:type="spellStart"/>
+      <w:r>
+        <w:rPr>
+          <w:rFonts w:cs="Times New Roman"/>
+          <w:szCs w:val="28"/>
+          <w:lang w:val="uk-UA"/>
+        </w:rPr>
+        <w:t>Фейсбук</w:t>
+      </w:r>
+      <w:proofErr w:type="spellEnd"/>
     </w:p>
     <w:p>
       <w:pPr>
@@ -5969,9 +6090,9 @@
         <w:rPr>
           <w:rFonts w:cs="Times New Roman"/>
           <w:szCs w:val="28"/>
-          <w:lang w:val="en-US"/>
-        </w:rPr>
-        <w:t>Email</w:t>
+          <w:lang w:val="uk-UA"/>
+        </w:rPr>
+        <w:t>Пошту</w:t>
       </w:r>
     </w:p>
     <w:p>
@@ -5994,25 +6115,7 @@
           <w:szCs w:val="28"/>
           <w:lang w:val="uk-UA"/>
         </w:rPr>
-        <w:t>Адреса (</w:t>
-      </w:r>
-      <w:proofErr w:type="spellStart"/>
-      <w:r>
-        <w:rPr>
-          <w:rFonts w:cs="Times New Roman"/>
-          <w:szCs w:val="28"/>
-          <w:lang w:val="uk-UA"/>
-        </w:rPr>
-        <w:t>опціонально</w:t>
-      </w:r>
-      <w:proofErr w:type="spellEnd"/>
-      <w:r>
-        <w:rPr>
-          <w:rFonts w:cs="Times New Roman"/>
-          <w:szCs w:val="28"/>
-          <w:lang w:val="uk-UA"/>
-        </w:rPr>
-        <w:t>)</w:t>
+        <w:t>Номер телефону</w:t>
       </w:r>
     </w:p>
     <w:p>
@@ -6035,7 +6138,7 @@
           <w:szCs w:val="28"/>
           <w:lang w:val="uk-UA"/>
         </w:rPr>
-        <w:t>Текст самого повідомлення</w:t>
+        <w:t>Адреса компанії</w:t>
       </w:r>
     </w:p>
     <w:p>
@@ -6058,192 +6161,6 @@
           <w:szCs w:val="28"/>
           <w:lang w:val="uk-UA"/>
         </w:rPr>
-        <w:t>Інші дані, які побажає замовник</w:t>
-      </w:r>
-    </w:p>
-    <w:p>
-      <w:pPr>
-        <w:pStyle w:val="a4"/>
-        <w:numPr>
-          <w:ilvl w:val="0"/>
-          <w:numId w:val="25"/>
-        </w:numPr>
-        <w:spacing w:line="360" w:lineRule="auto"/>
-        <w:rPr>
-          <w:rFonts w:cs="Times New Roman"/>
-          <w:szCs w:val="28"/>
-          <w:lang w:val="uk-UA"/>
-        </w:rPr>
-      </w:pPr>
-      <w:r>
-        <w:rPr>
-          <w:rFonts w:cs="Times New Roman"/>
-          <w:szCs w:val="28"/>
-          <w:lang w:val="uk-UA"/>
-        </w:rPr>
-        <w:t>Кнопка «Надіслати лист»</w:t>
-      </w:r>
-    </w:p>
-    <w:p>
-      <w:pPr>
-        <w:pStyle w:val="a4"/>
-        <w:numPr>
-          <w:ilvl w:val="0"/>
-          <w:numId w:val="25"/>
-        </w:numPr>
-        <w:spacing w:line="360" w:lineRule="auto"/>
-        <w:rPr>
-          <w:rFonts w:cs="Times New Roman"/>
-          <w:szCs w:val="28"/>
-          <w:lang w:val="uk-UA"/>
-        </w:rPr>
-      </w:pPr>
-      <w:r>
-        <w:rPr>
-          <w:rFonts w:cs="Times New Roman"/>
-          <w:szCs w:val="28"/>
-          <w:lang w:val="uk-UA"/>
-        </w:rPr>
-        <w:t>Панель «Наші контакти», яка містить:</w:t>
-      </w:r>
-    </w:p>
-    <w:p>
-      <w:pPr>
-        <w:pStyle w:val="a4"/>
-        <w:numPr>
-          <w:ilvl w:val="1"/>
-          <w:numId w:val="25"/>
-        </w:numPr>
-        <w:spacing w:line="360" w:lineRule="auto"/>
-        <w:rPr>
-          <w:rFonts w:cs="Times New Roman"/>
-          <w:szCs w:val="28"/>
-          <w:lang w:val="uk-UA"/>
-        </w:rPr>
-      </w:pPr>
-      <w:r>
-        <w:rPr>
-          <w:rFonts w:cs="Times New Roman"/>
-          <w:szCs w:val="28"/>
-          <w:lang w:val="uk-UA"/>
-        </w:rPr>
-        <w:t>Телеграм</w:t>
-      </w:r>
-    </w:p>
-    <w:p>
-      <w:pPr>
-        <w:pStyle w:val="a4"/>
-        <w:numPr>
-          <w:ilvl w:val="1"/>
-          <w:numId w:val="25"/>
-        </w:numPr>
-        <w:spacing w:line="360" w:lineRule="auto"/>
-        <w:rPr>
-          <w:rFonts w:cs="Times New Roman"/>
-          <w:szCs w:val="28"/>
-          <w:lang w:val="uk-UA"/>
-        </w:rPr>
-      </w:pPr>
-      <w:proofErr w:type="spellStart"/>
-      <w:r>
-        <w:rPr>
-          <w:rFonts w:cs="Times New Roman"/>
-          <w:szCs w:val="28"/>
-          <w:lang w:val="uk-UA"/>
-        </w:rPr>
-        <w:t>Фейсбук</w:t>
-      </w:r>
-      <w:proofErr w:type="spellEnd"/>
-    </w:p>
-    <w:p>
-      <w:pPr>
-        <w:pStyle w:val="a4"/>
-        <w:numPr>
-          <w:ilvl w:val="1"/>
-          <w:numId w:val="25"/>
-        </w:numPr>
-        <w:spacing w:line="360" w:lineRule="auto"/>
-        <w:rPr>
-          <w:rFonts w:cs="Times New Roman"/>
-          <w:szCs w:val="28"/>
-          <w:lang w:val="uk-UA"/>
-        </w:rPr>
-      </w:pPr>
-      <w:r>
-        <w:rPr>
-          <w:rFonts w:cs="Times New Roman"/>
-          <w:szCs w:val="28"/>
-          <w:lang w:val="uk-UA"/>
-        </w:rPr>
-        <w:t>Пошту</w:t>
-      </w:r>
-    </w:p>
-    <w:p>
-      <w:pPr>
-        <w:pStyle w:val="a4"/>
-        <w:numPr>
-          <w:ilvl w:val="1"/>
-          <w:numId w:val="25"/>
-        </w:numPr>
-        <w:spacing w:line="360" w:lineRule="auto"/>
-        <w:rPr>
-          <w:rFonts w:cs="Times New Roman"/>
-          <w:szCs w:val="28"/>
-          <w:lang w:val="uk-UA"/>
-        </w:rPr>
-      </w:pPr>
-      <w:r>
-        <w:rPr>
-          <w:rFonts w:cs="Times New Roman"/>
-          <w:szCs w:val="28"/>
-          <w:lang w:val="uk-UA"/>
-        </w:rPr>
-        <w:t>Номер телефону</w:t>
-      </w:r>
-    </w:p>
-    <w:p>
-      <w:pPr>
-        <w:pStyle w:val="a4"/>
-        <w:numPr>
-          <w:ilvl w:val="1"/>
-          <w:numId w:val="25"/>
-        </w:numPr>
-        <w:spacing w:line="360" w:lineRule="auto"/>
-        <w:rPr>
-          <w:rFonts w:cs="Times New Roman"/>
-          <w:szCs w:val="28"/>
-          <w:lang w:val="uk-UA"/>
-        </w:rPr>
-      </w:pPr>
-      <w:r>
-        <w:rPr>
-          <w:rFonts w:cs="Times New Roman"/>
-          <w:szCs w:val="28"/>
-          <w:lang w:val="uk-UA"/>
-        </w:rPr>
-        <w:t>Адреса компанії</w:t>
-      </w:r>
-    </w:p>
-    <w:p>
-      <w:pPr>
-        <w:pStyle w:val="a4"/>
-        <w:numPr>
-          <w:ilvl w:val="1"/>
-          <w:numId w:val="25"/>
-        </w:numPr>
-        <w:spacing w:line="360" w:lineRule="auto"/>
-        <w:rPr>
-          <w:rFonts w:cs="Times New Roman"/>
-          <w:szCs w:val="28"/>
-          <w:lang w:val="uk-UA"/>
-        </w:rPr>
-      </w:pPr>
-      <w:r>
-        <w:rPr>
-          <w:rFonts w:cs="Times New Roman"/>
-          <w:szCs w:val="28"/>
-          <w:lang w:val="uk-UA"/>
-        </w:rPr>
         <w:t>Інші контакти, які побажає замовник</w:t>
       </w:r>
     </w:p>
@@ -6258,7 +6175,7 @@
           <w:lang w:val="uk-UA"/>
         </w:rPr>
       </w:pPr>
-      <w:bookmarkStart w:id="23" w:name="_Toc96100833"/>
+      <w:bookmarkStart w:id="23" w:name="_Toc96104888"/>
       <w:r>
         <w:rPr>
           <w:lang w:val="uk-UA"/>
@@ -6295,28 +6212,48 @@
         <w:rPr>
           <w:lang w:val="uk-UA"/>
         </w:rPr>
+        <w:t>Сторінка польоту</w:t>
+      </w:r>
+    </w:p>
+    <w:p>
+      <w:pPr>
+        <w:pStyle w:val="5"/>
+        <w:numPr>
+          <w:ilvl w:val="4"/>
+          <w:numId w:val="32"/>
+        </w:numPr>
+        <w:rPr>
+          <w:lang w:val="uk-UA"/>
+        </w:rPr>
+      </w:pPr>
+      <w:r>
+        <w:rPr>
+          <w:lang w:val="uk-UA"/>
+        </w:rPr>
         <w:t>Дизайн сторінки:</w:t>
       </w:r>
     </w:p>
     <w:p>
       <w:pPr>
         <w:spacing w:line="360" w:lineRule="auto"/>
-        <w:rPr>
-          <w:rFonts w:cs="Times New Roman"/>
-          <w:szCs w:val="28"/>
-          <w:lang w:val="uk-UA"/>
-        </w:rPr>
-      </w:pPr>
-      <w:r>
-        <w:rPr>
-          <w:noProof/>
-          <w:lang w:val="uk-UA" w:eastAsia="uk-UA"/>
+        <w:jc w:val="center"/>
+        <w:rPr>
+          <w:rFonts w:cs="Times New Roman"/>
+          <w:szCs w:val="28"/>
+          <w:lang w:val="uk-UA"/>
+        </w:rPr>
+      </w:pPr>
+      <w:r>
+        <w:rPr>
+          <w:rFonts w:cs="Times New Roman"/>
+          <w:szCs w:val="28"/>
+          <w:lang w:val="uk-UA"/>
         </w:rPr>
         <w:drawing>
-          <wp:inline distT="0" distB="0" distL="0" distR="0">
-            <wp:extent cx="6120765" cy="2883016"/>
-            <wp:effectExtent l="19050" t="19050" r="13335" b="12700"/>
-            <wp:docPr id="4" name="Рисунок 4" descr="https://mezidia.github.io/medivac/images/flight.png"/>
+          <wp:inline distT="0" distB="0" distL="0" distR="0" wp14:anchorId="46570EB0" wp14:editId="3E39C3D3">
+            <wp:extent cx="5473981" cy="4743694"/>
+            <wp:effectExtent l="19050" t="19050" r="12700" b="19050"/>
+            <wp:docPr id="7" name="Рисунок 7"/>
             <wp:cNvGraphicFramePr>
               <a:graphicFrameLocks xmlns:a="http://schemas.openxmlformats.org/drawingml/2006/main" noChangeAspect="1"/>
             </wp:cNvGraphicFramePr>
@@ -6324,33 +6261,23 @@
               <a:graphicData uri="http://schemas.openxmlformats.org/drawingml/2006/picture">
                 <pic:pic xmlns:pic="http://schemas.openxmlformats.org/drawingml/2006/picture">
                   <pic:nvPicPr>
-                    <pic:cNvPr id="0" name="Picture 7" descr="https://mezidia.github.io/medivac/images/flight.png"/>
-                    <pic:cNvPicPr>
-                      <a:picLocks noChangeAspect="1" noChangeArrowheads="1"/>
-                    </pic:cNvPicPr>
+                    <pic:cNvPr id="1" name=""/>
+                    <pic:cNvPicPr/>
                   </pic:nvPicPr>
                   <pic:blipFill>
-                    <a:blip r:embed="rId9" cstate="print">
-                      <a:extLst>
-                        <a:ext uri="{28A0092B-C50C-407E-A947-70E740481C1C}">
-                          <a14:useLocalDpi xmlns:a14="http://schemas.microsoft.com/office/drawing/2010/main" val="0"/>
-                        </a:ext>
-                      </a:extLst>
-                    </a:blip>
-                    <a:srcRect/>
+                    <a:blip r:embed="rId9"/>
                     <a:stretch>
                       <a:fillRect/>
                     </a:stretch>
                   </pic:blipFill>
-                  <pic:spPr bwMode="auto">
+                  <pic:spPr>
                     <a:xfrm>
                       <a:off x="0" y="0"/>
-                      <a:ext cx="6120765" cy="2883016"/>
+                      <a:ext cx="5473981" cy="4743694"/>
                     </a:xfrm>
                     <a:prstGeom prst="rect">
                       <a:avLst/>
                     </a:prstGeom>
-                    <a:noFill/>
                     <a:ln>
                       <a:solidFill>
                         <a:schemeClr val="tx1"/>
@@ -6366,6 +6293,518 @@
     </w:p>
     <w:p>
       <w:pPr>
+        <w:pStyle w:val="5"/>
+        <w:numPr>
+          <w:ilvl w:val="4"/>
+          <w:numId w:val="32"/>
+        </w:numPr>
+        <w:rPr>
+          <w:lang w:val="uk-UA"/>
+        </w:rPr>
+      </w:pPr>
+      <w:r>
+        <w:rPr>
+          <w:lang w:val="uk-UA"/>
+        </w:rPr>
+        <w:t>Вимоги до сторінки:</w:t>
+      </w:r>
+    </w:p>
+    <w:p>
+      <w:pPr>
+        <w:pStyle w:val="a4"/>
+        <w:numPr>
+          <w:ilvl w:val="0"/>
+          <w:numId w:val="26"/>
+        </w:numPr>
+        <w:rPr>
+          <w:rFonts w:cs="Times New Roman"/>
+          <w:szCs w:val="28"/>
+          <w:lang w:val="uk-UA"/>
+        </w:rPr>
+      </w:pPr>
+      <w:r>
+        <w:rPr>
+          <w:rFonts w:cs="Times New Roman"/>
+          <w:szCs w:val="28"/>
+          <w:lang w:val="uk-UA"/>
+        </w:rPr>
+        <w:t>Загальна інформація про рейс:</w:t>
+      </w:r>
+    </w:p>
+    <w:p>
+      <w:pPr>
+        <w:pStyle w:val="a4"/>
+        <w:numPr>
+          <w:ilvl w:val="1"/>
+          <w:numId w:val="26"/>
+        </w:numPr>
+        <w:rPr>
+          <w:lang w:val="uk-UA"/>
+        </w:rPr>
+      </w:pPr>
+      <w:r>
+        <w:rPr>
+          <w:lang w:val="uk-UA"/>
+        </w:rPr>
+        <w:t>Назва рейсу – назви міст звідки вилітає та куди прямує літак</w:t>
+      </w:r>
+    </w:p>
+    <w:p>
+      <w:pPr>
+        <w:pStyle w:val="a4"/>
+        <w:numPr>
+          <w:ilvl w:val="1"/>
+          <w:numId w:val="26"/>
+        </w:numPr>
+        <w:rPr>
+          <w:lang w:val="uk-UA"/>
+        </w:rPr>
+      </w:pPr>
+      <w:proofErr w:type="spellStart"/>
+      <w:r>
+        <w:t>Назва</w:t>
+      </w:r>
+      <w:proofErr w:type="spellEnd"/>
+      <w:r>
+        <w:t xml:space="preserve"> </w:t>
+      </w:r>
+      <w:proofErr w:type="spellStart"/>
+      <w:r>
+        <w:t>літаку</w:t>
+      </w:r>
+      <w:proofErr w:type="spellEnd"/>
+      <w:r>
+        <w:t xml:space="preserve">, </w:t>
+      </w:r>
+      <w:proofErr w:type="spellStart"/>
+      <w:r>
+        <w:t>синій</w:t>
+      </w:r>
+      <w:proofErr w:type="spellEnd"/>
+      <w:r>
+        <w:t xml:space="preserve"> </w:t>
+      </w:r>
+      <w:proofErr w:type="spellStart"/>
+      <w:r>
+        <w:t>прямокутник</w:t>
+      </w:r>
+      <w:proofErr w:type="spellEnd"/>
+      <w:r>
+        <w:t xml:space="preserve"> з </w:t>
+      </w:r>
+      <w:proofErr w:type="spellStart"/>
+      <w:r>
+        <w:t>іконкою</w:t>
+      </w:r>
+      <w:proofErr w:type="spellEnd"/>
+      <w:r>
+        <w:t xml:space="preserve"> </w:t>
+      </w:r>
+      <w:proofErr w:type="spellStart"/>
+      <w:r>
+        <w:t>турбіни</w:t>
+      </w:r>
+      <w:proofErr w:type="spellEnd"/>
+    </w:p>
+    <w:p>
+      <w:pPr>
+        <w:pStyle w:val="a4"/>
+        <w:numPr>
+          <w:ilvl w:val="1"/>
+          <w:numId w:val="26"/>
+        </w:numPr>
+        <w:rPr>
+          <w:lang w:val="uk-UA"/>
+        </w:rPr>
+      </w:pPr>
+      <w:proofErr w:type="spellStart"/>
+      <w:r>
+        <w:t>Назва</w:t>
+      </w:r>
+      <w:proofErr w:type="spellEnd"/>
+      <w:r>
+        <w:t xml:space="preserve"> </w:t>
+      </w:r>
+      <w:r>
+        <w:rPr>
+          <w:lang w:val="uk-UA"/>
+        </w:rPr>
+        <w:t>міста відправлення</w:t>
+      </w:r>
+      <w:r>
+        <w:t xml:space="preserve">, </w:t>
+      </w:r>
+      <w:proofErr w:type="spellStart"/>
+      <w:r>
+        <w:t>синій</w:t>
+      </w:r>
+      <w:proofErr w:type="spellEnd"/>
+      <w:r>
+        <w:t xml:space="preserve"> </w:t>
+      </w:r>
+      <w:proofErr w:type="spellStart"/>
+      <w:r>
+        <w:t>прямокутник</w:t>
+      </w:r>
+      <w:proofErr w:type="spellEnd"/>
+      <w:r>
+        <w:t xml:space="preserve"> з </w:t>
+      </w:r>
+      <w:r>
+        <w:rPr>
+          <w:lang w:val="uk-UA"/>
+        </w:rPr>
+        <w:t>іконкою будинка</w:t>
+      </w:r>
+      <w:r>
+        <w:rPr>
+          <w:lang w:val="uk-UA"/>
+        </w:rPr>
+        <w:t xml:space="preserve"> №1</w:t>
+      </w:r>
+    </w:p>
+    <w:p>
+      <w:pPr>
+        <w:pStyle w:val="a4"/>
+        <w:numPr>
+          <w:ilvl w:val="1"/>
+          <w:numId w:val="26"/>
+        </w:numPr>
+        <w:rPr>
+          <w:lang w:val="uk-UA"/>
+        </w:rPr>
+      </w:pPr>
+      <w:proofErr w:type="spellStart"/>
+      <w:r>
+        <w:t>Назва</w:t>
+      </w:r>
+      <w:proofErr w:type="spellEnd"/>
+      <w:r>
+        <w:t xml:space="preserve"> </w:t>
+      </w:r>
+      <w:r>
+        <w:rPr>
+          <w:lang w:val="uk-UA"/>
+        </w:rPr>
+        <w:t>міста прибуття</w:t>
+      </w:r>
+      <w:r>
+        <w:t xml:space="preserve">, </w:t>
+      </w:r>
+      <w:proofErr w:type="spellStart"/>
+      <w:r>
+        <w:t>синій</w:t>
+      </w:r>
+      <w:proofErr w:type="spellEnd"/>
+      <w:r>
+        <w:t xml:space="preserve"> </w:t>
+      </w:r>
+      <w:proofErr w:type="spellStart"/>
+      <w:r>
+        <w:t>прямокутник</w:t>
+      </w:r>
+      <w:proofErr w:type="spellEnd"/>
+      <w:r>
+        <w:t xml:space="preserve"> з</w:t>
+      </w:r>
+      <w:r>
+        <w:rPr>
+          <w:lang w:val="uk-UA"/>
+        </w:rPr>
+        <w:t xml:space="preserve"> іконкою</w:t>
+      </w:r>
+      <w:r>
+        <w:t xml:space="preserve"> </w:t>
+      </w:r>
+      <w:r>
+        <w:rPr>
+          <w:lang w:val="uk-UA"/>
+        </w:rPr>
+        <w:t>будинка</w:t>
+      </w:r>
+      <w:r>
+        <w:rPr>
+          <w:lang w:val="uk-UA"/>
+        </w:rPr>
+        <w:t xml:space="preserve"> №2</w:t>
+      </w:r>
+    </w:p>
+    <w:p>
+      <w:pPr>
+        <w:pStyle w:val="a4"/>
+        <w:numPr>
+          <w:ilvl w:val="0"/>
+          <w:numId w:val="26"/>
+        </w:numPr>
+        <w:rPr>
+          <w:lang w:val="uk-UA"/>
+        </w:rPr>
+      </w:pPr>
+      <w:r>
+        <w:rPr>
+          <w:lang w:val="uk-UA"/>
+        </w:rPr>
+        <w:t>Детальна інформація про рейс:</w:t>
+      </w:r>
+    </w:p>
+    <w:p>
+      <w:pPr>
+        <w:pStyle w:val="a4"/>
+        <w:numPr>
+          <w:ilvl w:val="1"/>
+          <w:numId w:val="26"/>
+        </w:numPr>
+        <w:rPr>
+          <w:lang w:val="uk-UA"/>
+        </w:rPr>
+      </w:pPr>
+      <w:r>
+        <w:rPr>
+          <w:lang w:val="uk-UA"/>
+        </w:rPr>
+        <w:t>Назва рейсу – назви міст звідки вилітає та куди прямує літак</w:t>
+      </w:r>
+    </w:p>
+    <w:p>
+      <w:pPr>
+        <w:pStyle w:val="a4"/>
+        <w:numPr>
+          <w:ilvl w:val="1"/>
+          <w:numId w:val="26"/>
+        </w:numPr>
+        <w:rPr>
+          <w:lang w:val="uk-UA"/>
+        </w:rPr>
+      </w:pPr>
+      <w:r>
+        <w:rPr>
+          <w:lang w:val="uk-UA"/>
+        </w:rPr>
+        <w:lastRenderedPageBreak/>
+        <w:t>Ціна в гривнях, сірий</w:t>
+      </w:r>
+      <w:r>
+        <w:t xml:space="preserve"> </w:t>
+      </w:r>
+      <w:proofErr w:type="spellStart"/>
+      <w:r>
+        <w:t>прямокутник</w:t>
+      </w:r>
+      <w:proofErr w:type="spellEnd"/>
+      <w:r>
+        <w:t xml:space="preserve"> з </w:t>
+      </w:r>
+      <w:r>
+        <w:rPr>
+          <w:lang w:val="uk-UA"/>
+        </w:rPr>
+        <w:t>іконкою грошей</w:t>
+      </w:r>
+    </w:p>
+    <w:p>
+      <w:pPr>
+        <w:pStyle w:val="a4"/>
+        <w:numPr>
+          <w:ilvl w:val="1"/>
+          <w:numId w:val="26"/>
+        </w:numPr>
+        <w:rPr>
+          <w:lang w:val="uk-UA"/>
+        </w:rPr>
+      </w:pPr>
+      <w:r>
+        <w:rPr>
+          <w:lang w:val="uk-UA"/>
+        </w:rPr>
+        <w:t>Дата відправлення у форматі «</w:t>
+      </w:r>
+      <w:r>
+        <w:rPr>
+          <w:lang w:val="en-US"/>
+        </w:rPr>
+        <w:t>DD.MM.YYYY TIME</w:t>
+      </w:r>
+      <w:r>
+        <w:rPr>
+          <w:lang w:val="uk-UA"/>
+        </w:rPr>
+        <w:t>», сірий</w:t>
+      </w:r>
+      <w:r>
+        <w:t xml:space="preserve"> </w:t>
+      </w:r>
+      <w:proofErr w:type="spellStart"/>
+      <w:r>
+        <w:t>прямокутник</w:t>
+      </w:r>
+      <w:proofErr w:type="spellEnd"/>
+      <w:r>
+        <w:t xml:space="preserve"> з </w:t>
+      </w:r>
+      <w:r>
+        <w:rPr>
+          <w:lang w:val="uk-UA"/>
+        </w:rPr>
+        <w:t xml:space="preserve">іконкою </w:t>
+      </w:r>
+      <w:r>
+        <w:rPr>
+          <w:lang w:val="uk-UA"/>
+        </w:rPr>
+        <w:t>календаря</w:t>
+      </w:r>
+    </w:p>
+    <w:p>
+      <w:pPr>
+        <w:pStyle w:val="a4"/>
+        <w:numPr>
+          <w:ilvl w:val="1"/>
+          <w:numId w:val="26"/>
+        </w:numPr>
+        <w:rPr>
+          <w:lang w:val="uk-UA"/>
+        </w:rPr>
+      </w:pPr>
+      <w:r>
+        <w:rPr>
+          <w:lang w:val="uk-UA"/>
+        </w:rPr>
+        <w:t>Дата прибуття у форматі «</w:t>
+      </w:r>
+      <w:r>
+        <w:rPr>
+          <w:lang w:val="en-US"/>
+        </w:rPr>
+        <w:t>DD.MM.YYYY TIME</w:t>
+      </w:r>
+      <w:r>
+        <w:rPr>
+          <w:lang w:val="uk-UA"/>
+        </w:rPr>
+        <w:t>», сірий</w:t>
+      </w:r>
+      <w:r>
+        <w:t xml:space="preserve"> </w:t>
+      </w:r>
+      <w:proofErr w:type="spellStart"/>
+      <w:r>
+        <w:t>прямокутник</w:t>
+      </w:r>
+      <w:proofErr w:type="spellEnd"/>
+      <w:r>
+        <w:t xml:space="preserve"> з </w:t>
+      </w:r>
+      <w:r>
+        <w:rPr>
+          <w:lang w:val="uk-UA"/>
+        </w:rPr>
+        <w:t>іконкою календаря та галочкою</w:t>
+      </w:r>
+    </w:p>
+    <w:p>
+      <w:pPr>
+        <w:pStyle w:val="a4"/>
+        <w:numPr>
+          <w:ilvl w:val="1"/>
+          <w:numId w:val="26"/>
+        </w:numPr>
+        <w:rPr>
+          <w:lang w:val="uk-UA"/>
+        </w:rPr>
+      </w:pPr>
+      <w:r>
+        <w:rPr>
+          <w:lang w:val="uk-UA"/>
+        </w:rPr>
+        <w:t>Місця в літаку:</w:t>
+      </w:r>
+    </w:p>
+    <w:p>
+      <w:pPr>
+        <w:pStyle w:val="a4"/>
+        <w:numPr>
+          <w:ilvl w:val="2"/>
+          <w:numId w:val="26"/>
+        </w:numPr>
+        <w:rPr>
+          <w:lang w:val="uk-UA"/>
+        </w:rPr>
+      </w:pPr>
+      <w:r>
+        <w:rPr>
+          <w:lang w:val="uk-UA"/>
+        </w:rPr>
+        <w:t>Синім кольором – вільні</w:t>
+      </w:r>
+    </w:p>
+    <w:p>
+      <w:pPr>
+        <w:pStyle w:val="a4"/>
+        <w:numPr>
+          <w:ilvl w:val="2"/>
+          <w:numId w:val="26"/>
+        </w:numPr>
+        <w:rPr>
+          <w:lang w:val="uk-UA"/>
+        </w:rPr>
+      </w:pPr>
+      <w:r>
+        <w:rPr>
+          <w:lang w:val="uk-UA"/>
+        </w:rPr>
+        <w:t>Зеленим – обрані користувачем</w:t>
+      </w:r>
+    </w:p>
+    <w:p>
+      <w:pPr>
+        <w:pStyle w:val="a4"/>
+        <w:numPr>
+          <w:ilvl w:val="2"/>
+          <w:numId w:val="26"/>
+        </w:numPr>
+        <w:rPr>
+          <w:lang w:val="uk-UA"/>
+        </w:rPr>
+      </w:pPr>
+      <w:r>
+        <w:rPr>
+          <w:lang w:val="uk-UA"/>
+        </w:rPr>
+        <w:t xml:space="preserve">Червоні </w:t>
+      </w:r>
+      <w:r>
+        <w:rPr>
+          <w:lang w:val="uk-UA"/>
+        </w:rPr>
+        <w:t>–</w:t>
+      </w:r>
+      <w:r>
+        <w:rPr>
+          <w:lang w:val="uk-UA"/>
+        </w:rPr>
+        <w:t xml:space="preserve"> зайняті</w:t>
+      </w:r>
+    </w:p>
+    <w:p>
+      <w:pPr>
+        <w:pStyle w:val="a4"/>
+        <w:numPr>
+          <w:ilvl w:val="1"/>
+          <w:numId w:val="26"/>
+        </w:numPr>
+        <w:rPr>
+          <w:lang w:val="uk-UA"/>
+        </w:rPr>
+      </w:pPr>
+      <w:r>
+        <w:rPr>
+          <w:lang w:val="uk-UA"/>
+        </w:rPr>
+        <w:t>Кнопка «Оформити» для переходу до форми оформлення замовлення</w:t>
+      </w:r>
+    </w:p>
+    <w:p>
+      <w:pPr>
         <w:pStyle w:val="4"/>
         <w:numPr>
           <w:ilvl w:val="3"/>
@@ -6379,7 +6818,96 @@
         <w:rPr>
           <w:lang w:val="uk-UA"/>
         </w:rPr>
-        <w:t>Вимоги до сторінки:</w:t>
+        <w:t>Форма оформлення замовлення:</w:t>
+      </w:r>
+    </w:p>
+    <w:p>
+      <w:pPr>
+        <w:pStyle w:val="5"/>
+        <w:numPr>
+          <w:ilvl w:val="4"/>
+          <w:numId w:val="32"/>
+        </w:numPr>
+        <w:rPr>
+          <w:lang w:val="uk-UA"/>
+        </w:rPr>
+      </w:pPr>
+      <w:r>
+        <w:rPr>
+          <w:lang w:val="uk-UA"/>
+        </w:rPr>
+        <w:t>Дизайн форми:</w:t>
+      </w:r>
+    </w:p>
+    <w:p>
+      <w:pPr>
+        <w:jc w:val="center"/>
+        <w:rPr>
+          <w:lang w:val="uk-UA"/>
+        </w:rPr>
+      </w:pPr>
+      <w:r>
+        <w:rPr>
+          <w:lang w:val="uk-UA"/>
+        </w:rPr>
+        <w:drawing>
+          <wp:inline distT="0" distB="0" distL="0" distR="0" wp14:anchorId="5E368918" wp14:editId="5517EDF2">
+            <wp:extent cx="2902099" cy="3492679"/>
+            <wp:effectExtent l="19050" t="19050" r="12700" b="12700"/>
+            <wp:docPr id="8" name="Рисунок 8"/>
+            <wp:cNvGraphicFramePr>
+              <a:graphicFrameLocks xmlns:a="http://schemas.openxmlformats.org/drawingml/2006/main" noChangeAspect="1"/>
+            </wp:cNvGraphicFramePr>
+            <a:graphic xmlns:a="http://schemas.openxmlformats.org/drawingml/2006/main">
+              <a:graphicData uri="http://schemas.openxmlformats.org/drawingml/2006/picture">
+                <pic:pic xmlns:pic="http://schemas.openxmlformats.org/drawingml/2006/picture">
+                  <pic:nvPicPr>
+                    <pic:cNvPr id="1" name=""/>
+                    <pic:cNvPicPr/>
+                  </pic:nvPicPr>
+                  <pic:blipFill>
+                    <a:blip r:embed="rId10"/>
+                    <a:stretch>
+                      <a:fillRect/>
+                    </a:stretch>
+                  </pic:blipFill>
+                  <pic:spPr>
+                    <a:xfrm>
+                      <a:off x="0" y="0"/>
+                      <a:ext cx="2902099" cy="3492679"/>
+                    </a:xfrm>
+                    <a:prstGeom prst="rect">
+                      <a:avLst/>
+                    </a:prstGeom>
+                    <a:ln>
+                      <a:solidFill>
+                        <a:schemeClr val="tx1"/>
+                      </a:solidFill>
+                    </a:ln>
+                  </pic:spPr>
+                </pic:pic>
+              </a:graphicData>
+            </a:graphic>
+          </wp:inline>
+        </w:drawing>
+      </w:r>
+    </w:p>
+    <w:p>
+      <w:pPr>
+        <w:pStyle w:val="5"/>
+        <w:numPr>
+          <w:ilvl w:val="4"/>
+          <w:numId w:val="32"/>
+        </w:numPr>
+        <w:rPr>
+          <w:lang w:val="uk-UA"/>
+        </w:rPr>
+      </w:pPr>
+      <w:r>
+        <w:rPr>
+          <w:lang w:val="uk-UA"/>
+        </w:rPr>
+        <w:t>Вимоги до форми:</w:t>
       </w:r>
     </w:p>
     <w:p>
@@ -6387,7 +6915,7 @@
         <w:pStyle w:val="a4"/>
         <w:numPr>
           <w:ilvl w:val="0"/>
-          <w:numId w:val="26"/>
+          <w:numId w:val="33"/>
         </w:numPr>
         <w:rPr>
           <w:lang w:val="uk-UA"/>
@@ -6397,7 +6925,7 @@
         <w:rPr>
           <w:lang w:val="uk-UA"/>
         </w:rPr>
-        <w:t>Знизу ліворуч – повідомлення про авторські права з роками існування компанії</w:t>
+        <w:t>Поле для прізвища, імені</w:t>
       </w:r>
     </w:p>
     <w:p>
@@ -6405,21 +6933,17 @@
         <w:pStyle w:val="a4"/>
         <w:numPr>
           <w:ilvl w:val="0"/>
-          <w:numId w:val="26"/>
+          <w:numId w:val="33"/>
         </w:numPr>
         <w:rPr>
-          <w:rFonts w:cs="Times New Roman"/>
-          <w:szCs w:val="28"/>
-          <w:lang w:val="uk-UA"/>
-        </w:rPr>
-      </w:pPr>
-      <w:r>
-        <w:rPr>
-          <w:rFonts w:cs="Times New Roman"/>
-          <w:szCs w:val="28"/>
-          <w:lang w:val="uk-UA"/>
-        </w:rPr>
-        <w:t>Посилання на Головну сторінку та «Усі польоти» на верхній панелі</w:t>
+          <w:lang w:val="uk-UA"/>
+        </w:rPr>
+      </w:pPr>
+      <w:r>
+        <w:rPr>
+          <w:lang w:val="uk-UA"/>
+        </w:rPr>
+        <w:t>Поле для номеру телефону</w:t>
       </w:r>
     </w:p>
     <w:p>
@@ -6427,219 +6951,17 @@
         <w:pStyle w:val="a4"/>
         <w:numPr>
           <w:ilvl w:val="0"/>
-          <w:numId w:val="26"/>
+          <w:numId w:val="33"/>
         </w:numPr>
         <w:rPr>
-          <w:rFonts w:cs="Times New Roman"/>
-          <w:szCs w:val="28"/>
-          <w:lang w:val="uk-UA"/>
-        </w:rPr>
-      </w:pPr>
-      <w:r>
-        <w:rPr>
-          <w:rFonts w:cs="Times New Roman"/>
-          <w:szCs w:val="28"/>
-          <w:lang w:val="uk-UA"/>
-        </w:rPr>
-        <w:t>Загальна інформація про рейс:</w:t>
-      </w:r>
-    </w:p>
-    <w:p>
-      <w:pPr>
-        <w:pStyle w:val="a4"/>
-        <w:numPr>
-          <w:ilvl w:val="1"/>
-          <w:numId w:val="26"/>
-        </w:numPr>
-        <w:rPr>
-          <w:lang w:val="uk-UA"/>
-        </w:rPr>
-      </w:pPr>
-      <w:r>
-        <w:rPr>
-          <w:lang w:val="uk-UA"/>
-        </w:rPr>
-        <w:t>Назва рейсу – назви міст звідки вилітає та куди прямує літак</w:t>
-      </w:r>
-    </w:p>
-    <w:p>
-      <w:pPr>
-        <w:pStyle w:val="a4"/>
-        <w:numPr>
-          <w:ilvl w:val="1"/>
-          <w:numId w:val="26"/>
-        </w:numPr>
-        <w:rPr>
-          <w:lang w:val="uk-UA"/>
-        </w:rPr>
-      </w:pPr>
-      <w:proofErr w:type="spellStart"/>
-      <w:r>
-        <w:t>Назва</w:t>
-      </w:r>
-      <w:proofErr w:type="spellEnd"/>
-      <w:r>
-        <w:t xml:space="preserve"> </w:t>
-      </w:r>
-      <w:proofErr w:type="spellStart"/>
-      <w:r>
-        <w:t>літаку</w:t>
-      </w:r>
-      <w:proofErr w:type="spellEnd"/>
-      <w:r>
-        <w:t xml:space="preserve">, </w:t>
-      </w:r>
-      <w:proofErr w:type="spellStart"/>
-      <w:r>
-        <w:t>синій</w:t>
-      </w:r>
-      <w:proofErr w:type="spellEnd"/>
-      <w:r>
-        <w:t xml:space="preserve"> </w:t>
-      </w:r>
-      <w:proofErr w:type="spellStart"/>
-      <w:r>
-        <w:t>прямокутник</w:t>
-      </w:r>
-      <w:proofErr w:type="spellEnd"/>
-      <w:r>
-        <w:t xml:space="preserve"> з </w:t>
-      </w:r>
-      <w:proofErr w:type="spellStart"/>
-      <w:r>
-        <w:t>іконкою</w:t>
-      </w:r>
-      <w:proofErr w:type="spellEnd"/>
-      <w:r>
-        <w:t xml:space="preserve"> </w:t>
-      </w:r>
-      <w:proofErr w:type="spellStart"/>
-      <w:r>
-        <w:t>турбіни</w:t>
-      </w:r>
-      <w:proofErr w:type="spellEnd"/>
-    </w:p>
-    <w:p>
-      <w:pPr>
-        <w:pStyle w:val="a4"/>
-        <w:numPr>
-          <w:ilvl w:val="1"/>
-          <w:numId w:val="26"/>
-        </w:numPr>
-        <w:rPr>
-          <w:lang w:val="uk-UA"/>
-        </w:rPr>
-      </w:pPr>
-      <w:proofErr w:type="spellStart"/>
-      <w:r>
-        <w:t>Назва</w:t>
-      </w:r>
-      <w:proofErr w:type="spellEnd"/>
-      <w:r>
-        <w:t xml:space="preserve"> </w:t>
-      </w:r>
-      <w:r>
-        <w:rPr>
-          <w:lang w:val="uk-UA"/>
-        </w:rPr>
-        <w:t>міста відправлення</w:t>
-      </w:r>
-      <w:r>
-        <w:t xml:space="preserve">, </w:t>
-      </w:r>
-      <w:proofErr w:type="spellStart"/>
-      <w:r>
-        <w:t>синій</w:t>
-      </w:r>
-      <w:proofErr w:type="spellEnd"/>
-      <w:r>
-        <w:t xml:space="preserve"> </w:t>
-      </w:r>
-      <w:proofErr w:type="spellStart"/>
-      <w:r>
-        <w:t>прямокутник</w:t>
-      </w:r>
-      <w:proofErr w:type="spellEnd"/>
-      <w:r>
-        <w:t xml:space="preserve"> з </w:t>
-      </w:r>
-      <w:r>
-        <w:rPr>
-          <w:lang w:val="uk-UA"/>
-        </w:rPr>
-        <w:t>іконкою будинка</w:t>
-      </w:r>
-      <w:r>
-        <w:rPr>
-          <w:lang w:val="uk-UA"/>
-        </w:rPr>
-        <w:t xml:space="preserve"> №1</w:t>
-      </w:r>
-    </w:p>
-    <w:p>
-      <w:pPr>
-        <w:pStyle w:val="a4"/>
-        <w:numPr>
-          <w:ilvl w:val="1"/>
-          <w:numId w:val="26"/>
-        </w:numPr>
-        <w:rPr>
-          <w:lang w:val="uk-UA"/>
-        </w:rPr>
-      </w:pPr>
-      <w:proofErr w:type="spellStart"/>
-      <w:r>
-        <w:t>Назва</w:t>
-      </w:r>
-      <w:proofErr w:type="spellEnd"/>
-      <w:r>
-        <w:t xml:space="preserve"> </w:t>
-      </w:r>
-      <w:r>
-        <w:rPr>
-          <w:lang w:val="uk-UA"/>
-        </w:rPr>
-        <w:t>міста прибуття</w:t>
-      </w:r>
-      <w:r>
-        <w:t xml:space="preserve">, </w:t>
-      </w:r>
-      <w:proofErr w:type="spellStart"/>
-      <w:r>
-        <w:t>синій</w:t>
-      </w:r>
-      <w:proofErr w:type="spellEnd"/>
-      <w:r>
-        <w:t xml:space="preserve"> </w:t>
-      </w:r>
-      <w:proofErr w:type="spellStart"/>
-      <w:r>
-        <w:t>прямокутник</w:t>
-      </w:r>
-      <w:proofErr w:type="spellEnd"/>
-      <w:r>
-        <w:t xml:space="preserve"> з</w:t>
-      </w:r>
-      <w:r>
-        <w:rPr>
-          <w:lang w:val="uk-UA"/>
-        </w:rPr>
-        <w:t xml:space="preserve"> іконкою</w:t>
-      </w:r>
-      <w:r>
-        <w:t xml:space="preserve"> </w:t>
-      </w:r>
-      <w:r>
-        <w:rPr>
-          <w:lang w:val="uk-UA"/>
-        </w:rPr>
-        <w:t>будинка</w:t>
-      </w:r>
-      <w:r>
-        <w:rPr>
-          <w:lang w:val="uk-UA"/>
-        </w:rPr>
-        <w:t xml:space="preserve"> №2</w:t>
+          <w:lang w:val="uk-UA"/>
+        </w:rPr>
+      </w:pPr>
+      <w:r>
+        <w:rPr>
+          <w:lang w:val="uk-UA"/>
+        </w:rPr>
+        <w:t>Поле для електронної форми</w:t>
       </w:r>
     </w:p>
     <w:p>
@@ -6647,7 +6969,7 @@
         <w:pStyle w:val="a4"/>
         <w:numPr>
           <w:ilvl w:val="0"/>
-          <w:numId w:val="26"/>
+          <w:numId w:val="33"/>
         </w:numPr>
         <w:rPr>
           <w:lang w:val="uk-UA"/>
@@ -6657,15 +6979,15 @@
         <w:rPr>
           <w:lang w:val="uk-UA"/>
         </w:rPr>
-        <w:t>Детальна інформація про рейс:</w:t>
+        <w:t>Поле для обраних місць</w:t>
       </w:r>
     </w:p>
     <w:p>
       <w:pPr>
         <w:pStyle w:val="a4"/>
         <w:numPr>
-          <w:ilvl w:val="1"/>
-          <w:numId w:val="26"/>
+          <w:ilvl w:val="0"/>
+          <w:numId w:val="33"/>
         </w:numPr>
         <w:rPr>
           <w:lang w:val="uk-UA"/>
@@ -6675,15 +6997,15 @@
         <w:rPr>
           <w:lang w:val="uk-UA"/>
         </w:rPr>
-        <w:t>Назва рейсу – назви міст звідки вилітає та куди прямує літак</w:t>
+        <w:t>Текст з сукупною вартістю білетів</w:t>
       </w:r>
     </w:p>
     <w:p>
       <w:pPr>
         <w:pStyle w:val="a4"/>
         <w:numPr>
-          <w:ilvl w:val="1"/>
-          <w:numId w:val="26"/>
+          <w:ilvl w:val="0"/>
+          <w:numId w:val="33"/>
         </w:numPr>
         <w:rPr>
           <w:lang w:val="uk-UA"/>
@@ -6693,125 +7015,8 @@
         <w:rPr>
           <w:lang w:val="uk-UA"/>
         </w:rPr>
-        <w:t>Ціна в гривнях, сірий</w:t>
-      </w:r>
-      <w:r>
-        <w:t xml:space="preserve"> </w:t>
-      </w:r>
-      <w:proofErr w:type="spellStart"/>
-      <w:r>
-        <w:t>прямокутник</w:t>
-      </w:r>
-      <w:proofErr w:type="spellEnd"/>
-      <w:r>
-        <w:t xml:space="preserve"> з </w:t>
-      </w:r>
-      <w:r>
-        <w:rPr>
-          <w:lang w:val="uk-UA"/>
-        </w:rPr>
-        <w:t>іконкою грошей</w:t>
-      </w:r>
-    </w:p>
-    <w:p>
-      <w:pPr>
-        <w:pStyle w:val="a4"/>
-        <w:numPr>
-          <w:ilvl w:val="1"/>
-          <w:numId w:val="26"/>
-        </w:numPr>
-        <w:rPr>
-          <w:lang w:val="uk-UA"/>
-        </w:rPr>
-      </w:pPr>
-      <w:r>
-        <w:rPr>
-          <w:lang w:val="uk-UA"/>
-        </w:rPr>
-        <w:t>Дата відправлення у форматі «</w:t>
-      </w:r>
-      <w:r>
-        <w:rPr>
-          <w:lang w:val="en-US"/>
-        </w:rPr>
-        <w:t>DD.MM.YYYY TIME</w:t>
-      </w:r>
-      <w:r>
-        <w:rPr>
-          <w:lang w:val="uk-UA"/>
-        </w:rPr>
-        <w:t>», сірий</w:t>
-      </w:r>
-      <w:r>
-        <w:t xml:space="preserve"> </w:t>
-      </w:r>
-      <w:proofErr w:type="spellStart"/>
-      <w:r>
-        <w:t>прямокутник</w:t>
-      </w:r>
-      <w:proofErr w:type="spellEnd"/>
-      <w:r>
-        <w:t xml:space="preserve"> з </w:t>
-      </w:r>
-      <w:r>
-        <w:rPr>
-          <w:lang w:val="uk-UA"/>
-        </w:rPr>
-        <w:t xml:space="preserve">іконкою </w:t>
-      </w:r>
-      <w:r>
-        <w:rPr>
-          <w:lang w:val="uk-UA"/>
-        </w:rPr>
-        <w:t>календаря</w:t>
-      </w:r>
-    </w:p>
-    <w:p>
-      <w:pPr>
-        <w:pStyle w:val="a4"/>
-        <w:numPr>
-          <w:ilvl w:val="1"/>
-          <w:numId w:val="26"/>
-        </w:numPr>
-        <w:rPr>
-          <w:lang w:val="uk-UA"/>
-        </w:rPr>
-      </w:pPr>
-      <w:r>
-        <w:rPr>
-          <w:lang w:val="uk-UA"/>
-        </w:rPr>
         <w:lastRenderedPageBreak/>
-        <w:t>Дата прибуття у форматі «</w:t>
-      </w:r>
-      <w:r>
-        <w:rPr>
-          <w:lang w:val="en-US"/>
-        </w:rPr>
-        <w:t>DD.MM.YYYY TIME</w:t>
-      </w:r>
-      <w:r>
-        <w:rPr>
-          <w:lang w:val="uk-UA"/>
-        </w:rPr>
-        <w:t>», сірий</w:t>
-      </w:r>
-      <w:r>
-        <w:t xml:space="preserve"> </w:t>
-      </w:r>
-      <w:proofErr w:type="spellStart"/>
-      <w:r>
-        <w:t>прямокутник</w:t>
-      </w:r>
-      <w:proofErr w:type="spellEnd"/>
-      <w:r>
-        <w:t xml:space="preserve"> з </w:t>
-      </w:r>
-      <w:r>
-        <w:rPr>
-          <w:lang w:val="uk-UA"/>
-        </w:rPr>
-        <w:t>іконкою календаря та галочкою</w:t>
+        <w:t>Кнопка для оплати</w:t>
       </w:r>
     </w:p>
     <w:p>
@@ -6825,7 +7030,7 @@
           <w:lang w:val="uk-UA"/>
         </w:rPr>
       </w:pPr>
-      <w:bookmarkStart w:id="24" w:name="_Toc96100834"/>
+      <w:bookmarkStart w:id="24" w:name="_Toc96104889"/>
       <w:r>
         <w:rPr>
           <w:lang w:val="uk-UA"/>
@@ -6890,7 +7095,7 @@
                     </pic:cNvPicPr>
                   </pic:nvPicPr>
                   <pic:blipFill>
-                    <a:blip r:embed="rId10" cstate="print">
+                    <a:blip r:embed="rId11" cstate="print">
                       <a:extLst>
                         <a:ext uri="{28A0092B-C50C-407E-A947-70E740481C1C}">
                           <a14:useLocalDpi xmlns:a14="http://schemas.microsoft.com/office/drawing/2010/main" val="0"/>
@@ -6962,7 +7167,240 @@
           <w:szCs w:val="28"/>
           <w:lang w:val="uk-UA"/>
         </w:rPr>
-        <w:t>Знизу ліворуч – повідомлення про авторські права з роками існування компанії</w:t>
+        <w:t>Таблиця з усіма можливими рейсами, де є такі стопці:</w:t>
+      </w:r>
+    </w:p>
+    <w:p>
+      <w:pPr>
+        <w:pStyle w:val="a4"/>
+        <w:numPr>
+          <w:ilvl w:val="1"/>
+          <w:numId w:val="27"/>
+        </w:numPr>
+        <w:spacing w:line="360" w:lineRule="auto"/>
+        <w:rPr>
+          <w:rFonts w:cs="Times New Roman"/>
+          <w:szCs w:val="28"/>
+          <w:lang w:val="uk-UA"/>
+        </w:rPr>
+      </w:pPr>
+      <w:r>
+        <w:rPr>
+          <w:rFonts w:cs="Times New Roman"/>
+          <w:szCs w:val="28"/>
+          <w:lang w:val="uk-UA"/>
+        </w:rPr>
+        <w:t>Номер рейсу з посиланням на детальну інформацію</w:t>
+      </w:r>
+    </w:p>
+    <w:p>
+      <w:pPr>
+        <w:pStyle w:val="a4"/>
+        <w:numPr>
+          <w:ilvl w:val="1"/>
+          <w:numId w:val="27"/>
+        </w:numPr>
+        <w:spacing w:line="360" w:lineRule="auto"/>
+        <w:rPr>
+          <w:rFonts w:cs="Times New Roman"/>
+          <w:szCs w:val="28"/>
+          <w:lang w:val="uk-UA"/>
+        </w:rPr>
+      </w:pPr>
+      <w:r>
+        <w:rPr>
+          <w:rFonts w:cs="Times New Roman"/>
+          <w:szCs w:val="28"/>
+          <w:lang w:val="uk-UA"/>
+        </w:rPr>
+        <w:t>Назва літаку</w:t>
+      </w:r>
+    </w:p>
+    <w:p>
+      <w:pPr>
+        <w:pStyle w:val="a4"/>
+        <w:numPr>
+          <w:ilvl w:val="1"/>
+          <w:numId w:val="27"/>
+        </w:numPr>
+        <w:spacing w:line="360" w:lineRule="auto"/>
+        <w:rPr>
+          <w:rFonts w:cs="Times New Roman"/>
+          <w:szCs w:val="28"/>
+          <w:lang w:val="uk-UA"/>
+        </w:rPr>
+      </w:pPr>
+      <w:r>
+        <w:rPr>
+          <w:rFonts w:cs="Times New Roman"/>
+          <w:szCs w:val="28"/>
+          <w:lang w:val="uk-UA"/>
+        </w:rPr>
+        <w:t>Місце відправлення</w:t>
+      </w:r>
+    </w:p>
+    <w:p>
+      <w:pPr>
+        <w:pStyle w:val="a4"/>
+        <w:numPr>
+          <w:ilvl w:val="1"/>
+          <w:numId w:val="27"/>
+        </w:numPr>
+        <w:spacing w:line="360" w:lineRule="auto"/>
+        <w:rPr>
+          <w:rFonts w:cs="Times New Roman"/>
+          <w:szCs w:val="28"/>
+          <w:lang w:val="uk-UA"/>
+        </w:rPr>
+      </w:pPr>
+      <w:r>
+        <w:rPr>
+          <w:rFonts w:cs="Times New Roman"/>
+          <w:szCs w:val="28"/>
+          <w:lang w:val="uk-UA"/>
+        </w:rPr>
+        <w:t>Місце прибуття</w:t>
+      </w:r>
+    </w:p>
+    <w:p>
+      <w:pPr>
+        <w:pStyle w:val="a4"/>
+        <w:numPr>
+          <w:ilvl w:val="1"/>
+          <w:numId w:val="27"/>
+        </w:numPr>
+        <w:spacing w:line="360" w:lineRule="auto"/>
+        <w:rPr>
+          <w:rFonts w:cs="Times New Roman"/>
+          <w:szCs w:val="28"/>
+          <w:lang w:val="uk-UA"/>
+        </w:rPr>
+      </w:pPr>
+      <w:r>
+        <w:rPr>
+          <w:lang w:val="uk-UA"/>
+        </w:rPr>
+        <w:t>Дата реєстрації у форматі «</w:t>
+      </w:r>
+      <w:r>
+        <w:rPr>
+          <w:lang w:val="en-US"/>
+        </w:rPr>
+        <w:t>YYYY-MM-DD TIME</w:t>
+      </w:r>
+      <w:r>
+        <w:rPr>
+          <w:lang w:val="uk-UA"/>
+        </w:rPr>
+        <w:t>»</w:t>
+      </w:r>
+    </w:p>
+    <w:p>
+      <w:pPr>
+        <w:pStyle w:val="a4"/>
+        <w:numPr>
+          <w:ilvl w:val="1"/>
+          <w:numId w:val="27"/>
+        </w:numPr>
+        <w:spacing w:line="360" w:lineRule="auto"/>
+        <w:rPr>
+          <w:rFonts w:cs="Times New Roman"/>
+          <w:szCs w:val="28"/>
+          <w:lang w:val="uk-UA"/>
+        </w:rPr>
+      </w:pPr>
+      <w:r>
+        <w:rPr>
+          <w:lang w:val="uk-UA"/>
+        </w:rPr>
+        <w:t>Дата прибуття у форматі «</w:t>
+      </w:r>
+      <w:r>
+        <w:rPr>
+          <w:lang w:val="en-US"/>
+        </w:rPr>
+        <w:t>DD.MM.YYYY TIME</w:t>
+      </w:r>
+      <w:r>
+        <w:rPr>
+          <w:lang w:val="uk-UA"/>
+        </w:rPr>
+        <w:t>»</w:t>
+      </w:r>
+    </w:p>
+    <w:p>
+      <w:pPr>
+        <w:pStyle w:val="a4"/>
+        <w:numPr>
+          <w:ilvl w:val="1"/>
+          <w:numId w:val="27"/>
+        </w:numPr>
+        <w:spacing w:line="360" w:lineRule="auto"/>
+        <w:rPr>
+          <w:rFonts w:cs="Times New Roman"/>
+          <w:szCs w:val="28"/>
+          <w:lang w:val="uk-UA"/>
+        </w:rPr>
+      </w:pPr>
+      <w:r>
+        <w:rPr>
+          <w:lang w:val="uk-UA"/>
+        </w:rPr>
+        <w:t>Дата відправлення у форматі «</w:t>
+      </w:r>
+      <w:r>
+        <w:rPr>
+          <w:lang w:val="en-US"/>
+        </w:rPr>
+        <w:t>DD.MM.YYYY TIME</w:t>
+      </w:r>
+      <w:r>
+        <w:rPr>
+          <w:lang w:val="uk-UA"/>
+        </w:rPr>
+        <w:t>»</w:t>
+      </w:r>
+    </w:p>
+    <w:p>
+      <w:pPr>
+        <w:pStyle w:val="a4"/>
+        <w:numPr>
+          <w:ilvl w:val="1"/>
+          <w:numId w:val="27"/>
+        </w:numPr>
+        <w:spacing w:line="360" w:lineRule="auto"/>
+        <w:rPr>
+          <w:rFonts w:cs="Times New Roman"/>
+          <w:szCs w:val="28"/>
+          <w:lang w:val="uk-UA"/>
+        </w:rPr>
+      </w:pPr>
+      <w:r>
+        <w:rPr>
+          <w:lang w:val="uk-UA"/>
+        </w:rPr>
+        <w:t>Час польоту</w:t>
+      </w:r>
+    </w:p>
+    <w:p>
+      <w:pPr>
+        <w:pStyle w:val="a4"/>
+        <w:numPr>
+          <w:ilvl w:val="1"/>
+          <w:numId w:val="27"/>
+        </w:numPr>
+        <w:spacing w:line="360" w:lineRule="auto"/>
+        <w:rPr>
+          <w:rFonts w:cs="Times New Roman"/>
+          <w:szCs w:val="28"/>
+          <w:lang w:val="uk-UA"/>
+        </w:rPr>
+      </w:pPr>
+      <w:r>
+        <w:rPr>
+          <w:lang w:val="uk-UA"/>
+        </w:rPr>
+        <w:t>Ціна в гривнях</w:t>
       </w:r>
     </w:p>
     <w:p>
@@ -6981,310 +7419,35 @@
       </w:pPr>
       <w:r>
         <w:rPr>
-          <w:rFonts w:cs="Times New Roman"/>
-          <w:szCs w:val="28"/>
-          <w:lang w:val="uk-UA"/>
-        </w:rPr>
-        <w:t>Посилання на Головну сторінку та «Усі польоти» на верхній панелі</w:t>
-      </w:r>
-    </w:p>
-    <w:p>
-      <w:pPr>
-        <w:pStyle w:val="a4"/>
+          <w:lang w:val="uk-UA"/>
+        </w:rPr>
+        <w:t>Непарний</w:t>
+      </w:r>
+      <w:r>
+        <w:rPr>
+          <w:lang w:val="uk-UA"/>
+        </w:rPr>
+        <w:t xml:space="preserve"> рядок має сірий колір, парний - білий</w:t>
+      </w:r>
+    </w:p>
+    <w:p>
+      <w:pPr>
+        <w:pStyle w:val="1"/>
         <w:numPr>
           <w:ilvl w:val="0"/>
-          <w:numId w:val="27"/>
+          <w:numId w:val="32"/>
         </w:numPr>
         <w:spacing w:line="360" w:lineRule="auto"/>
         <w:rPr>
-          <w:rFonts w:cs="Times New Roman"/>
-          <w:szCs w:val="28"/>
-          <w:lang w:val="uk-UA"/>
-        </w:rPr>
-      </w:pPr>
-      <w:r>
-        <w:rPr>
-          <w:rFonts w:cs="Times New Roman"/>
-          <w:szCs w:val="28"/>
-          <w:lang w:val="uk-UA"/>
-        </w:rPr>
-        <w:t>Таблиця з усіма можливими рейсами, де є такі стопці:</w:t>
-      </w:r>
-    </w:p>
-    <w:p>
-      <w:pPr>
-        <w:pStyle w:val="a4"/>
-        <w:numPr>
-          <w:ilvl w:val="1"/>
-          <w:numId w:val="27"/>
-        </w:numPr>
-        <w:spacing w:line="360" w:lineRule="auto"/>
-        <w:rPr>
-          <w:rFonts w:cs="Times New Roman"/>
-          <w:szCs w:val="28"/>
-          <w:lang w:val="uk-UA"/>
-        </w:rPr>
-      </w:pPr>
-      <w:r>
-        <w:rPr>
-          <w:rFonts w:cs="Times New Roman"/>
-          <w:szCs w:val="28"/>
-          <w:lang w:val="uk-UA"/>
-        </w:rPr>
-        <w:t>Номер рейсу з посиланням на детальну інформацію</w:t>
-      </w:r>
-    </w:p>
-    <w:p>
-      <w:pPr>
-        <w:pStyle w:val="a4"/>
-        <w:numPr>
-          <w:ilvl w:val="1"/>
-          <w:numId w:val="27"/>
-        </w:numPr>
-        <w:spacing w:line="360" w:lineRule="auto"/>
-        <w:rPr>
-          <w:rFonts w:cs="Times New Roman"/>
-          <w:szCs w:val="28"/>
-          <w:lang w:val="uk-UA"/>
-        </w:rPr>
-      </w:pPr>
-      <w:r>
-        <w:rPr>
-          <w:rFonts w:cs="Times New Roman"/>
-          <w:szCs w:val="28"/>
-          <w:lang w:val="uk-UA"/>
-        </w:rPr>
-        <w:t>Назва літаку</w:t>
-      </w:r>
-    </w:p>
-    <w:p>
-      <w:pPr>
-        <w:pStyle w:val="a4"/>
-        <w:numPr>
-          <w:ilvl w:val="1"/>
-          <w:numId w:val="27"/>
-        </w:numPr>
-        <w:spacing w:line="360" w:lineRule="auto"/>
-        <w:rPr>
-          <w:rFonts w:cs="Times New Roman"/>
-          <w:szCs w:val="28"/>
-          <w:lang w:val="uk-UA"/>
-        </w:rPr>
-      </w:pPr>
-      <w:r>
-        <w:rPr>
-          <w:rFonts w:cs="Times New Roman"/>
-          <w:szCs w:val="28"/>
-          <w:lang w:val="uk-UA"/>
-        </w:rPr>
-        <w:t>Місце відправлення</w:t>
-      </w:r>
-    </w:p>
-    <w:p>
-      <w:pPr>
-        <w:pStyle w:val="a4"/>
-        <w:numPr>
-          <w:ilvl w:val="1"/>
-          <w:numId w:val="27"/>
-        </w:numPr>
-        <w:spacing w:line="360" w:lineRule="auto"/>
-        <w:rPr>
-          <w:rFonts w:cs="Times New Roman"/>
-          <w:szCs w:val="28"/>
-          <w:lang w:val="uk-UA"/>
-        </w:rPr>
-      </w:pPr>
-      <w:r>
-        <w:rPr>
-          <w:rFonts w:cs="Times New Roman"/>
-          <w:szCs w:val="28"/>
-          <w:lang w:val="uk-UA"/>
-        </w:rPr>
-        <w:t>Місце прибуття</w:t>
-      </w:r>
-    </w:p>
-    <w:p>
-      <w:pPr>
-        <w:pStyle w:val="a4"/>
-        <w:numPr>
-          <w:ilvl w:val="1"/>
-          <w:numId w:val="27"/>
-        </w:numPr>
-        <w:spacing w:line="360" w:lineRule="auto"/>
-        <w:rPr>
-          <w:rFonts w:cs="Times New Roman"/>
-          <w:szCs w:val="28"/>
-          <w:lang w:val="uk-UA"/>
-        </w:rPr>
-      </w:pPr>
-      <w:r>
-        <w:rPr>
-          <w:lang w:val="uk-UA"/>
-        </w:rPr>
-        <w:t>Дата реєстрації у форматі «</w:t>
-      </w:r>
-      <w:r>
-        <w:rPr>
-          <w:lang w:val="en-US"/>
-        </w:rPr>
-        <w:t>YYYY-MM-DD TIME</w:t>
-      </w:r>
-      <w:r>
-        <w:rPr>
-          <w:lang w:val="uk-UA"/>
-        </w:rPr>
-        <w:t>»</w:t>
-      </w:r>
-    </w:p>
-    <w:p>
-      <w:pPr>
-        <w:pStyle w:val="a4"/>
-        <w:numPr>
-          <w:ilvl w:val="1"/>
-          <w:numId w:val="27"/>
-        </w:numPr>
-        <w:spacing w:line="360" w:lineRule="auto"/>
-        <w:rPr>
-          <w:rFonts w:cs="Times New Roman"/>
-          <w:szCs w:val="28"/>
-          <w:lang w:val="uk-UA"/>
-        </w:rPr>
-      </w:pPr>
-      <w:r>
-        <w:rPr>
-          <w:lang w:val="uk-UA"/>
-        </w:rPr>
-        <w:t>Дата прибуття у форматі «</w:t>
-      </w:r>
-      <w:r>
-        <w:rPr>
-          <w:lang w:val="en-US"/>
-        </w:rPr>
-        <w:t>DD.MM.YYYY TIME</w:t>
-      </w:r>
-      <w:r>
-        <w:rPr>
-          <w:lang w:val="uk-UA"/>
-        </w:rPr>
-        <w:t>»</w:t>
-      </w:r>
-    </w:p>
-    <w:p>
-      <w:pPr>
-        <w:pStyle w:val="a4"/>
-        <w:numPr>
-          <w:ilvl w:val="1"/>
-          <w:numId w:val="27"/>
-        </w:numPr>
-        <w:spacing w:line="360" w:lineRule="auto"/>
-        <w:rPr>
-          <w:rFonts w:cs="Times New Roman"/>
-          <w:szCs w:val="28"/>
-          <w:lang w:val="uk-UA"/>
-        </w:rPr>
-      </w:pPr>
-      <w:r>
-        <w:rPr>
-          <w:lang w:val="uk-UA"/>
-        </w:rPr>
-        <w:t>Дата відправлення у форматі «</w:t>
-      </w:r>
-      <w:r>
-        <w:rPr>
-          <w:lang w:val="en-US"/>
-        </w:rPr>
-        <w:t>DD.MM.YYYY TIME</w:t>
-      </w:r>
-      <w:r>
-        <w:rPr>
-          <w:lang w:val="uk-UA"/>
-        </w:rPr>
-        <w:t>»</w:t>
-      </w:r>
-    </w:p>
-    <w:p>
-      <w:pPr>
-        <w:pStyle w:val="a4"/>
-        <w:numPr>
-          <w:ilvl w:val="1"/>
-          <w:numId w:val="27"/>
-        </w:numPr>
-        <w:spacing w:line="360" w:lineRule="auto"/>
-        <w:rPr>
-          <w:rFonts w:cs="Times New Roman"/>
-          <w:szCs w:val="28"/>
-          <w:lang w:val="uk-UA"/>
-        </w:rPr>
-      </w:pPr>
+          <w:lang w:val="uk-UA"/>
+        </w:rPr>
+      </w:pPr>
+      <w:bookmarkStart w:id="25" w:name="_Toc96104890"/>
       <w:r>
         <w:rPr>
           <w:lang w:val="uk-UA"/>
         </w:rPr>
         <w:lastRenderedPageBreak/>
-        <w:t>Час польоту</w:t>
-      </w:r>
-    </w:p>
-    <w:p>
-      <w:pPr>
-        <w:pStyle w:val="a4"/>
-        <w:numPr>
-          <w:ilvl w:val="1"/>
-          <w:numId w:val="27"/>
-        </w:numPr>
-        <w:spacing w:line="360" w:lineRule="auto"/>
-        <w:rPr>
-          <w:rFonts w:cs="Times New Roman"/>
-          <w:szCs w:val="28"/>
-          <w:lang w:val="uk-UA"/>
-        </w:rPr>
-      </w:pPr>
-      <w:r>
-        <w:rPr>
-          <w:lang w:val="uk-UA"/>
-        </w:rPr>
-        <w:t>Ціна в гривнях</w:t>
-      </w:r>
-    </w:p>
-    <w:p>
-      <w:pPr>
-        <w:pStyle w:val="a4"/>
-        <w:numPr>
-          <w:ilvl w:val="0"/>
-          <w:numId w:val="27"/>
-        </w:numPr>
-        <w:spacing w:line="360" w:lineRule="auto"/>
-        <w:rPr>
-          <w:rFonts w:cs="Times New Roman"/>
-          <w:szCs w:val="28"/>
-          <w:lang w:val="uk-UA"/>
-        </w:rPr>
-      </w:pPr>
-      <w:r>
-        <w:rPr>
-          <w:lang w:val="uk-UA"/>
-        </w:rPr>
-        <w:t>Непарний</w:t>
-      </w:r>
-      <w:r>
-        <w:rPr>
-          <w:lang w:val="uk-UA"/>
-        </w:rPr>
-        <w:t xml:space="preserve"> рядок має сірий колір, парний - білий</w:t>
-      </w:r>
-    </w:p>
-    <w:p>
-      <w:pPr>
-        <w:pStyle w:val="1"/>
-        <w:spacing w:line="360" w:lineRule="auto"/>
-        <w:rPr>
-          <w:lang w:val="uk-UA"/>
-        </w:rPr>
-      </w:pPr>
-      <w:bookmarkStart w:id="25" w:name="_Toc96100835"/>
-      <w:r>
-        <w:rPr>
-          <w:lang w:val="uk-UA"/>
-        </w:rPr>
         <w:t>Вимоги</w:t>
       </w:r>
       <w:r>
@@ -7313,7 +7476,7 @@
           <w:lang w:val="uk-UA"/>
         </w:rPr>
       </w:pPr>
-      <w:bookmarkStart w:id="26" w:name="_Toc96100836"/>
+      <w:bookmarkStart w:id="26" w:name="_Toc96104891"/>
       <w:r>
         <w:rPr>
           <w:lang w:val="uk-UA"/>
@@ -7385,7 +7548,7 @@
                     <pic:cNvPicPr/>
                   </pic:nvPicPr>
                   <pic:blipFill>
-                    <a:blip r:embed="rId11"/>
+                    <a:blip r:embed="rId12"/>
                     <a:stretch>
                       <a:fillRect/>
                     </a:stretch>
@@ -7441,7 +7604,7 @@
           <w:lang w:val="uk-UA"/>
         </w:rPr>
       </w:pPr>
-      <w:bookmarkStart w:id="27" w:name="_Toc96100837"/>
+      <w:bookmarkStart w:id="27" w:name="_Toc96104892"/>
       <w:r>
         <w:rPr>
           <w:lang w:val="uk-UA"/>
@@ -7479,7 +7642,7 @@
           <w:lang w:val="uk-UA"/>
         </w:rPr>
       </w:pPr>
-      <w:bookmarkStart w:id="28" w:name="_Toc96100838"/>
+      <w:bookmarkStart w:id="28" w:name="_Toc96104893"/>
       <w:r>
         <w:rPr>
           <w:lang w:val="uk-UA"/>
@@ -7729,7 +7892,7 @@
           <w:lang w:val="uk-UA"/>
         </w:rPr>
       </w:pPr>
-      <w:bookmarkStart w:id="29" w:name="_Toc96100839"/>
+      <w:bookmarkStart w:id="29" w:name="_Toc96104894"/>
       <w:r>
         <w:rPr>
           <w:lang w:val="uk-UA"/>
@@ -7882,6 +8045,7 @@
         <w:rPr>
           <w:lang w:val="uk-UA"/>
         </w:rPr>
+        <w:lastRenderedPageBreak/>
         <w:t>orders</w:t>
       </w:r>
       <w:proofErr w:type="spellEnd"/>
@@ -7903,6 +8067,7 @@
           <w:lang w:val="uk-UA"/>
         </w:rPr>
       </w:pPr>
+      <w:bookmarkStart w:id="30" w:name="_Toc96104895"/>
       <w:r>
         <w:rPr>
           <w:lang w:val="uk-UA"/>
@@ -7915,6 +8080,7 @@
         </w:rPr>
         <w:t>:</w:t>
       </w:r>
+      <w:bookmarkEnd w:id="30"/>
     </w:p>
     <w:p>
       <w:pPr>
@@ -7933,8 +8099,6 @@
         </w:rPr>
         <w:t>С</w:t>
       </w:r>
-      <w:bookmarkStart w:id="30" w:name="_GoBack"/>
-      <w:bookmarkEnd w:id="30"/>
       <w:r>
         <w:rPr>
           <w:lang w:val="uk-UA"/>
@@ -7971,7 +8135,6 @@
         <w:rPr>
           <w:lang w:val="uk-UA"/>
         </w:rPr>
-        <w:lastRenderedPageBreak/>
         <w:t>Н</w:t>
       </w:r>
       <w:r>
@@ -8063,7 +8226,7 @@
           <w:lang w:val="uk-UA"/>
         </w:rPr>
       </w:pPr>
-      <w:bookmarkStart w:id="31" w:name="_Toc96100840"/>
+      <w:bookmarkStart w:id="31" w:name="_Toc96104896"/>
       <w:r>
         <w:rPr>
           <w:lang w:val="uk-UA"/>
@@ -8195,6 +8358,12 @@
         <w:rPr>
           <w:lang w:val="uk-UA"/>
         </w:rPr>
+        <w:t xml:space="preserve">Одна </w:t>
+      </w:r>
+      <w:r>
+        <w:rPr>
+          <w:lang w:val="uk-UA"/>
+        </w:rPr>
         <w:t>База даних</w:t>
       </w:r>
       <w:r>
@@ -8263,6 +8432,24 @@
         <w:rPr>
           <w:lang w:val="uk-UA"/>
         </w:rPr>
+        <w:t>Місячний трафік – 4500 людей</w:t>
+      </w:r>
+    </w:p>
+    <w:p>
+      <w:pPr>
+        <w:pStyle w:val="a4"/>
+        <w:numPr>
+          <w:ilvl w:val="0"/>
+          <w:numId w:val="29"/>
+        </w:numPr>
+        <w:rPr>
+          <w:lang w:val="uk-UA"/>
+        </w:rPr>
+      </w:pPr>
+      <w:r>
+        <w:rPr>
+          <w:lang w:val="uk-UA"/>
+        </w:rPr>
         <w:t xml:space="preserve">Можливість </w:t>
       </w:r>
       <w:r>
@@ -8277,6 +8464,156 @@
         </w:rPr>
         <w:t>искової квоти</w:t>
       </w:r>
+    </w:p>
+    <w:p>
+      <w:pPr>
+        <w:pStyle w:val="a4"/>
+        <w:numPr>
+          <w:ilvl w:val="0"/>
+          <w:numId w:val="29"/>
+        </w:numPr>
+        <w:rPr>
+          <w:lang w:val="uk-UA"/>
+        </w:rPr>
+      </w:pPr>
+      <w:r>
+        <w:rPr>
+          <w:lang w:val="uk-UA"/>
+        </w:rPr>
+        <w:t>Одночасні процеси</w:t>
+      </w:r>
+      <w:r>
+        <w:rPr>
+          <w:lang w:val="uk-UA"/>
+        </w:rPr>
+        <w:t xml:space="preserve"> на користувача</w:t>
+      </w:r>
+      <w:r>
+        <w:rPr>
+          <w:lang w:val="uk-UA"/>
+        </w:rPr>
+        <w:t xml:space="preserve"> </w:t>
+      </w:r>
+      <w:r>
+        <w:rPr>
+          <w:lang w:val="uk-UA"/>
+        </w:rPr>
+        <w:t>–</w:t>
+      </w:r>
+      <w:r>
+        <w:rPr>
+          <w:lang w:val="uk-UA"/>
+        </w:rPr>
+        <w:t xml:space="preserve"> 1</w:t>
+      </w:r>
+    </w:p>
+    <w:p>
+      <w:pPr>
+        <w:pStyle w:val="a4"/>
+        <w:numPr>
+          <w:ilvl w:val="0"/>
+          <w:numId w:val="29"/>
+        </w:numPr>
+        <w:rPr>
+          <w:lang w:val="uk-UA"/>
+        </w:rPr>
+      </w:pPr>
+      <w:r>
+        <w:t>ОЗУ</w:t>
+      </w:r>
+      <w:r>
+        <w:rPr>
+          <w:lang w:val="uk-UA"/>
+        </w:rPr>
+        <w:t xml:space="preserve"> – 512 </w:t>
+      </w:r>
+      <w:proofErr w:type="spellStart"/>
+      <w:r>
+        <w:rPr>
+          <w:lang w:val="uk-UA"/>
+        </w:rPr>
+        <w:t>мб</w:t>
+      </w:r>
+      <w:proofErr w:type="spellEnd"/>
+    </w:p>
+    <w:p>
+      <w:pPr>
+        <w:pStyle w:val="a4"/>
+        <w:numPr>
+          <w:ilvl w:val="0"/>
+          <w:numId w:val="29"/>
+        </w:numPr>
+        <w:rPr>
+          <w:lang w:val="uk-UA"/>
+        </w:rPr>
+      </w:pPr>
+      <w:r>
+        <w:rPr>
+          <w:lang w:val="uk-UA"/>
+        </w:rPr>
+        <w:t>М</w:t>
+      </w:r>
+      <w:proofErr w:type="spellStart"/>
+      <w:r>
+        <w:t>аксимальний</w:t>
+      </w:r>
+      <w:proofErr w:type="spellEnd"/>
+      <w:r>
+        <w:t xml:space="preserve"> час </w:t>
+      </w:r>
+      <w:proofErr w:type="spellStart"/>
+      <w:r>
+        <w:t>виконання</w:t>
+      </w:r>
+      <w:proofErr w:type="spellEnd"/>
+      <w:r>
+        <w:rPr>
+          <w:lang w:val="uk-UA"/>
+        </w:rPr>
+        <w:t xml:space="preserve"> – </w:t>
+      </w:r>
+      <w:r>
+        <w:t>3</w:t>
+      </w:r>
+      <w:r>
+        <w:t>0 секунд</w:t>
+      </w:r>
+    </w:p>
+    <w:p>
+      <w:pPr>
+        <w:pStyle w:val="a4"/>
+        <w:numPr>
+          <w:ilvl w:val="0"/>
+          <w:numId w:val="29"/>
+        </w:numPr>
+        <w:rPr>
+          <w:lang w:val="uk-UA"/>
+        </w:rPr>
+      </w:pPr>
+      <w:proofErr w:type="spellStart"/>
+      <w:r>
+        <w:t>Розм</w:t>
+      </w:r>
+      <w:proofErr w:type="spellEnd"/>
+      <w:r>
+        <w:rPr>
+          <w:lang w:val="uk-UA"/>
+        </w:rPr>
+        <w:t>і</w:t>
+      </w:r>
+      <w:proofErr w:type="spellStart"/>
+      <w:r>
+        <w:t>щенн</w:t>
+      </w:r>
+      <w:proofErr w:type="spellEnd"/>
+      <w:r>
+        <w:rPr>
+          <w:lang w:val="uk-UA"/>
+        </w:rPr>
+        <w:t xml:space="preserve">я – Україна </w:t>
+      </w:r>
+      <w:bookmarkStart w:id="32" w:name="_GoBack"/>
+      <w:bookmarkEnd w:id="32"/>
     </w:p>
     <w:p>
       <w:pPr>
@@ -8328,7 +8665,7 @@
           <w:lang w:val="uk-UA"/>
         </w:rPr>
       </w:pPr>
-      <w:bookmarkStart w:id="32" w:name="_Toc96100841"/>
+      <w:bookmarkStart w:id="33" w:name="_Toc96104897"/>
       <w:r>
         <w:rPr>
           <w:lang w:val="uk-UA"/>
@@ -8347,7 +8684,7 @@
         </w:rPr>
         <w:t>оптимізації сайту:</w:t>
       </w:r>
-      <w:bookmarkEnd w:id="32"/>
+      <w:bookmarkEnd w:id="33"/>
     </w:p>
     <w:tbl>
       <w:tblPr>
@@ -8742,6 +9079,7 @@
               <w:rPr>
                 <w:lang w:val="uk-UA"/>
               </w:rPr>
+              <w:lastRenderedPageBreak/>
               <w:t>4</w:t>
             </w:r>
           </w:p>
@@ -9262,14 +9600,13 @@
           <w:lang w:val="uk-UA"/>
         </w:rPr>
       </w:pPr>
-      <w:bookmarkStart w:id="33" w:name="_Toc96100842"/>
+      <w:bookmarkStart w:id="34" w:name="_Toc96104898"/>
       <w:r>
         <w:rPr>
           <w:b/>
           <w:sz w:val="32"/>
           <w:lang w:val="uk-UA"/>
         </w:rPr>
-        <w:lastRenderedPageBreak/>
         <w:t>Висновки</w:t>
       </w:r>
       <w:r>
@@ -9280,7 +9617,7 @@
         </w:rPr>
         <w:t>:</w:t>
       </w:r>
-      <w:bookmarkEnd w:id="33"/>
+      <w:bookmarkEnd w:id="34"/>
     </w:p>
     <w:p>
       <w:pPr>
@@ -10358,6 +10695,119 @@
     </w:lvl>
   </w:abstractNum>
   <w:abstractNum w:abstractNumId="10" w15:restartNumberingAfterBreak="0">
+    <w:nsid w:val="15EC24AD"/>
+    <w:multiLevelType w:val="hybridMultilevel"/>
+    <w:tmpl w:val="5FD4C230"/>
+    <w:lvl w:ilvl="0" w:tplc="04220001">
+      <w:start w:val="1"/>
+      <w:numFmt w:val="bullet"/>
+      <w:lvlText w:val=""/>
+      <w:lvlJc w:val="left"/>
+      <w:pPr>
+        <w:ind w:left="2844" w:hanging="360"/>
+      </w:pPr>
+      <w:rPr>
+        <w:rFonts w:ascii="Symbol" w:hAnsi="Symbol" w:hint="default"/>
+      </w:rPr>
+    </w:lvl>
+    <w:lvl w:ilvl="1" w:tplc="04220003" w:tentative="1">
+      <w:start w:val="1"/>
+      <w:numFmt w:val="bullet"/>
+      <w:lvlText w:val="o"/>
+      <w:lvlJc w:val="left"/>
+      <w:pPr>
+        <w:ind w:left="3564" w:hanging="360"/>
+      </w:pPr>
+      <w:rPr>
+        <w:rFonts w:ascii="Courier New" w:hAnsi="Courier New" w:cs="Courier New" w:hint="default"/>
+      </w:rPr>
+    </w:lvl>
+    <w:lvl w:ilvl="2" w:tplc="04220005" w:tentative="1">
+      <w:start w:val="1"/>
+      <w:numFmt w:val="bullet"/>
+      <w:lvlText w:val=""/>
+      <w:lvlJc w:val="left"/>
+      <w:pPr>
+        <w:ind w:left="4284" w:hanging="360"/>
+      </w:pPr>
+      <w:rPr>
+        <w:rFonts w:ascii="Wingdings" w:hAnsi="Wingdings" w:hint="default"/>
+      </w:rPr>
+    </w:lvl>
+    <w:lvl w:ilvl="3" w:tplc="04220001" w:tentative="1">
+      <w:start w:val="1"/>
+      <w:numFmt w:val="bullet"/>
+      <w:lvlText w:val=""/>
+      <w:lvlJc w:val="left"/>
+      <w:pPr>
+        <w:ind w:left="5004" w:hanging="360"/>
+      </w:pPr>
+      <w:rPr>
+        <w:rFonts w:ascii="Symbol" w:hAnsi="Symbol" w:hint="default"/>
+      </w:rPr>
+    </w:lvl>
+    <w:lvl w:ilvl="4" w:tplc="04220003" w:tentative="1">
+      <w:start w:val="1"/>
+      <w:numFmt w:val="bullet"/>
+      <w:lvlText w:val="o"/>
+      <w:lvlJc w:val="left"/>
+      <w:pPr>
+        <w:ind w:left="5724" w:hanging="360"/>
+      </w:pPr>
+      <w:rPr>
+        <w:rFonts w:ascii="Courier New" w:hAnsi="Courier New" w:cs="Courier New" w:hint="default"/>
+      </w:rPr>
+    </w:lvl>
+    <w:lvl w:ilvl="5" w:tplc="04220005" w:tentative="1">
+      <w:start w:val="1"/>
+      <w:numFmt w:val="bullet"/>
+      <w:lvlText w:val=""/>
+      <w:lvlJc w:val="left"/>
+      <w:pPr>
+        <w:ind w:left="6444" w:hanging="360"/>
+      </w:pPr>
+      <w:rPr>
+        <w:rFonts w:ascii="Wingdings" w:hAnsi="Wingdings" w:hint="default"/>
+      </w:rPr>
+    </w:lvl>
+    <w:lvl w:ilvl="6" w:tplc="04220001" w:tentative="1">
+      <w:start w:val="1"/>
+      <w:numFmt w:val="bullet"/>
+      <w:lvlText w:val=""/>
+      <w:lvlJc w:val="left"/>
+      <w:pPr>
+        <w:ind w:left="7164" w:hanging="360"/>
+      </w:pPr>
+      <w:rPr>
+        <w:rFonts w:ascii="Symbol" w:hAnsi="Symbol" w:hint="default"/>
+      </w:rPr>
+    </w:lvl>
+    <w:lvl w:ilvl="7" w:tplc="04220003" w:tentative="1">
+      <w:start w:val="1"/>
+      <w:numFmt w:val="bullet"/>
+      <w:lvlText w:val="o"/>
+      <w:lvlJc w:val="left"/>
+      <w:pPr>
+        <w:ind w:left="7884" w:hanging="360"/>
+      </w:pPr>
+      <w:rPr>
+        <w:rFonts w:ascii="Courier New" w:hAnsi="Courier New" w:cs="Courier New" w:hint="default"/>
+      </w:rPr>
+    </w:lvl>
+    <w:lvl w:ilvl="8" w:tplc="04220005" w:tentative="1">
+      <w:start w:val="1"/>
+      <w:numFmt w:val="bullet"/>
+      <w:lvlText w:val=""/>
+      <w:lvlJc w:val="left"/>
+      <w:pPr>
+        <w:ind w:left="8604" w:hanging="360"/>
+      </w:pPr>
+      <w:rPr>
+        <w:rFonts w:ascii="Wingdings" w:hAnsi="Wingdings" w:hint="default"/>
+      </w:rPr>
+    </w:lvl>
+  </w:abstractNum>
+  <w:abstractNum w:abstractNumId="11" w15:restartNumberingAfterBreak="0">
     <w:nsid w:val="16AB473C"/>
     <w:multiLevelType w:val="multilevel"/>
     <w:tmpl w:val="AF2A9356"/>
@@ -10443,7 +10893,7 @@
       </w:pPr>
     </w:lvl>
   </w:abstractNum>
-  <w:abstractNum w:abstractNumId="11" w15:restartNumberingAfterBreak="0">
+  <w:abstractNum w:abstractNumId="12" w15:restartNumberingAfterBreak="0">
     <w:nsid w:val="29DD4BAB"/>
     <w:multiLevelType w:val="hybridMultilevel"/>
     <w:tmpl w:val="6B7C0662"/>
@@ -10529,7 +10979,7 @@
       </w:pPr>
     </w:lvl>
   </w:abstractNum>
-  <w:abstractNum w:abstractNumId="12" w15:restartNumberingAfterBreak="0">
+  <w:abstractNum w:abstractNumId="13" w15:restartNumberingAfterBreak="0">
     <w:nsid w:val="33917790"/>
     <w:multiLevelType w:val="hybridMultilevel"/>
     <w:tmpl w:val="3F38ADBA"/>
@@ -10642,7 +11092,7 @@
       </w:rPr>
     </w:lvl>
   </w:abstractNum>
-  <w:abstractNum w:abstractNumId="13" w15:restartNumberingAfterBreak="0">
+  <w:abstractNum w:abstractNumId="14" w15:restartNumberingAfterBreak="0">
     <w:nsid w:val="34334A9F"/>
     <w:multiLevelType w:val="multilevel"/>
     <w:tmpl w:val="0680CDB2"/>
@@ -10755,7 +11205,7 @@
       </w:rPr>
     </w:lvl>
   </w:abstractNum>
-  <w:abstractNum w:abstractNumId="14" w15:restartNumberingAfterBreak="0">
+  <w:abstractNum w:abstractNumId="15" w15:restartNumberingAfterBreak="0">
     <w:nsid w:val="3C7F1380"/>
     <w:multiLevelType w:val="hybridMultilevel"/>
     <w:tmpl w:val="8FDEC0DA"/>
@@ -10841,7 +11291,7 @@
       </w:pPr>
     </w:lvl>
   </w:abstractNum>
-  <w:abstractNum w:abstractNumId="15" w15:restartNumberingAfterBreak="0">
+  <w:abstractNum w:abstractNumId="16" w15:restartNumberingAfterBreak="0">
     <w:nsid w:val="3E3D6582"/>
     <w:multiLevelType w:val="hybridMultilevel"/>
     <w:tmpl w:val="0CA6855A"/>
@@ -10954,7 +11404,7 @@
       </w:rPr>
     </w:lvl>
   </w:abstractNum>
-  <w:abstractNum w:abstractNumId="16" w15:restartNumberingAfterBreak="0">
+  <w:abstractNum w:abstractNumId="17" w15:restartNumberingAfterBreak="0">
     <w:nsid w:val="3E9B0784"/>
     <w:multiLevelType w:val="hybridMultilevel"/>
     <w:tmpl w:val="31EA6CA6"/>
@@ -11067,7 +11517,7 @@
       </w:rPr>
     </w:lvl>
   </w:abstractNum>
-  <w:abstractNum w:abstractNumId="17" w15:restartNumberingAfterBreak="0">
+  <w:abstractNum w:abstractNumId="18" w15:restartNumberingAfterBreak="0">
     <w:nsid w:val="48037136"/>
     <w:multiLevelType w:val="hybridMultilevel"/>
     <w:tmpl w:val="CAA21BC6"/>
@@ -11180,10 +11630,10 @@
       </w:rPr>
     </w:lvl>
   </w:abstractNum>
-  <w:abstractNum w:abstractNumId="18" w15:restartNumberingAfterBreak="0">
+  <w:abstractNum w:abstractNumId="19" w15:restartNumberingAfterBreak="0">
     <w:nsid w:val="481625F3"/>
     <w:multiLevelType w:val="multilevel"/>
-    <w:tmpl w:val="E0608706"/>
+    <w:tmpl w:val="83D29D88"/>
     <w:styleLink w:val="a"/>
     <w:lvl w:ilvl="0">
       <w:start w:val="1"/>
@@ -11303,7 +11753,7 @@
       </w:rPr>
     </w:lvl>
   </w:abstractNum>
-  <w:abstractNum w:abstractNumId="19" w15:restartNumberingAfterBreak="0">
+  <w:abstractNum w:abstractNumId="20" w15:restartNumberingAfterBreak="0">
     <w:nsid w:val="4D6A10C8"/>
     <w:multiLevelType w:val="multilevel"/>
     <w:tmpl w:val="ECA63F3C"/>
@@ -11416,7 +11866,7 @@
       </w:rPr>
     </w:lvl>
   </w:abstractNum>
-  <w:abstractNum w:abstractNumId="20" w15:restartNumberingAfterBreak="0">
+  <w:abstractNum w:abstractNumId="21" w15:restartNumberingAfterBreak="0">
     <w:nsid w:val="4EA25001"/>
     <w:multiLevelType w:val="hybridMultilevel"/>
     <w:tmpl w:val="E29623C6"/>
@@ -11444,7 +11894,7 @@
         <w:rFonts w:ascii="Courier New" w:hAnsi="Courier New" w:cs="Courier New" w:hint="default"/>
       </w:rPr>
     </w:lvl>
-    <w:lvl w:ilvl="2" w:tplc="04220005" w:tentative="1">
+    <w:lvl w:ilvl="2" w:tplc="04220005">
       <w:start w:val="1"/>
       <w:numFmt w:val="bullet"/>
       <w:lvlText w:val=""/>
@@ -11529,7 +11979,7 @@
       </w:rPr>
     </w:lvl>
   </w:abstractNum>
-  <w:abstractNum w:abstractNumId="21" w15:restartNumberingAfterBreak="0">
+  <w:abstractNum w:abstractNumId="22" w15:restartNumberingAfterBreak="0">
     <w:nsid w:val="51CC4096"/>
     <w:multiLevelType w:val="hybridMultilevel"/>
     <w:tmpl w:val="750A8156"/>
@@ -11642,7 +12092,7 @@
       </w:rPr>
     </w:lvl>
   </w:abstractNum>
-  <w:abstractNum w:abstractNumId="22" w15:restartNumberingAfterBreak="0">
+  <w:abstractNum w:abstractNumId="23" w15:restartNumberingAfterBreak="0">
     <w:nsid w:val="5B36681D"/>
     <w:multiLevelType w:val="multilevel"/>
     <w:tmpl w:val="AF2A9356"/>
@@ -11728,7 +12178,7 @@
       </w:pPr>
     </w:lvl>
   </w:abstractNum>
-  <w:abstractNum w:abstractNumId="23" w15:restartNumberingAfterBreak="0">
+  <w:abstractNum w:abstractNumId="24" w15:restartNumberingAfterBreak="0">
     <w:nsid w:val="5D2D540E"/>
     <w:multiLevelType w:val="hybridMultilevel"/>
     <w:tmpl w:val="E300F468"/>
@@ -11841,7 +12291,7 @@
       </w:rPr>
     </w:lvl>
   </w:abstractNum>
-  <w:abstractNum w:abstractNumId="24" w15:restartNumberingAfterBreak="0">
+  <w:abstractNum w:abstractNumId="25" w15:restartNumberingAfterBreak="0">
     <w:nsid w:val="68850639"/>
     <w:multiLevelType w:val="multilevel"/>
     <w:tmpl w:val="C3F2A9AA"/>
@@ -11954,7 +12404,7 @@
       </w:rPr>
     </w:lvl>
   </w:abstractNum>
-  <w:abstractNum w:abstractNumId="25" w15:restartNumberingAfterBreak="0">
+  <w:abstractNum w:abstractNumId="26" w15:restartNumberingAfterBreak="0">
     <w:nsid w:val="692166A6"/>
     <w:multiLevelType w:val="hybridMultilevel"/>
     <w:tmpl w:val="7D441D5C"/>
@@ -12067,7 +12517,7 @@
       </w:rPr>
     </w:lvl>
   </w:abstractNum>
-  <w:abstractNum w:abstractNumId="26" w15:restartNumberingAfterBreak="0">
+  <w:abstractNum w:abstractNumId="27" w15:restartNumberingAfterBreak="0">
     <w:nsid w:val="75AE5ABA"/>
     <w:multiLevelType w:val="hybridMultilevel"/>
     <w:tmpl w:val="A4862D02"/>
@@ -12180,7 +12630,7 @@
       </w:rPr>
     </w:lvl>
   </w:abstractNum>
-  <w:abstractNum w:abstractNumId="27" w15:restartNumberingAfterBreak="0">
+  <w:abstractNum w:abstractNumId="28" w15:restartNumberingAfterBreak="0">
     <w:nsid w:val="7A0F6A9A"/>
     <w:multiLevelType w:val="hybridMultilevel"/>
     <w:tmpl w:val="ECEE0EC6"/>
@@ -12293,7 +12743,7 @@
       </w:rPr>
     </w:lvl>
   </w:abstractNum>
-  <w:abstractNum w:abstractNumId="28" w15:restartNumberingAfterBreak="0">
+  <w:abstractNum w:abstractNumId="29" w15:restartNumberingAfterBreak="0">
     <w:nsid w:val="7ABA77EF"/>
     <w:multiLevelType w:val="hybridMultilevel"/>
     <w:tmpl w:val="6B7C0662"/>
@@ -12379,7 +12829,7 @@
       </w:pPr>
     </w:lvl>
   </w:abstractNum>
-  <w:abstractNum w:abstractNumId="29" w15:restartNumberingAfterBreak="0">
+  <w:abstractNum w:abstractNumId="30" w15:restartNumberingAfterBreak="0">
     <w:nsid w:val="7B3D301B"/>
     <w:multiLevelType w:val="hybridMultilevel"/>
     <w:tmpl w:val="7D161C0A"/>
@@ -12492,7 +12942,7 @@
       </w:rPr>
     </w:lvl>
   </w:abstractNum>
-  <w:abstractNum w:abstractNumId="30" w15:restartNumberingAfterBreak="0">
+  <w:abstractNum w:abstractNumId="31" w15:restartNumberingAfterBreak="0">
     <w:nsid w:val="7D4A56BC"/>
     <w:multiLevelType w:val="hybridMultilevel"/>
     <w:tmpl w:val="74D8E5B2"/>
@@ -12579,37 +13029,37 @@
     </w:lvl>
   </w:abstractNum>
   <w:num w:numId="1">
-    <w:abstractNumId w:val="30"/>
+    <w:abstractNumId w:val="31"/>
   </w:num>
   <w:num w:numId="2">
-    <w:abstractNumId w:val="14"/>
+    <w:abstractNumId w:val="15"/>
   </w:num>
   <w:num w:numId="3">
     <w:abstractNumId w:val="8"/>
   </w:num>
   <w:num w:numId="4">
-    <w:abstractNumId w:val="26"/>
+    <w:abstractNumId w:val="27"/>
   </w:num>
   <w:num w:numId="5">
     <w:abstractNumId w:val="3"/>
   </w:num>
   <w:num w:numId="6">
-    <w:abstractNumId w:val="17"/>
+    <w:abstractNumId w:val="18"/>
   </w:num>
   <w:num w:numId="7">
-    <w:abstractNumId w:val="29"/>
+    <w:abstractNumId w:val="30"/>
   </w:num>
   <w:num w:numId="8">
-    <w:abstractNumId w:val="15"/>
+    <w:abstractNumId w:val="16"/>
   </w:num>
   <w:num w:numId="9">
     <w:abstractNumId w:val="1"/>
   </w:num>
   <w:num w:numId="10">
-    <w:abstractNumId w:val="16"/>
+    <w:abstractNumId w:val="17"/>
   </w:num>
   <w:num w:numId="11">
-    <w:abstractNumId w:val="25"/>
+    <w:abstractNumId w:val="26"/>
   </w:num>
   <w:num w:numId="12">
     <w:abstractNumId w:val="5"/>
@@ -12618,25 +13068,25 @@
     <w:abstractNumId w:val="2"/>
   </w:num>
   <w:num w:numId="14">
-    <w:abstractNumId w:val="28"/>
+    <w:abstractNumId w:val="29"/>
   </w:num>
   <w:num w:numId="15">
-    <w:abstractNumId w:val="11"/>
+    <w:abstractNumId w:val="12"/>
   </w:num>
   <w:num w:numId="16">
     <w:abstractNumId w:val="0"/>
   </w:num>
   <w:num w:numId="17">
-    <w:abstractNumId w:val="13"/>
+    <w:abstractNumId w:val="14"/>
   </w:num>
   <w:num w:numId="18">
-    <w:abstractNumId w:val="22"/>
+    <w:abstractNumId w:val="23"/>
   </w:num>
   <w:num w:numId="19">
-    <w:abstractNumId w:val="10"/>
+    <w:abstractNumId w:val="11"/>
   </w:num>
   <w:num w:numId="20">
-    <w:abstractNumId w:val="18"/>
+    <w:abstractNumId w:val="19"/>
     <w:lvlOverride w:ilvl="0">
       <w:lvl w:ilvl="0">
         <w:start w:val="1"/>
@@ -12792,7 +13242,61 @@
           <w:ind w:left="1418" w:hanging="363"/>
         </w:pPr>
         <w:rPr>
-          <w:rFonts w:hint="default"/>
+          <w:rFonts w:ascii="Times New Roman" w:hAnsi="Times New Roman" w:cs="Times New Roman"/>
+          <w:b w:val="0"/>
+          <w:bCs w:val="0"/>
+          <w:i w:val="0"/>
+          <w:iCs w:val="0"/>
+          <w:caps w:val="0"/>
+          <w:smallCaps w:val="0"/>
+          <w:strike w:val="0"/>
+          <w:dstrike w:val="0"/>
+          <w:outline w:val="0"/>
+          <w:shadow w:val="0"/>
+          <w:emboss w:val="0"/>
+          <w:imprint w:val="0"/>
+          <w:noProof w:val="0"/>
+          <w:snapToGrid w:val="0"/>
+          <w:vanish w:val="0"/>
+          <w:color w:val="000000"/>
+          <w:spacing w:val="0"/>
+          <w:w w:val="0"/>
+          <w:kern w:val="0"/>
+          <w:position w:val="0"/>
+          <w:sz w:val="0"/>
+          <w:szCs w:val="0"/>
+          <w:u w:val="none" w:color="000000"/>
+          <w:effect w:val="none"/>
+          <w:bdr w:val="none" w:sz="0" w:space="0" w:color="000000"/>
+          <w:shd w:val="clear" w:color="000000" w:fill="000000"/>
+          <w:vertAlign w:val="baseline"/>
+          <w:em w:val="none"/>
+          <w:lang w:val="x-none" w:eastAsia="x-none" w:bidi="x-none"/>
+          <w:specVanish w:val="0"/>
+          <w14:glow w14:rad="0">
+            <w14:srgbClr w14:val="000000"/>
+          </w14:glow>
+          <w14:shadow w14:blurRad="0" w14:dist="0" w14:dir="0" w14:sx="0" w14:sy="0" w14:kx="0" w14:ky="0" w14:algn="none">
+            <w14:srgbClr w14:val="000000"/>
+          </w14:shadow>
+          <w14:reflection w14:blurRad="0" w14:stA="0" w14:stPos="0" w14:endA="0" w14:endPos="0" w14:dist="0" w14:dir="0" w14:fadeDir="0" w14:sx="0" w14:sy="0" w14:kx="0" w14:ky="0" w14:algn="none"/>
+          <w14:textOutline w14:w="0" w14:cap="rnd" w14:cmpd="sng" w14:algn="ctr">
+            <w14:noFill/>
+            <w14:prstDash w14:val="solid"/>
+            <w14:bevel/>
+          </w14:textOutline>
+          <w14:scene3d>
+            <w14:camera w14:prst="orthographicFront"/>
+            <w14:lightRig w14:rig="threePt" w14:dir="t">
+              <w14:rot w14:lat="0" w14:lon="0" w14:rev="0"/>
+            </w14:lightRig>
+          </w14:scene3d>
+          <w14:props3d w14:extrusionH="0" w14:contourW="0" w14:prstMaterial="none"/>
+          <w14:ligatures w14:val="none"/>
+          <w14:numForm w14:val="default"/>
+          <w14:numSpacing w14:val="default"/>
+          <w14:stylisticSets/>
+          <w14:cntxtAlts w14:val="0"/>
         </w:rPr>
       </w:lvl>
     </w:lvlOverride>
@@ -12873,40 +13377,43 @@
     </w:lvlOverride>
   </w:num>
   <w:num w:numId="21">
-    <w:abstractNumId w:val="24"/>
+    <w:abstractNumId w:val="25"/>
   </w:num>
   <w:num w:numId="22">
     <w:abstractNumId w:val="7"/>
   </w:num>
   <w:num w:numId="23">
-    <w:abstractNumId w:val="27"/>
+    <w:abstractNumId w:val="28"/>
   </w:num>
   <w:num w:numId="24">
-    <w:abstractNumId w:val="12"/>
+    <w:abstractNumId w:val="13"/>
   </w:num>
   <w:num w:numId="25">
     <w:abstractNumId w:val="4"/>
   </w:num>
   <w:num w:numId="26">
-    <w:abstractNumId w:val="20"/>
+    <w:abstractNumId w:val="21"/>
   </w:num>
   <w:num w:numId="27">
     <w:abstractNumId w:val="6"/>
   </w:num>
   <w:num w:numId="28">
-    <w:abstractNumId w:val="18"/>
+    <w:abstractNumId w:val="19"/>
   </w:num>
   <w:num w:numId="29">
-    <w:abstractNumId w:val="23"/>
+    <w:abstractNumId w:val="24"/>
   </w:num>
   <w:num w:numId="30">
-    <w:abstractNumId w:val="21"/>
+    <w:abstractNumId w:val="22"/>
   </w:num>
   <w:num w:numId="31">
-    <w:abstractNumId w:val="19"/>
+    <w:abstractNumId w:val="20"/>
   </w:num>
   <w:num w:numId="32">
     <w:abstractNumId w:val="9"/>
+  </w:num>
+  <w:num w:numId="33">
+    <w:abstractNumId w:val="10"/>
   </w:num>
 </w:numbering>
 </file>
@@ -13540,7 +14047,6 @@
   <w:style w:type="character" w:default="1" w:styleId="a1">
     <w:name w:val="Default Paragraph Font"/>
     <w:uiPriority w:val="1"/>
-    <w:semiHidden/>
     <w:unhideWhenUsed/>
   </w:style>
   <w:style w:type="table" w:default="1" w:styleId="a2">
@@ -14140,7 +14646,7 @@
 </file>
 
 <file path=customXml/itemProps1.xml><?xml version="1.0" encoding="utf-8"?>
-<ds:datastoreItem xmlns:ds="http://schemas.openxmlformats.org/officeDocument/2006/customXml" ds:itemID="{6E735905-46D4-4947-829D-8441B5417717}">
+<ds:datastoreItem xmlns:ds="http://schemas.openxmlformats.org/officeDocument/2006/customXml" ds:itemID="{16708109-10B9-468E-97AF-B9E0F0FEE0E4}">
   <ds:schemaRefs>
     <ds:schemaRef ds:uri="http://schemas.openxmlformats.org/officeDocument/2006/bibliography"/>
   </ds:schemaRefs>

</xml_diff>

<commit_message>
📝: NOW that's the Final Terms of reference 2
</commit_message>
<xml_diff>
--- a/docs/ТЗ.docx
+++ b/docs/ТЗ.docx
@@ -525,25 +525,40 @@
             <w:rPr>
               <w:rFonts w:asciiTheme="minorHAnsi" w:eastAsiaTheme="minorEastAsia" w:hAnsiTheme="minorHAnsi"/>
               <w:noProof/>
-              <w:sz w:val="22"/>
+              <w:sz w:val="24"/>
+              <w:szCs w:val="24"/>
               <w:lang w:eastAsia="uk-UA"/>
             </w:rPr>
           </w:pPr>
           <w:r>
+            <w:rPr>
+              <w:sz w:val="24"/>
+              <w:szCs w:val="24"/>
+            </w:rPr>
             <w:fldChar w:fldCharType="begin"/>
           </w:r>
           <w:r>
+            <w:rPr>
+              <w:sz w:val="24"/>
+              <w:szCs w:val="24"/>
+            </w:rPr>
             <w:instrText xml:space="preserve"> TOC \o "1-3" \h \z \u </w:instrText>
           </w:r>
           <w:r>
+            <w:rPr>
+              <w:sz w:val="24"/>
+              <w:szCs w:val="24"/>
+            </w:rPr>
             <w:fldChar w:fldCharType="separate"/>
           </w:r>
-          <w:hyperlink w:anchor="_Toc96104867" w:history="1">
+          <w:hyperlink w:anchor="_Toc96106832" w:history="1">
             <w:r>
               <w:rPr>
                 <w:rStyle w:val="a5"/>
                 <w:b/>
                 <w:noProof/>
+                <w:sz w:val="24"/>
+                <w:szCs w:val="24"/>
               </w:rPr>
               <w:t>Мета:</w:t>
             </w:r>
@@ -551,6 +566,8 @@
               <w:rPr>
                 <w:noProof/>
                 <w:webHidden/>
+                <w:sz w:val="24"/>
+                <w:szCs w:val="24"/>
               </w:rPr>
               <w:tab/>
             </w:r>
@@ -558,6 +575,8 @@
               <w:rPr>
                 <w:noProof/>
                 <w:webHidden/>
+                <w:sz w:val="24"/>
+                <w:szCs w:val="24"/>
               </w:rPr>
               <w:fldChar w:fldCharType="begin"/>
             </w:r>
@@ -565,19 +584,25 @@
               <w:rPr>
                 <w:noProof/>
                 <w:webHidden/>
-              </w:rPr>
-              <w:instrText xml:space="preserve"> PAGEREF _Toc96104867 \h </w:instrText>
-            </w:r>
-            <w:r>
-              <w:rPr>
-                <w:noProof/>
-                <w:webHidden/>
-              </w:rPr>
-            </w:r>
-            <w:r>
-              <w:rPr>
-                <w:noProof/>
-                <w:webHidden/>
+                <w:sz w:val="24"/>
+                <w:szCs w:val="24"/>
+              </w:rPr>
+              <w:instrText xml:space="preserve"> PAGEREF _Toc96106832 \h </w:instrText>
+            </w:r>
+            <w:r>
+              <w:rPr>
+                <w:noProof/>
+                <w:webHidden/>
+                <w:sz w:val="24"/>
+                <w:szCs w:val="24"/>
+              </w:rPr>
+            </w:r>
+            <w:r>
+              <w:rPr>
+                <w:noProof/>
+                <w:webHidden/>
+                <w:sz w:val="24"/>
+                <w:szCs w:val="24"/>
               </w:rPr>
               <w:fldChar w:fldCharType="separate"/>
             </w:r>
@@ -585,13 +610,17 @@
               <w:rPr>
                 <w:noProof/>
                 <w:webHidden/>
-              </w:rPr>
-              <w:t>4</w:t>
-            </w:r>
-            <w:r>
-              <w:rPr>
-                <w:noProof/>
-                <w:webHidden/>
+                <w:sz w:val="24"/>
+                <w:szCs w:val="24"/>
+              </w:rPr>
+              <w:t>3</w:t>
+            </w:r>
+            <w:r>
+              <w:rPr>
+                <w:noProof/>
+                <w:webHidden/>
+                <w:sz w:val="24"/>
+                <w:szCs w:val="24"/>
               </w:rPr>
               <w:fldChar w:fldCharType="end"/>
             </w:r>
@@ -606,16 +635,19 @@
             <w:rPr>
               <w:rFonts w:asciiTheme="minorHAnsi" w:eastAsiaTheme="minorEastAsia" w:hAnsiTheme="minorHAnsi"/>
               <w:noProof/>
-              <w:sz w:val="22"/>
+              <w:sz w:val="24"/>
+              <w:szCs w:val="24"/>
               <w:lang w:eastAsia="uk-UA"/>
             </w:rPr>
           </w:pPr>
-          <w:hyperlink w:anchor="_Toc96104868" w:history="1">
+          <w:hyperlink w:anchor="_Toc96106833" w:history="1">
             <w:r>
               <w:rPr>
                 <w:rStyle w:val="a5"/>
                 <w:b/>
                 <w:noProof/>
+                <w:sz w:val="24"/>
+                <w:szCs w:val="24"/>
               </w:rPr>
               <w:t>Технічне завдання:</w:t>
             </w:r>
@@ -623,6 +655,8 @@
               <w:rPr>
                 <w:noProof/>
                 <w:webHidden/>
+                <w:sz w:val="24"/>
+                <w:szCs w:val="24"/>
               </w:rPr>
               <w:tab/>
             </w:r>
@@ -630,6 +664,8 @@
               <w:rPr>
                 <w:noProof/>
                 <w:webHidden/>
+                <w:sz w:val="24"/>
+                <w:szCs w:val="24"/>
               </w:rPr>
               <w:fldChar w:fldCharType="begin"/>
             </w:r>
@@ -637,19 +673,25 @@
               <w:rPr>
                 <w:noProof/>
                 <w:webHidden/>
-              </w:rPr>
-              <w:instrText xml:space="preserve"> PAGEREF _Toc96104868 \h </w:instrText>
-            </w:r>
-            <w:r>
-              <w:rPr>
-                <w:noProof/>
-                <w:webHidden/>
-              </w:rPr>
-            </w:r>
-            <w:r>
-              <w:rPr>
-                <w:noProof/>
-                <w:webHidden/>
+                <w:sz w:val="24"/>
+                <w:szCs w:val="24"/>
+              </w:rPr>
+              <w:instrText xml:space="preserve"> PAGEREF _Toc96106833 \h </w:instrText>
+            </w:r>
+            <w:r>
+              <w:rPr>
+                <w:noProof/>
+                <w:webHidden/>
+                <w:sz w:val="24"/>
+                <w:szCs w:val="24"/>
+              </w:rPr>
+            </w:r>
+            <w:r>
+              <w:rPr>
+                <w:noProof/>
+                <w:webHidden/>
+                <w:sz w:val="24"/>
+                <w:szCs w:val="24"/>
               </w:rPr>
               <w:fldChar w:fldCharType="separate"/>
             </w:r>
@@ -657,13 +699,17 @@
               <w:rPr>
                 <w:noProof/>
                 <w:webHidden/>
-              </w:rPr>
-              <w:t>4</w:t>
-            </w:r>
-            <w:r>
-              <w:rPr>
-                <w:noProof/>
-                <w:webHidden/>
+                <w:sz w:val="24"/>
+                <w:szCs w:val="24"/>
+              </w:rPr>
+              <w:t>3</w:t>
+            </w:r>
+            <w:r>
+              <w:rPr>
+                <w:noProof/>
+                <w:webHidden/>
+                <w:sz w:val="24"/>
+                <w:szCs w:val="24"/>
               </w:rPr>
               <w:fldChar w:fldCharType="end"/>
             </w:r>
@@ -679,15 +725,18 @@
             <w:rPr>
               <w:rFonts w:asciiTheme="minorHAnsi" w:eastAsiaTheme="minorEastAsia" w:hAnsiTheme="minorHAnsi"/>
               <w:noProof/>
-              <w:sz w:val="22"/>
+              <w:sz w:val="24"/>
+              <w:szCs w:val="24"/>
               <w:lang w:eastAsia="uk-UA"/>
             </w:rPr>
           </w:pPr>
-          <w:hyperlink w:anchor="_Toc96104869" w:history="1">
+          <w:hyperlink w:anchor="_Toc96106834" w:history="1">
             <w:r>
               <w:rPr>
                 <w:rStyle w:val="a5"/>
                 <w:noProof/>
+                <w:sz w:val="24"/>
+                <w:szCs w:val="24"/>
                 <w14:scene3d>
                   <w14:camera w14:prst="orthographicFront"/>
                   <w14:lightRig w14:rig="threePt" w14:dir="t">
@@ -701,7 +750,8 @@
               <w:rPr>
                 <w:rFonts w:asciiTheme="minorHAnsi" w:eastAsiaTheme="minorEastAsia" w:hAnsiTheme="minorHAnsi"/>
                 <w:noProof/>
-                <w:sz w:val="22"/>
+                <w:sz w:val="24"/>
+                <w:szCs w:val="24"/>
                 <w:lang w:eastAsia="uk-UA"/>
               </w:rPr>
               <w:tab/>
@@ -710,6 +760,8 @@
               <w:rPr>
                 <w:rStyle w:val="a5"/>
                 <w:noProof/>
+                <w:sz w:val="24"/>
+                <w:szCs w:val="24"/>
               </w:rPr>
               <w:t>Загальні Відомості</w:t>
             </w:r>
@@ -717,6 +769,8 @@
               <w:rPr>
                 <w:noProof/>
                 <w:webHidden/>
+                <w:sz w:val="24"/>
+                <w:szCs w:val="24"/>
               </w:rPr>
               <w:tab/>
             </w:r>
@@ -724,6 +778,8 @@
               <w:rPr>
                 <w:noProof/>
                 <w:webHidden/>
+                <w:sz w:val="24"/>
+                <w:szCs w:val="24"/>
               </w:rPr>
               <w:fldChar w:fldCharType="begin"/>
             </w:r>
@@ -731,19 +787,25 @@
               <w:rPr>
                 <w:noProof/>
                 <w:webHidden/>
-              </w:rPr>
-              <w:instrText xml:space="preserve"> PAGEREF _Toc96104869 \h </w:instrText>
-            </w:r>
-            <w:r>
-              <w:rPr>
-                <w:noProof/>
-                <w:webHidden/>
-              </w:rPr>
-            </w:r>
-            <w:r>
-              <w:rPr>
-                <w:noProof/>
-                <w:webHidden/>
+                <w:sz w:val="24"/>
+                <w:szCs w:val="24"/>
+              </w:rPr>
+              <w:instrText xml:space="preserve"> PAGEREF _Toc96106834 \h </w:instrText>
+            </w:r>
+            <w:r>
+              <w:rPr>
+                <w:noProof/>
+                <w:webHidden/>
+                <w:sz w:val="24"/>
+                <w:szCs w:val="24"/>
+              </w:rPr>
+            </w:r>
+            <w:r>
+              <w:rPr>
+                <w:noProof/>
+                <w:webHidden/>
+                <w:sz w:val="24"/>
+                <w:szCs w:val="24"/>
               </w:rPr>
               <w:fldChar w:fldCharType="separate"/>
             </w:r>
@@ -751,13 +813,17 @@
               <w:rPr>
                 <w:noProof/>
                 <w:webHidden/>
-              </w:rPr>
-              <w:t>4</w:t>
-            </w:r>
-            <w:r>
-              <w:rPr>
-                <w:noProof/>
-                <w:webHidden/>
+                <w:sz w:val="24"/>
+                <w:szCs w:val="24"/>
+              </w:rPr>
+              <w:t>3</w:t>
+            </w:r>
+            <w:r>
+              <w:rPr>
+                <w:noProof/>
+                <w:webHidden/>
+                <w:sz w:val="24"/>
+                <w:szCs w:val="24"/>
               </w:rPr>
               <w:fldChar w:fldCharType="end"/>
             </w:r>
@@ -772,15 +838,16 @@
             <w:rPr>
               <w:rFonts w:asciiTheme="minorHAnsi" w:eastAsiaTheme="minorEastAsia" w:hAnsiTheme="minorHAnsi"/>
               <w:noProof/>
-              <w:sz w:val="22"/>
+              <w:szCs w:val="24"/>
               <w:lang w:eastAsia="uk-UA"/>
             </w:rPr>
           </w:pPr>
-          <w:hyperlink w:anchor="_Toc96104870" w:history="1">
+          <w:hyperlink w:anchor="_Toc96106835" w:history="1">
             <w:r>
               <w:rPr>
                 <w:rStyle w:val="a5"/>
                 <w:noProof/>
+                <w:szCs w:val="24"/>
               </w:rPr>
               <w:t>1.1  Призначення документу:</w:t>
             </w:r>
@@ -788,6 +855,7 @@
               <w:rPr>
                 <w:noProof/>
                 <w:webHidden/>
+                <w:szCs w:val="24"/>
               </w:rPr>
               <w:tab/>
             </w:r>
@@ -795,6 +863,7 @@
               <w:rPr>
                 <w:noProof/>
                 <w:webHidden/>
+                <w:szCs w:val="24"/>
               </w:rPr>
               <w:fldChar w:fldCharType="begin"/>
             </w:r>
@@ -802,19 +871,22 @@
               <w:rPr>
                 <w:noProof/>
                 <w:webHidden/>
-              </w:rPr>
-              <w:instrText xml:space="preserve"> PAGEREF _Toc96104870 \h </w:instrText>
-            </w:r>
-            <w:r>
-              <w:rPr>
-                <w:noProof/>
-                <w:webHidden/>
-              </w:rPr>
-            </w:r>
-            <w:r>
-              <w:rPr>
-                <w:noProof/>
-                <w:webHidden/>
+                <w:szCs w:val="24"/>
+              </w:rPr>
+              <w:instrText xml:space="preserve"> PAGEREF _Toc96106835 \h </w:instrText>
+            </w:r>
+            <w:r>
+              <w:rPr>
+                <w:noProof/>
+                <w:webHidden/>
+                <w:szCs w:val="24"/>
+              </w:rPr>
+            </w:r>
+            <w:r>
+              <w:rPr>
+                <w:noProof/>
+                <w:webHidden/>
+                <w:szCs w:val="24"/>
               </w:rPr>
               <w:fldChar w:fldCharType="separate"/>
             </w:r>
@@ -822,13 +894,15 @@
               <w:rPr>
                 <w:noProof/>
                 <w:webHidden/>
-              </w:rPr>
-              <w:t>4</w:t>
-            </w:r>
-            <w:r>
-              <w:rPr>
-                <w:noProof/>
-                <w:webHidden/>
+                <w:szCs w:val="24"/>
+              </w:rPr>
+              <w:t>3</w:t>
+            </w:r>
+            <w:r>
+              <w:rPr>
+                <w:noProof/>
+                <w:webHidden/>
+                <w:szCs w:val="24"/>
               </w:rPr>
               <w:fldChar w:fldCharType="end"/>
             </w:r>
@@ -844,15 +918,16 @@
             <w:rPr>
               <w:rFonts w:asciiTheme="minorHAnsi" w:eastAsiaTheme="minorEastAsia" w:hAnsiTheme="minorHAnsi"/>
               <w:noProof/>
-              <w:sz w:val="22"/>
+              <w:szCs w:val="24"/>
               <w:lang w:eastAsia="uk-UA"/>
             </w:rPr>
           </w:pPr>
-          <w:hyperlink w:anchor="_Toc96104871" w:history="1">
+          <w:hyperlink w:anchor="_Toc96106836" w:history="1">
             <w:r>
               <w:rPr>
                 <w:rStyle w:val="a5"/>
                 <w:noProof/>
+                <w:szCs w:val="24"/>
               </w:rPr>
               <w:t>1.2.</w:t>
             </w:r>
@@ -860,7 +935,7 @@
               <w:rPr>
                 <w:rFonts w:asciiTheme="minorHAnsi" w:eastAsiaTheme="minorEastAsia" w:hAnsiTheme="minorHAnsi"/>
                 <w:noProof/>
-                <w:sz w:val="22"/>
+                <w:szCs w:val="24"/>
                 <w:lang w:eastAsia="uk-UA"/>
               </w:rPr>
               <w:tab/>
@@ -869,6 +944,7 @@
               <w:rPr>
                 <w:rStyle w:val="a5"/>
                 <w:noProof/>
+                <w:szCs w:val="24"/>
               </w:rPr>
               <w:t>Найменування Виконавця та Замовника:</w:t>
             </w:r>
@@ -876,6 +952,7 @@
               <w:rPr>
                 <w:noProof/>
                 <w:webHidden/>
+                <w:szCs w:val="24"/>
               </w:rPr>
               <w:tab/>
             </w:r>
@@ -883,6 +960,7 @@
               <w:rPr>
                 <w:noProof/>
                 <w:webHidden/>
+                <w:szCs w:val="24"/>
               </w:rPr>
               <w:fldChar w:fldCharType="begin"/>
             </w:r>
@@ -890,19 +968,22 @@
               <w:rPr>
                 <w:noProof/>
                 <w:webHidden/>
-              </w:rPr>
-              <w:instrText xml:space="preserve"> PAGEREF _Toc96104871 \h </w:instrText>
-            </w:r>
-            <w:r>
-              <w:rPr>
-                <w:noProof/>
-                <w:webHidden/>
-              </w:rPr>
-            </w:r>
-            <w:r>
-              <w:rPr>
-                <w:noProof/>
-                <w:webHidden/>
+                <w:szCs w:val="24"/>
+              </w:rPr>
+              <w:instrText xml:space="preserve"> PAGEREF _Toc96106836 \h </w:instrText>
+            </w:r>
+            <w:r>
+              <w:rPr>
+                <w:noProof/>
+                <w:webHidden/>
+                <w:szCs w:val="24"/>
+              </w:rPr>
+            </w:r>
+            <w:r>
+              <w:rPr>
+                <w:noProof/>
+                <w:webHidden/>
+                <w:szCs w:val="24"/>
               </w:rPr>
               <w:fldChar w:fldCharType="separate"/>
             </w:r>
@@ -910,13 +991,15 @@
               <w:rPr>
                 <w:noProof/>
                 <w:webHidden/>
-              </w:rPr>
-              <w:t>4</w:t>
-            </w:r>
-            <w:r>
-              <w:rPr>
-                <w:noProof/>
-                <w:webHidden/>
+                <w:szCs w:val="24"/>
+              </w:rPr>
+              <w:t>3</w:t>
+            </w:r>
+            <w:r>
+              <w:rPr>
+                <w:noProof/>
+                <w:webHidden/>
+                <w:szCs w:val="24"/>
               </w:rPr>
               <w:fldChar w:fldCharType="end"/>
             </w:r>
@@ -932,15 +1015,16 @@
             <w:rPr>
               <w:rFonts w:asciiTheme="minorHAnsi" w:eastAsiaTheme="minorEastAsia" w:hAnsiTheme="minorHAnsi"/>
               <w:noProof/>
-              <w:sz w:val="22"/>
+              <w:szCs w:val="24"/>
               <w:lang w:eastAsia="uk-UA"/>
             </w:rPr>
           </w:pPr>
-          <w:hyperlink w:anchor="_Toc96104872" w:history="1">
+          <w:hyperlink w:anchor="_Toc96106837" w:history="1">
             <w:r>
               <w:rPr>
                 <w:rStyle w:val="a5"/>
                 <w:noProof/>
+                <w:szCs w:val="24"/>
               </w:rPr>
               <w:t>1.3.</w:t>
             </w:r>
@@ -948,7 +1032,7 @@
               <w:rPr>
                 <w:rFonts w:asciiTheme="minorHAnsi" w:eastAsiaTheme="minorEastAsia" w:hAnsiTheme="minorHAnsi"/>
                 <w:noProof/>
-                <w:sz w:val="22"/>
+                <w:szCs w:val="24"/>
                 <w:lang w:eastAsia="uk-UA"/>
               </w:rPr>
               <w:tab/>
@@ -957,6 +1041,7 @@
               <w:rPr>
                 <w:rStyle w:val="a5"/>
                 <w:noProof/>
+                <w:szCs w:val="24"/>
               </w:rPr>
               <w:t>Короткі відомості про виконавця:</w:t>
             </w:r>
@@ -964,6 +1049,7 @@
               <w:rPr>
                 <w:noProof/>
                 <w:webHidden/>
+                <w:szCs w:val="24"/>
               </w:rPr>
               <w:tab/>
             </w:r>
@@ -971,6 +1057,7 @@
               <w:rPr>
                 <w:noProof/>
                 <w:webHidden/>
+                <w:szCs w:val="24"/>
               </w:rPr>
               <w:fldChar w:fldCharType="begin"/>
             </w:r>
@@ -978,19 +1065,22 @@
               <w:rPr>
                 <w:noProof/>
                 <w:webHidden/>
-              </w:rPr>
-              <w:instrText xml:space="preserve"> PAGEREF _Toc96104872 \h </w:instrText>
-            </w:r>
-            <w:r>
-              <w:rPr>
-                <w:noProof/>
-                <w:webHidden/>
-              </w:rPr>
-            </w:r>
-            <w:r>
-              <w:rPr>
-                <w:noProof/>
-                <w:webHidden/>
+                <w:szCs w:val="24"/>
+              </w:rPr>
+              <w:instrText xml:space="preserve"> PAGEREF _Toc96106837 \h </w:instrText>
+            </w:r>
+            <w:r>
+              <w:rPr>
+                <w:noProof/>
+                <w:webHidden/>
+                <w:szCs w:val="24"/>
+              </w:rPr>
+            </w:r>
+            <w:r>
+              <w:rPr>
+                <w:noProof/>
+                <w:webHidden/>
+                <w:szCs w:val="24"/>
               </w:rPr>
               <w:fldChar w:fldCharType="separate"/>
             </w:r>
@@ -998,13 +1088,15 @@
               <w:rPr>
                 <w:noProof/>
                 <w:webHidden/>
-              </w:rPr>
-              <w:t>4</w:t>
-            </w:r>
-            <w:r>
-              <w:rPr>
-                <w:noProof/>
-                <w:webHidden/>
+                <w:szCs w:val="24"/>
+              </w:rPr>
+              <w:t>3</w:t>
+            </w:r>
+            <w:r>
+              <w:rPr>
+                <w:noProof/>
+                <w:webHidden/>
+                <w:szCs w:val="24"/>
               </w:rPr>
               <w:fldChar w:fldCharType="end"/>
             </w:r>
@@ -1020,15 +1112,16 @@
             <w:rPr>
               <w:rFonts w:asciiTheme="minorHAnsi" w:eastAsiaTheme="minorEastAsia" w:hAnsiTheme="minorHAnsi"/>
               <w:noProof/>
-              <w:sz w:val="22"/>
+              <w:szCs w:val="24"/>
               <w:lang w:eastAsia="uk-UA"/>
             </w:rPr>
           </w:pPr>
-          <w:hyperlink w:anchor="_Toc96104873" w:history="1">
+          <w:hyperlink w:anchor="_Toc96106838" w:history="1">
             <w:r>
               <w:rPr>
                 <w:rStyle w:val="a5"/>
                 <w:noProof/>
+                <w:szCs w:val="24"/>
               </w:rPr>
               <w:t>1.4.</w:t>
             </w:r>
@@ -1036,7 +1129,7 @@
               <w:rPr>
                 <w:rFonts w:asciiTheme="minorHAnsi" w:eastAsiaTheme="minorEastAsia" w:hAnsiTheme="minorHAnsi"/>
                 <w:noProof/>
-                <w:sz w:val="22"/>
+                <w:szCs w:val="24"/>
                 <w:lang w:eastAsia="uk-UA"/>
               </w:rPr>
               <w:tab/>
@@ -1045,6 +1138,7 @@
               <w:rPr>
                 <w:rStyle w:val="a5"/>
                 <w:noProof/>
+                <w:szCs w:val="24"/>
               </w:rPr>
               <w:t>Планові терміни початку та закінчення робіт із створення сайту:</w:t>
             </w:r>
@@ -1052,6 +1146,7 @@
               <w:rPr>
                 <w:noProof/>
                 <w:webHidden/>
+                <w:szCs w:val="24"/>
               </w:rPr>
               <w:tab/>
             </w:r>
@@ -1059,6 +1154,7 @@
               <w:rPr>
                 <w:noProof/>
                 <w:webHidden/>
+                <w:szCs w:val="24"/>
               </w:rPr>
               <w:fldChar w:fldCharType="begin"/>
             </w:r>
@@ -1066,19 +1162,22 @@
               <w:rPr>
                 <w:noProof/>
                 <w:webHidden/>
-              </w:rPr>
-              <w:instrText xml:space="preserve"> PAGEREF _Toc96104873 \h </w:instrText>
-            </w:r>
-            <w:r>
-              <w:rPr>
-                <w:noProof/>
-                <w:webHidden/>
-              </w:rPr>
-            </w:r>
-            <w:r>
-              <w:rPr>
-                <w:noProof/>
-                <w:webHidden/>
+                <w:szCs w:val="24"/>
+              </w:rPr>
+              <w:instrText xml:space="preserve"> PAGEREF _Toc96106838 \h </w:instrText>
+            </w:r>
+            <w:r>
+              <w:rPr>
+                <w:noProof/>
+                <w:webHidden/>
+                <w:szCs w:val="24"/>
+              </w:rPr>
+            </w:r>
+            <w:r>
+              <w:rPr>
+                <w:noProof/>
+                <w:webHidden/>
+                <w:szCs w:val="24"/>
               </w:rPr>
               <w:fldChar w:fldCharType="separate"/>
             </w:r>
@@ -1086,13 +1185,15 @@
               <w:rPr>
                 <w:noProof/>
                 <w:webHidden/>
-              </w:rPr>
-              <w:t>4</w:t>
-            </w:r>
-            <w:r>
-              <w:rPr>
-                <w:noProof/>
-                <w:webHidden/>
+                <w:szCs w:val="24"/>
+              </w:rPr>
+              <w:t>3</w:t>
+            </w:r>
+            <w:r>
+              <w:rPr>
+                <w:noProof/>
+                <w:webHidden/>
+                <w:szCs w:val="24"/>
               </w:rPr>
               <w:fldChar w:fldCharType="end"/>
             </w:r>
@@ -1108,15 +1209,16 @@
             <w:rPr>
               <w:rFonts w:asciiTheme="minorHAnsi" w:eastAsiaTheme="minorEastAsia" w:hAnsiTheme="minorHAnsi"/>
               <w:noProof/>
-              <w:sz w:val="22"/>
+              <w:szCs w:val="24"/>
               <w:lang w:eastAsia="uk-UA"/>
             </w:rPr>
           </w:pPr>
-          <w:hyperlink w:anchor="_Toc96104874" w:history="1">
+          <w:hyperlink w:anchor="_Toc96106839" w:history="1">
             <w:r>
               <w:rPr>
                 <w:rStyle w:val="a5"/>
                 <w:noProof/>
+                <w:szCs w:val="24"/>
               </w:rPr>
               <w:t>1.5.</w:t>
             </w:r>
@@ -1124,7 +1226,7 @@
               <w:rPr>
                 <w:rFonts w:asciiTheme="minorHAnsi" w:eastAsiaTheme="minorEastAsia" w:hAnsiTheme="minorHAnsi"/>
                 <w:noProof/>
-                <w:sz w:val="22"/>
+                <w:szCs w:val="24"/>
                 <w:lang w:eastAsia="uk-UA"/>
               </w:rPr>
               <w:tab/>
@@ -1133,6 +1235,7 @@
               <w:rPr>
                 <w:rStyle w:val="a5"/>
                 <w:noProof/>
+                <w:szCs w:val="24"/>
               </w:rPr>
               <w:t>Склад та зміст робіт із створення сайту:</w:t>
             </w:r>
@@ -1140,6 +1243,7 @@
               <w:rPr>
                 <w:noProof/>
                 <w:webHidden/>
+                <w:szCs w:val="24"/>
               </w:rPr>
               <w:tab/>
             </w:r>
@@ -1147,6 +1251,7 @@
               <w:rPr>
                 <w:noProof/>
                 <w:webHidden/>
+                <w:szCs w:val="24"/>
               </w:rPr>
               <w:fldChar w:fldCharType="begin"/>
             </w:r>
@@ -1154,19 +1259,22 @@
               <w:rPr>
                 <w:noProof/>
                 <w:webHidden/>
-              </w:rPr>
-              <w:instrText xml:space="preserve"> PAGEREF _Toc96104874 \h </w:instrText>
-            </w:r>
-            <w:r>
-              <w:rPr>
-                <w:noProof/>
-                <w:webHidden/>
-              </w:rPr>
-            </w:r>
-            <w:r>
-              <w:rPr>
-                <w:noProof/>
-                <w:webHidden/>
+                <w:szCs w:val="24"/>
+              </w:rPr>
+              <w:instrText xml:space="preserve"> PAGEREF _Toc96106839 \h </w:instrText>
+            </w:r>
+            <w:r>
+              <w:rPr>
+                <w:noProof/>
+                <w:webHidden/>
+                <w:szCs w:val="24"/>
+              </w:rPr>
+            </w:r>
+            <w:r>
+              <w:rPr>
+                <w:noProof/>
+                <w:webHidden/>
+                <w:szCs w:val="24"/>
               </w:rPr>
               <w:fldChar w:fldCharType="separate"/>
             </w:r>
@@ -1174,13 +1282,15 @@
               <w:rPr>
                 <w:noProof/>
                 <w:webHidden/>
-              </w:rPr>
-              <w:t>5</w:t>
-            </w:r>
-            <w:r>
-              <w:rPr>
-                <w:noProof/>
-                <w:webHidden/>
+                <w:szCs w:val="24"/>
+              </w:rPr>
+              <w:t>4</w:t>
+            </w:r>
+            <w:r>
+              <w:rPr>
+                <w:noProof/>
+                <w:webHidden/>
+                <w:szCs w:val="24"/>
               </w:rPr>
               <w:fldChar w:fldCharType="end"/>
             </w:r>
@@ -1196,15 +1306,16 @@
             <w:rPr>
               <w:rFonts w:asciiTheme="minorHAnsi" w:eastAsiaTheme="minorEastAsia" w:hAnsiTheme="minorHAnsi"/>
               <w:noProof/>
-              <w:sz w:val="22"/>
+              <w:szCs w:val="24"/>
               <w:lang w:eastAsia="uk-UA"/>
             </w:rPr>
           </w:pPr>
-          <w:hyperlink w:anchor="_Toc96104875" w:history="1">
+          <w:hyperlink w:anchor="_Toc96106840" w:history="1">
             <w:r>
               <w:rPr>
                 <w:rStyle w:val="a5"/>
                 <w:noProof/>
+                <w:szCs w:val="24"/>
               </w:rPr>
               <w:t>1.6.</w:t>
             </w:r>
@@ -1212,7 +1323,7 @@
               <w:rPr>
                 <w:rFonts w:asciiTheme="minorHAnsi" w:eastAsiaTheme="minorEastAsia" w:hAnsiTheme="minorHAnsi"/>
                 <w:noProof/>
-                <w:sz w:val="22"/>
+                <w:szCs w:val="24"/>
                 <w:lang w:eastAsia="uk-UA"/>
               </w:rPr>
               <w:tab/>
@@ -1221,6 +1332,7 @@
               <w:rPr>
                 <w:rStyle w:val="a5"/>
                 <w:noProof/>
+                <w:szCs w:val="24"/>
               </w:rPr>
               <w:t>Порядок оформлення та пред'явлення результатів робіт:</w:t>
             </w:r>
@@ -1228,6 +1340,7 @@
               <w:rPr>
                 <w:noProof/>
                 <w:webHidden/>
+                <w:szCs w:val="24"/>
               </w:rPr>
               <w:tab/>
             </w:r>
@@ -1235,6 +1348,7 @@
               <w:rPr>
                 <w:noProof/>
                 <w:webHidden/>
+                <w:szCs w:val="24"/>
               </w:rPr>
               <w:fldChar w:fldCharType="begin"/>
             </w:r>
@@ -1242,19 +1356,22 @@
               <w:rPr>
                 <w:noProof/>
                 <w:webHidden/>
-              </w:rPr>
-              <w:instrText xml:space="preserve"> PAGEREF _Toc96104875 \h </w:instrText>
-            </w:r>
-            <w:r>
-              <w:rPr>
-                <w:noProof/>
-                <w:webHidden/>
-              </w:rPr>
-            </w:r>
-            <w:r>
-              <w:rPr>
-                <w:noProof/>
-                <w:webHidden/>
+                <w:szCs w:val="24"/>
+              </w:rPr>
+              <w:instrText xml:space="preserve"> PAGEREF _Toc96106840 \h </w:instrText>
+            </w:r>
+            <w:r>
+              <w:rPr>
+                <w:noProof/>
+                <w:webHidden/>
+                <w:szCs w:val="24"/>
+              </w:rPr>
+            </w:r>
+            <w:r>
+              <w:rPr>
+                <w:noProof/>
+                <w:webHidden/>
+                <w:szCs w:val="24"/>
               </w:rPr>
               <w:fldChar w:fldCharType="separate"/>
             </w:r>
@@ -1262,13 +1379,15 @@
               <w:rPr>
                 <w:noProof/>
                 <w:webHidden/>
-              </w:rPr>
-              <w:t>5</w:t>
-            </w:r>
-            <w:r>
-              <w:rPr>
-                <w:noProof/>
-                <w:webHidden/>
+                <w:szCs w:val="24"/>
+              </w:rPr>
+              <w:t>4</w:t>
+            </w:r>
+            <w:r>
+              <w:rPr>
+                <w:noProof/>
+                <w:webHidden/>
+                <w:szCs w:val="24"/>
               </w:rPr>
               <w:fldChar w:fldCharType="end"/>
             </w:r>
@@ -1284,15 +1403,18 @@
             <w:rPr>
               <w:rFonts w:asciiTheme="minorHAnsi" w:eastAsiaTheme="minorEastAsia" w:hAnsiTheme="minorHAnsi"/>
               <w:noProof/>
-              <w:sz w:val="22"/>
+              <w:sz w:val="24"/>
+              <w:szCs w:val="24"/>
               <w:lang w:eastAsia="uk-UA"/>
             </w:rPr>
           </w:pPr>
-          <w:hyperlink w:anchor="_Toc96104876" w:history="1">
+          <w:hyperlink w:anchor="_Toc96106841" w:history="1">
             <w:r>
               <w:rPr>
                 <w:rStyle w:val="a5"/>
                 <w:noProof/>
+                <w:sz w:val="24"/>
+                <w:szCs w:val="24"/>
                 <w14:scene3d>
                   <w14:camera w14:prst="orthographicFront"/>
                   <w14:lightRig w14:rig="threePt" w14:dir="t">
@@ -1306,7 +1428,8 @@
               <w:rPr>
                 <w:rFonts w:asciiTheme="minorHAnsi" w:eastAsiaTheme="minorEastAsia" w:hAnsiTheme="minorHAnsi"/>
                 <w:noProof/>
-                <w:sz w:val="22"/>
+                <w:sz w:val="24"/>
+                <w:szCs w:val="24"/>
                 <w:lang w:eastAsia="uk-UA"/>
               </w:rPr>
               <w:tab/>
@@ -1315,6 +1438,8 @@
               <w:rPr>
                 <w:rStyle w:val="a5"/>
                 <w:noProof/>
+                <w:sz w:val="24"/>
+                <w:szCs w:val="24"/>
               </w:rPr>
               <w:t>Призначення та цілі створення сайту:</w:t>
             </w:r>
@@ -1322,6 +1447,8 @@
               <w:rPr>
                 <w:noProof/>
                 <w:webHidden/>
+                <w:sz w:val="24"/>
+                <w:szCs w:val="24"/>
               </w:rPr>
               <w:tab/>
             </w:r>
@@ -1329,6 +1456,8 @@
               <w:rPr>
                 <w:noProof/>
                 <w:webHidden/>
+                <w:sz w:val="24"/>
+                <w:szCs w:val="24"/>
               </w:rPr>
               <w:fldChar w:fldCharType="begin"/>
             </w:r>
@@ -1336,19 +1465,25 @@
               <w:rPr>
                 <w:noProof/>
                 <w:webHidden/>
-              </w:rPr>
-              <w:instrText xml:space="preserve"> PAGEREF _Toc96104876 \h </w:instrText>
-            </w:r>
-            <w:r>
-              <w:rPr>
-                <w:noProof/>
-                <w:webHidden/>
-              </w:rPr>
-            </w:r>
-            <w:r>
-              <w:rPr>
-                <w:noProof/>
-                <w:webHidden/>
+                <w:sz w:val="24"/>
+                <w:szCs w:val="24"/>
+              </w:rPr>
+              <w:instrText xml:space="preserve"> PAGEREF _Toc96106841 \h </w:instrText>
+            </w:r>
+            <w:r>
+              <w:rPr>
+                <w:noProof/>
+                <w:webHidden/>
+                <w:sz w:val="24"/>
+                <w:szCs w:val="24"/>
+              </w:rPr>
+            </w:r>
+            <w:r>
+              <w:rPr>
+                <w:noProof/>
+                <w:webHidden/>
+                <w:sz w:val="24"/>
+                <w:szCs w:val="24"/>
               </w:rPr>
               <w:fldChar w:fldCharType="separate"/>
             </w:r>
@@ -1356,13 +1491,17 @@
               <w:rPr>
                 <w:noProof/>
                 <w:webHidden/>
-              </w:rPr>
-              <w:t>5</w:t>
-            </w:r>
-            <w:r>
-              <w:rPr>
-                <w:noProof/>
-                <w:webHidden/>
+                <w:sz w:val="24"/>
+                <w:szCs w:val="24"/>
+              </w:rPr>
+              <w:t>4</w:t>
+            </w:r>
+            <w:r>
+              <w:rPr>
+                <w:noProof/>
+                <w:webHidden/>
+                <w:sz w:val="24"/>
+                <w:szCs w:val="24"/>
               </w:rPr>
               <w:fldChar w:fldCharType="end"/>
             </w:r>
@@ -1378,15 +1517,16 @@
             <w:rPr>
               <w:rFonts w:asciiTheme="minorHAnsi" w:eastAsiaTheme="minorEastAsia" w:hAnsiTheme="minorHAnsi"/>
               <w:noProof/>
-              <w:sz w:val="22"/>
+              <w:szCs w:val="24"/>
               <w:lang w:eastAsia="uk-UA"/>
             </w:rPr>
           </w:pPr>
-          <w:hyperlink w:anchor="_Toc96104877" w:history="1">
+          <w:hyperlink w:anchor="_Toc96106842" w:history="1">
             <w:r>
               <w:rPr>
                 <w:rStyle w:val="a5"/>
                 <w:noProof/>
+                <w:szCs w:val="24"/>
               </w:rPr>
               <w:t>2.1.</w:t>
             </w:r>
@@ -1394,7 +1534,7 @@
               <w:rPr>
                 <w:rFonts w:asciiTheme="minorHAnsi" w:eastAsiaTheme="minorEastAsia" w:hAnsiTheme="minorHAnsi"/>
                 <w:noProof/>
-                <w:sz w:val="22"/>
+                <w:szCs w:val="24"/>
                 <w:lang w:eastAsia="uk-UA"/>
               </w:rPr>
               <w:tab/>
@@ -1403,6 +1543,7 @@
               <w:rPr>
                 <w:rStyle w:val="a5"/>
                 <w:noProof/>
+                <w:szCs w:val="24"/>
               </w:rPr>
               <w:t>Призначення сайту:</w:t>
             </w:r>
@@ -1410,6 +1551,7 @@
               <w:rPr>
                 <w:noProof/>
                 <w:webHidden/>
+                <w:szCs w:val="24"/>
               </w:rPr>
               <w:tab/>
             </w:r>
@@ -1417,6 +1559,7 @@
               <w:rPr>
                 <w:noProof/>
                 <w:webHidden/>
+                <w:szCs w:val="24"/>
               </w:rPr>
               <w:fldChar w:fldCharType="begin"/>
             </w:r>
@@ -1424,19 +1567,22 @@
               <w:rPr>
                 <w:noProof/>
                 <w:webHidden/>
-              </w:rPr>
-              <w:instrText xml:space="preserve"> PAGEREF _Toc96104877 \h </w:instrText>
-            </w:r>
-            <w:r>
-              <w:rPr>
-                <w:noProof/>
-                <w:webHidden/>
-              </w:rPr>
-            </w:r>
-            <w:r>
-              <w:rPr>
-                <w:noProof/>
-                <w:webHidden/>
+                <w:szCs w:val="24"/>
+              </w:rPr>
+              <w:instrText xml:space="preserve"> PAGEREF _Toc96106842 \h </w:instrText>
+            </w:r>
+            <w:r>
+              <w:rPr>
+                <w:noProof/>
+                <w:webHidden/>
+                <w:szCs w:val="24"/>
+              </w:rPr>
+            </w:r>
+            <w:r>
+              <w:rPr>
+                <w:noProof/>
+                <w:webHidden/>
+                <w:szCs w:val="24"/>
               </w:rPr>
               <w:fldChar w:fldCharType="separate"/>
             </w:r>
@@ -1444,13 +1590,15 @@
               <w:rPr>
                 <w:noProof/>
                 <w:webHidden/>
-              </w:rPr>
-              <w:t>5</w:t>
-            </w:r>
-            <w:r>
-              <w:rPr>
-                <w:noProof/>
-                <w:webHidden/>
+                <w:szCs w:val="24"/>
+              </w:rPr>
+              <w:t>4</w:t>
+            </w:r>
+            <w:r>
+              <w:rPr>
+                <w:noProof/>
+                <w:webHidden/>
+                <w:szCs w:val="24"/>
               </w:rPr>
               <w:fldChar w:fldCharType="end"/>
             </w:r>
@@ -1466,15 +1614,16 @@
             <w:rPr>
               <w:rFonts w:asciiTheme="minorHAnsi" w:eastAsiaTheme="minorEastAsia" w:hAnsiTheme="minorHAnsi"/>
               <w:noProof/>
-              <w:sz w:val="22"/>
+              <w:szCs w:val="24"/>
               <w:lang w:eastAsia="uk-UA"/>
             </w:rPr>
           </w:pPr>
-          <w:hyperlink w:anchor="_Toc96104878" w:history="1">
+          <w:hyperlink w:anchor="_Toc96106843" w:history="1">
             <w:r>
               <w:rPr>
                 <w:rStyle w:val="a5"/>
                 <w:noProof/>
+                <w:szCs w:val="24"/>
               </w:rPr>
               <w:t>2.2.</w:t>
             </w:r>
@@ -1482,7 +1631,7 @@
               <w:rPr>
                 <w:rFonts w:asciiTheme="minorHAnsi" w:eastAsiaTheme="minorEastAsia" w:hAnsiTheme="minorHAnsi"/>
                 <w:noProof/>
-                <w:sz w:val="22"/>
+                <w:szCs w:val="24"/>
                 <w:lang w:eastAsia="uk-UA"/>
               </w:rPr>
               <w:tab/>
@@ -1491,6 +1640,7 @@
               <w:rPr>
                 <w:rStyle w:val="a5"/>
                 <w:noProof/>
+                <w:szCs w:val="24"/>
               </w:rPr>
               <w:t>Цілі створення сайту:</w:t>
             </w:r>
@@ -1498,6 +1648,7 @@
               <w:rPr>
                 <w:noProof/>
                 <w:webHidden/>
+                <w:szCs w:val="24"/>
               </w:rPr>
               <w:tab/>
             </w:r>
@@ -1505,6 +1656,7 @@
               <w:rPr>
                 <w:noProof/>
                 <w:webHidden/>
+                <w:szCs w:val="24"/>
               </w:rPr>
               <w:fldChar w:fldCharType="begin"/>
             </w:r>
@@ -1512,19 +1664,22 @@
               <w:rPr>
                 <w:noProof/>
                 <w:webHidden/>
-              </w:rPr>
-              <w:instrText xml:space="preserve"> PAGEREF _Toc96104878 \h </w:instrText>
-            </w:r>
-            <w:r>
-              <w:rPr>
-                <w:noProof/>
-                <w:webHidden/>
-              </w:rPr>
-            </w:r>
-            <w:r>
-              <w:rPr>
-                <w:noProof/>
-                <w:webHidden/>
+                <w:szCs w:val="24"/>
+              </w:rPr>
+              <w:instrText xml:space="preserve"> PAGEREF _Toc96106843 \h </w:instrText>
+            </w:r>
+            <w:r>
+              <w:rPr>
+                <w:noProof/>
+                <w:webHidden/>
+                <w:szCs w:val="24"/>
+              </w:rPr>
+            </w:r>
+            <w:r>
+              <w:rPr>
+                <w:noProof/>
+                <w:webHidden/>
+                <w:szCs w:val="24"/>
               </w:rPr>
               <w:fldChar w:fldCharType="separate"/>
             </w:r>
@@ -1532,13 +1687,15 @@
               <w:rPr>
                 <w:noProof/>
                 <w:webHidden/>
-              </w:rPr>
-              <w:t>6</w:t>
-            </w:r>
-            <w:r>
-              <w:rPr>
-                <w:noProof/>
-                <w:webHidden/>
+                <w:szCs w:val="24"/>
+              </w:rPr>
+              <w:t>5</w:t>
+            </w:r>
+            <w:r>
+              <w:rPr>
+                <w:noProof/>
+                <w:webHidden/>
+                <w:szCs w:val="24"/>
               </w:rPr>
               <w:fldChar w:fldCharType="end"/>
             </w:r>
@@ -1554,15 +1711,18 @@
             <w:rPr>
               <w:rFonts w:asciiTheme="minorHAnsi" w:eastAsiaTheme="minorEastAsia" w:hAnsiTheme="minorHAnsi"/>
               <w:noProof/>
-              <w:sz w:val="22"/>
+              <w:sz w:val="24"/>
+              <w:szCs w:val="24"/>
               <w:lang w:eastAsia="uk-UA"/>
             </w:rPr>
           </w:pPr>
-          <w:hyperlink w:anchor="_Toc96104879" w:history="1">
+          <w:hyperlink w:anchor="_Toc96106844" w:history="1">
             <w:r>
               <w:rPr>
                 <w:rStyle w:val="a5"/>
                 <w:noProof/>
+                <w:sz w:val="24"/>
+                <w:szCs w:val="24"/>
               </w:rPr>
               <w:t>2.2.1.</w:t>
             </w:r>
@@ -1570,7 +1730,8 @@
               <w:rPr>
                 <w:rFonts w:asciiTheme="minorHAnsi" w:eastAsiaTheme="minorEastAsia" w:hAnsiTheme="minorHAnsi"/>
                 <w:noProof/>
-                <w:sz w:val="22"/>
+                <w:sz w:val="24"/>
+                <w:szCs w:val="24"/>
                 <w:lang w:eastAsia="uk-UA"/>
               </w:rPr>
               <w:tab/>
@@ -1579,6 +1740,8 @@
               <w:rPr>
                 <w:rStyle w:val="a5"/>
                 <w:noProof/>
+                <w:sz w:val="24"/>
+                <w:szCs w:val="24"/>
               </w:rPr>
               <w:t>Основні цілі створення сайту:</w:t>
             </w:r>
@@ -1586,6 +1749,8 @@
               <w:rPr>
                 <w:noProof/>
                 <w:webHidden/>
+                <w:sz w:val="24"/>
+                <w:szCs w:val="24"/>
               </w:rPr>
               <w:tab/>
             </w:r>
@@ -1593,6 +1758,8 @@
               <w:rPr>
                 <w:noProof/>
                 <w:webHidden/>
+                <w:sz w:val="24"/>
+                <w:szCs w:val="24"/>
               </w:rPr>
               <w:fldChar w:fldCharType="begin"/>
             </w:r>
@@ -1600,19 +1767,25 @@
               <w:rPr>
                 <w:noProof/>
                 <w:webHidden/>
-              </w:rPr>
-              <w:instrText xml:space="preserve"> PAGEREF _Toc96104879 \h </w:instrText>
-            </w:r>
-            <w:r>
-              <w:rPr>
-                <w:noProof/>
-                <w:webHidden/>
-              </w:rPr>
-            </w:r>
-            <w:r>
-              <w:rPr>
-                <w:noProof/>
-                <w:webHidden/>
+                <w:sz w:val="24"/>
+                <w:szCs w:val="24"/>
+              </w:rPr>
+              <w:instrText xml:space="preserve"> PAGEREF _Toc96106844 \h </w:instrText>
+            </w:r>
+            <w:r>
+              <w:rPr>
+                <w:noProof/>
+                <w:webHidden/>
+                <w:sz w:val="24"/>
+                <w:szCs w:val="24"/>
+              </w:rPr>
+            </w:r>
+            <w:r>
+              <w:rPr>
+                <w:noProof/>
+                <w:webHidden/>
+                <w:sz w:val="24"/>
+                <w:szCs w:val="24"/>
               </w:rPr>
               <w:fldChar w:fldCharType="separate"/>
             </w:r>
@@ -1620,13 +1793,17 @@
               <w:rPr>
                 <w:noProof/>
                 <w:webHidden/>
-              </w:rPr>
-              <w:t>6</w:t>
-            </w:r>
-            <w:r>
-              <w:rPr>
-                <w:noProof/>
-                <w:webHidden/>
+                <w:sz w:val="24"/>
+                <w:szCs w:val="24"/>
+              </w:rPr>
+              <w:t>5</w:t>
+            </w:r>
+            <w:r>
+              <w:rPr>
+                <w:noProof/>
+                <w:webHidden/>
+                <w:sz w:val="24"/>
+                <w:szCs w:val="24"/>
               </w:rPr>
               <w:fldChar w:fldCharType="end"/>
             </w:r>
@@ -1642,15 +1819,18 @@
             <w:rPr>
               <w:rFonts w:asciiTheme="minorHAnsi" w:eastAsiaTheme="minorEastAsia" w:hAnsiTheme="minorHAnsi"/>
               <w:noProof/>
-              <w:sz w:val="22"/>
+              <w:sz w:val="24"/>
+              <w:szCs w:val="24"/>
               <w:lang w:eastAsia="uk-UA"/>
             </w:rPr>
           </w:pPr>
-          <w:hyperlink w:anchor="_Toc96104880" w:history="1">
+          <w:hyperlink w:anchor="_Toc96106845" w:history="1">
             <w:r>
               <w:rPr>
                 <w:rStyle w:val="a5"/>
                 <w:noProof/>
+                <w:sz w:val="24"/>
+                <w:szCs w:val="24"/>
               </w:rPr>
               <w:t>2.2.2.</w:t>
             </w:r>
@@ -1658,7 +1838,8 @@
               <w:rPr>
                 <w:rFonts w:asciiTheme="minorHAnsi" w:eastAsiaTheme="minorEastAsia" w:hAnsiTheme="minorHAnsi"/>
                 <w:noProof/>
-                <w:sz w:val="22"/>
+                <w:sz w:val="24"/>
+                <w:szCs w:val="24"/>
                 <w:lang w:eastAsia="uk-UA"/>
               </w:rPr>
               <w:tab/>
@@ -1667,6 +1848,8 @@
               <w:rPr>
                 <w:rStyle w:val="a5"/>
                 <w:noProof/>
+                <w:sz w:val="24"/>
+                <w:szCs w:val="24"/>
               </w:rPr>
               <w:t>Цільова аудиторія:</w:t>
             </w:r>
@@ -1674,6 +1857,8 @@
               <w:rPr>
                 <w:noProof/>
                 <w:webHidden/>
+                <w:sz w:val="24"/>
+                <w:szCs w:val="24"/>
               </w:rPr>
               <w:tab/>
             </w:r>
@@ -1681,6 +1866,8 @@
               <w:rPr>
                 <w:noProof/>
                 <w:webHidden/>
+                <w:sz w:val="24"/>
+                <w:szCs w:val="24"/>
               </w:rPr>
               <w:fldChar w:fldCharType="begin"/>
             </w:r>
@@ -1688,19 +1875,25 @@
               <w:rPr>
                 <w:noProof/>
                 <w:webHidden/>
-              </w:rPr>
-              <w:instrText xml:space="preserve"> PAGEREF _Toc96104880 \h </w:instrText>
-            </w:r>
-            <w:r>
-              <w:rPr>
-                <w:noProof/>
-                <w:webHidden/>
-              </w:rPr>
-            </w:r>
-            <w:r>
-              <w:rPr>
-                <w:noProof/>
-                <w:webHidden/>
+                <w:sz w:val="24"/>
+                <w:szCs w:val="24"/>
+              </w:rPr>
+              <w:instrText xml:space="preserve"> PAGEREF _Toc96106845 \h </w:instrText>
+            </w:r>
+            <w:r>
+              <w:rPr>
+                <w:noProof/>
+                <w:webHidden/>
+                <w:sz w:val="24"/>
+                <w:szCs w:val="24"/>
+              </w:rPr>
+            </w:r>
+            <w:r>
+              <w:rPr>
+                <w:noProof/>
+                <w:webHidden/>
+                <w:sz w:val="24"/>
+                <w:szCs w:val="24"/>
               </w:rPr>
               <w:fldChar w:fldCharType="separate"/>
             </w:r>
@@ -1708,13 +1901,17 @@
               <w:rPr>
                 <w:noProof/>
                 <w:webHidden/>
-              </w:rPr>
-              <w:t>6</w:t>
-            </w:r>
-            <w:r>
-              <w:rPr>
-                <w:noProof/>
-                <w:webHidden/>
+                <w:sz w:val="24"/>
+                <w:szCs w:val="24"/>
+              </w:rPr>
+              <w:t>5</w:t>
+            </w:r>
+            <w:r>
+              <w:rPr>
+                <w:noProof/>
+                <w:webHidden/>
+                <w:sz w:val="24"/>
+                <w:szCs w:val="24"/>
               </w:rPr>
               <w:fldChar w:fldCharType="end"/>
             </w:r>
@@ -1730,15 +1927,18 @@
             <w:rPr>
               <w:rFonts w:asciiTheme="minorHAnsi" w:eastAsiaTheme="minorEastAsia" w:hAnsiTheme="minorHAnsi"/>
               <w:noProof/>
-              <w:sz w:val="22"/>
+              <w:sz w:val="24"/>
+              <w:szCs w:val="24"/>
               <w:lang w:eastAsia="uk-UA"/>
             </w:rPr>
           </w:pPr>
-          <w:hyperlink w:anchor="_Toc96104881" w:history="1">
+          <w:hyperlink w:anchor="_Toc96106846" w:history="1">
             <w:r>
               <w:rPr>
                 <w:rStyle w:val="a5"/>
                 <w:noProof/>
+                <w:sz w:val="24"/>
+                <w:szCs w:val="24"/>
                 <w14:scene3d>
                   <w14:camera w14:prst="orthographicFront"/>
                   <w14:lightRig w14:rig="threePt" w14:dir="t">
@@ -1752,7 +1952,8 @@
               <w:rPr>
                 <w:rFonts w:asciiTheme="minorHAnsi" w:eastAsiaTheme="minorEastAsia" w:hAnsiTheme="minorHAnsi"/>
                 <w:noProof/>
-                <w:sz w:val="22"/>
+                <w:sz w:val="24"/>
+                <w:szCs w:val="24"/>
                 <w:lang w:eastAsia="uk-UA"/>
               </w:rPr>
               <w:tab/>
@@ -1761,6 +1962,8 @@
               <w:rPr>
                 <w:rStyle w:val="a5"/>
                 <w:noProof/>
+                <w:sz w:val="24"/>
+                <w:szCs w:val="24"/>
               </w:rPr>
               <w:t>Вимоги до Дизайну сайту:</w:t>
             </w:r>
@@ -1768,6 +1971,8 @@
               <w:rPr>
                 <w:noProof/>
                 <w:webHidden/>
+                <w:sz w:val="24"/>
+                <w:szCs w:val="24"/>
               </w:rPr>
               <w:tab/>
             </w:r>
@@ -1775,6 +1980,8 @@
               <w:rPr>
                 <w:noProof/>
                 <w:webHidden/>
+                <w:sz w:val="24"/>
+                <w:szCs w:val="24"/>
               </w:rPr>
               <w:fldChar w:fldCharType="begin"/>
             </w:r>
@@ -1782,19 +1989,25 @@
               <w:rPr>
                 <w:noProof/>
                 <w:webHidden/>
-              </w:rPr>
-              <w:instrText xml:space="preserve"> PAGEREF _Toc96104881 \h </w:instrText>
-            </w:r>
-            <w:r>
-              <w:rPr>
-                <w:noProof/>
-                <w:webHidden/>
-              </w:rPr>
-            </w:r>
-            <w:r>
-              <w:rPr>
-                <w:noProof/>
-                <w:webHidden/>
+                <w:sz w:val="24"/>
+                <w:szCs w:val="24"/>
+              </w:rPr>
+              <w:instrText xml:space="preserve"> PAGEREF _Toc96106846 \h </w:instrText>
+            </w:r>
+            <w:r>
+              <w:rPr>
+                <w:noProof/>
+                <w:webHidden/>
+                <w:sz w:val="24"/>
+                <w:szCs w:val="24"/>
+              </w:rPr>
+            </w:r>
+            <w:r>
+              <w:rPr>
+                <w:noProof/>
+                <w:webHidden/>
+                <w:sz w:val="24"/>
+                <w:szCs w:val="24"/>
               </w:rPr>
               <w:fldChar w:fldCharType="separate"/>
             </w:r>
@@ -1802,13 +2015,17 @@
               <w:rPr>
                 <w:noProof/>
                 <w:webHidden/>
-              </w:rPr>
-              <w:t>6</w:t>
-            </w:r>
-            <w:r>
-              <w:rPr>
-                <w:noProof/>
-                <w:webHidden/>
+                <w:sz w:val="24"/>
+                <w:szCs w:val="24"/>
+              </w:rPr>
+              <w:t>5</w:t>
+            </w:r>
+            <w:r>
+              <w:rPr>
+                <w:noProof/>
+                <w:webHidden/>
+                <w:sz w:val="24"/>
+                <w:szCs w:val="24"/>
               </w:rPr>
               <w:fldChar w:fldCharType="end"/>
             </w:r>
@@ -1823,15 +2040,16 @@
             <w:rPr>
               <w:rFonts w:asciiTheme="minorHAnsi" w:eastAsiaTheme="minorEastAsia" w:hAnsiTheme="minorHAnsi"/>
               <w:noProof/>
-              <w:sz w:val="22"/>
+              <w:szCs w:val="24"/>
               <w:lang w:eastAsia="uk-UA"/>
             </w:rPr>
           </w:pPr>
-          <w:hyperlink w:anchor="_Toc96104882" w:history="1">
+          <w:hyperlink w:anchor="_Toc96106847" w:history="1">
             <w:r>
               <w:rPr>
                 <w:rStyle w:val="a5"/>
                 <w:noProof/>
+                <w:szCs w:val="24"/>
               </w:rPr>
               <w:t>3.1 Загальні Вимоги:</w:t>
             </w:r>
@@ -1839,6 +2057,7 @@
               <w:rPr>
                 <w:noProof/>
                 <w:webHidden/>
+                <w:szCs w:val="24"/>
               </w:rPr>
               <w:tab/>
             </w:r>
@@ -1846,6 +2065,7 @@
               <w:rPr>
                 <w:noProof/>
                 <w:webHidden/>
+                <w:szCs w:val="24"/>
               </w:rPr>
               <w:fldChar w:fldCharType="begin"/>
             </w:r>
@@ -1853,19 +2073,22 @@
               <w:rPr>
                 <w:noProof/>
                 <w:webHidden/>
-              </w:rPr>
-              <w:instrText xml:space="preserve"> PAGEREF _Toc96104882 \h </w:instrText>
-            </w:r>
-            <w:r>
-              <w:rPr>
-                <w:noProof/>
-                <w:webHidden/>
-              </w:rPr>
-            </w:r>
-            <w:r>
-              <w:rPr>
-                <w:noProof/>
-                <w:webHidden/>
+                <w:szCs w:val="24"/>
+              </w:rPr>
+              <w:instrText xml:space="preserve"> PAGEREF _Toc96106847 \h </w:instrText>
+            </w:r>
+            <w:r>
+              <w:rPr>
+                <w:noProof/>
+                <w:webHidden/>
+                <w:szCs w:val="24"/>
+              </w:rPr>
+            </w:r>
+            <w:r>
+              <w:rPr>
+                <w:noProof/>
+                <w:webHidden/>
+                <w:szCs w:val="24"/>
               </w:rPr>
               <w:fldChar w:fldCharType="separate"/>
             </w:r>
@@ -1873,13 +2096,15 @@
               <w:rPr>
                 <w:noProof/>
                 <w:webHidden/>
-              </w:rPr>
-              <w:t>6</w:t>
-            </w:r>
-            <w:r>
-              <w:rPr>
-                <w:noProof/>
-                <w:webHidden/>
+                <w:szCs w:val="24"/>
+              </w:rPr>
+              <w:t>5</w:t>
+            </w:r>
+            <w:r>
+              <w:rPr>
+                <w:noProof/>
+                <w:webHidden/>
+                <w:szCs w:val="24"/>
               </w:rPr>
               <w:fldChar w:fldCharType="end"/>
             </w:r>
@@ -1894,15 +2119,16 @@
             <w:rPr>
               <w:rFonts w:asciiTheme="minorHAnsi" w:eastAsiaTheme="minorEastAsia" w:hAnsiTheme="minorHAnsi"/>
               <w:noProof/>
-              <w:sz w:val="22"/>
+              <w:szCs w:val="24"/>
               <w:lang w:eastAsia="uk-UA"/>
             </w:rPr>
           </w:pPr>
-          <w:hyperlink w:anchor="_Toc96104883" w:history="1">
+          <w:hyperlink w:anchor="_Toc96106848" w:history="1">
             <w:r>
               <w:rPr>
                 <w:rStyle w:val="a5"/>
                 <w:noProof/>
+                <w:szCs w:val="24"/>
               </w:rPr>
               <w:t>3.2. Кольори:</w:t>
             </w:r>
@@ -1910,6 +2136,7 @@
               <w:rPr>
                 <w:noProof/>
                 <w:webHidden/>
+                <w:szCs w:val="24"/>
               </w:rPr>
               <w:tab/>
             </w:r>
@@ -1917,6 +2144,7 @@
               <w:rPr>
                 <w:noProof/>
                 <w:webHidden/>
+                <w:szCs w:val="24"/>
               </w:rPr>
               <w:fldChar w:fldCharType="begin"/>
             </w:r>
@@ -1924,19 +2152,22 @@
               <w:rPr>
                 <w:noProof/>
                 <w:webHidden/>
-              </w:rPr>
-              <w:instrText xml:space="preserve"> PAGEREF _Toc96104883 \h </w:instrText>
-            </w:r>
-            <w:r>
-              <w:rPr>
-                <w:noProof/>
-                <w:webHidden/>
-              </w:rPr>
-            </w:r>
-            <w:r>
-              <w:rPr>
-                <w:noProof/>
-                <w:webHidden/>
+                <w:szCs w:val="24"/>
+              </w:rPr>
+              <w:instrText xml:space="preserve"> PAGEREF _Toc96106848 \h </w:instrText>
+            </w:r>
+            <w:r>
+              <w:rPr>
+                <w:noProof/>
+                <w:webHidden/>
+                <w:szCs w:val="24"/>
+              </w:rPr>
+            </w:r>
+            <w:r>
+              <w:rPr>
+                <w:noProof/>
+                <w:webHidden/>
+                <w:szCs w:val="24"/>
               </w:rPr>
               <w:fldChar w:fldCharType="separate"/>
             </w:r>
@@ -1944,6 +2175,7 @@
               <w:rPr>
                 <w:noProof/>
                 <w:webHidden/>
+                <w:szCs w:val="24"/>
               </w:rPr>
               <w:t>6</w:t>
             </w:r>
@@ -1951,77 +2183,7 @@
               <w:rPr>
                 <w:noProof/>
                 <w:webHidden/>
-              </w:rPr>
-              <w:fldChar w:fldCharType="end"/>
-            </w:r>
-          </w:hyperlink>
-        </w:p>
-        <w:p>
-          <w:pPr>
-            <w:pStyle w:val="21"/>
-            <w:tabs>
-              <w:tab w:val="right" w:leader="dot" w:pos="9629"/>
-            </w:tabs>
-            <w:rPr>
-              <w:rFonts w:asciiTheme="minorHAnsi" w:eastAsiaTheme="minorEastAsia" w:hAnsiTheme="minorHAnsi"/>
-              <w:noProof/>
-              <w:sz w:val="22"/>
-              <w:lang w:eastAsia="uk-UA"/>
-            </w:rPr>
-          </w:pPr>
-          <w:hyperlink w:anchor="_Toc96104884" w:history="1">
-            <w:r>
-              <w:rPr>
-                <w:rStyle w:val="a5"/>
-                <w:noProof/>
-              </w:rPr>
-              <w:t>3.3. Перелік сторінок:</w:t>
-            </w:r>
-            <w:r>
-              <w:rPr>
-                <w:noProof/>
-                <w:webHidden/>
-              </w:rPr>
-              <w:tab/>
-            </w:r>
-            <w:r>
-              <w:rPr>
-                <w:noProof/>
-                <w:webHidden/>
-              </w:rPr>
-              <w:fldChar w:fldCharType="begin"/>
-            </w:r>
-            <w:r>
-              <w:rPr>
-                <w:noProof/>
-                <w:webHidden/>
-              </w:rPr>
-              <w:instrText xml:space="preserve"> PAGEREF _Toc96104884 \h </w:instrText>
-            </w:r>
-            <w:r>
-              <w:rPr>
-                <w:noProof/>
-                <w:webHidden/>
-              </w:rPr>
-            </w:r>
-            <w:r>
-              <w:rPr>
-                <w:noProof/>
-                <w:webHidden/>
-              </w:rPr>
-              <w:fldChar w:fldCharType="separate"/>
-            </w:r>
-            <w:r>
-              <w:rPr>
-                <w:noProof/>
-                <w:webHidden/>
-              </w:rPr>
-              <w:t>7</w:t>
-            </w:r>
-            <w:r>
-              <w:rPr>
-                <w:noProof/>
-                <w:webHidden/>
+                <w:szCs w:val="24"/>
               </w:rPr>
               <w:fldChar w:fldCharType="end"/>
             </w:r>
@@ -2037,15 +2199,18 @@
             <w:rPr>
               <w:rFonts w:asciiTheme="minorHAnsi" w:eastAsiaTheme="minorEastAsia" w:hAnsiTheme="minorHAnsi"/>
               <w:noProof/>
-              <w:sz w:val="22"/>
+              <w:sz w:val="24"/>
+              <w:szCs w:val="24"/>
               <w:lang w:eastAsia="uk-UA"/>
             </w:rPr>
           </w:pPr>
-          <w:hyperlink w:anchor="_Toc96104885" w:history="1">
+          <w:hyperlink w:anchor="_Toc96106849" w:history="1">
             <w:r>
               <w:rPr>
                 <w:rStyle w:val="a5"/>
                 <w:noProof/>
+                <w:sz w:val="24"/>
+                <w:szCs w:val="24"/>
               </w:rPr>
               <w:t>3.3.1.</w:t>
             </w:r>
@@ -2053,7 +2218,8 @@
               <w:rPr>
                 <w:rFonts w:asciiTheme="minorHAnsi" w:eastAsiaTheme="minorEastAsia" w:hAnsiTheme="minorHAnsi"/>
                 <w:noProof/>
-                <w:sz w:val="22"/>
+                <w:sz w:val="24"/>
+                <w:szCs w:val="24"/>
                 <w:lang w:eastAsia="uk-UA"/>
               </w:rPr>
               <w:tab/>
@@ -2062,6 +2228,8 @@
               <w:rPr>
                 <w:rStyle w:val="a5"/>
                 <w:noProof/>
+                <w:sz w:val="24"/>
+                <w:szCs w:val="24"/>
               </w:rPr>
               <w:t>Головна:</w:t>
             </w:r>
@@ -2069,6 +2237,8 @@
               <w:rPr>
                 <w:noProof/>
                 <w:webHidden/>
+                <w:sz w:val="24"/>
+                <w:szCs w:val="24"/>
               </w:rPr>
               <w:tab/>
             </w:r>
@@ -2076,6 +2246,8 @@
               <w:rPr>
                 <w:noProof/>
                 <w:webHidden/>
+                <w:sz w:val="24"/>
+                <w:szCs w:val="24"/>
               </w:rPr>
               <w:fldChar w:fldCharType="begin"/>
             </w:r>
@@ -2083,19 +2255,25 @@
               <w:rPr>
                 <w:noProof/>
                 <w:webHidden/>
-              </w:rPr>
-              <w:instrText xml:space="preserve"> PAGEREF _Toc96104885 \h </w:instrText>
-            </w:r>
-            <w:r>
-              <w:rPr>
-                <w:noProof/>
-                <w:webHidden/>
-              </w:rPr>
-            </w:r>
-            <w:r>
-              <w:rPr>
-                <w:noProof/>
-                <w:webHidden/>
+                <w:sz w:val="24"/>
+                <w:szCs w:val="24"/>
+              </w:rPr>
+              <w:instrText xml:space="preserve"> PAGEREF _Toc96106849 \h </w:instrText>
+            </w:r>
+            <w:r>
+              <w:rPr>
+                <w:noProof/>
+                <w:webHidden/>
+                <w:sz w:val="24"/>
+                <w:szCs w:val="24"/>
+              </w:rPr>
+            </w:r>
+            <w:r>
+              <w:rPr>
+                <w:noProof/>
+                <w:webHidden/>
+                <w:sz w:val="24"/>
+                <w:szCs w:val="24"/>
               </w:rPr>
               <w:fldChar w:fldCharType="separate"/>
             </w:r>
@@ -2103,6 +2281,8 @@
               <w:rPr>
                 <w:noProof/>
                 <w:webHidden/>
+                <w:sz w:val="24"/>
+                <w:szCs w:val="24"/>
               </w:rPr>
               <w:t>7</w:t>
             </w:r>
@@ -2110,6 +2290,8 @@
               <w:rPr>
                 <w:noProof/>
                 <w:webHidden/>
+                <w:sz w:val="24"/>
+                <w:szCs w:val="24"/>
               </w:rPr>
               <w:fldChar w:fldCharType="end"/>
             </w:r>
@@ -2125,15 +2307,18 @@
             <w:rPr>
               <w:rFonts w:asciiTheme="minorHAnsi" w:eastAsiaTheme="minorEastAsia" w:hAnsiTheme="minorHAnsi"/>
               <w:noProof/>
-              <w:sz w:val="22"/>
+              <w:sz w:val="24"/>
+              <w:szCs w:val="24"/>
               <w:lang w:eastAsia="uk-UA"/>
             </w:rPr>
           </w:pPr>
-          <w:hyperlink w:anchor="_Toc96104886" w:history="1">
+          <w:hyperlink w:anchor="_Toc96106850" w:history="1">
             <w:r>
               <w:rPr>
                 <w:rStyle w:val="a5"/>
                 <w:noProof/>
+                <w:sz w:val="24"/>
+                <w:szCs w:val="24"/>
               </w:rPr>
               <w:t>3.3.2.</w:t>
             </w:r>
@@ -2141,7 +2326,8 @@
               <w:rPr>
                 <w:rFonts w:asciiTheme="minorHAnsi" w:eastAsiaTheme="minorEastAsia" w:hAnsiTheme="minorHAnsi"/>
                 <w:noProof/>
-                <w:sz w:val="22"/>
+                <w:sz w:val="24"/>
+                <w:szCs w:val="24"/>
                 <w:lang w:eastAsia="uk-UA"/>
               </w:rPr>
               <w:tab/>
@@ -2150,6 +2336,8 @@
               <w:rPr>
                 <w:rStyle w:val="a5"/>
                 <w:noProof/>
+                <w:sz w:val="24"/>
+                <w:szCs w:val="24"/>
               </w:rPr>
               <w:t>Про Нас:</w:t>
             </w:r>
@@ -2157,6 +2345,8 @@
               <w:rPr>
                 <w:noProof/>
                 <w:webHidden/>
+                <w:sz w:val="24"/>
+                <w:szCs w:val="24"/>
               </w:rPr>
               <w:tab/>
             </w:r>
@@ -2164,6 +2354,8 @@
               <w:rPr>
                 <w:noProof/>
                 <w:webHidden/>
+                <w:sz w:val="24"/>
+                <w:szCs w:val="24"/>
               </w:rPr>
               <w:fldChar w:fldCharType="begin"/>
             </w:r>
@@ -2171,19 +2363,25 @@
               <w:rPr>
                 <w:noProof/>
                 <w:webHidden/>
-              </w:rPr>
-              <w:instrText xml:space="preserve"> PAGEREF _Toc96104886 \h </w:instrText>
-            </w:r>
-            <w:r>
-              <w:rPr>
-                <w:noProof/>
-                <w:webHidden/>
-              </w:rPr>
-            </w:r>
-            <w:r>
-              <w:rPr>
-                <w:noProof/>
-                <w:webHidden/>
+                <w:sz w:val="24"/>
+                <w:szCs w:val="24"/>
+              </w:rPr>
+              <w:instrText xml:space="preserve"> PAGEREF _Toc96106850 \h </w:instrText>
+            </w:r>
+            <w:r>
+              <w:rPr>
+                <w:noProof/>
+                <w:webHidden/>
+                <w:sz w:val="24"/>
+                <w:szCs w:val="24"/>
+              </w:rPr>
+            </w:r>
+            <w:r>
+              <w:rPr>
+                <w:noProof/>
+                <w:webHidden/>
+                <w:sz w:val="24"/>
+                <w:szCs w:val="24"/>
               </w:rPr>
               <w:fldChar w:fldCharType="separate"/>
             </w:r>
@@ -2191,6 +2389,8 @@
               <w:rPr>
                 <w:noProof/>
                 <w:webHidden/>
+                <w:sz w:val="24"/>
+                <w:szCs w:val="24"/>
               </w:rPr>
               <w:t>8</w:t>
             </w:r>
@@ -2198,6 +2398,8 @@
               <w:rPr>
                 <w:noProof/>
                 <w:webHidden/>
+                <w:sz w:val="24"/>
+                <w:szCs w:val="24"/>
               </w:rPr>
               <w:fldChar w:fldCharType="end"/>
             </w:r>
@@ -2213,15 +2415,18 @@
             <w:rPr>
               <w:rFonts w:asciiTheme="minorHAnsi" w:eastAsiaTheme="minorEastAsia" w:hAnsiTheme="minorHAnsi"/>
               <w:noProof/>
-              <w:sz w:val="22"/>
+              <w:sz w:val="24"/>
+              <w:szCs w:val="24"/>
               <w:lang w:eastAsia="uk-UA"/>
             </w:rPr>
           </w:pPr>
-          <w:hyperlink w:anchor="_Toc96104887" w:history="1">
+          <w:hyperlink w:anchor="_Toc96106851" w:history="1">
             <w:r>
               <w:rPr>
                 <w:rStyle w:val="a5"/>
                 <w:noProof/>
+                <w:sz w:val="24"/>
+                <w:szCs w:val="24"/>
               </w:rPr>
               <w:t>3.3.3.</w:t>
             </w:r>
@@ -2229,7 +2434,8 @@
               <w:rPr>
                 <w:rFonts w:asciiTheme="minorHAnsi" w:eastAsiaTheme="minorEastAsia" w:hAnsiTheme="minorHAnsi"/>
                 <w:noProof/>
-                <w:sz w:val="22"/>
+                <w:sz w:val="24"/>
+                <w:szCs w:val="24"/>
                 <w:lang w:eastAsia="uk-UA"/>
               </w:rPr>
               <w:tab/>
@@ -2238,6 +2444,8 @@
               <w:rPr>
                 <w:rStyle w:val="a5"/>
                 <w:noProof/>
+                <w:sz w:val="24"/>
+                <w:szCs w:val="24"/>
               </w:rPr>
               <w:t>Контакти:</w:t>
             </w:r>
@@ -2245,6 +2453,8 @@
               <w:rPr>
                 <w:noProof/>
                 <w:webHidden/>
+                <w:sz w:val="24"/>
+                <w:szCs w:val="24"/>
               </w:rPr>
               <w:tab/>
             </w:r>
@@ -2252,6 +2462,8 @@
               <w:rPr>
                 <w:noProof/>
                 <w:webHidden/>
+                <w:sz w:val="24"/>
+                <w:szCs w:val="24"/>
               </w:rPr>
               <w:fldChar w:fldCharType="begin"/>
             </w:r>
@@ -2259,19 +2471,25 @@
               <w:rPr>
                 <w:noProof/>
                 <w:webHidden/>
-              </w:rPr>
-              <w:instrText xml:space="preserve"> PAGEREF _Toc96104887 \h </w:instrText>
-            </w:r>
-            <w:r>
-              <w:rPr>
-                <w:noProof/>
-                <w:webHidden/>
-              </w:rPr>
-            </w:r>
-            <w:r>
-              <w:rPr>
-                <w:noProof/>
-                <w:webHidden/>
+                <w:sz w:val="24"/>
+                <w:szCs w:val="24"/>
+              </w:rPr>
+              <w:instrText xml:space="preserve"> PAGEREF _Toc96106851 \h </w:instrText>
+            </w:r>
+            <w:r>
+              <w:rPr>
+                <w:noProof/>
+                <w:webHidden/>
+                <w:sz w:val="24"/>
+                <w:szCs w:val="24"/>
+              </w:rPr>
+            </w:r>
+            <w:r>
+              <w:rPr>
+                <w:noProof/>
+                <w:webHidden/>
+                <w:sz w:val="24"/>
+                <w:szCs w:val="24"/>
               </w:rPr>
               <w:fldChar w:fldCharType="separate"/>
             </w:r>
@@ -2279,6 +2497,8 @@
               <w:rPr>
                 <w:noProof/>
                 <w:webHidden/>
+                <w:sz w:val="24"/>
+                <w:szCs w:val="24"/>
               </w:rPr>
               <w:t>9</w:t>
             </w:r>
@@ -2286,6 +2506,8 @@
               <w:rPr>
                 <w:noProof/>
                 <w:webHidden/>
+                <w:sz w:val="24"/>
+                <w:szCs w:val="24"/>
               </w:rPr>
               <w:fldChar w:fldCharType="end"/>
             </w:r>
@@ -2301,15 +2523,18 @@
             <w:rPr>
               <w:rFonts w:asciiTheme="minorHAnsi" w:eastAsiaTheme="minorEastAsia" w:hAnsiTheme="minorHAnsi"/>
               <w:noProof/>
-              <w:sz w:val="22"/>
+              <w:sz w:val="24"/>
+              <w:szCs w:val="24"/>
               <w:lang w:eastAsia="uk-UA"/>
             </w:rPr>
           </w:pPr>
-          <w:hyperlink w:anchor="_Toc96104888" w:history="1">
+          <w:hyperlink w:anchor="_Toc96106852" w:history="1">
             <w:r>
               <w:rPr>
                 <w:rStyle w:val="a5"/>
                 <w:noProof/>
+                <w:sz w:val="24"/>
+                <w:szCs w:val="24"/>
               </w:rPr>
               <w:t>3.3.4.</w:t>
             </w:r>
@@ -2317,7 +2542,8 @@
               <w:rPr>
                 <w:rFonts w:asciiTheme="minorHAnsi" w:eastAsiaTheme="minorEastAsia" w:hAnsiTheme="minorHAnsi"/>
                 <w:noProof/>
-                <w:sz w:val="22"/>
+                <w:sz w:val="24"/>
+                <w:szCs w:val="24"/>
                 <w:lang w:eastAsia="uk-UA"/>
               </w:rPr>
               <w:tab/>
@@ -2326,6 +2552,8 @@
               <w:rPr>
                 <w:rStyle w:val="a5"/>
                 <w:noProof/>
+                <w:sz w:val="24"/>
+                <w:szCs w:val="24"/>
               </w:rPr>
               <w:t>Вибраний Політ:</w:t>
             </w:r>
@@ -2333,6 +2561,8 @@
               <w:rPr>
                 <w:noProof/>
                 <w:webHidden/>
+                <w:sz w:val="24"/>
+                <w:szCs w:val="24"/>
               </w:rPr>
               <w:tab/>
             </w:r>
@@ -2340,6 +2570,8 @@
               <w:rPr>
                 <w:noProof/>
                 <w:webHidden/>
+                <w:sz w:val="24"/>
+                <w:szCs w:val="24"/>
               </w:rPr>
               <w:fldChar w:fldCharType="begin"/>
             </w:r>
@@ -2347,19 +2579,25 @@
               <w:rPr>
                 <w:noProof/>
                 <w:webHidden/>
-              </w:rPr>
-              <w:instrText xml:space="preserve"> PAGEREF _Toc96104888 \h </w:instrText>
-            </w:r>
-            <w:r>
-              <w:rPr>
-                <w:noProof/>
-                <w:webHidden/>
-              </w:rPr>
-            </w:r>
-            <w:r>
-              <w:rPr>
-                <w:noProof/>
-                <w:webHidden/>
+                <w:sz w:val="24"/>
+                <w:szCs w:val="24"/>
+              </w:rPr>
+              <w:instrText xml:space="preserve"> PAGEREF _Toc96106852 \h </w:instrText>
+            </w:r>
+            <w:r>
+              <w:rPr>
+                <w:noProof/>
+                <w:webHidden/>
+                <w:sz w:val="24"/>
+                <w:szCs w:val="24"/>
+              </w:rPr>
+            </w:r>
+            <w:r>
+              <w:rPr>
+                <w:noProof/>
+                <w:webHidden/>
+                <w:sz w:val="24"/>
+                <w:szCs w:val="24"/>
               </w:rPr>
               <w:fldChar w:fldCharType="separate"/>
             </w:r>
@@ -2367,6 +2605,8 @@
               <w:rPr>
                 <w:noProof/>
                 <w:webHidden/>
+                <w:sz w:val="24"/>
+                <w:szCs w:val="24"/>
               </w:rPr>
               <w:t>10</w:t>
             </w:r>
@@ -2374,6 +2614,8 @@
               <w:rPr>
                 <w:noProof/>
                 <w:webHidden/>
+                <w:sz w:val="24"/>
+                <w:szCs w:val="24"/>
               </w:rPr>
               <w:fldChar w:fldCharType="end"/>
             </w:r>
@@ -2389,15 +2631,18 @@
             <w:rPr>
               <w:rFonts w:asciiTheme="minorHAnsi" w:eastAsiaTheme="minorEastAsia" w:hAnsiTheme="minorHAnsi"/>
               <w:noProof/>
-              <w:sz w:val="22"/>
+              <w:sz w:val="24"/>
+              <w:szCs w:val="24"/>
               <w:lang w:eastAsia="uk-UA"/>
             </w:rPr>
           </w:pPr>
-          <w:hyperlink w:anchor="_Toc96104889" w:history="1">
+          <w:hyperlink w:anchor="_Toc96106853" w:history="1">
             <w:r>
               <w:rPr>
                 <w:rStyle w:val="a5"/>
                 <w:noProof/>
+                <w:sz w:val="24"/>
+                <w:szCs w:val="24"/>
               </w:rPr>
               <w:t>3.3.5.</w:t>
             </w:r>
@@ -2405,7 +2650,8 @@
               <w:rPr>
                 <w:rFonts w:asciiTheme="minorHAnsi" w:eastAsiaTheme="minorEastAsia" w:hAnsiTheme="minorHAnsi"/>
                 <w:noProof/>
-                <w:sz w:val="22"/>
+                <w:sz w:val="24"/>
+                <w:szCs w:val="24"/>
                 <w:lang w:eastAsia="uk-UA"/>
               </w:rPr>
               <w:tab/>
@@ -2414,6 +2660,8 @@
               <w:rPr>
                 <w:rStyle w:val="a5"/>
                 <w:noProof/>
+                <w:sz w:val="24"/>
+                <w:szCs w:val="24"/>
               </w:rPr>
               <w:t>Польоти:</w:t>
             </w:r>
@@ -2421,6 +2669,8 @@
               <w:rPr>
                 <w:noProof/>
                 <w:webHidden/>
+                <w:sz w:val="24"/>
+                <w:szCs w:val="24"/>
               </w:rPr>
               <w:tab/>
             </w:r>
@@ -2428,6 +2678,8 @@
               <w:rPr>
                 <w:noProof/>
                 <w:webHidden/>
+                <w:sz w:val="24"/>
+                <w:szCs w:val="24"/>
               </w:rPr>
               <w:fldChar w:fldCharType="begin"/>
             </w:r>
@@ -2435,19 +2687,25 @@
               <w:rPr>
                 <w:noProof/>
                 <w:webHidden/>
-              </w:rPr>
-              <w:instrText xml:space="preserve"> PAGEREF _Toc96104889 \h </w:instrText>
-            </w:r>
-            <w:r>
-              <w:rPr>
-                <w:noProof/>
-                <w:webHidden/>
-              </w:rPr>
-            </w:r>
-            <w:r>
-              <w:rPr>
-                <w:noProof/>
-                <w:webHidden/>
+                <w:sz w:val="24"/>
+                <w:szCs w:val="24"/>
+              </w:rPr>
+              <w:instrText xml:space="preserve"> PAGEREF _Toc96106853 \h </w:instrText>
+            </w:r>
+            <w:r>
+              <w:rPr>
+                <w:noProof/>
+                <w:webHidden/>
+                <w:sz w:val="24"/>
+                <w:szCs w:val="24"/>
+              </w:rPr>
+            </w:r>
+            <w:r>
+              <w:rPr>
+                <w:noProof/>
+                <w:webHidden/>
+                <w:sz w:val="24"/>
+                <w:szCs w:val="24"/>
               </w:rPr>
               <w:fldChar w:fldCharType="separate"/>
             </w:r>
@@ -2455,6 +2713,8 @@
               <w:rPr>
                 <w:noProof/>
                 <w:webHidden/>
+                <w:sz w:val="24"/>
+                <w:szCs w:val="24"/>
               </w:rPr>
               <w:t>12</w:t>
             </w:r>
@@ -2462,6 +2722,8 @@
               <w:rPr>
                 <w:noProof/>
                 <w:webHidden/>
+                <w:sz w:val="24"/>
+                <w:szCs w:val="24"/>
               </w:rPr>
               <w:fldChar w:fldCharType="end"/>
             </w:r>
@@ -2477,15 +2739,18 @@
             <w:rPr>
               <w:rFonts w:asciiTheme="minorHAnsi" w:eastAsiaTheme="minorEastAsia" w:hAnsiTheme="minorHAnsi"/>
               <w:noProof/>
-              <w:sz w:val="22"/>
+              <w:sz w:val="24"/>
+              <w:szCs w:val="24"/>
               <w:lang w:eastAsia="uk-UA"/>
             </w:rPr>
           </w:pPr>
-          <w:hyperlink w:anchor="_Toc96104890" w:history="1">
+          <w:hyperlink w:anchor="_Toc96106854" w:history="1">
             <w:r>
               <w:rPr>
                 <w:rStyle w:val="a5"/>
                 <w:noProof/>
+                <w:sz w:val="24"/>
+                <w:szCs w:val="24"/>
               </w:rPr>
               <w:t>4.</w:t>
             </w:r>
@@ -2493,7 +2758,8 @@
               <w:rPr>
                 <w:rFonts w:asciiTheme="minorHAnsi" w:eastAsiaTheme="minorEastAsia" w:hAnsiTheme="minorHAnsi"/>
                 <w:noProof/>
-                <w:sz w:val="22"/>
+                <w:sz w:val="24"/>
+                <w:szCs w:val="24"/>
                 <w:lang w:eastAsia="uk-UA"/>
               </w:rPr>
               <w:tab/>
@@ -2502,6 +2768,8 @@
               <w:rPr>
                 <w:rStyle w:val="a5"/>
                 <w:noProof/>
+                <w:sz w:val="24"/>
+                <w:szCs w:val="24"/>
               </w:rPr>
               <w:t>Вимоги до Функціоналу сайту:</w:t>
             </w:r>
@@ -2509,6 +2777,8 @@
               <w:rPr>
                 <w:noProof/>
                 <w:webHidden/>
+                <w:sz w:val="24"/>
+                <w:szCs w:val="24"/>
               </w:rPr>
               <w:tab/>
             </w:r>
@@ -2516,6 +2786,8 @@
               <w:rPr>
                 <w:noProof/>
                 <w:webHidden/>
+                <w:sz w:val="24"/>
+                <w:szCs w:val="24"/>
               </w:rPr>
               <w:fldChar w:fldCharType="begin"/>
             </w:r>
@@ -2523,19 +2795,25 @@
               <w:rPr>
                 <w:noProof/>
                 <w:webHidden/>
-              </w:rPr>
-              <w:instrText xml:space="preserve"> PAGEREF _Toc96104890 \h </w:instrText>
-            </w:r>
-            <w:r>
-              <w:rPr>
-                <w:noProof/>
-                <w:webHidden/>
-              </w:rPr>
-            </w:r>
-            <w:r>
-              <w:rPr>
-                <w:noProof/>
-                <w:webHidden/>
+                <w:sz w:val="24"/>
+                <w:szCs w:val="24"/>
+              </w:rPr>
+              <w:instrText xml:space="preserve"> PAGEREF _Toc96106854 \h </w:instrText>
+            </w:r>
+            <w:r>
+              <w:rPr>
+                <w:noProof/>
+                <w:webHidden/>
+                <w:sz w:val="24"/>
+                <w:szCs w:val="24"/>
+              </w:rPr>
+            </w:r>
+            <w:r>
+              <w:rPr>
+                <w:noProof/>
+                <w:webHidden/>
+                <w:sz w:val="24"/>
+                <w:szCs w:val="24"/>
               </w:rPr>
               <w:fldChar w:fldCharType="separate"/>
             </w:r>
@@ -2543,6 +2821,8 @@
               <w:rPr>
                 <w:noProof/>
                 <w:webHidden/>
+                <w:sz w:val="24"/>
+                <w:szCs w:val="24"/>
               </w:rPr>
               <w:t>13</w:t>
             </w:r>
@@ -2550,6 +2830,8 @@
               <w:rPr>
                 <w:noProof/>
                 <w:webHidden/>
+                <w:sz w:val="24"/>
+                <w:szCs w:val="24"/>
               </w:rPr>
               <w:fldChar w:fldCharType="end"/>
             </w:r>
@@ -2564,15 +2846,16 @@
             <w:rPr>
               <w:rFonts w:asciiTheme="minorHAnsi" w:eastAsiaTheme="minorEastAsia" w:hAnsiTheme="minorHAnsi"/>
               <w:noProof/>
-              <w:sz w:val="22"/>
+              <w:szCs w:val="24"/>
               <w:lang w:eastAsia="uk-UA"/>
             </w:rPr>
           </w:pPr>
-          <w:hyperlink w:anchor="_Toc96104891" w:history="1">
+          <w:hyperlink w:anchor="_Toc96106855" w:history="1">
             <w:r>
               <w:rPr>
                 <w:rStyle w:val="a5"/>
                 <w:noProof/>
+                <w:szCs w:val="24"/>
               </w:rPr>
               <w:t>4.1. Навігація:</w:t>
             </w:r>
@@ -2580,6 +2863,7 @@
               <w:rPr>
                 <w:noProof/>
                 <w:webHidden/>
+                <w:szCs w:val="24"/>
               </w:rPr>
               <w:tab/>
             </w:r>
@@ -2587,6 +2871,7 @@
               <w:rPr>
                 <w:noProof/>
                 <w:webHidden/>
+                <w:szCs w:val="24"/>
               </w:rPr>
               <w:fldChar w:fldCharType="begin"/>
             </w:r>
@@ -2594,19 +2879,22 @@
               <w:rPr>
                 <w:noProof/>
                 <w:webHidden/>
-              </w:rPr>
-              <w:instrText xml:space="preserve"> PAGEREF _Toc96104891 \h </w:instrText>
-            </w:r>
-            <w:r>
-              <w:rPr>
-                <w:noProof/>
-                <w:webHidden/>
-              </w:rPr>
-            </w:r>
-            <w:r>
-              <w:rPr>
-                <w:noProof/>
-                <w:webHidden/>
+                <w:szCs w:val="24"/>
+              </w:rPr>
+              <w:instrText xml:space="preserve"> PAGEREF _Toc96106855 \h </w:instrText>
+            </w:r>
+            <w:r>
+              <w:rPr>
+                <w:noProof/>
+                <w:webHidden/>
+                <w:szCs w:val="24"/>
+              </w:rPr>
+            </w:r>
+            <w:r>
+              <w:rPr>
+                <w:noProof/>
+                <w:webHidden/>
+                <w:szCs w:val="24"/>
               </w:rPr>
               <w:fldChar w:fldCharType="separate"/>
             </w:r>
@@ -2614,6 +2902,7 @@
               <w:rPr>
                 <w:noProof/>
                 <w:webHidden/>
+                <w:szCs w:val="24"/>
               </w:rPr>
               <w:t>13</w:t>
             </w:r>
@@ -2621,6 +2910,7 @@
               <w:rPr>
                 <w:noProof/>
                 <w:webHidden/>
+                <w:szCs w:val="24"/>
               </w:rPr>
               <w:fldChar w:fldCharType="end"/>
             </w:r>
@@ -2630,34 +2920,55 @@
           <w:pPr>
             <w:pStyle w:val="21"/>
             <w:tabs>
+              <w:tab w:val="left" w:pos="880"/>
               <w:tab w:val="right" w:leader="dot" w:pos="9629"/>
             </w:tabs>
             <w:rPr>
               <w:rFonts w:asciiTheme="minorHAnsi" w:eastAsiaTheme="minorEastAsia" w:hAnsiTheme="minorHAnsi"/>
               <w:noProof/>
-              <w:sz w:val="22"/>
+              <w:szCs w:val="24"/>
               <w:lang w:eastAsia="uk-UA"/>
             </w:rPr>
           </w:pPr>
-          <w:hyperlink w:anchor="_Toc96104892" w:history="1">
+          <w:hyperlink w:anchor="_Toc96106856" w:history="1">
             <w:r>
               <w:rPr>
                 <w:rStyle w:val="a5"/>
                 <w:noProof/>
-              </w:rPr>
-              <w:t>4.2. Функціонал на Backend:</w:t>
-            </w:r>
-            <w:r>
-              <w:rPr>
-                <w:noProof/>
-                <w:webHidden/>
+                <w:szCs w:val="24"/>
+              </w:rPr>
+              <w:t>4.2.</w:t>
+            </w:r>
+            <w:r>
+              <w:rPr>
+                <w:rFonts w:asciiTheme="minorHAnsi" w:eastAsiaTheme="minorEastAsia" w:hAnsiTheme="minorHAnsi"/>
+                <w:noProof/>
+                <w:szCs w:val="24"/>
+                <w:lang w:eastAsia="uk-UA"/>
               </w:rPr>
               <w:tab/>
             </w:r>
             <w:r>
               <w:rPr>
-                <w:noProof/>
-                <w:webHidden/>
+                <w:rStyle w:val="a5"/>
+                <w:noProof/>
+                <w:szCs w:val="24"/>
+              </w:rPr>
+              <w:t>Функціонал на Backend:</w:t>
+            </w:r>
+            <w:r>
+              <w:rPr>
+                <w:noProof/>
+                <w:webHidden/>
+                <w:szCs w:val="24"/>
+              </w:rPr>
+              <w:tab/>
+            </w:r>
+            <w:r>
+              <w:rPr>
+                <w:noProof/>
+                <w:webHidden/>
+                <w:szCs w:val="24"/>
               </w:rPr>
               <w:fldChar w:fldCharType="begin"/>
             </w:r>
@@ -2665,19 +2976,22 @@
               <w:rPr>
                 <w:noProof/>
                 <w:webHidden/>
-              </w:rPr>
-              <w:instrText xml:space="preserve"> PAGEREF _Toc96104892 \h </w:instrText>
-            </w:r>
-            <w:r>
-              <w:rPr>
-                <w:noProof/>
-                <w:webHidden/>
-              </w:rPr>
-            </w:r>
-            <w:r>
-              <w:rPr>
-                <w:noProof/>
-                <w:webHidden/>
+                <w:szCs w:val="24"/>
+              </w:rPr>
+              <w:instrText xml:space="preserve"> PAGEREF _Toc96106856 \h </w:instrText>
+            </w:r>
+            <w:r>
+              <w:rPr>
+                <w:noProof/>
+                <w:webHidden/>
+                <w:szCs w:val="24"/>
+              </w:rPr>
+            </w:r>
+            <w:r>
+              <w:rPr>
+                <w:noProof/>
+                <w:webHidden/>
+                <w:szCs w:val="24"/>
               </w:rPr>
               <w:fldChar w:fldCharType="separate"/>
             </w:r>
@@ -2685,13 +2999,15 @@
               <w:rPr>
                 <w:noProof/>
                 <w:webHidden/>
-              </w:rPr>
-              <w:t>13</w:t>
-            </w:r>
-            <w:r>
-              <w:rPr>
-                <w:noProof/>
-                <w:webHidden/>
+                <w:szCs w:val="24"/>
+              </w:rPr>
+              <w:t>14</w:t>
+            </w:r>
+            <w:r>
+              <w:rPr>
+                <w:noProof/>
+                <w:webHidden/>
+                <w:szCs w:val="24"/>
               </w:rPr>
               <w:fldChar w:fldCharType="end"/>
             </w:r>
@@ -2707,15 +3023,18 @@
             <w:rPr>
               <w:rFonts w:asciiTheme="minorHAnsi" w:eastAsiaTheme="minorEastAsia" w:hAnsiTheme="minorHAnsi"/>
               <w:noProof/>
-              <w:sz w:val="22"/>
+              <w:sz w:val="24"/>
+              <w:szCs w:val="24"/>
               <w:lang w:eastAsia="uk-UA"/>
             </w:rPr>
           </w:pPr>
-          <w:hyperlink w:anchor="_Toc96104893" w:history="1">
+          <w:hyperlink w:anchor="_Toc96106857" w:history="1">
             <w:r>
               <w:rPr>
                 <w:rStyle w:val="a5"/>
                 <w:noProof/>
+                <w:sz w:val="24"/>
+                <w:szCs w:val="24"/>
               </w:rPr>
               <w:t>4.2.1.</w:t>
             </w:r>
@@ -2723,7 +3042,8 @@
               <w:rPr>
                 <w:rFonts w:asciiTheme="minorHAnsi" w:eastAsiaTheme="minorEastAsia" w:hAnsiTheme="minorHAnsi"/>
                 <w:noProof/>
-                <w:sz w:val="22"/>
+                <w:sz w:val="24"/>
+                <w:szCs w:val="24"/>
                 <w:lang w:eastAsia="uk-UA"/>
               </w:rPr>
               <w:tab/>
@@ -2732,6 +3052,8 @@
               <w:rPr>
                 <w:rStyle w:val="a5"/>
                 <w:noProof/>
+                <w:sz w:val="24"/>
+                <w:szCs w:val="24"/>
               </w:rPr>
               <w:t>Показ наявних рейсів:</w:t>
             </w:r>
@@ -2739,6 +3061,8 @@
               <w:rPr>
                 <w:noProof/>
                 <w:webHidden/>
+                <w:sz w:val="24"/>
+                <w:szCs w:val="24"/>
               </w:rPr>
               <w:tab/>
             </w:r>
@@ -2746,6 +3070,8 @@
               <w:rPr>
                 <w:noProof/>
                 <w:webHidden/>
+                <w:sz w:val="24"/>
+                <w:szCs w:val="24"/>
               </w:rPr>
               <w:fldChar w:fldCharType="begin"/>
             </w:r>
@@ -2753,19 +3079,25 @@
               <w:rPr>
                 <w:noProof/>
                 <w:webHidden/>
-              </w:rPr>
-              <w:instrText xml:space="preserve"> PAGEREF _Toc96104893 \h </w:instrText>
-            </w:r>
-            <w:r>
-              <w:rPr>
-                <w:noProof/>
-                <w:webHidden/>
-              </w:rPr>
-            </w:r>
-            <w:r>
-              <w:rPr>
-                <w:noProof/>
-                <w:webHidden/>
+                <w:sz w:val="24"/>
+                <w:szCs w:val="24"/>
+              </w:rPr>
+              <w:instrText xml:space="preserve"> PAGEREF _Toc96106857 \h </w:instrText>
+            </w:r>
+            <w:r>
+              <w:rPr>
+                <w:noProof/>
+                <w:webHidden/>
+                <w:sz w:val="24"/>
+                <w:szCs w:val="24"/>
+              </w:rPr>
+            </w:r>
+            <w:r>
+              <w:rPr>
+                <w:noProof/>
+                <w:webHidden/>
+                <w:sz w:val="24"/>
+                <w:szCs w:val="24"/>
               </w:rPr>
               <w:fldChar w:fldCharType="separate"/>
             </w:r>
@@ -2773,13 +3105,17 @@
               <w:rPr>
                 <w:noProof/>
                 <w:webHidden/>
-              </w:rPr>
-              <w:t>13</w:t>
-            </w:r>
-            <w:r>
-              <w:rPr>
-                <w:noProof/>
-                <w:webHidden/>
+                <w:sz w:val="24"/>
+                <w:szCs w:val="24"/>
+              </w:rPr>
+              <w:t>14</w:t>
+            </w:r>
+            <w:r>
+              <w:rPr>
+                <w:noProof/>
+                <w:webHidden/>
+                <w:sz w:val="24"/>
+                <w:szCs w:val="24"/>
               </w:rPr>
               <w:fldChar w:fldCharType="end"/>
             </w:r>
@@ -2795,15 +3131,18 @@
             <w:rPr>
               <w:rFonts w:asciiTheme="minorHAnsi" w:eastAsiaTheme="minorEastAsia" w:hAnsiTheme="minorHAnsi"/>
               <w:noProof/>
-              <w:sz w:val="22"/>
+              <w:sz w:val="24"/>
+              <w:szCs w:val="24"/>
               <w:lang w:eastAsia="uk-UA"/>
             </w:rPr>
           </w:pPr>
-          <w:hyperlink w:anchor="_Toc96104894" w:history="1">
+          <w:hyperlink w:anchor="_Toc96106858" w:history="1">
             <w:r>
               <w:rPr>
                 <w:rStyle w:val="a5"/>
                 <w:noProof/>
+                <w:sz w:val="24"/>
+                <w:szCs w:val="24"/>
               </w:rPr>
               <w:t>4.2.2.</w:t>
             </w:r>
@@ -2811,7 +3150,8 @@
               <w:rPr>
                 <w:rFonts w:asciiTheme="minorHAnsi" w:eastAsiaTheme="minorEastAsia" w:hAnsiTheme="minorHAnsi"/>
                 <w:noProof/>
-                <w:sz w:val="22"/>
+                <w:sz w:val="24"/>
+                <w:szCs w:val="24"/>
                 <w:lang w:eastAsia="uk-UA"/>
               </w:rPr>
               <w:tab/>
@@ -2820,6 +3160,8 @@
               <w:rPr>
                 <w:rStyle w:val="a5"/>
                 <w:noProof/>
+                <w:sz w:val="24"/>
+                <w:szCs w:val="24"/>
               </w:rPr>
               <w:t>Замовлення:</w:t>
             </w:r>
@@ -2827,6 +3169,8 @@
               <w:rPr>
                 <w:noProof/>
                 <w:webHidden/>
+                <w:sz w:val="24"/>
+                <w:szCs w:val="24"/>
               </w:rPr>
               <w:tab/>
             </w:r>
@@ -2834,6 +3178,8 @@
               <w:rPr>
                 <w:noProof/>
                 <w:webHidden/>
+                <w:sz w:val="24"/>
+                <w:szCs w:val="24"/>
               </w:rPr>
               <w:fldChar w:fldCharType="begin"/>
             </w:r>
@@ -2841,19 +3187,25 @@
               <w:rPr>
                 <w:noProof/>
                 <w:webHidden/>
-              </w:rPr>
-              <w:instrText xml:space="preserve"> PAGEREF _Toc96104894 \h </w:instrText>
-            </w:r>
-            <w:r>
-              <w:rPr>
-                <w:noProof/>
-                <w:webHidden/>
-              </w:rPr>
-            </w:r>
-            <w:r>
-              <w:rPr>
-                <w:noProof/>
-                <w:webHidden/>
+                <w:sz w:val="24"/>
+                <w:szCs w:val="24"/>
+              </w:rPr>
+              <w:instrText xml:space="preserve"> PAGEREF _Toc96106858 \h </w:instrText>
+            </w:r>
+            <w:r>
+              <w:rPr>
+                <w:noProof/>
+                <w:webHidden/>
+                <w:sz w:val="24"/>
+                <w:szCs w:val="24"/>
+              </w:rPr>
+            </w:r>
+            <w:r>
+              <w:rPr>
+                <w:noProof/>
+                <w:webHidden/>
+                <w:sz w:val="24"/>
+                <w:szCs w:val="24"/>
               </w:rPr>
               <w:fldChar w:fldCharType="separate"/>
             </w:r>
@@ -2861,13 +3213,17 @@
               <w:rPr>
                 <w:noProof/>
                 <w:webHidden/>
-              </w:rPr>
-              <w:t>13</w:t>
-            </w:r>
-            <w:r>
-              <w:rPr>
-                <w:noProof/>
-                <w:webHidden/>
+                <w:sz w:val="24"/>
+                <w:szCs w:val="24"/>
+              </w:rPr>
+              <w:t>15</w:t>
+            </w:r>
+            <w:r>
+              <w:rPr>
+                <w:noProof/>
+                <w:webHidden/>
+                <w:sz w:val="24"/>
+                <w:szCs w:val="24"/>
               </w:rPr>
               <w:fldChar w:fldCharType="end"/>
             </w:r>
@@ -2883,15 +3239,18 @@
             <w:rPr>
               <w:rFonts w:asciiTheme="minorHAnsi" w:eastAsiaTheme="minorEastAsia" w:hAnsiTheme="minorHAnsi"/>
               <w:noProof/>
-              <w:sz w:val="22"/>
+              <w:sz w:val="24"/>
+              <w:szCs w:val="24"/>
               <w:lang w:eastAsia="uk-UA"/>
             </w:rPr>
           </w:pPr>
-          <w:hyperlink w:anchor="_Toc96104895" w:history="1">
+          <w:hyperlink w:anchor="_Toc96106859" w:history="1">
             <w:r>
               <w:rPr>
                 <w:rStyle w:val="a5"/>
                 <w:noProof/>
+                <w:sz w:val="24"/>
+                <w:szCs w:val="24"/>
               </w:rPr>
               <w:t>4.2.3.</w:t>
             </w:r>
@@ -2899,7 +3258,8 @@
               <w:rPr>
                 <w:rFonts w:asciiTheme="minorHAnsi" w:eastAsiaTheme="minorEastAsia" w:hAnsiTheme="minorHAnsi"/>
                 <w:noProof/>
-                <w:sz w:val="22"/>
+                <w:sz w:val="24"/>
+                <w:szCs w:val="24"/>
                 <w:lang w:eastAsia="uk-UA"/>
               </w:rPr>
               <w:tab/>
@@ -2908,6 +3268,8 @@
               <w:rPr>
                 <w:rStyle w:val="a5"/>
                 <w:noProof/>
+                <w:sz w:val="24"/>
+                <w:szCs w:val="24"/>
               </w:rPr>
               <w:t>Відправка листа:</w:t>
             </w:r>
@@ -2915,6 +3277,8 @@
               <w:rPr>
                 <w:noProof/>
                 <w:webHidden/>
+                <w:sz w:val="24"/>
+                <w:szCs w:val="24"/>
               </w:rPr>
               <w:tab/>
             </w:r>
@@ -2922,6 +3286,8 @@
               <w:rPr>
                 <w:noProof/>
                 <w:webHidden/>
+                <w:sz w:val="24"/>
+                <w:szCs w:val="24"/>
               </w:rPr>
               <w:fldChar w:fldCharType="begin"/>
             </w:r>
@@ -2929,19 +3295,25 @@
               <w:rPr>
                 <w:noProof/>
                 <w:webHidden/>
-              </w:rPr>
-              <w:instrText xml:space="preserve"> PAGEREF _Toc96104895 \h </w:instrText>
-            </w:r>
-            <w:r>
-              <w:rPr>
-                <w:noProof/>
-                <w:webHidden/>
-              </w:rPr>
-            </w:r>
-            <w:r>
-              <w:rPr>
-                <w:noProof/>
-                <w:webHidden/>
+                <w:sz w:val="24"/>
+                <w:szCs w:val="24"/>
+              </w:rPr>
+              <w:instrText xml:space="preserve"> PAGEREF _Toc96106859 \h </w:instrText>
+            </w:r>
+            <w:r>
+              <w:rPr>
+                <w:noProof/>
+                <w:webHidden/>
+                <w:sz w:val="24"/>
+                <w:szCs w:val="24"/>
+              </w:rPr>
+            </w:r>
+            <w:r>
+              <w:rPr>
+                <w:noProof/>
+                <w:webHidden/>
+                <w:sz w:val="24"/>
+                <w:szCs w:val="24"/>
               </w:rPr>
               <w:fldChar w:fldCharType="separate"/>
             </w:r>
@@ -2949,13 +3321,17 @@
               <w:rPr>
                 <w:noProof/>
                 <w:webHidden/>
-              </w:rPr>
-              <w:t>14</w:t>
-            </w:r>
-            <w:r>
-              <w:rPr>
-                <w:noProof/>
-                <w:webHidden/>
+                <w:sz w:val="24"/>
+                <w:szCs w:val="24"/>
+              </w:rPr>
+              <w:t>15</w:t>
+            </w:r>
+            <w:r>
+              <w:rPr>
+                <w:noProof/>
+                <w:webHidden/>
+                <w:sz w:val="24"/>
+                <w:szCs w:val="24"/>
               </w:rPr>
               <w:fldChar w:fldCharType="end"/>
             </w:r>
@@ -2971,15 +3347,18 @@
             <w:rPr>
               <w:rFonts w:asciiTheme="minorHAnsi" w:eastAsiaTheme="minorEastAsia" w:hAnsiTheme="minorHAnsi"/>
               <w:noProof/>
-              <w:sz w:val="22"/>
+              <w:sz w:val="24"/>
+              <w:szCs w:val="24"/>
               <w:lang w:eastAsia="uk-UA"/>
             </w:rPr>
           </w:pPr>
-          <w:hyperlink w:anchor="_Toc96104896" w:history="1">
+          <w:hyperlink w:anchor="_Toc96106860" w:history="1">
             <w:r>
               <w:rPr>
                 <w:rStyle w:val="a5"/>
                 <w:noProof/>
+                <w:sz w:val="24"/>
+                <w:szCs w:val="24"/>
               </w:rPr>
               <w:t>5.</w:t>
             </w:r>
@@ -2987,7 +3366,8 @@
               <w:rPr>
                 <w:rFonts w:asciiTheme="minorHAnsi" w:eastAsiaTheme="minorEastAsia" w:hAnsiTheme="minorHAnsi"/>
                 <w:noProof/>
-                <w:sz w:val="22"/>
+                <w:sz w:val="24"/>
+                <w:szCs w:val="24"/>
                 <w:lang w:eastAsia="uk-UA"/>
               </w:rPr>
               <w:tab/>
@@ -2996,6 +3376,8 @@
               <w:rPr>
                 <w:rStyle w:val="a5"/>
                 <w:noProof/>
+                <w:sz w:val="24"/>
+                <w:szCs w:val="24"/>
               </w:rPr>
               <w:t>Вимоги до Хостингу сайту:</w:t>
             </w:r>
@@ -3003,6 +3385,8 @@
               <w:rPr>
                 <w:noProof/>
                 <w:webHidden/>
+                <w:sz w:val="24"/>
+                <w:szCs w:val="24"/>
               </w:rPr>
               <w:tab/>
             </w:r>
@@ -3010,6 +3394,8 @@
               <w:rPr>
                 <w:noProof/>
                 <w:webHidden/>
+                <w:sz w:val="24"/>
+                <w:szCs w:val="24"/>
               </w:rPr>
               <w:fldChar w:fldCharType="begin"/>
             </w:r>
@@ -3017,19 +3403,25 @@
               <w:rPr>
                 <w:noProof/>
                 <w:webHidden/>
-              </w:rPr>
-              <w:instrText xml:space="preserve"> PAGEREF _Toc96104896 \h </w:instrText>
-            </w:r>
-            <w:r>
-              <w:rPr>
-                <w:noProof/>
-                <w:webHidden/>
-              </w:rPr>
-            </w:r>
-            <w:r>
-              <w:rPr>
-                <w:noProof/>
-                <w:webHidden/>
+                <w:sz w:val="24"/>
+                <w:szCs w:val="24"/>
+              </w:rPr>
+              <w:instrText xml:space="preserve"> PAGEREF _Toc96106860 \h </w:instrText>
+            </w:r>
+            <w:r>
+              <w:rPr>
+                <w:noProof/>
+                <w:webHidden/>
+                <w:sz w:val="24"/>
+                <w:szCs w:val="24"/>
+              </w:rPr>
+            </w:r>
+            <w:r>
+              <w:rPr>
+                <w:noProof/>
+                <w:webHidden/>
+                <w:sz w:val="24"/>
+                <w:szCs w:val="24"/>
               </w:rPr>
               <w:fldChar w:fldCharType="separate"/>
             </w:r>
@@ -3037,13 +3429,17 @@
               <w:rPr>
                 <w:noProof/>
                 <w:webHidden/>
-              </w:rPr>
-              <w:t>14</w:t>
-            </w:r>
-            <w:r>
-              <w:rPr>
-                <w:noProof/>
-                <w:webHidden/>
+                <w:sz w:val="24"/>
+                <w:szCs w:val="24"/>
+              </w:rPr>
+              <w:t>15</w:t>
+            </w:r>
+            <w:r>
+              <w:rPr>
+                <w:noProof/>
+                <w:webHidden/>
+                <w:sz w:val="24"/>
+                <w:szCs w:val="24"/>
               </w:rPr>
               <w:fldChar w:fldCharType="end"/>
             </w:r>
@@ -3059,15 +3455,18 @@
             <w:rPr>
               <w:rFonts w:asciiTheme="minorHAnsi" w:eastAsiaTheme="minorEastAsia" w:hAnsiTheme="minorHAnsi"/>
               <w:noProof/>
-              <w:sz w:val="22"/>
+              <w:sz w:val="24"/>
+              <w:szCs w:val="24"/>
               <w:lang w:eastAsia="uk-UA"/>
             </w:rPr>
           </w:pPr>
-          <w:hyperlink w:anchor="_Toc96104897" w:history="1">
+          <w:hyperlink w:anchor="_Toc96106861" w:history="1">
             <w:r>
               <w:rPr>
                 <w:rStyle w:val="a5"/>
                 <w:noProof/>
+                <w:sz w:val="24"/>
+                <w:szCs w:val="24"/>
               </w:rPr>
               <w:t>6.</w:t>
             </w:r>
@@ -3075,7 +3474,8 @@
               <w:rPr>
                 <w:rFonts w:asciiTheme="minorHAnsi" w:eastAsiaTheme="minorEastAsia" w:hAnsiTheme="minorHAnsi"/>
                 <w:noProof/>
-                <w:sz w:val="22"/>
+                <w:sz w:val="24"/>
+                <w:szCs w:val="24"/>
                 <w:lang w:eastAsia="uk-UA"/>
               </w:rPr>
               <w:tab/>
@@ -3084,6 +3484,8 @@
               <w:rPr>
                 <w:rStyle w:val="a5"/>
                 <w:noProof/>
+                <w:sz w:val="24"/>
+                <w:szCs w:val="24"/>
               </w:rPr>
               <w:t>Вимоги до SEO оптимізації сайту:</w:t>
             </w:r>
@@ -3091,6 +3493,8 @@
               <w:rPr>
                 <w:noProof/>
                 <w:webHidden/>
+                <w:sz w:val="24"/>
+                <w:szCs w:val="24"/>
               </w:rPr>
               <w:tab/>
             </w:r>
@@ -3098,6 +3502,8 @@
               <w:rPr>
                 <w:noProof/>
                 <w:webHidden/>
+                <w:sz w:val="24"/>
+                <w:szCs w:val="24"/>
               </w:rPr>
               <w:fldChar w:fldCharType="begin"/>
             </w:r>
@@ -3105,19 +3511,25 @@
               <w:rPr>
                 <w:noProof/>
                 <w:webHidden/>
-              </w:rPr>
-              <w:instrText xml:space="preserve"> PAGEREF _Toc96104897 \h </w:instrText>
-            </w:r>
-            <w:r>
-              <w:rPr>
-                <w:noProof/>
-                <w:webHidden/>
-              </w:rPr>
-            </w:r>
-            <w:r>
-              <w:rPr>
-                <w:noProof/>
-                <w:webHidden/>
+                <w:sz w:val="24"/>
+                <w:szCs w:val="24"/>
+              </w:rPr>
+              <w:instrText xml:space="preserve"> PAGEREF _Toc96106861 \h </w:instrText>
+            </w:r>
+            <w:r>
+              <w:rPr>
+                <w:noProof/>
+                <w:webHidden/>
+                <w:sz w:val="24"/>
+                <w:szCs w:val="24"/>
+              </w:rPr>
+            </w:r>
+            <w:r>
+              <w:rPr>
+                <w:noProof/>
+                <w:webHidden/>
+                <w:sz w:val="24"/>
+                <w:szCs w:val="24"/>
               </w:rPr>
               <w:fldChar w:fldCharType="separate"/>
             </w:r>
@@ -3125,13 +3537,17 @@
               <w:rPr>
                 <w:noProof/>
                 <w:webHidden/>
-              </w:rPr>
-              <w:t>14</w:t>
-            </w:r>
-            <w:r>
-              <w:rPr>
-                <w:noProof/>
-                <w:webHidden/>
+                <w:sz w:val="24"/>
+                <w:szCs w:val="24"/>
+              </w:rPr>
+              <w:t>16</w:t>
+            </w:r>
+            <w:r>
+              <w:rPr>
+                <w:noProof/>
+                <w:webHidden/>
+                <w:sz w:val="24"/>
+                <w:szCs w:val="24"/>
               </w:rPr>
               <w:fldChar w:fldCharType="end"/>
             </w:r>
@@ -3146,16 +3562,19 @@
             <w:rPr>
               <w:rFonts w:asciiTheme="minorHAnsi" w:eastAsiaTheme="minorEastAsia" w:hAnsiTheme="minorHAnsi"/>
               <w:noProof/>
-              <w:sz w:val="22"/>
+              <w:sz w:val="24"/>
+              <w:szCs w:val="24"/>
               <w:lang w:eastAsia="uk-UA"/>
             </w:rPr>
           </w:pPr>
-          <w:hyperlink w:anchor="_Toc96104898" w:history="1">
+          <w:hyperlink w:anchor="_Toc96106862" w:history="1">
             <w:r>
               <w:rPr>
                 <w:rStyle w:val="a5"/>
                 <w:b/>
                 <w:noProof/>
+                <w:sz w:val="24"/>
+                <w:szCs w:val="24"/>
               </w:rPr>
               <w:t>Висновки:</w:t>
             </w:r>
@@ -3163,6 +3582,8 @@
               <w:rPr>
                 <w:noProof/>
                 <w:webHidden/>
+                <w:sz w:val="24"/>
+                <w:szCs w:val="24"/>
               </w:rPr>
               <w:tab/>
             </w:r>
@@ -3170,6 +3591,8 @@
               <w:rPr>
                 <w:noProof/>
                 <w:webHidden/>
+                <w:sz w:val="24"/>
+                <w:szCs w:val="24"/>
               </w:rPr>
               <w:fldChar w:fldCharType="begin"/>
             </w:r>
@@ -3177,19 +3600,25 @@
               <w:rPr>
                 <w:noProof/>
                 <w:webHidden/>
-              </w:rPr>
-              <w:instrText xml:space="preserve"> PAGEREF _Toc96104898 \h </w:instrText>
-            </w:r>
-            <w:r>
-              <w:rPr>
-                <w:noProof/>
-                <w:webHidden/>
-              </w:rPr>
-            </w:r>
-            <w:r>
-              <w:rPr>
-                <w:noProof/>
-                <w:webHidden/>
+                <w:sz w:val="24"/>
+                <w:szCs w:val="24"/>
+              </w:rPr>
+              <w:instrText xml:space="preserve"> PAGEREF _Toc96106862 \h </w:instrText>
+            </w:r>
+            <w:r>
+              <w:rPr>
+                <w:noProof/>
+                <w:webHidden/>
+                <w:sz w:val="24"/>
+                <w:szCs w:val="24"/>
+              </w:rPr>
+            </w:r>
+            <w:r>
+              <w:rPr>
+                <w:noProof/>
+                <w:webHidden/>
+                <w:sz w:val="24"/>
+                <w:szCs w:val="24"/>
               </w:rPr>
               <w:fldChar w:fldCharType="separate"/>
             </w:r>
@@ -3197,13 +3626,17 @@
               <w:rPr>
                 <w:noProof/>
                 <w:webHidden/>
-              </w:rPr>
-              <w:t>15</w:t>
-            </w:r>
-            <w:r>
-              <w:rPr>
-                <w:noProof/>
-                <w:webHidden/>
+                <w:sz w:val="24"/>
+                <w:szCs w:val="24"/>
+              </w:rPr>
+              <w:t>17</w:t>
+            </w:r>
+            <w:r>
+              <w:rPr>
+                <w:noProof/>
+                <w:webHidden/>
+                <w:sz w:val="24"/>
+                <w:szCs w:val="24"/>
               </w:rPr>
               <w:fldChar w:fldCharType="end"/>
             </w:r>
@@ -3213,6 +3646,7 @@
           <w:r>
             <w:rPr>
               <w:sz w:val="24"/>
+              <w:szCs w:val="24"/>
             </w:rPr>
             <w:fldChar w:fldCharType="end"/>
           </w:r>
@@ -3221,39 +3655,11 @@
     </w:sdt>
     <w:p>
       <w:pPr>
-        <w:pStyle w:val="a6"/>
+        <w:pStyle w:val="1"/>
         <w:numPr>
           <w:ilvl w:val="0"/>
           <w:numId w:val="0"/>
         </w:numPr>
-        <w:ind w:left="720"/>
-      </w:pPr>
-    </w:p>
-    <w:p>
-      <w:pPr>
-        <w:spacing w:after="160" w:line="259" w:lineRule="auto"/>
-        <w:rPr>
-          <w:rFonts w:eastAsiaTheme="majorEastAsia" w:cstheme="majorBidi"/>
-          <w:b/>
-          <w:szCs w:val="26"/>
-        </w:rPr>
-      </w:pPr>
-      <w:r>
-        <w:rPr>
-          <w:rFonts w:eastAsiaTheme="majorEastAsia" w:cstheme="majorBidi"/>
-          <w:b/>
-          <w:szCs w:val="26"/>
-        </w:rPr>
-        <w:br w:type="page"/>
-      </w:r>
-    </w:p>
-    <w:p>
-      <w:pPr>
-        <w:pStyle w:val="1"/>
-        <w:numPr>
-          <w:ilvl w:val="0"/>
-          <w:numId w:val="0"/>
-        </w:numPr>
         <w:ind w:left="357"/>
         <w:jc w:val="center"/>
         <w:rPr>
@@ -3263,7 +3669,7 @@
       </w:pPr>
       <w:bookmarkStart w:id="0" w:name="_Toc94817004"/>
       <w:bookmarkStart w:id="1" w:name="_Toc94817157"/>
-      <w:bookmarkStart w:id="2" w:name="_Toc96104867"/>
+      <w:bookmarkStart w:id="2" w:name="_Toc96106832"/>
       <w:r>
         <w:rPr>
           <w:b/>
@@ -3314,7 +3720,7 @@
           <w:sz w:val="32"/>
         </w:rPr>
       </w:pPr>
-      <w:bookmarkStart w:id="3" w:name="_Toc96104868"/>
+      <w:bookmarkStart w:id="3" w:name="_Toc96106833"/>
       <w:r>
         <w:rPr>
           <w:b/>
@@ -3336,7 +3742,7 @@
         <w:pStyle w:val="1"/>
         <w:spacing w:line="360" w:lineRule="auto"/>
       </w:pPr>
-      <w:bookmarkStart w:id="4" w:name="_Toc96104869"/>
+      <w:bookmarkStart w:id="4" w:name="_Toc96106834"/>
       <w:r>
         <w:t>Загальні Відомості</w:t>
       </w:r>
@@ -3351,7 +3757,7 @@
         </w:numPr>
         <w:ind w:left="930" w:hanging="363"/>
       </w:pPr>
-      <w:bookmarkStart w:id="5" w:name="_Toc96104870"/>
+      <w:bookmarkStart w:id="5" w:name="_Toc96106835"/>
       <w:r>
         <w:t xml:space="preserve">1.1 </w:t>
       </w:r>
@@ -3398,7 +3804,7 @@
           <w:numId w:val="21"/>
         </w:numPr>
       </w:pPr>
-      <w:bookmarkStart w:id="6" w:name="_Toc96104871"/>
+      <w:bookmarkStart w:id="6" w:name="_Toc96106836"/>
       <w:r>
         <w:t>Найменування Виконавця та Замовника</w:t>
       </w:r>
@@ -3475,7 +3881,7 @@
           <w:numId w:val="21"/>
         </w:numPr>
       </w:pPr>
-      <w:bookmarkStart w:id="7" w:name="_Toc96104872"/>
+      <w:bookmarkStart w:id="7" w:name="_Toc96106837"/>
       <w:r>
         <w:t>Короткі відомості про виконавця</w:t>
       </w:r>
@@ -3531,7 +3937,7 @@
           <w:numId w:val="21"/>
         </w:numPr>
       </w:pPr>
-      <w:bookmarkStart w:id="8" w:name="_Toc96104873"/>
+      <w:bookmarkStart w:id="8" w:name="_Toc96106838"/>
       <w:r>
         <w:t>Планові терміни початку та закінчення робіт із створення сайту</w:t>
       </w:r>
@@ -3606,7 +4012,7 @@
           <w:numId w:val="21"/>
         </w:numPr>
       </w:pPr>
-      <w:bookmarkStart w:id="9" w:name="_Toc96104874"/>
+      <w:bookmarkStart w:id="9" w:name="_Toc96106839"/>
       <w:r>
         <w:lastRenderedPageBreak/>
         <w:t>Склад та зміст робіт із створення сайту:</w:t>
@@ -4039,8 +4445,9 @@
           <w:ilvl w:val="1"/>
           <w:numId w:val="21"/>
         </w:numPr>
-      </w:pPr>
-      <w:bookmarkStart w:id="10" w:name="_Toc96104875"/>
+        <w:spacing w:line="360" w:lineRule="auto"/>
+      </w:pPr>
+      <w:bookmarkStart w:id="10" w:name="_Toc96106840"/>
       <w:r>
         <w:t>Порядок оформлення та пред'явлення результатів робіт:</w:t>
       </w:r>
@@ -4104,7 +4511,7 @@
         <w:pStyle w:val="1"/>
         <w:spacing w:line="360" w:lineRule="auto"/>
       </w:pPr>
-      <w:bookmarkStart w:id="11" w:name="_Toc96104876"/>
+      <w:bookmarkStart w:id="11" w:name="_Toc96106841"/>
       <w:r>
         <w:t>Призначення та цілі створення сайту:</w:t>
       </w:r>
@@ -4117,8 +4524,9 @@
           <w:ilvl w:val="1"/>
           <w:numId w:val="22"/>
         </w:numPr>
-      </w:pPr>
-      <w:bookmarkStart w:id="12" w:name="_Toc96104877"/>
+        <w:spacing w:line="360" w:lineRule="auto"/>
+      </w:pPr>
+      <w:bookmarkStart w:id="12" w:name="_Toc96106842"/>
       <w:r>
         <w:t>Призначення сайту:</w:t>
       </w:r>
@@ -4163,8 +4571,9 @@
           <w:ilvl w:val="1"/>
           <w:numId w:val="22"/>
         </w:numPr>
-      </w:pPr>
-      <w:bookmarkStart w:id="13" w:name="_Toc96104878"/>
+        <w:spacing w:line="360" w:lineRule="auto"/>
+      </w:pPr>
+      <w:bookmarkStart w:id="13" w:name="_Toc96106843"/>
       <w:r>
         <w:lastRenderedPageBreak/>
         <w:t>Цілі створення сайту</w:t>
@@ -4181,8 +4590,9 @@
           <w:ilvl w:val="2"/>
           <w:numId w:val="22"/>
         </w:numPr>
-      </w:pPr>
-      <w:bookmarkStart w:id="14" w:name="_Toc96104879"/>
+        <w:spacing w:line="360" w:lineRule="auto"/>
+      </w:pPr>
+      <w:bookmarkStart w:id="14" w:name="_Toc96106844"/>
       <w:r>
         <w:t>Основні цілі створення сайту:</w:t>
       </w:r>
@@ -4216,8 +4626,9 @@
           <w:ilvl w:val="2"/>
           <w:numId w:val="22"/>
         </w:numPr>
-      </w:pPr>
-      <w:bookmarkStart w:id="15" w:name="_Toc96104880"/>
+        <w:spacing w:line="360" w:lineRule="auto"/>
+      </w:pPr>
+      <w:bookmarkStart w:id="15" w:name="_Toc96106845"/>
       <w:r>
         <w:t>Цільова аудиторія:</w:t>
       </w:r>
@@ -4296,7 +4707,7 @@
         <w:pStyle w:val="1"/>
         <w:spacing w:line="360" w:lineRule="auto"/>
       </w:pPr>
-      <w:bookmarkStart w:id="16" w:name="_Toc96104881"/>
+      <w:bookmarkStart w:id="16" w:name="_Toc96106846"/>
       <w:r>
         <w:t>Вимоги</w:t>
       </w:r>
@@ -4318,9 +4729,10 @@
           <w:ilvl w:val="0"/>
           <w:numId w:val="0"/>
         </w:numPr>
+        <w:spacing w:line="360" w:lineRule="auto"/>
         <w:ind w:left="930" w:hanging="363"/>
       </w:pPr>
-      <w:bookmarkStart w:id="17" w:name="_Toc96104882"/>
+      <w:bookmarkStart w:id="17" w:name="_Toc96106847"/>
       <w:r>
         <w:t xml:space="preserve">3.1 </w:t>
       </w:r>
@@ -4336,6 +4748,7 @@
           <w:ilvl w:val="0"/>
           <w:numId w:val="9"/>
         </w:numPr>
+        <w:spacing w:line="360" w:lineRule="auto"/>
       </w:pPr>
       <w:r>
         <w:t>Стиль сайту можна описати як сучасний, діловий. Як фоновий колір рекомендується використовувати білий. Оформлення сайту має залишати відчуття свіжості та чистоти.</w:t>
@@ -4348,6 +4761,7 @@
           <w:ilvl w:val="0"/>
           <w:numId w:val="9"/>
         </w:numPr>
+        <w:spacing w:line="360" w:lineRule="auto"/>
       </w:pPr>
       <w:r>
         <w:t>Оформлення не повинно обмежувати інформативність: хоча на сайті і має бути досить багато графіки, він має бути зручним користувачам у плані навігації та цікавим для багаторазового відвідування</w:t>
@@ -4360,6 +4774,7 @@
           <w:ilvl w:val="0"/>
           <w:numId w:val="9"/>
         </w:numPr>
+        <w:spacing w:line="360" w:lineRule="auto"/>
         <w:rPr>
           <w:rFonts w:cs="Times New Roman"/>
           <w:szCs w:val="28"/>
@@ -4380,6 +4795,7 @@
           <w:ilvl w:val="0"/>
           <w:numId w:val="9"/>
         </w:numPr>
+        <w:spacing w:line="360" w:lineRule="auto"/>
       </w:pPr>
       <w:r>
         <w:t>Знизу ліворуч – повідомлення про авторські права з роками існування компанії</w:t>
@@ -4392,10 +4808,12 @@
           <w:ilvl w:val="0"/>
           <w:numId w:val="0"/>
         </w:numPr>
+        <w:spacing w:line="360" w:lineRule="auto"/>
         <w:ind w:left="573"/>
       </w:pPr>
-      <w:bookmarkStart w:id="18" w:name="_Toc96104883"/>
-      <w:r>
+      <w:bookmarkStart w:id="18" w:name="_Toc96106848"/>
+      <w:r>
+        <w:lastRenderedPageBreak/>
         <w:t xml:space="preserve">3.2. </w:t>
       </w:r>
       <w:r>
@@ -4521,7 +4939,6 @@
           <w:rFonts w:cs="Times New Roman"/>
           <w:szCs w:val="28"/>
         </w:rPr>
-        <w:lastRenderedPageBreak/>
         <w:t>Зелений (#49E97F)</w:t>
       </w:r>
     </w:p>
@@ -4545,14 +4962,12 @@
         </w:rPr>
         <w:t>Червоний (#DE2121)</w:t>
       </w:r>
-      <w:bookmarkStart w:id="19" w:name="_Toc96104884"/>
       <w:r>
         <w:t xml:space="preserve">3.3. </w:t>
       </w:r>
       <w:r>
         <w:t>Перелік сторінок:</w:t>
       </w:r>
-      <w:bookmarkEnd w:id="19"/>
     </w:p>
     <w:p>
       <w:pPr>
@@ -4561,12 +4976,14 @@
           <w:ilvl w:val="2"/>
           <w:numId w:val="32"/>
         </w:numPr>
-      </w:pPr>
-      <w:bookmarkStart w:id="20" w:name="_Toc96104885"/>
-      <w:r>
+        <w:spacing w:line="360" w:lineRule="auto"/>
+      </w:pPr>
+      <w:bookmarkStart w:id="19" w:name="_Toc96106849"/>
+      <w:r>
+        <w:lastRenderedPageBreak/>
         <w:t>Головна:</w:t>
       </w:r>
-      <w:bookmarkEnd w:id="20"/>
+      <w:bookmarkEnd w:id="19"/>
     </w:p>
     <w:p>
       <w:pPr>
@@ -4575,6 +4992,7 @@
           <w:ilvl w:val="3"/>
           <w:numId w:val="32"/>
         </w:numPr>
+        <w:spacing w:line="360" w:lineRule="auto"/>
       </w:pPr>
       <w:r>
         <w:t>Дизайн сторінки:</w:t>
@@ -4653,6 +5071,7 @@
           <w:ilvl w:val="3"/>
           <w:numId w:val="32"/>
         </w:numPr>
+        <w:spacing w:line="360" w:lineRule="auto"/>
       </w:pPr>
       <w:r>
         <w:lastRenderedPageBreak/>
@@ -4666,6 +5085,7 @@
           <w:ilvl w:val="0"/>
           <w:numId w:val="23"/>
         </w:numPr>
+        <w:spacing w:line="360" w:lineRule="auto"/>
       </w:pPr>
       <w:r>
         <w:t xml:space="preserve">Повинні бути </w:t>
@@ -4687,6 +5107,7 @@
           <w:ilvl w:val="0"/>
           <w:numId w:val="23"/>
         </w:numPr>
+        <w:spacing w:line="360" w:lineRule="auto"/>
       </w:pPr>
       <w:r>
         <w:t>Посилання на інші сторінки сайту, окрім польотів, повинні бути у вигляді «Каруселі» з фото</w:t>
@@ -4699,6 +5120,7 @@
           <w:ilvl w:val="0"/>
           <w:numId w:val="23"/>
         </w:numPr>
+        <w:spacing w:line="360" w:lineRule="auto"/>
       </w:pPr>
       <w:r>
         <w:t>Повинно бути три найпопулярніші рейси</w:t>
@@ -4720,6 +5142,7 @@
           <w:ilvl w:val="0"/>
           <w:numId w:val="23"/>
         </w:numPr>
+        <w:spacing w:line="360" w:lineRule="auto"/>
       </w:pPr>
       <w:r>
         <w:t>Повинно бути три особливості компанії в різних блоках</w:t>
@@ -4735,6 +5158,7 @@
           <w:ilvl w:val="0"/>
           <w:numId w:val="23"/>
         </w:numPr>
+        <w:spacing w:line="360" w:lineRule="auto"/>
       </w:pPr>
       <w:r>
         <w:t>Знизу праворуч – кнопка «Повернутися наверх» для зручнішого користування сайтом</w:t>
@@ -4742,7 +5166,7 @@
     </w:p>
     <w:p>
       <w:pPr>
-        <w:spacing w:after="160" w:line="259" w:lineRule="auto"/>
+        <w:spacing w:after="160" w:line="360" w:lineRule="auto"/>
         <w:rPr>
           <w:rFonts w:cs="Times New Roman"/>
           <w:szCs w:val="28"/>
@@ -4756,12 +5180,13 @@
           <w:ilvl w:val="2"/>
           <w:numId w:val="32"/>
         </w:numPr>
-      </w:pPr>
-      <w:bookmarkStart w:id="21" w:name="_Toc96104886"/>
+        <w:spacing w:line="360" w:lineRule="auto"/>
+      </w:pPr>
+      <w:bookmarkStart w:id="20" w:name="_Toc96106850"/>
       <w:r>
         <w:t>Про Нас:</w:t>
       </w:r>
-      <w:bookmarkEnd w:id="21"/>
+      <w:bookmarkEnd w:id="20"/>
     </w:p>
     <w:p>
       <w:pPr>
@@ -4770,6 +5195,7 @@
           <w:ilvl w:val="3"/>
           <w:numId w:val="32"/>
         </w:numPr>
+        <w:spacing w:line="360" w:lineRule="auto"/>
       </w:pPr>
       <w:r>
         <w:t>Дизайн сторінки:</w:t>
@@ -4847,6 +5273,7 @@
           <w:ilvl w:val="3"/>
           <w:numId w:val="32"/>
         </w:numPr>
+        <w:spacing w:line="360" w:lineRule="auto"/>
       </w:pPr>
       <w:r>
         <w:t>Вимоги до сторінки:</w:t>
@@ -4859,6 +5286,7 @@
           <w:ilvl w:val="0"/>
           <w:numId w:val="24"/>
         </w:numPr>
+        <w:spacing w:line="360" w:lineRule="auto"/>
       </w:pPr>
       <w:r>
         <w:t>Короткий опис компанії, її історії</w:t>
@@ -4871,13 +5299,14 @@
           <w:ilvl w:val="2"/>
           <w:numId w:val="32"/>
         </w:numPr>
-      </w:pPr>
-      <w:bookmarkStart w:id="22" w:name="_Toc96104887"/>
+        <w:spacing w:line="360" w:lineRule="auto"/>
+      </w:pPr>
+      <w:bookmarkStart w:id="21" w:name="_Toc96106851"/>
       <w:r>
         <w:lastRenderedPageBreak/>
         <w:t>Контакти:</w:t>
       </w:r>
-      <w:bookmarkEnd w:id="22"/>
+      <w:bookmarkEnd w:id="21"/>
     </w:p>
     <w:p>
       <w:pPr>
@@ -4886,6 +5315,7 @@
           <w:ilvl w:val="3"/>
           <w:numId w:val="32"/>
         </w:numPr>
+        <w:spacing w:line="360" w:lineRule="auto"/>
       </w:pPr>
       <w:r>
         <w:t>Дизайн сторінки:</w:t>
@@ -4964,6 +5394,7 @@
           <w:ilvl w:val="3"/>
           <w:numId w:val="32"/>
         </w:numPr>
+        <w:spacing w:line="360" w:lineRule="auto"/>
       </w:pPr>
       <w:r>
         <w:t>Вимоги до сторінки:</w:t>
@@ -5316,8 +5747,9 @@
           <w:ilvl w:val="2"/>
           <w:numId w:val="32"/>
         </w:numPr>
-      </w:pPr>
-      <w:bookmarkStart w:id="23" w:name="_Toc96104888"/>
+        <w:spacing w:line="360" w:lineRule="auto"/>
+      </w:pPr>
+      <w:bookmarkStart w:id="22" w:name="_Toc96106852"/>
       <w:r>
         <w:lastRenderedPageBreak/>
         <w:t xml:space="preserve">Вибраний </w:t>
@@ -5328,7 +5760,7 @@
       <w:r>
         <w:t>:</w:t>
       </w:r>
-      <w:bookmarkEnd w:id="23"/>
+      <w:bookmarkEnd w:id="22"/>
     </w:p>
     <w:p>
       <w:pPr>
@@ -5337,6 +5769,7 @@
           <w:ilvl w:val="3"/>
           <w:numId w:val="32"/>
         </w:numPr>
+        <w:spacing w:line="360" w:lineRule="auto"/>
       </w:pPr>
       <w:r>
         <w:t>Сторінка польоту</w:t>
@@ -5349,6 +5782,7 @@
           <w:ilvl w:val="4"/>
           <w:numId w:val="32"/>
         </w:numPr>
+        <w:spacing w:line="360" w:lineRule="auto"/>
       </w:pPr>
       <w:r>
         <w:t>Дизайн сторінки:</w:t>
@@ -5417,6 +5851,7 @@
           <w:ilvl w:val="4"/>
           <w:numId w:val="32"/>
         </w:numPr>
+        <w:spacing w:line="360" w:lineRule="auto"/>
       </w:pPr>
       <w:r>
         <w:t>Вимоги до сторінки:</w:t>
@@ -5429,6 +5864,7 @@
           <w:ilvl w:val="0"/>
           <w:numId w:val="26"/>
         </w:numPr>
+        <w:spacing w:line="360" w:lineRule="auto"/>
         <w:rPr>
           <w:rFonts w:cs="Times New Roman"/>
           <w:szCs w:val="28"/>
@@ -5449,6 +5885,7 @@
           <w:ilvl w:val="1"/>
           <w:numId w:val="26"/>
         </w:numPr>
+        <w:spacing w:line="360" w:lineRule="auto"/>
       </w:pPr>
       <w:r>
         <w:t>Назва рейсу – назви міст звідки вилітає та куди прямує літак</w:t>
@@ -5461,6 +5898,7 @@
           <w:ilvl w:val="1"/>
           <w:numId w:val="26"/>
         </w:numPr>
+        <w:spacing w:line="360" w:lineRule="auto"/>
       </w:pPr>
       <w:r>
         <w:t>Назва літаку, синій прямокутник з іконкою турбіни</w:t>
@@ -5473,6 +5911,7 @@
           <w:ilvl w:val="1"/>
           <w:numId w:val="26"/>
         </w:numPr>
+        <w:spacing w:line="360" w:lineRule="auto"/>
       </w:pPr>
       <w:r>
         <w:t xml:space="preserve">Назва міста відправлення, синій прямокутник з </w:t>
@@ -5491,6 +5930,7 @@
           <w:ilvl w:val="1"/>
           <w:numId w:val="26"/>
         </w:numPr>
+        <w:spacing w:line="360" w:lineRule="auto"/>
       </w:pPr>
       <w:r>
         <w:t>Назва міста прибуття, синій прямокутник з</w:t>
@@ -5515,8 +5955,10 @@
           <w:ilvl w:val="0"/>
           <w:numId w:val="26"/>
         </w:numPr>
-      </w:pPr>
-      <w:r>
+        <w:spacing w:line="360" w:lineRule="auto"/>
+      </w:pPr>
+      <w:r>
+        <w:lastRenderedPageBreak/>
         <w:t>Детальна інформація про рейс:</w:t>
       </w:r>
     </w:p>
@@ -5527,6 +5969,7 @@
           <w:ilvl w:val="1"/>
           <w:numId w:val="26"/>
         </w:numPr>
+        <w:spacing w:line="360" w:lineRule="auto"/>
       </w:pPr>
       <w:r>
         <w:t>Назва рейсу – назви міст звідки вилітає та куди прямує літак</w:t>
@@ -5539,9 +5982,9 @@
           <w:ilvl w:val="1"/>
           <w:numId w:val="26"/>
         </w:numPr>
-      </w:pPr>
-      <w:r>
-        <w:lastRenderedPageBreak/>
+        <w:spacing w:line="360" w:lineRule="auto"/>
+      </w:pPr>
+      <w:r>
         <w:t>Ціна в гривнях, сірий прямокутник з іконкою грошей</w:t>
       </w:r>
     </w:p>
@@ -5552,6 +5995,7 @@
           <w:ilvl w:val="1"/>
           <w:numId w:val="26"/>
         </w:numPr>
+        <w:spacing w:line="360" w:lineRule="auto"/>
       </w:pPr>
       <w:r>
         <w:t xml:space="preserve">Дата відправлення у форматі «DD.MM.YYYY TIME», сірий прямокутник з іконкою </w:t>
@@ -5567,6 +6011,7 @@
           <w:ilvl w:val="1"/>
           <w:numId w:val="26"/>
         </w:numPr>
+        <w:spacing w:line="360" w:lineRule="auto"/>
       </w:pPr>
       <w:r>
         <w:t>Дата прибуття у форматі «DD.MM.YYYY TIME», сірий прямокутник з іконкою календаря та галочкою</w:t>
@@ -5579,6 +6024,7 @@
           <w:ilvl w:val="1"/>
           <w:numId w:val="26"/>
         </w:numPr>
+        <w:spacing w:line="360" w:lineRule="auto"/>
       </w:pPr>
       <w:r>
         <w:t>Місця в літаку:</w:t>
@@ -5591,6 +6037,7 @@
           <w:ilvl w:val="2"/>
           <w:numId w:val="26"/>
         </w:numPr>
+        <w:spacing w:line="360" w:lineRule="auto"/>
       </w:pPr>
       <w:r>
         <w:t>Синім кольором – вільні</w:t>
@@ -5603,6 +6050,7 @@
           <w:ilvl w:val="2"/>
           <w:numId w:val="26"/>
         </w:numPr>
+        <w:spacing w:line="360" w:lineRule="auto"/>
       </w:pPr>
       <w:r>
         <w:t>Зеленим – обрані користувачем</w:t>
@@ -5615,6 +6063,7 @@
           <w:ilvl w:val="2"/>
           <w:numId w:val="26"/>
         </w:numPr>
+        <w:spacing w:line="360" w:lineRule="auto"/>
       </w:pPr>
       <w:r>
         <w:t xml:space="preserve">Червоні </w:t>
@@ -5633,6 +6082,7 @@
           <w:ilvl w:val="1"/>
           <w:numId w:val="26"/>
         </w:numPr>
+        <w:spacing w:line="360" w:lineRule="auto"/>
       </w:pPr>
       <w:r>
         <w:t>Кнопка «Оформити» для переходу до форми оформлення замовлення</w:t>
@@ -5645,8 +6095,10 @@
           <w:ilvl w:val="3"/>
           <w:numId w:val="32"/>
         </w:numPr>
-      </w:pPr>
-      <w:r>
+        <w:spacing w:line="360" w:lineRule="auto"/>
+      </w:pPr>
+      <w:r>
+        <w:lastRenderedPageBreak/>
         <w:t>Форма оформлення замовлення:</w:t>
       </w:r>
     </w:p>
@@ -5657,6 +6109,7 @@
           <w:ilvl w:val="4"/>
           <w:numId w:val="32"/>
         </w:numPr>
+        <w:spacing w:line="360" w:lineRule="auto"/>
       </w:pPr>
       <w:r>
         <w:t>Дизайн форми:</w:t>
@@ -5664,6 +6117,7 @@
     </w:p>
     <w:p>
       <w:pPr>
+        <w:spacing w:line="360" w:lineRule="auto"/>
         <w:jc w:val="center"/>
       </w:pPr>
       <w:r>
@@ -5716,6 +6170,7 @@
           <w:ilvl w:val="4"/>
           <w:numId w:val="32"/>
         </w:numPr>
+        <w:spacing w:line="360" w:lineRule="auto"/>
       </w:pPr>
       <w:r>
         <w:t>Вимоги до форми:</w:t>
@@ -5728,6 +6183,7 @@
           <w:ilvl w:val="0"/>
           <w:numId w:val="33"/>
         </w:numPr>
+        <w:spacing w:line="360" w:lineRule="auto"/>
       </w:pPr>
       <w:r>
         <w:t>Поле для прізвища, імені</w:t>
@@ -5740,6 +6196,7 @@
           <w:ilvl w:val="0"/>
           <w:numId w:val="33"/>
         </w:numPr>
+        <w:spacing w:line="360" w:lineRule="auto"/>
       </w:pPr>
       <w:r>
         <w:t>Поле для номеру телефону</w:t>
@@ -5752,6 +6209,7 @@
           <w:ilvl w:val="0"/>
           <w:numId w:val="33"/>
         </w:numPr>
+        <w:spacing w:line="360" w:lineRule="auto"/>
       </w:pPr>
       <w:r>
         <w:t>Поле для електронної форми</w:t>
@@ -5764,6 +6222,7 @@
           <w:ilvl w:val="0"/>
           <w:numId w:val="33"/>
         </w:numPr>
+        <w:spacing w:line="360" w:lineRule="auto"/>
       </w:pPr>
       <w:r>
         <w:t>Поле для обраних місць</w:t>
@@ -5776,6 +6235,7 @@
           <w:ilvl w:val="0"/>
           <w:numId w:val="33"/>
         </w:numPr>
+        <w:spacing w:line="360" w:lineRule="auto"/>
       </w:pPr>
       <w:r>
         <w:t>Текст з сукупною вартістю білетів</w:t>
@@ -5788,9 +6248,9 @@
           <w:ilvl w:val="0"/>
           <w:numId w:val="33"/>
         </w:numPr>
-      </w:pPr>
-      <w:r>
-        <w:lastRenderedPageBreak/>
+        <w:spacing w:line="360" w:lineRule="auto"/>
+      </w:pPr>
+      <w:r>
         <w:t>Кнопка для оплати</w:t>
       </w:r>
     </w:p>
@@ -5801,15 +6261,16 @@
           <w:ilvl w:val="2"/>
           <w:numId w:val="32"/>
         </w:numPr>
-      </w:pPr>
-      <w:bookmarkStart w:id="24" w:name="_Toc96104889"/>
+        <w:spacing w:line="360" w:lineRule="auto"/>
+      </w:pPr>
+      <w:bookmarkStart w:id="23" w:name="_Toc96106853"/>
       <w:r>
         <w:t>Польоти</w:t>
       </w:r>
       <w:r>
         <w:t>:</w:t>
       </w:r>
-      <w:bookmarkEnd w:id="24"/>
+      <w:bookmarkEnd w:id="23"/>
     </w:p>
     <w:p>
       <w:pPr>
@@ -5818,6 +6279,7 @@
           <w:ilvl w:val="3"/>
           <w:numId w:val="32"/>
         </w:numPr>
+        <w:spacing w:line="360" w:lineRule="auto"/>
       </w:pPr>
       <w:r>
         <w:t>Дизайн сторінки:</w:t>
@@ -5895,8 +6357,10 @@
           <w:ilvl w:val="3"/>
           <w:numId w:val="32"/>
         </w:numPr>
-      </w:pPr>
-      <w:r>
+        <w:spacing w:line="360" w:lineRule="auto"/>
+      </w:pPr>
+      <w:r>
+        <w:lastRenderedPageBreak/>
         <w:t>Вимоги до сторінки:</w:t>
       </w:r>
     </w:p>
@@ -6119,9 +6583,8 @@
         </w:numPr>
         <w:spacing w:line="360" w:lineRule="auto"/>
       </w:pPr>
-      <w:bookmarkStart w:id="25" w:name="_Toc96104890"/>
-      <w:r>
-        <w:lastRenderedPageBreak/>
+      <w:bookmarkStart w:id="24" w:name="_Toc96106854"/>
+      <w:r>
         <w:t>Вимоги</w:t>
       </w:r>
       <w:r>
@@ -6130,7 +6593,7 @@
       <w:r>
         <w:t xml:space="preserve"> сайту:</w:t>
       </w:r>
-      <w:bookmarkEnd w:id="25"/>
+      <w:bookmarkEnd w:id="24"/>
     </w:p>
     <w:p>
       <w:pPr>
@@ -6139,16 +6602,17 @@
           <w:ilvl w:val="0"/>
           <w:numId w:val="0"/>
         </w:numPr>
+        <w:spacing w:line="360" w:lineRule="auto"/>
         <w:ind w:left="998" w:hanging="363"/>
       </w:pPr>
-      <w:bookmarkStart w:id="26" w:name="_Toc96104891"/>
+      <w:bookmarkStart w:id="25" w:name="_Toc96106855"/>
       <w:r>
         <w:t>4.1. Навігація</w:t>
       </w:r>
       <w:r>
         <w:t>:</w:t>
       </w:r>
-      <w:bookmarkEnd w:id="26"/>
+      <w:bookmarkEnd w:id="25"/>
     </w:p>
     <w:p>
       <w:pPr>
@@ -6157,6 +6621,7 @@
           <w:ilvl w:val="0"/>
           <w:numId w:val="30"/>
         </w:numPr>
+        <w:spacing w:line="360" w:lineRule="auto"/>
       </w:pPr>
       <w:r>
         <w:t>Взаємозв'язок між розділами та підрозділами сайту (карта сайту) представлений на малюнку 1</w:t>
@@ -6168,6 +6633,7 @@
           <w:noProof/>
           <w:lang w:eastAsia="uk-UA"/>
         </w:rPr>
+        <w:lastRenderedPageBreak/>
         <w:drawing>
           <wp:inline distT="0" distB="0" distL="0" distR="0" wp14:anchorId="252092F1" wp14:editId="35AED7C0">
             <wp:extent cx="6120765" cy="2129790"/>
@@ -6223,27 +6689,79 @@
       <w:pPr>
         <w:pStyle w:val="2"/>
         <w:numPr>
+          <w:ilvl w:val="1"/>
+          <w:numId w:val="31"/>
+        </w:numPr>
+      </w:pPr>
+      <w:bookmarkStart w:id="26" w:name="_Toc96106856"/>
+      <w:r>
+        <w:t xml:space="preserve">Функціонал на </w:t>
+      </w:r>
+      <w:proofErr w:type="spellStart"/>
+      <w:r>
+        <w:t>Backend</w:t>
+      </w:r>
+      <w:proofErr w:type="spellEnd"/>
+      <w:r>
+        <w:t>:</w:t>
+      </w:r>
+      <w:bookmarkEnd w:id="26"/>
+    </w:p>
+    <w:p>
+      <w:pPr>
+        <w:pStyle w:val="a4"/>
+        <w:numPr>
           <w:ilvl w:val="0"/>
-          <w:numId w:val="0"/>
-        </w:numPr>
-        <w:ind w:left="998" w:hanging="363"/>
-      </w:pPr>
-      <w:bookmarkStart w:id="27" w:name="_Toc96104892"/>
-      <w:r>
-        <w:t xml:space="preserve">4.2. </w:t>
-      </w:r>
-      <w:r>
-        <w:t xml:space="preserve">Функціонал на </w:t>
+          <w:numId w:val="30"/>
+        </w:numPr>
+        <w:spacing w:line="360" w:lineRule="auto"/>
+      </w:pPr>
+      <w:r>
+        <w:t>Ф</w:t>
+      </w:r>
+      <w:r>
+        <w:t>ункціонал побудований на базі веб-</w:t>
       </w:r>
       <w:proofErr w:type="spellStart"/>
       <w:r>
-        <w:t>Backend</w:t>
+        <w:t>фреймворку</w:t>
       </w:r>
       <w:proofErr w:type="spellEnd"/>
       <w:r>
-        <w:t>:</w:t>
-      </w:r>
-      <w:bookmarkEnd w:id="27"/>
+        <w:t xml:space="preserve"> </w:t>
+      </w:r>
+      <w:proofErr w:type="spellStart"/>
+      <w:r>
+        <w:t>Django</w:t>
+      </w:r>
+      <w:proofErr w:type="spellEnd"/>
+      <w:r>
+        <w:t xml:space="preserve">. Увесь застосунок відслідковує конкретні </w:t>
+      </w:r>
+      <w:proofErr w:type="spellStart"/>
+      <w:r>
+        <w:t>url</w:t>
+      </w:r>
+      <w:proofErr w:type="spellEnd"/>
+      <w:r>
+        <w:t xml:space="preserve">-адреси. Відповідно до них викликаються методи представлення, де відбувається уся логіка сайту. Залежно від задачі, там відбувається робота із моделями, формами, шаблонами. Усе це загалом називається </w:t>
+      </w:r>
+      <w:proofErr w:type="spellStart"/>
+      <w:r>
+        <w:t>backend'ом</w:t>
+      </w:r>
+      <w:proofErr w:type="spellEnd"/>
+      <w:r>
+        <w:t xml:space="preserve"> та запускається у вигляді </w:t>
+      </w:r>
+      <w:proofErr w:type="spellStart"/>
+      <w:r>
+        <w:t>wsgi</w:t>
+      </w:r>
+      <w:proofErr w:type="spellEnd"/>
+      <w:r>
+        <w:t>-серверу</w:t>
+      </w:r>
     </w:p>
     <w:p>
       <w:pPr>
@@ -6252,8 +6770,9 @@
           <w:ilvl w:val="2"/>
           <w:numId w:val="31"/>
         </w:numPr>
-      </w:pPr>
-      <w:bookmarkStart w:id="28" w:name="_Toc96104893"/>
+        <w:spacing w:line="360" w:lineRule="auto"/>
+      </w:pPr>
+      <w:bookmarkStart w:id="27" w:name="_Toc96106857"/>
       <w:r>
         <w:t xml:space="preserve">Показ наявних </w:t>
       </w:r>
@@ -6263,7 +6782,7 @@
       <w:r>
         <w:t>:</w:t>
       </w:r>
-      <w:bookmarkEnd w:id="28"/>
+      <w:bookmarkEnd w:id="27"/>
     </w:p>
     <w:p>
       <w:pPr>
@@ -6272,6 +6791,7 @@
           <w:ilvl w:val="0"/>
           <w:numId w:val="30"/>
         </w:numPr>
+        <w:spacing w:line="360" w:lineRule="auto"/>
       </w:pPr>
       <w:r>
         <w:t xml:space="preserve">Беруться усі дані із бази даних таблиці </w:t>
@@ -6289,6 +6809,7 @@
           <w:ilvl w:val="1"/>
           <w:numId w:val="30"/>
         </w:numPr>
+        <w:spacing w:line="360" w:lineRule="auto"/>
       </w:pPr>
       <w:r>
         <w:t xml:space="preserve">На </w:t>
@@ -6378,12 +6899,14 @@
           <w:ilvl w:val="2"/>
           <w:numId w:val="31"/>
         </w:numPr>
-      </w:pPr>
-      <w:bookmarkStart w:id="29" w:name="_Toc96104894"/>
-      <w:r>
+        <w:spacing w:line="360" w:lineRule="auto"/>
+      </w:pPr>
+      <w:bookmarkStart w:id="28" w:name="_Toc96106858"/>
+      <w:r>
+        <w:lastRenderedPageBreak/>
         <w:t>Замовлення:</w:t>
       </w:r>
-      <w:bookmarkEnd w:id="29"/>
+      <w:bookmarkEnd w:id="28"/>
     </w:p>
     <w:p>
       <w:pPr>
@@ -6392,6 +6915,7 @@
           <w:ilvl w:val="0"/>
           <w:numId w:val="30"/>
         </w:numPr>
+        <w:spacing w:line="360" w:lineRule="auto"/>
       </w:pPr>
       <w:r>
         <w:t xml:space="preserve">Створення запису у таблиці </w:t>
@@ -6409,6 +6933,7 @@
           <w:ilvl w:val="1"/>
           <w:numId w:val="30"/>
         </w:numPr>
+        <w:spacing w:line="360" w:lineRule="auto"/>
       </w:pPr>
       <w:r>
         <w:t xml:space="preserve">На </w:t>
@@ -6463,7 +6988,6 @@
       </w:r>
       <w:proofErr w:type="spellStart"/>
       <w:r>
-        <w:lastRenderedPageBreak/>
         <w:t>orders</w:t>
       </w:r>
       <w:proofErr w:type="spellEnd"/>
@@ -6478,12 +7002,13 @@
           <w:ilvl w:val="2"/>
           <w:numId w:val="31"/>
         </w:numPr>
-      </w:pPr>
-      <w:bookmarkStart w:id="30" w:name="_Toc96104895"/>
+        <w:spacing w:line="360" w:lineRule="auto"/>
+      </w:pPr>
+      <w:bookmarkStart w:id="29" w:name="_Toc96106859"/>
       <w:r>
         <w:t>Відправка листа:</w:t>
       </w:r>
-      <w:bookmarkEnd w:id="30"/>
+      <w:bookmarkEnd w:id="29"/>
     </w:p>
     <w:p>
       <w:pPr>
@@ -6492,6 +7017,7 @@
           <w:ilvl w:val="0"/>
           <w:numId w:val="30"/>
         </w:numPr>
+        <w:spacing w:line="360" w:lineRule="auto"/>
       </w:pPr>
       <w:r>
         <w:t xml:space="preserve">Спрацювання представлення на </w:t>
@@ -6512,6 +7038,7 @@
           <w:ilvl w:val="1"/>
           <w:numId w:val="30"/>
         </w:numPr>
+        <w:spacing w:line="360" w:lineRule="auto"/>
       </w:pPr>
       <w:r>
         <w:t xml:space="preserve">На </w:t>
@@ -6564,6 +7091,7 @@
           <w:ilvl w:val="1"/>
           <w:numId w:val="30"/>
         </w:numPr>
+        <w:spacing w:line="360" w:lineRule="auto"/>
       </w:pPr>
       <w:r>
         <w:t>Лист повинен</w:t>
@@ -6574,8 +7102,6 @@
       <w:r>
         <w:t xml:space="preserve"> </w:t>
       </w:r>
-      <w:bookmarkStart w:id="31" w:name="_GoBack"/>
-      <w:bookmarkEnd w:id="31"/>
       <w:r>
         <w:t>(необов'язкове), електронна пошта</w:t>
       </w:r>
@@ -6627,7 +7153,7 @@
         </w:numPr>
         <w:spacing w:line="360" w:lineRule="auto"/>
       </w:pPr>
-      <w:bookmarkStart w:id="32" w:name="_Toc96104896"/>
+      <w:bookmarkStart w:id="30" w:name="_Toc96106860"/>
       <w:r>
         <w:t xml:space="preserve">Вимоги </w:t>
       </w:r>
@@ -6648,7 +7174,7 @@
       <w:r>
         <w:t>:</w:t>
       </w:r>
-      <w:bookmarkEnd w:id="32"/>
+      <w:bookmarkEnd w:id="30"/>
     </w:p>
     <w:p>
       <w:pPr>
@@ -6657,6 +7183,7 @@
           <w:ilvl w:val="0"/>
           <w:numId w:val="29"/>
         </w:numPr>
+        <w:spacing w:line="360" w:lineRule="auto"/>
       </w:pPr>
       <w:r>
         <w:t>Підтримка необхідних технологій:</w:t>
@@ -6669,8 +7196,10 @@
           <w:ilvl w:val="1"/>
           <w:numId w:val="29"/>
         </w:numPr>
-      </w:pPr>
-      <w:r>
+        <w:spacing w:line="360" w:lineRule="auto"/>
+      </w:pPr>
+      <w:r>
+        <w:lastRenderedPageBreak/>
         <w:t xml:space="preserve">Захист від </w:t>
       </w:r>
       <w:proofErr w:type="spellStart"/>
@@ -6689,6 +7218,7 @@
           <w:ilvl w:val="1"/>
           <w:numId w:val="29"/>
         </w:numPr>
+        <w:spacing w:line="360" w:lineRule="auto"/>
       </w:pPr>
       <w:r>
         <w:t xml:space="preserve">Можливість </w:t>
@@ -6706,6 +7236,7 @@
           <w:ilvl w:val="1"/>
           <w:numId w:val="29"/>
         </w:numPr>
+        <w:spacing w:line="360" w:lineRule="auto"/>
       </w:pPr>
       <w:r>
         <w:t xml:space="preserve">Одна </w:t>
@@ -6726,6 +7257,7 @@
           <w:ilvl w:val="0"/>
           <w:numId w:val="29"/>
         </w:numPr>
+        <w:spacing w:line="360" w:lineRule="auto"/>
       </w:pPr>
       <w:r>
         <w:t xml:space="preserve">Дискова квота – 300 </w:t>
@@ -6743,6 +7275,7 @@
           <w:ilvl w:val="0"/>
           <w:numId w:val="29"/>
         </w:numPr>
+        <w:spacing w:line="360" w:lineRule="auto"/>
       </w:pPr>
       <w:r>
         <w:t>Місячний трафік – 4500 людей</w:t>
@@ -6755,6 +7288,7 @@
           <w:ilvl w:val="0"/>
           <w:numId w:val="29"/>
         </w:numPr>
+        <w:spacing w:line="360" w:lineRule="auto"/>
       </w:pPr>
       <w:r>
         <w:t xml:space="preserve">Можливість </w:t>
@@ -6773,6 +7307,7 @@
           <w:ilvl w:val="0"/>
           <w:numId w:val="29"/>
         </w:numPr>
+        <w:spacing w:line="360" w:lineRule="auto"/>
       </w:pPr>
       <w:r>
         <w:t xml:space="preserve">Одночасні процеси на користувача </w:t>
@@ -6791,6 +7326,7 @@
           <w:ilvl w:val="0"/>
           <w:numId w:val="29"/>
         </w:numPr>
+        <w:spacing w:line="360" w:lineRule="auto"/>
       </w:pPr>
       <w:r>
         <w:t xml:space="preserve">ОЗУ – 512 </w:t>
@@ -6808,6 +7344,7 @@
           <w:ilvl w:val="0"/>
           <w:numId w:val="29"/>
         </w:numPr>
+        <w:spacing w:line="360" w:lineRule="auto"/>
       </w:pPr>
       <w:r>
         <w:t>К-сть сайтів, які можна розмістити в рамках одного облікового запису – 1</w:t>
@@ -6820,6 +7357,7 @@
           <w:ilvl w:val="0"/>
           <w:numId w:val="29"/>
         </w:numPr>
+        <w:spacing w:line="360" w:lineRule="auto"/>
       </w:pPr>
       <w:r>
         <w:t xml:space="preserve">Максимальний час виконання – </w:t>
@@ -6838,6 +7376,7 @@
           <w:ilvl w:val="0"/>
           <w:numId w:val="29"/>
         </w:numPr>
+        <w:spacing w:line="360" w:lineRule="auto"/>
       </w:pPr>
       <w:r>
         <w:t xml:space="preserve">Розміщення – Україна </w:t>
@@ -6850,6 +7389,7 @@
           <w:ilvl w:val="0"/>
           <w:numId w:val="29"/>
         </w:numPr>
+        <w:spacing w:line="360" w:lineRule="auto"/>
       </w:pPr>
       <w:r>
         <w:t xml:space="preserve">Тип </w:t>
@@ -6872,12 +7412,11 @@
         </w:numPr>
         <w:spacing w:line="360" w:lineRule="auto"/>
       </w:pPr>
-      <w:bookmarkStart w:id="33" w:name="_Toc96104897"/>
-      <w:r>
-        <w:lastRenderedPageBreak/>
+      <w:bookmarkStart w:id="31" w:name="_Toc96106861"/>
+      <w:r>
         <w:t>Вимоги до SEO оптимізації сайту:</w:t>
       </w:r>
-      <w:bookmarkEnd w:id="33"/>
+      <w:bookmarkEnd w:id="31"/>
     </w:p>
     <w:tbl>
       <w:tblPr>
@@ -7466,6 +8005,7 @@
               <w:jc w:val="center"/>
             </w:pPr>
             <w:r>
+              <w:lastRenderedPageBreak/>
               <w:t>9</w:t>
             </w:r>
           </w:p>
@@ -7530,7 +8070,7 @@
           <w:sz w:val="32"/>
         </w:rPr>
       </w:pPr>
-      <w:bookmarkStart w:id="34" w:name="_Toc96104898"/>
+      <w:bookmarkStart w:id="32" w:name="_Toc96106862"/>
       <w:r>
         <w:rPr>
           <w:b/>
@@ -7538,7 +8078,7 @@
         </w:rPr>
         <w:t>Висновки:</w:t>
       </w:r>
-      <w:bookmarkEnd w:id="34"/>
+      <w:bookmarkEnd w:id="32"/>
     </w:p>
     <w:p>
       <w:pPr>
@@ -7554,7 +8094,12 @@
       </w:r>
       <w:proofErr w:type="spellEnd"/>
       <w:r>
-        <w:t>, SEO оптимізації</w:t>
+        <w:t>, SEO оптимі</w:t>
+      </w:r>
+      <w:bookmarkStart w:id="33" w:name="_GoBack"/>
+      <w:bookmarkEnd w:id="33"/>
+      <w:r>
+        <w:t>зації</w:t>
       </w:r>
     </w:p>
     <w:sectPr>
@@ -9879,7 +10424,7 @@
   <w:abstractNum w:abstractNumId="22" w15:restartNumberingAfterBreak="0">
     <w:nsid w:val="51CC4096"/>
     <w:multiLevelType w:val="hybridMultilevel"/>
-    <w:tmpl w:val="750A8156"/>
+    <w:tmpl w:val="7A2C71B0"/>
     <w:lvl w:ilvl="0" w:tplc="04220001">
       <w:start w:val="1"/>
       <w:numFmt w:val="bullet"/>
@@ -12542,7 +13087,7 @@
 </file>
 
 <file path=customXml/itemProps1.xml><?xml version="1.0" encoding="utf-8"?>
-<ds:datastoreItem xmlns:ds="http://schemas.openxmlformats.org/officeDocument/2006/customXml" ds:itemID="{3AFF0ABC-7165-4394-95F6-A312F7C1E35A}">
+<ds:datastoreItem xmlns:ds="http://schemas.openxmlformats.org/officeDocument/2006/customXml" ds:itemID="{EBB07861-FC74-45B8-B23E-6D8F81DCB4AC}">
   <ds:schemaRefs>
     <ds:schemaRef ds:uri="http://schemas.openxmlformats.org/officeDocument/2006/bibliography"/>
   </ds:schemaRefs>

</xml_diff>

<commit_message>
📝: NOW that's the Final Terms of reference 3
</commit_message>
<xml_diff>
--- a/docs/ТЗ.docx
+++ b/docs/ТЗ.docx
@@ -525,40 +525,38 @@
             <w:rPr>
               <w:rFonts w:asciiTheme="minorHAnsi" w:eastAsiaTheme="minorEastAsia" w:hAnsiTheme="minorHAnsi"/>
               <w:noProof/>
-              <w:sz w:val="24"/>
-              <w:szCs w:val="24"/>
+              <w:sz w:val="20"/>
               <w:lang w:eastAsia="uk-UA"/>
             </w:rPr>
           </w:pPr>
           <w:r>
             <w:rPr>
-              <w:sz w:val="24"/>
+              <w:sz w:val="22"/>
               <w:szCs w:val="24"/>
             </w:rPr>
             <w:fldChar w:fldCharType="begin"/>
           </w:r>
           <w:r>
             <w:rPr>
-              <w:sz w:val="24"/>
+              <w:sz w:val="22"/>
               <w:szCs w:val="24"/>
             </w:rPr>
             <w:instrText xml:space="preserve"> TOC \o "1-3" \h \z \u </w:instrText>
           </w:r>
           <w:r>
             <w:rPr>
-              <w:sz w:val="24"/>
+              <w:sz w:val="22"/>
               <w:szCs w:val="24"/>
             </w:rPr>
             <w:fldChar w:fldCharType="separate"/>
           </w:r>
-          <w:hyperlink w:anchor="_Toc96106832" w:history="1">
+          <w:hyperlink w:anchor="_Toc96168951" w:history="1">
             <w:r>
               <w:rPr>
                 <w:rStyle w:val="a5"/>
                 <w:b/>
                 <w:noProof/>
                 <w:sz w:val="24"/>
-                <w:szCs w:val="24"/>
               </w:rPr>
               <w:t>Мета:</w:t>
             </w:r>
@@ -567,7 +565,6 @@
                 <w:noProof/>
                 <w:webHidden/>
                 <w:sz w:val="24"/>
-                <w:szCs w:val="24"/>
               </w:rPr>
               <w:tab/>
             </w:r>
@@ -576,7 +573,6 @@
                 <w:noProof/>
                 <w:webHidden/>
                 <w:sz w:val="24"/>
-                <w:szCs w:val="24"/>
               </w:rPr>
               <w:fldChar w:fldCharType="begin"/>
             </w:r>
@@ -585,24 +581,21 @@
                 <w:noProof/>
                 <w:webHidden/>
                 <w:sz w:val="24"/>
-                <w:szCs w:val="24"/>
-              </w:rPr>
-              <w:instrText xml:space="preserve"> PAGEREF _Toc96106832 \h </w:instrText>
-            </w:r>
-            <w:r>
-              <w:rPr>
-                <w:noProof/>
-                <w:webHidden/>
-                <w:sz w:val="24"/>
-                <w:szCs w:val="24"/>
-              </w:rPr>
-            </w:r>
-            <w:r>
-              <w:rPr>
-                <w:noProof/>
-                <w:webHidden/>
-                <w:sz w:val="24"/>
-                <w:szCs w:val="24"/>
+              </w:rPr>
+              <w:instrText xml:space="preserve"> PAGEREF _Toc96168951 \h </w:instrText>
+            </w:r>
+            <w:r>
+              <w:rPr>
+                <w:noProof/>
+                <w:webHidden/>
+                <w:sz w:val="24"/>
+              </w:rPr>
+            </w:r>
+            <w:r>
+              <w:rPr>
+                <w:noProof/>
+                <w:webHidden/>
+                <w:sz w:val="24"/>
               </w:rPr>
               <w:fldChar w:fldCharType="separate"/>
             </w:r>
@@ -611,7 +604,6 @@
                 <w:noProof/>
                 <w:webHidden/>
                 <w:sz w:val="24"/>
-                <w:szCs w:val="24"/>
               </w:rPr>
               <w:t>3</w:t>
             </w:r>
@@ -620,7 +612,6 @@
                 <w:noProof/>
                 <w:webHidden/>
                 <w:sz w:val="24"/>
-                <w:szCs w:val="24"/>
               </w:rPr>
               <w:fldChar w:fldCharType="end"/>
             </w:r>
@@ -635,19 +626,17 @@
             <w:rPr>
               <w:rFonts w:asciiTheme="minorHAnsi" w:eastAsiaTheme="minorEastAsia" w:hAnsiTheme="minorHAnsi"/>
               <w:noProof/>
-              <w:sz w:val="24"/>
-              <w:szCs w:val="24"/>
+              <w:sz w:val="20"/>
               <w:lang w:eastAsia="uk-UA"/>
             </w:rPr>
           </w:pPr>
-          <w:hyperlink w:anchor="_Toc96106833" w:history="1">
+          <w:hyperlink w:anchor="_Toc96168952" w:history="1">
             <w:r>
               <w:rPr>
                 <w:rStyle w:val="a5"/>
                 <w:b/>
                 <w:noProof/>
                 <w:sz w:val="24"/>
-                <w:szCs w:val="24"/>
               </w:rPr>
               <w:t>Технічне завдання:</w:t>
             </w:r>
@@ -656,7 +645,6 @@
                 <w:noProof/>
                 <w:webHidden/>
                 <w:sz w:val="24"/>
-                <w:szCs w:val="24"/>
               </w:rPr>
               <w:tab/>
             </w:r>
@@ -665,7 +653,6 @@
                 <w:noProof/>
                 <w:webHidden/>
                 <w:sz w:val="24"/>
-                <w:szCs w:val="24"/>
               </w:rPr>
               <w:fldChar w:fldCharType="begin"/>
             </w:r>
@@ -674,24 +661,21 @@
                 <w:noProof/>
                 <w:webHidden/>
                 <w:sz w:val="24"/>
-                <w:szCs w:val="24"/>
-              </w:rPr>
-              <w:instrText xml:space="preserve"> PAGEREF _Toc96106833 \h </w:instrText>
-            </w:r>
-            <w:r>
-              <w:rPr>
-                <w:noProof/>
-                <w:webHidden/>
-                <w:sz w:val="24"/>
-                <w:szCs w:val="24"/>
-              </w:rPr>
-            </w:r>
-            <w:r>
-              <w:rPr>
-                <w:noProof/>
-                <w:webHidden/>
-                <w:sz w:val="24"/>
-                <w:szCs w:val="24"/>
+              </w:rPr>
+              <w:instrText xml:space="preserve"> PAGEREF _Toc96168952 \h </w:instrText>
+            </w:r>
+            <w:r>
+              <w:rPr>
+                <w:noProof/>
+                <w:webHidden/>
+                <w:sz w:val="24"/>
+              </w:rPr>
+            </w:r>
+            <w:r>
+              <w:rPr>
+                <w:noProof/>
+                <w:webHidden/>
+                <w:sz w:val="24"/>
               </w:rPr>
               <w:fldChar w:fldCharType="separate"/>
             </w:r>
@@ -700,7 +684,6 @@
                 <w:noProof/>
                 <w:webHidden/>
                 <w:sz w:val="24"/>
-                <w:szCs w:val="24"/>
               </w:rPr>
               <w:t>3</w:t>
             </w:r>
@@ -709,7 +692,6 @@
                 <w:noProof/>
                 <w:webHidden/>
                 <w:sz w:val="24"/>
-                <w:szCs w:val="24"/>
               </w:rPr>
               <w:fldChar w:fldCharType="end"/>
             </w:r>
@@ -725,18 +707,16 @@
             <w:rPr>
               <w:rFonts w:asciiTheme="minorHAnsi" w:eastAsiaTheme="minorEastAsia" w:hAnsiTheme="minorHAnsi"/>
               <w:noProof/>
-              <w:sz w:val="24"/>
-              <w:szCs w:val="24"/>
+              <w:sz w:val="20"/>
               <w:lang w:eastAsia="uk-UA"/>
             </w:rPr>
           </w:pPr>
-          <w:hyperlink w:anchor="_Toc96106834" w:history="1">
+          <w:hyperlink w:anchor="_Toc96168953" w:history="1">
             <w:r>
               <w:rPr>
                 <w:rStyle w:val="a5"/>
                 <w:noProof/>
                 <w:sz w:val="24"/>
-                <w:szCs w:val="24"/>
                 <w14:scene3d>
                   <w14:camera w14:prst="orthographicFront"/>
                   <w14:lightRig w14:rig="threePt" w14:dir="t">
@@ -750,8 +730,7 @@
               <w:rPr>
                 <w:rFonts w:asciiTheme="minorHAnsi" w:eastAsiaTheme="minorEastAsia" w:hAnsiTheme="minorHAnsi"/>
                 <w:noProof/>
-                <w:sz w:val="24"/>
-                <w:szCs w:val="24"/>
+                <w:sz w:val="20"/>
                 <w:lang w:eastAsia="uk-UA"/>
               </w:rPr>
               <w:tab/>
@@ -761,7 +740,6 @@
                 <w:rStyle w:val="a5"/>
                 <w:noProof/>
                 <w:sz w:val="24"/>
-                <w:szCs w:val="24"/>
               </w:rPr>
               <w:t>Загальні Відомості</w:t>
             </w:r>
@@ -770,7 +748,6 @@
                 <w:noProof/>
                 <w:webHidden/>
                 <w:sz w:val="24"/>
-                <w:szCs w:val="24"/>
               </w:rPr>
               <w:tab/>
             </w:r>
@@ -779,7 +756,6 @@
                 <w:noProof/>
                 <w:webHidden/>
                 <w:sz w:val="24"/>
-                <w:szCs w:val="24"/>
               </w:rPr>
               <w:fldChar w:fldCharType="begin"/>
             </w:r>
@@ -788,24 +764,21 @@
                 <w:noProof/>
                 <w:webHidden/>
                 <w:sz w:val="24"/>
-                <w:szCs w:val="24"/>
-              </w:rPr>
-              <w:instrText xml:space="preserve"> PAGEREF _Toc96106834 \h </w:instrText>
-            </w:r>
-            <w:r>
-              <w:rPr>
-                <w:noProof/>
-                <w:webHidden/>
-                <w:sz w:val="24"/>
-                <w:szCs w:val="24"/>
-              </w:rPr>
-            </w:r>
-            <w:r>
-              <w:rPr>
-                <w:noProof/>
-                <w:webHidden/>
-                <w:sz w:val="24"/>
-                <w:szCs w:val="24"/>
+              </w:rPr>
+              <w:instrText xml:space="preserve"> PAGEREF _Toc96168953 \h </w:instrText>
+            </w:r>
+            <w:r>
+              <w:rPr>
+                <w:noProof/>
+                <w:webHidden/>
+                <w:sz w:val="24"/>
+              </w:rPr>
+            </w:r>
+            <w:r>
+              <w:rPr>
+                <w:noProof/>
+                <w:webHidden/>
+                <w:sz w:val="24"/>
               </w:rPr>
               <w:fldChar w:fldCharType="separate"/>
             </w:r>
@@ -814,7 +787,6 @@
                 <w:noProof/>
                 <w:webHidden/>
                 <w:sz w:val="24"/>
-                <w:szCs w:val="24"/>
               </w:rPr>
               <w:t>3</w:t>
             </w:r>
@@ -823,7 +795,6 @@
                 <w:noProof/>
                 <w:webHidden/>
                 <w:sz w:val="24"/>
-                <w:szCs w:val="24"/>
               </w:rPr>
               <w:fldChar w:fldCharType="end"/>
             </w:r>
@@ -838,16 +809,16 @@
             <w:rPr>
               <w:rFonts w:asciiTheme="minorHAnsi" w:eastAsiaTheme="minorEastAsia" w:hAnsiTheme="minorHAnsi"/>
               <w:noProof/>
-              <w:szCs w:val="24"/>
+              <w:sz w:val="20"/>
               <w:lang w:eastAsia="uk-UA"/>
             </w:rPr>
           </w:pPr>
-          <w:hyperlink w:anchor="_Toc96106835" w:history="1">
+          <w:hyperlink w:anchor="_Toc96168954" w:history="1">
             <w:r>
               <w:rPr>
                 <w:rStyle w:val="a5"/>
                 <w:noProof/>
-                <w:szCs w:val="24"/>
+                <w:sz w:val="22"/>
               </w:rPr>
               <w:t>1.1  Призначення документу:</w:t>
             </w:r>
@@ -855,7 +826,7 @@
               <w:rPr>
                 <w:noProof/>
                 <w:webHidden/>
-                <w:szCs w:val="24"/>
+                <w:sz w:val="22"/>
               </w:rPr>
               <w:tab/>
             </w:r>
@@ -863,7 +834,7 @@
               <w:rPr>
                 <w:noProof/>
                 <w:webHidden/>
-                <w:szCs w:val="24"/>
+                <w:sz w:val="22"/>
               </w:rPr>
               <w:fldChar w:fldCharType="begin"/>
             </w:r>
@@ -871,22 +842,22 @@
               <w:rPr>
                 <w:noProof/>
                 <w:webHidden/>
-                <w:szCs w:val="24"/>
-              </w:rPr>
-              <w:instrText xml:space="preserve"> PAGEREF _Toc96106835 \h </w:instrText>
-            </w:r>
-            <w:r>
-              <w:rPr>
-                <w:noProof/>
-                <w:webHidden/>
-                <w:szCs w:val="24"/>
-              </w:rPr>
-            </w:r>
-            <w:r>
-              <w:rPr>
-                <w:noProof/>
-                <w:webHidden/>
-                <w:szCs w:val="24"/>
+                <w:sz w:val="22"/>
+              </w:rPr>
+              <w:instrText xml:space="preserve"> PAGEREF _Toc96168954 \h </w:instrText>
+            </w:r>
+            <w:r>
+              <w:rPr>
+                <w:noProof/>
+                <w:webHidden/>
+                <w:sz w:val="22"/>
+              </w:rPr>
+            </w:r>
+            <w:r>
+              <w:rPr>
+                <w:noProof/>
+                <w:webHidden/>
+                <w:sz w:val="22"/>
               </w:rPr>
               <w:fldChar w:fldCharType="separate"/>
             </w:r>
@@ -894,7 +865,7 @@
               <w:rPr>
                 <w:noProof/>
                 <w:webHidden/>
-                <w:szCs w:val="24"/>
+                <w:sz w:val="22"/>
               </w:rPr>
               <w:t>3</w:t>
             </w:r>
@@ -902,7 +873,7 @@
               <w:rPr>
                 <w:noProof/>
                 <w:webHidden/>
-                <w:szCs w:val="24"/>
+                <w:sz w:val="22"/>
               </w:rPr>
               <w:fldChar w:fldCharType="end"/>
             </w:r>
@@ -918,16 +889,16 @@
             <w:rPr>
               <w:rFonts w:asciiTheme="minorHAnsi" w:eastAsiaTheme="minorEastAsia" w:hAnsiTheme="minorHAnsi"/>
               <w:noProof/>
-              <w:szCs w:val="24"/>
+              <w:sz w:val="20"/>
               <w:lang w:eastAsia="uk-UA"/>
             </w:rPr>
           </w:pPr>
-          <w:hyperlink w:anchor="_Toc96106836" w:history="1">
+          <w:hyperlink w:anchor="_Toc96168955" w:history="1">
             <w:r>
               <w:rPr>
                 <w:rStyle w:val="a5"/>
                 <w:noProof/>
-                <w:szCs w:val="24"/>
+                <w:sz w:val="22"/>
               </w:rPr>
               <w:t>1.2.</w:t>
             </w:r>
@@ -935,7 +906,7 @@
               <w:rPr>
                 <w:rFonts w:asciiTheme="minorHAnsi" w:eastAsiaTheme="minorEastAsia" w:hAnsiTheme="minorHAnsi"/>
                 <w:noProof/>
-                <w:szCs w:val="24"/>
+                <w:sz w:val="20"/>
                 <w:lang w:eastAsia="uk-UA"/>
               </w:rPr>
               <w:tab/>
@@ -944,7 +915,7 @@
               <w:rPr>
                 <w:rStyle w:val="a5"/>
                 <w:noProof/>
-                <w:szCs w:val="24"/>
+                <w:sz w:val="22"/>
               </w:rPr>
               <w:t>Найменування Виконавця та Замовника:</w:t>
             </w:r>
@@ -952,7 +923,7 @@
               <w:rPr>
                 <w:noProof/>
                 <w:webHidden/>
-                <w:szCs w:val="24"/>
+                <w:sz w:val="22"/>
               </w:rPr>
               <w:tab/>
             </w:r>
@@ -960,7 +931,7 @@
               <w:rPr>
                 <w:noProof/>
                 <w:webHidden/>
-                <w:szCs w:val="24"/>
+                <w:sz w:val="22"/>
               </w:rPr>
               <w:fldChar w:fldCharType="begin"/>
             </w:r>
@@ -968,22 +939,22 @@
               <w:rPr>
                 <w:noProof/>
                 <w:webHidden/>
-                <w:szCs w:val="24"/>
-              </w:rPr>
-              <w:instrText xml:space="preserve"> PAGEREF _Toc96106836 \h </w:instrText>
-            </w:r>
-            <w:r>
-              <w:rPr>
-                <w:noProof/>
-                <w:webHidden/>
-                <w:szCs w:val="24"/>
-              </w:rPr>
-            </w:r>
-            <w:r>
-              <w:rPr>
-                <w:noProof/>
-                <w:webHidden/>
-                <w:szCs w:val="24"/>
+                <w:sz w:val="22"/>
+              </w:rPr>
+              <w:instrText xml:space="preserve"> PAGEREF _Toc96168955 \h </w:instrText>
+            </w:r>
+            <w:r>
+              <w:rPr>
+                <w:noProof/>
+                <w:webHidden/>
+                <w:sz w:val="22"/>
+              </w:rPr>
+            </w:r>
+            <w:r>
+              <w:rPr>
+                <w:noProof/>
+                <w:webHidden/>
+                <w:sz w:val="22"/>
               </w:rPr>
               <w:fldChar w:fldCharType="separate"/>
             </w:r>
@@ -991,7 +962,7 @@
               <w:rPr>
                 <w:noProof/>
                 <w:webHidden/>
-                <w:szCs w:val="24"/>
+                <w:sz w:val="22"/>
               </w:rPr>
               <w:t>3</w:t>
             </w:r>
@@ -999,7 +970,7 @@
               <w:rPr>
                 <w:noProof/>
                 <w:webHidden/>
-                <w:szCs w:val="24"/>
+                <w:sz w:val="22"/>
               </w:rPr>
               <w:fldChar w:fldCharType="end"/>
             </w:r>
@@ -1015,16 +986,16 @@
             <w:rPr>
               <w:rFonts w:asciiTheme="minorHAnsi" w:eastAsiaTheme="minorEastAsia" w:hAnsiTheme="minorHAnsi"/>
               <w:noProof/>
-              <w:szCs w:val="24"/>
+              <w:sz w:val="20"/>
               <w:lang w:eastAsia="uk-UA"/>
             </w:rPr>
           </w:pPr>
-          <w:hyperlink w:anchor="_Toc96106837" w:history="1">
+          <w:hyperlink w:anchor="_Toc96168956" w:history="1">
             <w:r>
               <w:rPr>
                 <w:rStyle w:val="a5"/>
                 <w:noProof/>
-                <w:szCs w:val="24"/>
+                <w:sz w:val="22"/>
               </w:rPr>
               <w:t>1.3.</w:t>
             </w:r>
@@ -1032,7 +1003,7 @@
               <w:rPr>
                 <w:rFonts w:asciiTheme="minorHAnsi" w:eastAsiaTheme="minorEastAsia" w:hAnsiTheme="minorHAnsi"/>
                 <w:noProof/>
-                <w:szCs w:val="24"/>
+                <w:sz w:val="20"/>
                 <w:lang w:eastAsia="uk-UA"/>
               </w:rPr>
               <w:tab/>
@@ -1041,7 +1012,7 @@
               <w:rPr>
                 <w:rStyle w:val="a5"/>
                 <w:noProof/>
-                <w:szCs w:val="24"/>
+                <w:sz w:val="22"/>
               </w:rPr>
               <w:t>Короткі відомості про виконавця:</w:t>
             </w:r>
@@ -1049,7 +1020,7 @@
               <w:rPr>
                 <w:noProof/>
                 <w:webHidden/>
-                <w:szCs w:val="24"/>
+                <w:sz w:val="22"/>
               </w:rPr>
               <w:tab/>
             </w:r>
@@ -1057,7 +1028,7 @@
               <w:rPr>
                 <w:noProof/>
                 <w:webHidden/>
-                <w:szCs w:val="24"/>
+                <w:sz w:val="22"/>
               </w:rPr>
               <w:fldChar w:fldCharType="begin"/>
             </w:r>
@@ -1065,22 +1036,22 @@
               <w:rPr>
                 <w:noProof/>
                 <w:webHidden/>
-                <w:szCs w:val="24"/>
-              </w:rPr>
-              <w:instrText xml:space="preserve"> PAGEREF _Toc96106837 \h </w:instrText>
-            </w:r>
-            <w:r>
-              <w:rPr>
-                <w:noProof/>
-                <w:webHidden/>
-                <w:szCs w:val="24"/>
-              </w:rPr>
-            </w:r>
-            <w:r>
-              <w:rPr>
-                <w:noProof/>
-                <w:webHidden/>
-                <w:szCs w:val="24"/>
+                <w:sz w:val="22"/>
+              </w:rPr>
+              <w:instrText xml:space="preserve"> PAGEREF _Toc96168956 \h </w:instrText>
+            </w:r>
+            <w:r>
+              <w:rPr>
+                <w:noProof/>
+                <w:webHidden/>
+                <w:sz w:val="22"/>
+              </w:rPr>
+            </w:r>
+            <w:r>
+              <w:rPr>
+                <w:noProof/>
+                <w:webHidden/>
+                <w:sz w:val="22"/>
               </w:rPr>
               <w:fldChar w:fldCharType="separate"/>
             </w:r>
@@ -1088,7 +1059,7 @@
               <w:rPr>
                 <w:noProof/>
                 <w:webHidden/>
-                <w:szCs w:val="24"/>
+                <w:sz w:val="22"/>
               </w:rPr>
               <w:t>3</w:t>
             </w:r>
@@ -1096,7 +1067,7 @@
               <w:rPr>
                 <w:noProof/>
                 <w:webHidden/>
-                <w:szCs w:val="24"/>
+                <w:sz w:val="22"/>
               </w:rPr>
               <w:fldChar w:fldCharType="end"/>
             </w:r>
@@ -1112,16 +1083,16 @@
             <w:rPr>
               <w:rFonts w:asciiTheme="minorHAnsi" w:eastAsiaTheme="minorEastAsia" w:hAnsiTheme="minorHAnsi"/>
               <w:noProof/>
-              <w:szCs w:val="24"/>
+              <w:sz w:val="20"/>
               <w:lang w:eastAsia="uk-UA"/>
             </w:rPr>
           </w:pPr>
-          <w:hyperlink w:anchor="_Toc96106838" w:history="1">
+          <w:hyperlink w:anchor="_Toc96168957" w:history="1">
             <w:r>
               <w:rPr>
                 <w:rStyle w:val="a5"/>
                 <w:noProof/>
-                <w:szCs w:val="24"/>
+                <w:sz w:val="22"/>
               </w:rPr>
               <w:t>1.4.</w:t>
             </w:r>
@@ -1129,7 +1100,7 @@
               <w:rPr>
                 <w:rFonts w:asciiTheme="minorHAnsi" w:eastAsiaTheme="minorEastAsia" w:hAnsiTheme="minorHAnsi"/>
                 <w:noProof/>
-                <w:szCs w:val="24"/>
+                <w:sz w:val="20"/>
                 <w:lang w:eastAsia="uk-UA"/>
               </w:rPr>
               <w:tab/>
@@ -1138,7 +1109,7 @@
               <w:rPr>
                 <w:rStyle w:val="a5"/>
                 <w:noProof/>
-                <w:szCs w:val="24"/>
+                <w:sz w:val="22"/>
               </w:rPr>
               <w:t>Планові терміни початку та закінчення робіт із створення сайту:</w:t>
             </w:r>
@@ -1146,7 +1117,7 @@
               <w:rPr>
                 <w:noProof/>
                 <w:webHidden/>
-                <w:szCs w:val="24"/>
+                <w:sz w:val="22"/>
               </w:rPr>
               <w:tab/>
             </w:r>
@@ -1154,7 +1125,7 @@
               <w:rPr>
                 <w:noProof/>
                 <w:webHidden/>
-                <w:szCs w:val="24"/>
+                <w:sz w:val="22"/>
               </w:rPr>
               <w:fldChar w:fldCharType="begin"/>
             </w:r>
@@ -1162,22 +1133,22 @@
               <w:rPr>
                 <w:noProof/>
                 <w:webHidden/>
-                <w:szCs w:val="24"/>
-              </w:rPr>
-              <w:instrText xml:space="preserve"> PAGEREF _Toc96106838 \h </w:instrText>
-            </w:r>
-            <w:r>
-              <w:rPr>
-                <w:noProof/>
-                <w:webHidden/>
-                <w:szCs w:val="24"/>
-              </w:rPr>
-            </w:r>
-            <w:r>
-              <w:rPr>
-                <w:noProof/>
-                <w:webHidden/>
-                <w:szCs w:val="24"/>
+                <w:sz w:val="22"/>
+              </w:rPr>
+              <w:instrText xml:space="preserve"> PAGEREF _Toc96168957 \h </w:instrText>
+            </w:r>
+            <w:r>
+              <w:rPr>
+                <w:noProof/>
+                <w:webHidden/>
+                <w:sz w:val="22"/>
+              </w:rPr>
+            </w:r>
+            <w:r>
+              <w:rPr>
+                <w:noProof/>
+                <w:webHidden/>
+                <w:sz w:val="22"/>
               </w:rPr>
               <w:fldChar w:fldCharType="separate"/>
             </w:r>
@@ -1185,7 +1156,7 @@
               <w:rPr>
                 <w:noProof/>
                 <w:webHidden/>
-                <w:szCs w:val="24"/>
+                <w:sz w:val="22"/>
               </w:rPr>
               <w:t>3</w:t>
             </w:r>
@@ -1193,7 +1164,7 @@
               <w:rPr>
                 <w:noProof/>
                 <w:webHidden/>
-                <w:szCs w:val="24"/>
+                <w:sz w:val="22"/>
               </w:rPr>
               <w:fldChar w:fldCharType="end"/>
             </w:r>
@@ -1209,16 +1180,16 @@
             <w:rPr>
               <w:rFonts w:asciiTheme="minorHAnsi" w:eastAsiaTheme="minorEastAsia" w:hAnsiTheme="minorHAnsi"/>
               <w:noProof/>
-              <w:szCs w:val="24"/>
+              <w:sz w:val="20"/>
               <w:lang w:eastAsia="uk-UA"/>
             </w:rPr>
           </w:pPr>
-          <w:hyperlink w:anchor="_Toc96106839" w:history="1">
+          <w:hyperlink w:anchor="_Toc96168958" w:history="1">
             <w:r>
               <w:rPr>
                 <w:rStyle w:val="a5"/>
                 <w:noProof/>
-                <w:szCs w:val="24"/>
+                <w:sz w:val="22"/>
               </w:rPr>
               <w:t>1.5.</w:t>
             </w:r>
@@ -1226,7 +1197,7 @@
               <w:rPr>
                 <w:rFonts w:asciiTheme="minorHAnsi" w:eastAsiaTheme="minorEastAsia" w:hAnsiTheme="minorHAnsi"/>
                 <w:noProof/>
-                <w:szCs w:val="24"/>
+                <w:sz w:val="20"/>
                 <w:lang w:eastAsia="uk-UA"/>
               </w:rPr>
               <w:tab/>
@@ -1235,7 +1206,7 @@
               <w:rPr>
                 <w:rStyle w:val="a5"/>
                 <w:noProof/>
-                <w:szCs w:val="24"/>
+                <w:sz w:val="22"/>
               </w:rPr>
               <w:t>Склад та зміст робіт із створення сайту:</w:t>
             </w:r>
@@ -1243,7 +1214,7 @@
               <w:rPr>
                 <w:noProof/>
                 <w:webHidden/>
-                <w:szCs w:val="24"/>
+                <w:sz w:val="22"/>
               </w:rPr>
               <w:tab/>
             </w:r>
@@ -1251,7 +1222,7 @@
               <w:rPr>
                 <w:noProof/>
                 <w:webHidden/>
-                <w:szCs w:val="24"/>
+                <w:sz w:val="22"/>
               </w:rPr>
               <w:fldChar w:fldCharType="begin"/>
             </w:r>
@@ -1259,22 +1230,22 @@
               <w:rPr>
                 <w:noProof/>
                 <w:webHidden/>
-                <w:szCs w:val="24"/>
-              </w:rPr>
-              <w:instrText xml:space="preserve"> PAGEREF _Toc96106839 \h </w:instrText>
-            </w:r>
-            <w:r>
-              <w:rPr>
-                <w:noProof/>
-                <w:webHidden/>
-                <w:szCs w:val="24"/>
-              </w:rPr>
-            </w:r>
-            <w:r>
-              <w:rPr>
-                <w:noProof/>
-                <w:webHidden/>
-                <w:szCs w:val="24"/>
+                <w:sz w:val="22"/>
+              </w:rPr>
+              <w:instrText xml:space="preserve"> PAGEREF _Toc96168958 \h </w:instrText>
+            </w:r>
+            <w:r>
+              <w:rPr>
+                <w:noProof/>
+                <w:webHidden/>
+                <w:sz w:val="22"/>
+              </w:rPr>
+            </w:r>
+            <w:r>
+              <w:rPr>
+                <w:noProof/>
+                <w:webHidden/>
+                <w:sz w:val="22"/>
               </w:rPr>
               <w:fldChar w:fldCharType="separate"/>
             </w:r>
@@ -1282,7 +1253,7 @@
               <w:rPr>
                 <w:noProof/>
                 <w:webHidden/>
-                <w:szCs w:val="24"/>
+                <w:sz w:val="22"/>
               </w:rPr>
               <w:t>4</w:t>
             </w:r>
@@ -1290,7 +1261,7 @@
               <w:rPr>
                 <w:noProof/>
                 <w:webHidden/>
-                <w:szCs w:val="24"/>
+                <w:sz w:val="22"/>
               </w:rPr>
               <w:fldChar w:fldCharType="end"/>
             </w:r>
@@ -1306,16 +1277,16 @@
             <w:rPr>
               <w:rFonts w:asciiTheme="minorHAnsi" w:eastAsiaTheme="minorEastAsia" w:hAnsiTheme="minorHAnsi"/>
               <w:noProof/>
-              <w:szCs w:val="24"/>
+              <w:sz w:val="20"/>
               <w:lang w:eastAsia="uk-UA"/>
             </w:rPr>
           </w:pPr>
-          <w:hyperlink w:anchor="_Toc96106840" w:history="1">
+          <w:hyperlink w:anchor="_Toc96168959" w:history="1">
             <w:r>
               <w:rPr>
                 <w:rStyle w:val="a5"/>
                 <w:noProof/>
-                <w:szCs w:val="24"/>
+                <w:sz w:val="22"/>
               </w:rPr>
               <w:t>1.6.</w:t>
             </w:r>
@@ -1323,7 +1294,7 @@
               <w:rPr>
                 <w:rFonts w:asciiTheme="minorHAnsi" w:eastAsiaTheme="minorEastAsia" w:hAnsiTheme="minorHAnsi"/>
                 <w:noProof/>
-                <w:szCs w:val="24"/>
+                <w:sz w:val="20"/>
                 <w:lang w:eastAsia="uk-UA"/>
               </w:rPr>
               <w:tab/>
@@ -1332,7 +1303,7 @@
               <w:rPr>
                 <w:rStyle w:val="a5"/>
                 <w:noProof/>
-                <w:szCs w:val="24"/>
+                <w:sz w:val="22"/>
               </w:rPr>
               <w:t>Порядок оформлення та пред'явлення результатів робіт:</w:t>
             </w:r>
@@ -1340,7 +1311,7 @@
               <w:rPr>
                 <w:noProof/>
                 <w:webHidden/>
-                <w:szCs w:val="24"/>
+                <w:sz w:val="22"/>
               </w:rPr>
               <w:tab/>
             </w:r>
@@ -1348,7 +1319,7 @@
               <w:rPr>
                 <w:noProof/>
                 <w:webHidden/>
-                <w:szCs w:val="24"/>
+                <w:sz w:val="22"/>
               </w:rPr>
               <w:fldChar w:fldCharType="begin"/>
             </w:r>
@@ -1356,22 +1327,22 @@
               <w:rPr>
                 <w:noProof/>
                 <w:webHidden/>
-                <w:szCs w:val="24"/>
-              </w:rPr>
-              <w:instrText xml:space="preserve"> PAGEREF _Toc96106840 \h </w:instrText>
-            </w:r>
-            <w:r>
-              <w:rPr>
-                <w:noProof/>
-                <w:webHidden/>
-                <w:szCs w:val="24"/>
-              </w:rPr>
-            </w:r>
-            <w:r>
-              <w:rPr>
-                <w:noProof/>
-                <w:webHidden/>
-                <w:szCs w:val="24"/>
+                <w:sz w:val="22"/>
+              </w:rPr>
+              <w:instrText xml:space="preserve"> PAGEREF _Toc96168959 \h </w:instrText>
+            </w:r>
+            <w:r>
+              <w:rPr>
+                <w:noProof/>
+                <w:webHidden/>
+                <w:sz w:val="22"/>
+              </w:rPr>
+            </w:r>
+            <w:r>
+              <w:rPr>
+                <w:noProof/>
+                <w:webHidden/>
+                <w:sz w:val="22"/>
               </w:rPr>
               <w:fldChar w:fldCharType="separate"/>
             </w:r>
@@ -1379,7 +1350,7 @@
               <w:rPr>
                 <w:noProof/>
                 <w:webHidden/>
-                <w:szCs w:val="24"/>
+                <w:sz w:val="22"/>
               </w:rPr>
               <w:t>4</w:t>
             </w:r>
@@ -1387,7 +1358,7 @@
               <w:rPr>
                 <w:noProof/>
                 <w:webHidden/>
-                <w:szCs w:val="24"/>
+                <w:sz w:val="22"/>
               </w:rPr>
               <w:fldChar w:fldCharType="end"/>
             </w:r>
@@ -1403,18 +1374,16 @@
             <w:rPr>
               <w:rFonts w:asciiTheme="minorHAnsi" w:eastAsiaTheme="minorEastAsia" w:hAnsiTheme="minorHAnsi"/>
               <w:noProof/>
-              <w:sz w:val="24"/>
-              <w:szCs w:val="24"/>
+              <w:sz w:val="20"/>
               <w:lang w:eastAsia="uk-UA"/>
             </w:rPr>
           </w:pPr>
-          <w:hyperlink w:anchor="_Toc96106841" w:history="1">
+          <w:hyperlink w:anchor="_Toc96168960" w:history="1">
             <w:r>
               <w:rPr>
                 <w:rStyle w:val="a5"/>
                 <w:noProof/>
                 <w:sz w:val="24"/>
-                <w:szCs w:val="24"/>
                 <w14:scene3d>
                   <w14:camera w14:prst="orthographicFront"/>
                   <w14:lightRig w14:rig="threePt" w14:dir="t">
@@ -1428,8 +1397,7 @@
               <w:rPr>
                 <w:rFonts w:asciiTheme="minorHAnsi" w:eastAsiaTheme="minorEastAsia" w:hAnsiTheme="minorHAnsi"/>
                 <w:noProof/>
-                <w:sz w:val="24"/>
-                <w:szCs w:val="24"/>
+                <w:sz w:val="20"/>
                 <w:lang w:eastAsia="uk-UA"/>
               </w:rPr>
               <w:tab/>
@@ -1439,7 +1407,6 @@
                 <w:rStyle w:val="a5"/>
                 <w:noProof/>
                 <w:sz w:val="24"/>
-                <w:szCs w:val="24"/>
               </w:rPr>
               <w:t>Призначення та цілі створення сайту:</w:t>
             </w:r>
@@ -1448,7 +1415,6 @@
                 <w:noProof/>
                 <w:webHidden/>
                 <w:sz w:val="24"/>
-                <w:szCs w:val="24"/>
               </w:rPr>
               <w:tab/>
             </w:r>
@@ -1457,7 +1423,6 @@
                 <w:noProof/>
                 <w:webHidden/>
                 <w:sz w:val="24"/>
-                <w:szCs w:val="24"/>
               </w:rPr>
               <w:fldChar w:fldCharType="begin"/>
             </w:r>
@@ -1466,24 +1431,21 @@
                 <w:noProof/>
                 <w:webHidden/>
                 <w:sz w:val="24"/>
-                <w:szCs w:val="24"/>
-              </w:rPr>
-              <w:instrText xml:space="preserve"> PAGEREF _Toc96106841 \h </w:instrText>
-            </w:r>
-            <w:r>
-              <w:rPr>
-                <w:noProof/>
-                <w:webHidden/>
-                <w:sz w:val="24"/>
-                <w:szCs w:val="24"/>
-              </w:rPr>
-            </w:r>
-            <w:r>
-              <w:rPr>
-                <w:noProof/>
-                <w:webHidden/>
-                <w:sz w:val="24"/>
-                <w:szCs w:val="24"/>
+              </w:rPr>
+              <w:instrText xml:space="preserve"> PAGEREF _Toc96168960 \h </w:instrText>
+            </w:r>
+            <w:r>
+              <w:rPr>
+                <w:noProof/>
+                <w:webHidden/>
+                <w:sz w:val="24"/>
+              </w:rPr>
+            </w:r>
+            <w:r>
+              <w:rPr>
+                <w:noProof/>
+                <w:webHidden/>
+                <w:sz w:val="24"/>
               </w:rPr>
               <w:fldChar w:fldCharType="separate"/>
             </w:r>
@@ -1492,7 +1454,6 @@
                 <w:noProof/>
                 <w:webHidden/>
                 <w:sz w:val="24"/>
-                <w:szCs w:val="24"/>
               </w:rPr>
               <w:t>4</w:t>
             </w:r>
@@ -1501,7 +1462,6 @@
                 <w:noProof/>
                 <w:webHidden/>
                 <w:sz w:val="24"/>
-                <w:szCs w:val="24"/>
               </w:rPr>
               <w:fldChar w:fldCharType="end"/>
             </w:r>
@@ -1517,16 +1477,16 @@
             <w:rPr>
               <w:rFonts w:asciiTheme="minorHAnsi" w:eastAsiaTheme="minorEastAsia" w:hAnsiTheme="minorHAnsi"/>
               <w:noProof/>
-              <w:szCs w:val="24"/>
+              <w:sz w:val="20"/>
               <w:lang w:eastAsia="uk-UA"/>
             </w:rPr>
           </w:pPr>
-          <w:hyperlink w:anchor="_Toc96106842" w:history="1">
+          <w:hyperlink w:anchor="_Toc96168961" w:history="1">
             <w:r>
               <w:rPr>
                 <w:rStyle w:val="a5"/>
                 <w:noProof/>
-                <w:szCs w:val="24"/>
+                <w:sz w:val="22"/>
               </w:rPr>
               <w:t>2.1.</w:t>
             </w:r>
@@ -1534,7 +1494,7 @@
               <w:rPr>
                 <w:rFonts w:asciiTheme="minorHAnsi" w:eastAsiaTheme="minorEastAsia" w:hAnsiTheme="minorHAnsi"/>
                 <w:noProof/>
-                <w:szCs w:val="24"/>
+                <w:sz w:val="20"/>
                 <w:lang w:eastAsia="uk-UA"/>
               </w:rPr>
               <w:tab/>
@@ -1543,7 +1503,7 @@
               <w:rPr>
                 <w:rStyle w:val="a5"/>
                 <w:noProof/>
-                <w:szCs w:val="24"/>
+                <w:sz w:val="22"/>
               </w:rPr>
               <w:t>Призначення сайту:</w:t>
             </w:r>
@@ -1551,7 +1511,7 @@
               <w:rPr>
                 <w:noProof/>
                 <w:webHidden/>
-                <w:szCs w:val="24"/>
+                <w:sz w:val="22"/>
               </w:rPr>
               <w:tab/>
             </w:r>
@@ -1559,7 +1519,7 @@
               <w:rPr>
                 <w:noProof/>
                 <w:webHidden/>
-                <w:szCs w:val="24"/>
+                <w:sz w:val="22"/>
               </w:rPr>
               <w:fldChar w:fldCharType="begin"/>
             </w:r>
@@ -1567,22 +1527,22 @@
               <w:rPr>
                 <w:noProof/>
                 <w:webHidden/>
-                <w:szCs w:val="24"/>
-              </w:rPr>
-              <w:instrText xml:space="preserve"> PAGEREF _Toc96106842 \h </w:instrText>
-            </w:r>
-            <w:r>
-              <w:rPr>
-                <w:noProof/>
-                <w:webHidden/>
-                <w:szCs w:val="24"/>
-              </w:rPr>
-            </w:r>
-            <w:r>
-              <w:rPr>
-                <w:noProof/>
-                <w:webHidden/>
-                <w:szCs w:val="24"/>
+                <w:sz w:val="22"/>
+              </w:rPr>
+              <w:instrText xml:space="preserve"> PAGEREF _Toc96168961 \h </w:instrText>
+            </w:r>
+            <w:r>
+              <w:rPr>
+                <w:noProof/>
+                <w:webHidden/>
+                <w:sz w:val="22"/>
+              </w:rPr>
+            </w:r>
+            <w:r>
+              <w:rPr>
+                <w:noProof/>
+                <w:webHidden/>
+                <w:sz w:val="22"/>
               </w:rPr>
               <w:fldChar w:fldCharType="separate"/>
             </w:r>
@@ -1590,7 +1550,7 @@
               <w:rPr>
                 <w:noProof/>
                 <w:webHidden/>
-                <w:szCs w:val="24"/>
+                <w:sz w:val="22"/>
               </w:rPr>
               <w:t>4</w:t>
             </w:r>
@@ -1598,7 +1558,7 @@
               <w:rPr>
                 <w:noProof/>
                 <w:webHidden/>
-                <w:szCs w:val="24"/>
+                <w:sz w:val="22"/>
               </w:rPr>
               <w:fldChar w:fldCharType="end"/>
             </w:r>
@@ -1614,16 +1574,16 @@
             <w:rPr>
               <w:rFonts w:asciiTheme="minorHAnsi" w:eastAsiaTheme="minorEastAsia" w:hAnsiTheme="minorHAnsi"/>
               <w:noProof/>
-              <w:szCs w:val="24"/>
+              <w:sz w:val="20"/>
               <w:lang w:eastAsia="uk-UA"/>
             </w:rPr>
           </w:pPr>
-          <w:hyperlink w:anchor="_Toc96106843" w:history="1">
+          <w:hyperlink w:anchor="_Toc96168962" w:history="1">
             <w:r>
               <w:rPr>
                 <w:rStyle w:val="a5"/>
                 <w:noProof/>
-                <w:szCs w:val="24"/>
+                <w:sz w:val="22"/>
               </w:rPr>
               <w:t>2.2.</w:t>
             </w:r>
@@ -1631,7 +1591,7 @@
               <w:rPr>
                 <w:rFonts w:asciiTheme="minorHAnsi" w:eastAsiaTheme="minorEastAsia" w:hAnsiTheme="minorHAnsi"/>
                 <w:noProof/>
-                <w:szCs w:val="24"/>
+                <w:sz w:val="20"/>
                 <w:lang w:eastAsia="uk-UA"/>
               </w:rPr>
               <w:tab/>
@@ -1640,7 +1600,7 @@
               <w:rPr>
                 <w:rStyle w:val="a5"/>
                 <w:noProof/>
-                <w:szCs w:val="24"/>
+                <w:sz w:val="22"/>
               </w:rPr>
               <w:t>Цілі створення сайту:</w:t>
             </w:r>
@@ -1648,7 +1608,7 @@
               <w:rPr>
                 <w:noProof/>
                 <w:webHidden/>
-                <w:szCs w:val="24"/>
+                <w:sz w:val="22"/>
               </w:rPr>
               <w:tab/>
             </w:r>
@@ -1656,7 +1616,7 @@
               <w:rPr>
                 <w:noProof/>
                 <w:webHidden/>
-                <w:szCs w:val="24"/>
+                <w:sz w:val="22"/>
               </w:rPr>
               <w:fldChar w:fldCharType="begin"/>
             </w:r>
@@ -1664,22 +1624,22 @@
               <w:rPr>
                 <w:noProof/>
                 <w:webHidden/>
-                <w:szCs w:val="24"/>
-              </w:rPr>
-              <w:instrText xml:space="preserve"> PAGEREF _Toc96106843 \h </w:instrText>
-            </w:r>
-            <w:r>
-              <w:rPr>
-                <w:noProof/>
-                <w:webHidden/>
-                <w:szCs w:val="24"/>
-              </w:rPr>
-            </w:r>
-            <w:r>
-              <w:rPr>
-                <w:noProof/>
-                <w:webHidden/>
-                <w:szCs w:val="24"/>
+                <w:sz w:val="22"/>
+              </w:rPr>
+              <w:instrText xml:space="preserve"> PAGEREF _Toc96168962 \h </w:instrText>
+            </w:r>
+            <w:r>
+              <w:rPr>
+                <w:noProof/>
+                <w:webHidden/>
+                <w:sz w:val="22"/>
+              </w:rPr>
+            </w:r>
+            <w:r>
+              <w:rPr>
+                <w:noProof/>
+                <w:webHidden/>
+                <w:sz w:val="22"/>
               </w:rPr>
               <w:fldChar w:fldCharType="separate"/>
             </w:r>
@@ -1687,7 +1647,7 @@
               <w:rPr>
                 <w:noProof/>
                 <w:webHidden/>
-                <w:szCs w:val="24"/>
+                <w:sz w:val="22"/>
               </w:rPr>
               <w:t>5</w:t>
             </w:r>
@@ -1695,7 +1655,7 @@
               <w:rPr>
                 <w:noProof/>
                 <w:webHidden/>
-                <w:szCs w:val="24"/>
+                <w:sz w:val="22"/>
               </w:rPr>
               <w:fldChar w:fldCharType="end"/>
             </w:r>
@@ -1711,18 +1671,16 @@
             <w:rPr>
               <w:rFonts w:asciiTheme="minorHAnsi" w:eastAsiaTheme="minorEastAsia" w:hAnsiTheme="minorHAnsi"/>
               <w:noProof/>
-              <w:sz w:val="24"/>
-              <w:szCs w:val="24"/>
+              <w:sz w:val="20"/>
               <w:lang w:eastAsia="uk-UA"/>
             </w:rPr>
           </w:pPr>
-          <w:hyperlink w:anchor="_Toc96106844" w:history="1">
+          <w:hyperlink w:anchor="_Toc96168963" w:history="1">
             <w:r>
               <w:rPr>
                 <w:rStyle w:val="a5"/>
                 <w:noProof/>
                 <w:sz w:val="24"/>
-                <w:szCs w:val="24"/>
               </w:rPr>
               <w:t>2.2.1.</w:t>
             </w:r>
@@ -1730,8 +1688,7 @@
               <w:rPr>
                 <w:rFonts w:asciiTheme="minorHAnsi" w:eastAsiaTheme="minorEastAsia" w:hAnsiTheme="minorHAnsi"/>
                 <w:noProof/>
-                <w:sz w:val="24"/>
-                <w:szCs w:val="24"/>
+                <w:sz w:val="20"/>
                 <w:lang w:eastAsia="uk-UA"/>
               </w:rPr>
               <w:tab/>
@@ -1741,7 +1698,6 @@
                 <w:rStyle w:val="a5"/>
                 <w:noProof/>
                 <w:sz w:val="24"/>
-                <w:szCs w:val="24"/>
               </w:rPr>
               <w:t>Основні цілі створення сайту:</w:t>
             </w:r>
@@ -1750,7 +1706,6 @@
                 <w:noProof/>
                 <w:webHidden/>
                 <w:sz w:val="24"/>
-                <w:szCs w:val="24"/>
               </w:rPr>
               <w:tab/>
             </w:r>
@@ -1759,7 +1714,6 @@
                 <w:noProof/>
                 <w:webHidden/>
                 <w:sz w:val="24"/>
-                <w:szCs w:val="24"/>
               </w:rPr>
               <w:fldChar w:fldCharType="begin"/>
             </w:r>
@@ -1768,24 +1722,21 @@
                 <w:noProof/>
                 <w:webHidden/>
                 <w:sz w:val="24"/>
-                <w:szCs w:val="24"/>
-              </w:rPr>
-              <w:instrText xml:space="preserve"> PAGEREF _Toc96106844 \h </w:instrText>
-            </w:r>
-            <w:r>
-              <w:rPr>
-                <w:noProof/>
-                <w:webHidden/>
-                <w:sz w:val="24"/>
-                <w:szCs w:val="24"/>
-              </w:rPr>
-            </w:r>
-            <w:r>
-              <w:rPr>
-                <w:noProof/>
-                <w:webHidden/>
-                <w:sz w:val="24"/>
-                <w:szCs w:val="24"/>
+              </w:rPr>
+              <w:instrText xml:space="preserve"> PAGEREF _Toc96168963 \h </w:instrText>
+            </w:r>
+            <w:r>
+              <w:rPr>
+                <w:noProof/>
+                <w:webHidden/>
+                <w:sz w:val="24"/>
+              </w:rPr>
+            </w:r>
+            <w:r>
+              <w:rPr>
+                <w:noProof/>
+                <w:webHidden/>
+                <w:sz w:val="24"/>
               </w:rPr>
               <w:fldChar w:fldCharType="separate"/>
             </w:r>
@@ -1794,7 +1745,6 @@
                 <w:noProof/>
                 <w:webHidden/>
                 <w:sz w:val="24"/>
-                <w:szCs w:val="24"/>
               </w:rPr>
               <w:t>5</w:t>
             </w:r>
@@ -1803,7 +1753,6 @@
                 <w:noProof/>
                 <w:webHidden/>
                 <w:sz w:val="24"/>
-                <w:szCs w:val="24"/>
               </w:rPr>
               <w:fldChar w:fldCharType="end"/>
             </w:r>
@@ -1819,18 +1768,16 @@
             <w:rPr>
               <w:rFonts w:asciiTheme="minorHAnsi" w:eastAsiaTheme="minorEastAsia" w:hAnsiTheme="minorHAnsi"/>
               <w:noProof/>
-              <w:sz w:val="24"/>
-              <w:szCs w:val="24"/>
+              <w:sz w:val="20"/>
               <w:lang w:eastAsia="uk-UA"/>
             </w:rPr>
           </w:pPr>
-          <w:hyperlink w:anchor="_Toc96106845" w:history="1">
+          <w:hyperlink w:anchor="_Toc96168964" w:history="1">
             <w:r>
               <w:rPr>
                 <w:rStyle w:val="a5"/>
                 <w:noProof/>
                 <w:sz w:val="24"/>
-                <w:szCs w:val="24"/>
               </w:rPr>
               <w:t>2.2.2.</w:t>
             </w:r>
@@ -1838,8 +1785,7 @@
               <w:rPr>
                 <w:rFonts w:asciiTheme="minorHAnsi" w:eastAsiaTheme="minorEastAsia" w:hAnsiTheme="minorHAnsi"/>
                 <w:noProof/>
-                <w:sz w:val="24"/>
-                <w:szCs w:val="24"/>
+                <w:sz w:val="20"/>
                 <w:lang w:eastAsia="uk-UA"/>
               </w:rPr>
               <w:tab/>
@@ -1849,7 +1795,6 @@
                 <w:rStyle w:val="a5"/>
                 <w:noProof/>
                 <w:sz w:val="24"/>
-                <w:szCs w:val="24"/>
               </w:rPr>
               <w:t>Цільова аудиторія:</w:t>
             </w:r>
@@ -1858,7 +1803,6 @@
                 <w:noProof/>
                 <w:webHidden/>
                 <w:sz w:val="24"/>
-                <w:szCs w:val="24"/>
               </w:rPr>
               <w:tab/>
             </w:r>
@@ -1867,7 +1811,6 @@
                 <w:noProof/>
                 <w:webHidden/>
                 <w:sz w:val="24"/>
-                <w:szCs w:val="24"/>
               </w:rPr>
               <w:fldChar w:fldCharType="begin"/>
             </w:r>
@@ -1876,24 +1819,21 @@
                 <w:noProof/>
                 <w:webHidden/>
                 <w:sz w:val="24"/>
-                <w:szCs w:val="24"/>
-              </w:rPr>
-              <w:instrText xml:space="preserve"> PAGEREF _Toc96106845 \h </w:instrText>
-            </w:r>
-            <w:r>
-              <w:rPr>
-                <w:noProof/>
-                <w:webHidden/>
-                <w:sz w:val="24"/>
-                <w:szCs w:val="24"/>
-              </w:rPr>
-            </w:r>
-            <w:r>
-              <w:rPr>
-                <w:noProof/>
-                <w:webHidden/>
-                <w:sz w:val="24"/>
-                <w:szCs w:val="24"/>
+              </w:rPr>
+              <w:instrText xml:space="preserve"> PAGEREF _Toc96168964 \h </w:instrText>
+            </w:r>
+            <w:r>
+              <w:rPr>
+                <w:noProof/>
+                <w:webHidden/>
+                <w:sz w:val="24"/>
+              </w:rPr>
+            </w:r>
+            <w:r>
+              <w:rPr>
+                <w:noProof/>
+                <w:webHidden/>
+                <w:sz w:val="24"/>
               </w:rPr>
               <w:fldChar w:fldCharType="separate"/>
             </w:r>
@@ -1902,7 +1842,6 @@
                 <w:noProof/>
                 <w:webHidden/>
                 <w:sz w:val="24"/>
-                <w:szCs w:val="24"/>
               </w:rPr>
               <w:t>5</w:t>
             </w:r>
@@ -1911,7 +1850,6 @@
                 <w:noProof/>
                 <w:webHidden/>
                 <w:sz w:val="24"/>
-                <w:szCs w:val="24"/>
               </w:rPr>
               <w:fldChar w:fldCharType="end"/>
             </w:r>
@@ -1927,18 +1865,16 @@
             <w:rPr>
               <w:rFonts w:asciiTheme="minorHAnsi" w:eastAsiaTheme="minorEastAsia" w:hAnsiTheme="minorHAnsi"/>
               <w:noProof/>
-              <w:sz w:val="24"/>
-              <w:szCs w:val="24"/>
+              <w:sz w:val="20"/>
               <w:lang w:eastAsia="uk-UA"/>
             </w:rPr>
           </w:pPr>
-          <w:hyperlink w:anchor="_Toc96106846" w:history="1">
+          <w:hyperlink w:anchor="_Toc96168965" w:history="1">
             <w:r>
               <w:rPr>
                 <w:rStyle w:val="a5"/>
                 <w:noProof/>
                 <w:sz w:val="24"/>
-                <w:szCs w:val="24"/>
                 <w14:scene3d>
                   <w14:camera w14:prst="orthographicFront"/>
                   <w14:lightRig w14:rig="threePt" w14:dir="t">
@@ -1952,8 +1888,7 @@
               <w:rPr>
                 <w:rFonts w:asciiTheme="minorHAnsi" w:eastAsiaTheme="minorEastAsia" w:hAnsiTheme="minorHAnsi"/>
                 <w:noProof/>
-                <w:sz w:val="24"/>
-                <w:szCs w:val="24"/>
+                <w:sz w:val="20"/>
                 <w:lang w:eastAsia="uk-UA"/>
               </w:rPr>
               <w:tab/>
@@ -1963,7 +1898,6 @@
                 <w:rStyle w:val="a5"/>
                 <w:noProof/>
                 <w:sz w:val="24"/>
-                <w:szCs w:val="24"/>
               </w:rPr>
               <w:t>Вимоги до Дизайну сайту:</w:t>
             </w:r>
@@ -1972,7 +1906,6 @@
                 <w:noProof/>
                 <w:webHidden/>
                 <w:sz w:val="24"/>
-                <w:szCs w:val="24"/>
               </w:rPr>
               <w:tab/>
             </w:r>
@@ -1981,7 +1914,6 @@
                 <w:noProof/>
                 <w:webHidden/>
                 <w:sz w:val="24"/>
-                <w:szCs w:val="24"/>
               </w:rPr>
               <w:fldChar w:fldCharType="begin"/>
             </w:r>
@@ -1990,24 +1922,21 @@
                 <w:noProof/>
                 <w:webHidden/>
                 <w:sz w:val="24"/>
-                <w:szCs w:val="24"/>
-              </w:rPr>
-              <w:instrText xml:space="preserve"> PAGEREF _Toc96106846 \h </w:instrText>
-            </w:r>
-            <w:r>
-              <w:rPr>
-                <w:noProof/>
-                <w:webHidden/>
-                <w:sz w:val="24"/>
-                <w:szCs w:val="24"/>
-              </w:rPr>
-            </w:r>
-            <w:r>
-              <w:rPr>
-                <w:noProof/>
-                <w:webHidden/>
-                <w:sz w:val="24"/>
-                <w:szCs w:val="24"/>
+              </w:rPr>
+              <w:instrText xml:space="preserve"> PAGEREF _Toc96168965 \h </w:instrText>
+            </w:r>
+            <w:r>
+              <w:rPr>
+                <w:noProof/>
+                <w:webHidden/>
+                <w:sz w:val="24"/>
+              </w:rPr>
+            </w:r>
+            <w:r>
+              <w:rPr>
+                <w:noProof/>
+                <w:webHidden/>
+                <w:sz w:val="24"/>
               </w:rPr>
               <w:fldChar w:fldCharType="separate"/>
             </w:r>
@@ -2016,7 +1945,6 @@
                 <w:noProof/>
                 <w:webHidden/>
                 <w:sz w:val="24"/>
-                <w:szCs w:val="24"/>
               </w:rPr>
               <w:t>5</w:t>
             </w:r>
@@ -2025,7 +1953,6 @@
                 <w:noProof/>
                 <w:webHidden/>
                 <w:sz w:val="24"/>
-                <w:szCs w:val="24"/>
               </w:rPr>
               <w:fldChar w:fldCharType="end"/>
             </w:r>
@@ -2040,16 +1967,16 @@
             <w:rPr>
               <w:rFonts w:asciiTheme="minorHAnsi" w:eastAsiaTheme="minorEastAsia" w:hAnsiTheme="minorHAnsi"/>
               <w:noProof/>
-              <w:szCs w:val="24"/>
+              <w:sz w:val="20"/>
               <w:lang w:eastAsia="uk-UA"/>
             </w:rPr>
           </w:pPr>
-          <w:hyperlink w:anchor="_Toc96106847" w:history="1">
+          <w:hyperlink w:anchor="_Toc96168966" w:history="1">
             <w:r>
               <w:rPr>
                 <w:rStyle w:val="a5"/>
                 <w:noProof/>
-                <w:szCs w:val="24"/>
+                <w:sz w:val="22"/>
               </w:rPr>
               <w:t>3.1 Загальні Вимоги:</w:t>
             </w:r>
@@ -2057,7 +1984,7 @@
               <w:rPr>
                 <w:noProof/>
                 <w:webHidden/>
-                <w:szCs w:val="24"/>
+                <w:sz w:val="22"/>
               </w:rPr>
               <w:tab/>
             </w:r>
@@ -2065,7 +1992,7 @@
               <w:rPr>
                 <w:noProof/>
                 <w:webHidden/>
-                <w:szCs w:val="24"/>
+                <w:sz w:val="22"/>
               </w:rPr>
               <w:fldChar w:fldCharType="begin"/>
             </w:r>
@@ -2073,22 +2000,22 @@
               <w:rPr>
                 <w:noProof/>
                 <w:webHidden/>
-                <w:szCs w:val="24"/>
-              </w:rPr>
-              <w:instrText xml:space="preserve"> PAGEREF _Toc96106847 \h </w:instrText>
-            </w:r>
-            <w:r>
-              <w:rPr>
-                <w:noProof/>
-                <w:webHidden/>
-                <w:szCs w:val="24"/>
-              </w:rPr>
-            </w:r>
-            <w:r>
-              <w:rPr>
-                <w:noProof/>
-                <w:webHidden/>
-                <w:szCs w:val="24"/>
+                <w:sz w:val="22"/>
+              </w:rPr>
+              <w:instrText xml:space="preserve"> PAGEREF _Toc96168966 \h </w:instrText>
+            </w:r>
+            <w:r>
+              <w:rPr>
+                <w:noProof/>
+                <w:webHidden/>
+                <w:sz w:val="22"/>
+              </w:rPr>
+            </w:r>
+            <w:r>
+              <w:rPr>
+                <w:noProof/>
+                <w:webHidden/>
+                <w:sz w:val="22"/>
               </w:rPr>
               <w:fldChar w:fldCharType="separate"/>
             </w:r>
@@ -2096,7 +2023,7 @@
               <w:rPr>
                 <w:noProof/>
                 <w:webHidden/>
-                <w:szCs w:val="24"/>
+                <w:sz w:val="22"/>
               </w:rPr>
               <w:t>5</w:t>
             </w:r>
@@ -2104,7 +2031,7 @@
               <w:rPr>
                 <w:noProof/>
                 <w:webHidden/>
-                <w:szCs w:val="24"/>
+                <w:sz w:val="22"/>
               </w:rPr>
               <w:fldChar w:fldCharType="end"/>
             </w:r>
@@ -2119,16 +2046,16 @@
             <w:rPr>
               <w:rFonts w:asciiTheme="minorHAnsi" w:eastAsiaTheme="minorEastAsia" w:hAnsiTheme="minorHAnsi"/>
               <w:noProof/>
-              <w:szCs w:val="24"/>
+              <w:sz w:val="20"/>
               <w:lang w:eastAsia="uk-UA"/>
             </w:rPr>
           </w:pPr>
-          <w:hyperlink w:anchor="_Toc96106848" w:history="1">
+          <w:hyperlink w:anchor="_Toc96168967" w:history="1">
             <w:r>
               <w:rPr>
                 <w:rStyle w:val="a5"/>
                 <w:noProof/>
-                <w:szCs w:val="24"/>
+                <w:sz w:val="22"/>
               </w:rPr>
               <w:t>3.2. Кольори:</w:t>
             </w:r>
@@ -2136,7 +2063,7 @@
               <w:rPr>
                 <w:noProof/>
                 <w:webHidden/>
-                <w:szCs w:val="24"/>
+                <w:sz w:val="22"/>
               </w:rPr>
               <w:tab/>
             </w:r>
@@ -2144,7 +2071,7 @@
               <w:rPr>
                 <w:noProof/>
                 <w:webHidden/>
-                <w:szCs w:val="24"/>
+                <w:sz w:val="22"/>
               </w:rPr>
               <w:fldChar w:fldCharType="begin"/>
             </w:r>
@@ -2152,22 +2079,22 @@
               <w:rPr>
                 <w:noProof/>
                 <w:webHidden/>
-                <w:szCs w:val="24"/>
-              </w:rPr>
-              <w:instrText xml:space="preserve"> PAGEREF _Toc96106848 \h </w:instrText>
-            </w:r>
-            <w:r>
-              <w:rPr>
-                <w:noProof/>
-                <w:webHidden/>
-                <w:szCs w:val="24"/>
-              </w:rPr>
-            </w:r>
-            <w:r>
-              <w:rPr>
-                <w:noProof/>
-                <w:webHidden/>
-                <w:szCs w:val="24"/>
+                <w:sz w:val="22"/>
+              </w:rPr>
+              <w:instrText xml:space="preserve"> PAGEREF _Toc96168967 \h </w:instrText>
+            </w:r>
+            <w:r>
+              <w:rPr>
+                <w:noProof/>
+                <w:webHidden/>
+                <w:sz w:val="22"/>
+              </w:rPr>
+            </w:r>
+            <w:r>
+              <w:rPr>
+                <w:noProof/>
+                <w:webHidden/>
+                <w:sz w:val="22"/>
               </w:rPr>
               <w:fldChar w:fldCharType="separate"/>
             </w:r>
@@ -2175,7 +2102,7 @@
               <w:rPr>
                 <w:noProof/>
                 <w:webHidden/>
-                <w:szCs w:val="24"/>
+                <w:sz w:val="22"/>
               </w:rPr>
               <w:t>6</w:t>
             </w:r>
@@ -2183,7 +2110,7 @@
               <w:rPr>
                 <w:noProof/>
                 <w:webHidden/>
-                <w:szCs w:val="24"/>
+                <w:sz w:val="22"/>
               </w:rPr>
               <w:fldChar w:fldCharType="end"/>
             </w:r>
@@ -2199,18 +2126,16 @@
             <w:rPr>
               <w:rFonts w:asciiTheme="minorHAnsi" w:eastAsiaTheme="minorEastAsia" w:hAnsiTheme="minorHAnsi"/>
               <w:noProof/>
-              <w:sz w:val="24"/>
-              <w:szCs w:val="24"/>
+              <w:sz w:val="20"/>
               <w:lang w:eastAsia="uk-UA"/>
             </w:rPr>
           </w:pPr>
-          <w:hyperlink w:anchor="_Toc96106849" w:history="1">
+          <w:hyperlink w:anchor="_Toc96168968" w:history="1">
             <w:r>
               <w:rPr>
                 <w:rStyle w:val="a5"/>
                 <w:noProof/>
                 <w:sz w:val="24"/>
-                <w:szCs w:val="24"/>
               </w:rPr>
               <w:t>3.3.1.</w:t>
             </w:r>
@@ -2218,8 +2143,7 @@
               <w:rPr>
                 <w:rFonts w:asciiTheme="minorHAnsi" w:eastAsiaTheme="minorEastAsia" w:hAnsiTheme="minorHAnsi"/>
                 <w:noProof/>
-                <w:sz w:val="24"/>
-                <w:szCs w:val="24"/>
+                <w:sz w:val="20"/>
                 <w:lang w:eastAsia="uk-UA"/>
               </w:rPr>
               <w:tab/>
@@ -2229,7 +2153,6 @@
                 <w:rStyle w:val="a5"/>
                 <w:noProof/>
                 <w:sz w:val="24"/>
-                <w:szCs w:val="24"/>
               </w:rPr>
               <w:t>Головна:</w:t>
             </w:r>
@@ -2238,7 +2161,6 @@
                 <w:noProof/>
                 <w:webHidden/>
                 <w:sz w:val="24"/>
-                <w:szCs w:val="24"/>
               </w:rPr>
               <w:tab/>
             </w:r>
@@ -2247,7 +2169,6 @@
                 <w:noProof/>
                 <w:webHidden/>
                 <w:sz w:val="24"/>
-                <w:szCs w:val="24"/>
               </w:rPr>
               <w:fldChar w:fldCharType="begin"/>
             </w:r>
@@ -2256,24 +2177,21 @@
                 <w:noProof/>
                 <w:webHidden/>
                 <w:sz w:val="24"/>
-                <w:szCs w:val="24"/>
-              </w:rPr>
-              <w:instrText xml:space="preserve"> PAGEREF _Toc96106849 \h </w:instrText>
-            </w:r>
-            <w:r>
-              <w:rPr>
-                <w:noProof/>
-                <w:webHidden/>
-                <w:sz w:val="24"/>
-                <w:szCs w:val="24"/>
-              </w:rPr>
-            </w:r>
-            <w:r>
-              <w:rPr>
-                <w:noProof/>
-                <w:webHidden/>
-                <w:sz w:val="24"/>
-                <w:szCs w:val="24"/>
+              </w:rPr>
+              <w:instrText xml:space="preserve"> PAGEREF _Toc96168968 \h </w:instrText>
+            </w:r>
+            <w:r>
+              <w:rPr>
+                <w:noProof/>
+                <w:webHidden/>
+                <w:sz w:val="24"/>
+              </w:rPr>
+            </w:r>
+            <w:r>
+              <w:rPr>
+                <w:noProof/>
+                <w:webHidden/>
+                <w:sz w:val="24"/>
               </w:rPr>
               <w:fldChar w:fldCharType="separate"/>
             </w:r>
@@ -2282,7 +2200,6 @@
                 <w:noProof/>
                 <w:webHidden/>
                 <w:sz w:val="24"/>
-                <w:szCs w:val="24"/>
               </w:rPr>
               <w:t>7</w:t>
             </w:r>
@@ -2291,7 +2208,6 @@
                 <w:noProof/>
                 <w:webHidden/>
                 <w:sz w:val="24"/>
-                <w:szCs w:val="24"/>
               </w:rPr>
               <w:fldChar w:fldCharType="end"/>
             </w:r>
@@ -2307,18 +2223,16 @@
             <w:rPr>
               <w:rFonts w:asciiTheme="minorHAnsi" w:eastAsiaTheme="minorEastAsia" w:hAnsiTheme="minorHAnsi"/>
               <w:noProof/>
-              <w:sz w:val="24"/>
-              <w:szCs w:val="24"/>
+              <w:sz w:val="20"/>
               <w:lang w:eastAsia="uk-UA"/>
             </w:rPr>
           </w:pPr>
-          <w:hyperlink w:anchor="_Toc96106850" w:history="1">
+          <w:hyperlink w:anchor="_Toc96168969" w:history="1">
             <w:r>
               <w:rPr>
                 <w:rStyle w:val="a5"/>
                 <w:noProof/>
                 <w:sz w:val="24"/>
-                <w:szCs w:val="24"/>
               </w:rPr>
               <w:t>3.3.2.</w:t>
             </w:r>
@@ -2326,8 +2240,7 @@
               <w:rPr>
                 <w:rFonts w:asciiTheme="minorHAnsi" w:eastAsiaTheme="minorEastAsia" w:hAnsiTheme="minorHAnsi"/>
                 <w:noProof/>
-                <w:sz w:val="24"/>
-                <w:szCs w:val="24"/>
+                <w:sz w:val="20"/>
                 <w:lang w:eastAsia="uk-UA"/>
               </w:rPr>
               <w:tab/>
@@ -2337,7 +2250,6 @@
                 <w:rStyle w:val="a5"/>
                 <w:noProof/>
                 <w:sz w:val="24"/>
-                <w:szCs w:val="24"/>
               </w:rPr>
               <w:t>Про Нас:</w:t>
             </w:r>
@@ -2346,7 +2258,6 @@
                 <w:noProof/>
                 <w:webHidden/>
                 <w:sz w:val="24"/>
-                <w:szCs w:val="24"/>
               </w:rPr>
               <w:tab/>
             </w:r>
@@ -2355,7 +2266,6 @@
                 <w:noProof/>
                 <w:webHidden/>
                 <w:sz w:val="24"/>
-                <w:szCs w:val="24"/>
               </w:rPr>
               <w:fldChar w:fldCharType="begin"/>
             </w:r>
@@ -2364,24 +2274,21 @@
                 <w:noProof/>
                 <w:webHidden/>
                 <w:sz w:val="24"/>
-                <w:szCs w:val="24"/>
-              </w:rPr>
-              <w:instrText xml:space="preserve"> PAGEREF _Toc96106850 \h </w:instrText>
-            </w:r>
-            <w:r>
-              <w:rPr>
-                <w:noProof/>
-                <w:webHidden/>
-                <w:sz w:val="24"/>
-                <w:szCs w:val="24"/>
-              </w:rPr>
-            </w:r>
-            <w:r>
-              <w:rPr>
-                <w:noProof/>
-                <w:webHidden/>
-                <w:sz w:val="24"/>
-                <w:szCs w:val="24"/>
+              </w:rPr>
+              <w:instrText xml:space="preserve"> PAGEREF _Toc96168969 \h </w:instrText>
+            </w:r>
+            <w:r>
+              <w:rPr>
+                <w:noProof/>
+                <w:webHidden/>
+                <w:sz w:val="24"/>
+              </w:rPr>
+            </w:r>
+            <w:r>
+              <w:rPr>
+                <w:noProof/>
+                <w:webHidden/>
+                <w:sz w:val="24"/>
               </w:rPr>
               <w:fldChar w:fldCharType="separate"/>
             </w:r>
@@ -2390,7 +2297,6 @@
                 <w:noProof/>
                 <w:webHidden/>
                 <w:sz w:val="24"/>
-                <w:szCs w:val="24"/>
               </w:rPr>
               <w:t>8</w:t>
             </w:r>
@@ -2399,7 +2305,6 @@
                 <w:noProof/>
                 <w:webHidden/>
                 <w:sz w:val="24"/>
-                <w:szCs w:val="24"/>
               </w:rPr>
               <w:fldChar w:fldCharType="end"/>
             </w:r>
@@ -2415,18 +2320,16 @@
             <w:rPr>
               <w:rFonts w:asciiTheme="minorHAnsi" w:eastAsiaTheme="minorEastAsia" w:hAnsiTheme="minorHAnsi"/>
               <w:noProof/>
-              <w:sz w:val="24"/>
-              <w:szCs w:val="24"/>
+              <w:sz w:val="20"/>
               <w:lang w:eastAsia="uk-UA"/>
             </w:rPr>
           </w:pPr>
-          <w:hyperlink w:anchor="_Toc96106851" w:history="1">
+          <w:hyperlink w:anchor="_Toc96168970" w:history="1">
             <w:r>
               <w:rPr>
                 <w:rStyle w:val="a5"/>
                 <w:noProof/>
                 <w:sz w:val="24"/>
-                <w:szCs w:val="24"/>
               </w:rPr>
               <w:t>3.3.3.</w:t>
             </w:r>
@@ -2434,8 +2337,7 @@
               <w:rPr>
                 <w:rFonts w:asciiTheme="minorHAnsi" w:eastAsiaTheme="minorEastAsia" w:hAnsiTheme="minorHAnsi"/>
                 <w:noProof/>
-                <w:sz w:val="24"/>
-                <w:szCs w:val="24"/>
+                <w:sz w:val="20"/>
                 <w:lang w:eastAsia="uk-UA"/>
               </w:rPr>
               <w:tab/>
@@ -2445,7 +2347,6 @@
                 <w:rStyle w:val="a5"/>
                 <w:noProof/>
                 <w:sz w:val="24"/>
-                <w:szCs w:val="24"/>
               </w:rPr>
               <w:t>Контакти:</w:t>
             </w:r>
@@ -2454,7 +2355,6 @@
                 <w:noProof/>
                 <w:webHidden/>
                 <w:sz w:val="24"/>
-                <w:szCs w:val="24"/>
               </w:rPr>
               <w:tab/>
             </w:r>
@@ -2463,7 +2363,6 @@
                 <w:noProof/>
                 <w:webHidden/>
                 <w:sz w:val="24"/>
-                <w:szCs w:val="24"/>
               </w:rPr>
               <w:fldChar w:fldCharType="begin"/>
             </w:r>
@@ -2472,24 +2371,21 @@
                 <w:noProof/>
                 <w:webHidden/>
                 <w:sz w:val="24"/>
-                <w:szCs w:val="24"/>
-              </w:rPr>
-              <w:instrText xml:space="preserve"> PAGEREF _Toc96106851 \h </w:instrText>
-            </w:r>
-            <w:r>
-              <w:rPr>
-                <w:noProof/>
-                <w:webHidden/>
-                <w:sz w:val="24"/>
-                <w:szCs w:val="24"/>
-              </w:rPr>
-            </w:r>
-            <w:r>
-              <w:rPr>
-                <w:noProof/>
-                <w:webHidden/>
-                <w:sz w:val="24"/>
-                <w:szCs w:val="24"/>
+              </w:rPr>
+              <w:instrText xml:space="preserve"> PAGEREF _Toc96168970 \h </w:instrText>
+            </w:r>
+            <w:r>
+              <w:rPr>
+                <w:noProof/>
+                <w:webHidden/>
+                <w:sz w:val="24"/>
+              </w:rPr>
+            </w:r>
+            <w:r>
+              <w:rPr>
+                <w:noProof/>
+                <w:webHidden/>
+                <w:sz w:val="24"/>
               </w:rPr>
               <w:fldChar w:fldCharType="separate"/>
             </w:r>
@@ -2498,7 +2394,6 @@
                 <w:noProof/>
                 <w:webHidden/>
                 <w:sz w:val="24"/>
-                <w:szCs w:val="24"/>
               </w:rPr>
               <w:t>9</w:t>
             </w:r>
@@ -2507,7 +2402,6 @@
                 <w:noProof/>
                 <w:webHidden/>
                 <w:sz w:val="24"/>
-                <w:szCs w:val="24"/>
               </w:rPr>
               <w:fldChar w:fldCharType="end"/>
             </w:r>
@@ -2523,18 +2417,16 @@
             <w:rPr>
               <w:rFonts w:asciiTheme="minorHAnsi" w:eastAsiaTheme="minorEastAsia" w:hAnsiTheme="minorHAnsi"/>
               <w:noProof/>
-              <w:sz w:val="24"/>
-              <w:szCs w:val="24"/>
+              <w:sz w:val="20"/>
               <w:lang w:eastAsia="uk-UA"/>
             </w:rPr>
           </w:pPr>
-          <w:hyperlink w:anchor="_Toc96106852" w:history="1">
+          <w:hyperlink w:anchor="_Toc96168971" w:history="1">
             <w:r>
               <w:rPr>
                 <w:rStyle w:val="a5"/>
                 <w:noProof/>
                 <w:sz w:val="24"/>
-                <w:szCs w:val="24"/>
               </w:rPr>
               <w:t>3.3.4.</w:t>
             </w:r>
@@ -2542,8 +2434,7 @@
               <w:rPr>
                 <w:rFonts w:asciiTheme="minorHAnsi" w:eastAsiaTheme="minorEastAsia" w:hAnsiTheme="minorHAnsi"/>
                 <w:noProof/>
-                <w:sz w:val="24"/>
-                <w:szCs w:val="24"/>
+                <w:sz w:val="20"/>
                 <w:lang w:eastAsia="uk-UA"/>
               </w:rPr>
               <w:tab/>
@@ -2553,7 +2444,6 @@
                 <w:rStyle w:val="a5"/>
                 <w:noProof/>
                 <w:sz w:val="24"/>
-                <w:szCs w:val="24"/>
               </w:rPr>
               <w:t>Вибраний Політ:</w:t>
             </w:r>
@@ -2562,7 +2452,6 @@
                 <w:noProof/>
                 <w:webHidden/>
                 <w:sz w:val="24"/>
-                <w:szCs w:val="24"/>
               </w:rPr>
               <w:tab/>
             </w:r>
@@ -2571,7 +2460,6 @@
                 <w:noProof/>
                 <w:webHidden/>
                 <w:sz w:val="24"/>
-                <w:szCs w:val="24"/>
               </w:rPr>
               <w:fldChar w:fldCharType="begin"/>
             </w:r>
@@ -2580,24 +2468,21 @@
                 <w:noProof/>
                 <w:webHidden/>
                 <w:sz w:val="24"/>
-                <w:szCs w:val="24"/>
-              </w:rPr>
-              <w:instrText xml:space="preserve"> PAGEREF _Toc96106852 \h </w:instrText>
-            </w:r>
-            <w:r>
-              <w:rPr>
-                <w:noProof/>
-                <w:webHidden/>
-                <w:sz w:val="24"/>
-                <w:szCs w:val="24"/>
-              </w:rPr>
-            </w:r>
-            <w:r>
-              <w:rPr>
-                <w:noProof/>
-                <w:webHidden/>
-                <w:sz w:val="24"/>
-                <w:szCs w:val="24"/>
+              </w:rPr>
+              <w:instrText xml:space="preserve"> PAGEREF _Toc96168971 \h </w:instrText>
+            </w:r>
+            <w:r>
+              <w:rPr>
+                <w:noProof/>
+                <w:webHidden/>
+                <w:sz w:val="24"/>
+              </w:rPr>
+            </w:r>
+            <w:r>
+              <w:rPr>
+                <w:noProof/>
+                <w:webHidden/>
+                <w:sz w:val="24"/>
               </w:rPr>
               <w:fldChar w:fldCharType="separate"/>
             </w:r>
@@ -2606,7 +2491,6 @@
                 <w:noProof/>
                 <w:webHidden/>
                 <w:sz w:val="24"/>
-                <w:szCs w:val="24"/>
               </w:rPr>
               <w:t>10</w:t>
             </w:r>
@@ -2615,7 +2499,6 @@
                 <w:noProof/>
                 <w:webHidden/>
                 <w:sz w:val="24"/>
-                <w:szCs w:val="24"/>
               </w:rPr>
               <w:fldChar w:fldCharType="end"/>
             </w:r>
@@ -2631,18 +2514,16 @@
             <w:rPr>
               <w:rFonts w:asciiTheme="minorHAnsi" w:eastAsiaTheme="minorEastAsia" w:hAnsiTheme="minorHAnsi"/>
               <w:noProof/>
-              <w:sz w:val="24"/>
-              <w:szCs w:val="24"/>
+              <w:sz w:val="20"/>
               <w:lang w:eastAsia="uk-UA"/>
             </w:rPr>
           </w:pPr>
-          <w:hyperlink w:anchor="_Toc96106853" w:history="1">
+          <w:hyperlink w:anchor="_Toc96168972" w:history="1">
             <w:r>
               <w:rPr>
                 <w:rStyle w:val="a5"/>
                 <w:noProof/>
                 <w:sz w:val="24"/>
-                <w:szCs w:val="24"/>
               </w:rPr>
               <w:t>3.3.5.</w:t>
             </w:r>
@@ -2650,8 +2531,7 @@
               <w:rPr>
                 <w:rFonts w:asciiTheme="minorHAnsi" w:eastAsiaTheme="minorEastAsia" w:hAnsiTheme="minorHAnsi"/>
                 <w:noProof/>
-                <w:sz w:val="24"/>
-                <w:szCs w:val="24"/>
+                <w:sz w:val="20"/>
                 <w:lang w:eastAsia="uk-UA"/>
               </w:rPr>
               <w:tab/>
@@ -2661,7 +2541,6 @@
                 <w:rStyle w:val="a5"/>
                 <w:noProof/>
                 <w:sz w:val="24"/>
-                <w:szCs w:val="24"/>
               </w:rPr>
               <w:t>Польоти:</w:t>
             </w:r>
@@ -2670,7 +2549,6 @@
                 <w:noProof/>
                 <w:webHidden/>
                 <w:sz w:val="24"/>
-                <w:szCs w:val="24"/>
               </w:rPr>
               <w:tab/>
             </w:r>
@@ -2679,7 +2557,6 @@
                 <w:noProof/>
                 <w:webHidden/>
                 <w:sz w:val="24"/>
-                <w:szCs w:val="24"/>
               </w:rPr>
               <w:fldChar w:fldCharType="begin"/>
             </w:r>
@@ -2688,24 +2565,21 @@
                 <w:noProof/>
                 <w:webHidden/>
                 <w:sz w:val="24"/>
-                <w:szCs w:val="24"/>
-              </w:rPr>
-              <w:instrText xml:space="preserve"> PAGEREF _Toc96106853 \h </w:instrText>
-            </w:r>
-            <w:r>
-              <w:rPr>
-                <w:noProof/>
-                <w:webHidden/>
-                <w:sz w:val="24"/>
-                <w:szCs w:val="24"/>
-              </w:rPr>
-            </w:r>
-            <w:r>
-              <w:rPr>
-                <w:noProof/>
-                <w:webHidden/>
-                <w:sz w:val="24"/>
-                <w:szCs w:val="24"/>
+              </w:rPr>
+              <w:instrText xml:space="preserve"> PAGEREF _Toc96168972 \h </w:instrText>
+            </w:r>
+            <w:r>
+              <w:rPr>
+                <w:noProof/>
+                <w:webHidden/>
+                <w:sz w:val="24"/>
+              </w:rPr>
+            </w:r>
+            <w:r>
+              <w:rPr>
+                <w:noProof/>
+                <w:webHidden/>
+                <w:sz w:val="24"/>
               </w:rPr>
               <w:fldChar w:fldCharType="separate"/>
             </w:r>
@@ -2714,7 +2588,6 @@
                 <w:noProof/>
                 <w:webHidden/>
                 <w:sz w:val="24"/>
-                <w:szCs w:val="24"/>
               </w:rPr>
               <w:t>12</w:t>
             </w:r>
@@ -2723,7 +2596,6 @@
                 <w:noProof/>
                 <w:webHidden/>
                 <w:sz w:val="24"/>
-                <w:szCs w:val="24"/>
               </w:rPr>
               <w:fldChar w:fldCharType="end"/>
             </w:r>
@@ -2739,18 +2611,16 @@
             <w:rPr>
               <w:rFonts w:asciiTheme="minorHAnsi" w:eastAsiaTheme="minorEastAsia" w:hAnsiTheme="minorHAnsi"/>
               <w:noProof/>
-              <w:sz w:val="24"/>
-              <w:szCs w:val="24"/>
+              <w:sz w:val="20"/>
               <w:lang w:eastAsia="uk-UA"/>
             </w:rPr>
           </w:pPr>
-          <w:hyperlink w:anchor="_Toc96106854" w:history="1">
+          <w:hyperlink w:anchor="_Toc96168973" w:history="1">
             <w:r>
               <w:rPr>
                 <w:rStyle w:val="a5"/>
                 <w:noProof/>
                 <w:sz w:val="24"/>
-                <w:szCs w:val="24"/>
               </w:rPr>
               <w:t>4.</w:t>
             </w:r>
@@ -2758,8 +2628,7 @@
               <w:rPr>
                 <w:rFonts w:asciiTheme="minorHAnsi" w:eastAsiaTheme="minorEastAsia" w:hAnsiTheme="minorHAnsi"/>
                 <w:noProof/>
-                <w:sz w:val="24"/>
-                <w:szCs w:val="24"/>
+                <w:sz w:val="20"/>
                 <w:lang w:eastAsia="uk-UA"/>
               </w:rPr>
               <w:tab/>
@@ -2769,7 +2638,6 @@
                 <w:rStyle w:val="a5"/>
                 <w:noProof/>
                 <w:sz w:val="24"/>
-                <w:szCs w:val="24"/>
               </w:rPr>
               <w:t>Вимоги до Функціоналу сайту:</w:t>
             </w:r>
@@ -2778,7 +2646,6 @@
                 <w:noProof/>
                 <w:webHidden/>
                 <w:sz w:val="24"/>
-                <w:szCs w:val="24"/>
               </w:rPr>
               <w:tab/>
             </w:r>
@@ -2787,7 +2654,6 @@
                 <w:noProof/>
                 <w:webHidden/>
                 <w:sz w:val="24"/>
-                <w:szCs w:val="24"/>
               </w:rPr>
               <w:fldChar w:fldCharType="begin"/>
             </w:r>
@@ -2796,24 +2662,21 @@
                 <w:noProof/>
                 <w:webHidden/>
                 <w:sz w:val="24"/>
-                <w:szCs w:val="24"/>
-              </w:rPr>
-              <w:instrText xml:space="preserve"> PAGEREF _Toc96106854 \h </w:instrText>
-            </w:r>
-            <w:r>
-              <w:rPr>
-                <w:noProof/>
-                <w:webHidden/>
-                <w:sz w:val="24"/>
-                <w:szCs w:val="24"/>
-              </w:rPr>
-            </w:r>
-            <w:r>
-              <w:rPr>
-                <w:noProof/>
-                <w:webHidden/>
-                <w:sz w:val="24"/>
-                <w:szCs w:val="24"/>
+              </w:rPr>
+              <w:instrText xml:space="preserve"> PAGEREF _Toc96168973 \h </w:instrText>
+            </w:r>
+            <w:r>
+              <w:rPr>
+                <w:noProof/>
+                <w:webHidden/>
+                <w:sz w:val="24"/>
+              </w:rPr>
+            </w:r>
+            <w:r>
+              <w:rPr>
+                <w:noProof/>
+                <w:webHidden/>
+                <w:sz w:val="24"/>
               </w:rPr>
               <w:fldChar w:fldCharType="separate"/>
             </w:r>
@@ -2822,7 +2685,6 @@
                 <w:noProof/>
                 <w:webHidden/>
                 <w:sz w:val="24"/>
-                <w:szCs w:val="24"/>
               </w:rPr>
               <w:t>13</w:t>
             </w:r>
@@ -2831,7 +2693,6 @@
                 <w:noProof/>
                 <w:webHidden/>
                 <w:sz w:val="24"/>
-                <w:szCs w:val="24"/>
               </w:rPr>
               <w:fldChar w:fldCharType="end"/>
             </w:r>
@@ -2846,16 +2707,16 @@
             <w:rPr>
               <w:rFonts w:asciiTheme="minorHAnsi" w:eastAsiaTheme="minorEastAsia" w:hAnsiTheme="minorHAnsi"/>
               <w:noProof/>
-              <w:szCs w:val="24"/>
+              <w:sz w:val="20"/>
               <w:lang w:eastAsia="uk-UA"/>
             </w:rPr>
           </w:pPr>
-          <w:hyperlink w:anchor="_Toc96106855" w:history="1">
+          <w:hyperlink w:anchor="_Toc96168974" w:history="1">
             <w:r>
               <w:rPr>
                 <w:rStyle w:val="a5"/>
                 <w:noProof/>
-                <w:szCs w:val="24"/>
+                <w:sz w:val="22"/>
               </w:rPr>
               <w:t>4.1. Навігація:</w:t>
             </w:r>
@@ -2863,7 +2724,7 @@
               <w:rPr>
                 <w:noProof/>
                 <w:webHidden/>
-                <w:szCs w:val="24"/>
+                <w:sz w:val="22"/>
               </w:rPr>
               <w:tab/>
             </w:r>
@@ -2871,7 +2732,7 @@
               <w:rPr>
                 <w:noProof/>
                 <w:webHidden/>
-                <w:szCs w:val="24"/>
+                <w:sz w:val="22"/>
               </w:rPr>
               <w:fldChar w:fldCharType="begin"/>
             </w:r>
@@ -2879,22 +2740,22 @@
               <w:rPr>
                 <w:noProof/>
                 <w:webHidden/>
-                <w:szCs w:val="24"/>
-              </w:rPr>
-              <w:instrText xml:space="preserve"> PAGEREF _Toc96106855 \h </w:instrText>
-            </w:r>
-            <w:r>
-              <w:rPr>
-                <w:noProof/>
-                <w:webHidden/>
-                <w:szCs w:val="24"/>
-              </w:rPr>
-            </w:r>
-            <w:r>
-              <w:rPr>
-                <w:noProof/>
-                <w:webHidden/>
-                <w:szCs w:val="24"/>
+                <w:sz w:val="22"/>
+              </w:rPr>
+              <w:instrText xml:space="preserve"> PAGEREF _Toc96168974 \h </w:instrText>
+            </w:r>
+            <w:r>
+              <w:rPr>
+                <w:noProof/>
+                <w:webHidden/>
+                <w:sz w:val="22"/>
+              </w:rPr>
+            </w:r>
+            <w:r>
+              <w:rPr>
+                <w:noProof/>
+                <w:webHidden/>
+                <w:sz w:val="22"/>
               </w:rPr>
               <w:fldChar w:fldCharType="separate"/>
             </w:r>
@@ -2902,7 +2763,7 @@
               <w:rPr>
                 <w:noProof/>
                 <w:webHidden/>
-                <w:szCs w:val="24"/>
+                <w:sz w:val="22"/>
               </w:rPr>
               <w:t>13</w:t>
             </w:r>
@@ -2910,7 +2771,7 @@
               <w:rPr>
                 <w:noProof/>
                 <w:webHidden/>
-                <w:szCs w:val="24"/>
+                <w:sz w:val="22"/>
               </w:rPr>
               <w:fldChar w:fldCharType="end"/>
             </w:r>
@@ -2926,16 +2787,16 @@
             <w:rPr>
               <w:rFonts w:asciiTheme="minorHAnsi" w:eastAsiaTheme="minorEastAsia" w:hAnsiTheme="minorHAnsi"/>
               <w:noProof/>
-              <w:szCs w:val="24"/>
+              <w:sz w:val="20"/>
               <w:lang w:eastAsia="uk-UA"/>
             </w:rPr>
           </w:pPr>
-          <w:hyperlink w:anchor="_Toc96106856" w:history="1">
+          <w:hyperlink w:anchor="_Toc96168975" w:history="1">
             <w:r>
               <w:rPr>
                 <w:rStyle w:val="a5"/>
                 <w:noProof/>
-                <w:szCs w:val="24"/>
+                <w:sz w:val="22"/>
               </w:rPr>
               <w:t>4.2.</w:t>
             </w:r>
@@ -2943,7 +2804,7 @@
               <w:rPr>
                 <w:rFonts w:asciiTheme="minorHAnsi" w:eastAsiaTheme="minorEastAsia" w:hAnsiTheme="minorHAnsi"/>
                 <w:noProof/>
-                <w:szCs w:val="24"/>
+                <w:sz w:val="20"/>
                 <w:lang w:eastAsia="uk-UA"/>
               </w:rPr>
               <w:tab/>
@@ -2952,7 +2813,7 @@
               <w:rPr>
                 <w:rStyle w:val="a5"/>
                 <w:noProof/>
-                <w:szCs w:val="24"/>
+                <w:sz w:val="22"/>
               </w:rPr>
               <w:t>Функціонал на Backend:</w:t>
             </w:r>
@@ -2960,7 +2821,7 @@
               <w:rPr>
                 <w:noProof/>
                 <w:webHidden/>
-                <w:szCs w:val="24"/>
+                <w:sz w:val="22"/>
               </w:rPr>
               <w:tab/>
             </w:r>
@@ -2968,7 +2829,7 @@
               <w:rPr>
                 <w:noProof/>
                 <w:webHidden/>
-                <w:szCs w:val="24"/>
+                <w:sz w:val="22"/>
               </w:rPr>
               <w:fldChar w:fldCharType="begin"/>
             </w:r>
@@ -2976,22 +2837,22 @@
               <w:rPr>
                 <w:noProof/>
                 <w:webHidden/>
-                <w:szCs w:val="24"/>
-              </w:rPr>
-              <w:instrText xml:space="preserve"> PAGEREF _Toc96106856 \h </w:instrText>
-            </w:r>
-            <w:r>
-              <w:rPr>
-                <w:noProof/>
-                <w:webHidden/>
-                <w:szCs w:val="24"/>
-              </w:rPr>
-            </w:r>
-            <w:r>
-              <w:rPr>
-                <w:noProof/>
-                <w:webHidden/>
-                <w:szCs w:val="24"/>
+                <w:sz w:val="22"/>
+              </w:rPr>
+              <w:instrText xml:space="preserve"> PAGEREF _Toc96168975 \h </w:instrText>
+            </w:r>
+            <w:r>
+              <w:rPr>
+                <w:noProof/>
+                <w:webHidden/>
+                <w:sz w:val="22"/>
+              </w:rPr>
+            </w:r>
+            <w:r>
+              <w:rPr>
+                <w:noProof/>
+                <w:webHidden/>
+                <w:sz w:val="22"/>
               </w:rPr>
               <w:fldChar w:fldCharType="separate"/>
             </w:r>
@@ -2999,7 +2860,7 @@
               <w:rPr>
                 <w:noProof/>
                 <w:webHidden/>
-                <w:szCs w:val="24"/>
+                <w:sz w:val="22"/>
               </w:rPr>
               <w:t>14</w:t>
             </w:r>
@@ -3007,7 +2868,7 @@
               <w:rPr>
                 <w:noProof/>
                 <w:webHidden/>
-                <w:szCs w:val="24"/>
+                <w:sz w:val="22"/>
               </w:rPr>
               <w:fldChar w:fldCharType="end"/>
             </w:r>
@@ -3023,18 +2884,16 @@
             <w:rPr>
               <w:rFonts w:asciiTheme="minorHAnsi" w:eastAsiaTheme="minorEastAsia" w:hAnsiTheme="minorHAnsi"/>
               <w:noProof/>
-              <w:sz w:val="24"/>
-              <w:szCs w:val="24"/>
+              <w:sz w:val="20"/>
               <w:lang w:eastAsia="uk-UA"/>
             </w:rPr>
           </w:pPr>
-          <w:hyperlink w:anchor="_Toc96106857" w:history="1">
+          <w:hyperlink w:anchor="_Toc96168976" w:history="1">
             <w:r>
               <w:rPr>
                 <w:rStyle w:val="a5"/>
                 <w:noProof/>
                 <w:sz w:val="24"/>
-                <w:szCs w:val="24"/>
               </w:rPr>
               <w:t>4.2.1.</w:t>
             </w:r>
@@ -3042,8 +2901,7 @@
               <w:rPr>
                 <w:rFonts w:asciiTheme="minorHAnsi" w:eastAsiaTheme="minorEastAsia" w:hAnsiTheme="minorHAnsi"/>
                 <w:noProof/>
-                <w:sz w:val="24"/>
-                <w:szCs w:val="24"/>
+                <w:sz w:val="20"/>
                 <w:lang w:eastAsia="uk-UA"/>
               </w:rPr>
               <w:tab/>
@@ -3053,7 +2911,6 @@
                 <w:rStyle w:val="a5"/>
                 <w:noProof/>
                 <w:sz w:val="24"/>
-                <w:szCs w:val="24"/>
               </w:rPr>
               <w:t>Показ наявних рейсів:</w:t>
             </w:r>
@@ -3062,7 +2919,6 @@
                 <w:noProof/>
                 <w:webHidden/>
                 <w:sz w:val="24"/>
-                <w:szCs w:val="24"/>
               </w:rPr>
               <w:tab/>
             </w:r>
@@ -3071,7 +2927,6 @@
                 <w:noProof/>
                 <w:webHidden/>
                 <w:sz w:val="24"/>
-                <w:szCs w:val="24"/>
               </w:rPr>
               <w:fldChar w:fldCharType="begin"/>
             </w:r>
@@ -3080,24 +2935,21 @@
                 <w:noProof/>
                 <w:webHidden/>
                 <w:sz w:val="24"/>
-                <w:szCs w:val="24"/>
-              </w:rPr>
-              <w:instrText xml:space="preserve"> PAGEREF _Toc96106857 \h </w:instrText>
-            </w:r>
-            <w:r>
-              <w:rPr>
-                <w:noProof/>
-                <w:webHidden/>
-                <w:sz w:val="24"/>
-                <w:szCs w:val="24"/>
-              </w:rPr>
-            </w:r>
-            <w:r>
-              <w:rPr>
-                <w:noProof/>
-                <w:webHidden/>
-                <w:sz w:val="24"/>
-                <w:szCs w:val="24"/>
+              </w:rPr>
+              <w:instrText xml:space="preserve"> PAGEREF _Toc96168976 \h </w:instrText>
+            </w:r>
+            <w:r>
+              <w:rPr>
+                <w:noProof/>
+                <w:webHidden/>
+                <w:sz w:val="24"/>
+              </w:rPr>
+            </w:r>
+            <w:r>
+              <w:rPr>
+                <w:noProof/>
+                <w:webHidden/>
+                <w:sz w:val="24"/>
               </w:rPr>
               <w:fldChar w:fldCharType="separate"/>
             </w:r>
@@ -3106,7 +2958,6 @@
                 <w:noProof/>
                 <w:webHidden/>
                 <w:sz w:val="24"/>
-                <w:szCs w:val="24"/>
               </w:rPr>
               <w:t>14</w:t>
             </w:r>
@@ -3115,7 +2966,6 @@
                 <w:noProof/>
                 <w:webHidden/>
                 <w:sz w:val="24"/>
-                <w:szCs w:val="24"/>
               </w:rPr>
               <w:fldChar w:fldCharType="end"/>
             </w:r>
@@ -3131,18 +2981,16 @@
             <w:rPr>
               <w:rFonts w:asciiTheme="minorHAnsi" w:eastAsiaTheme="minorEastAsia" w:hAnsiTheme="minorHAnsi"/>
               <w:noProof/>
-              <w:sz w:val="24"/>
-              <w:szCs w:val="24"/>
+              <w:sz w:val="20"/>
               <w:lang w:eastAsia="uk-UA"/>
             </w:rPr>
           </w:pPr>
-          <w:hyperlink w:anchor="_Toc96106858" w:history="1">
+          <w:hyperlink w:anchor="_Toc96168977" w:history="1">
             <w:r>
               <w:rPr>
                 <w:rStyle w:val="a5"/>
                 <w:noProof/>
                 <w:sz w:val="24"/>
-                <w:szCs w:val="24"/>
               </w:rPr>
               <w:t>4.2.2.</w:t>
             </w:r>
@@ -3150,8 +2998,7 @@
               <w:rPr>
                 <w:rFonts w:asciiTheme="minorHAnsi" w:eastAsiaTheme="minorEastAsia" w:hAnsiTheme="minorHAnsi"/>
                 <w:noProof/>
-                <w:sz w:val="24"/>
-                <w:szCs w:val="24"/>
+                <w:sz w:val="20"/>
                 <w:lang w:eastAsia="uk-UA"/>
               </w:rPr>
               <w:tab/>
@@ -3161,7 +3008,6 @@
                 <w:rStyle w:val="a5"/>
                 <w:noProof/>
                 <w:sz w:val="24"/>
-                <w:szCs w:val="24"/>
               </w:rPr>
               <w:t>Замовлення:</w:t>
             </w:r>
@@ -3170,7 +3016,6 @@
                 <w:noProof/>
                 <w:webHidden/>
                 <w:sz w:val="24"/>
-                <w:szCs w:val="24"/>
               </w:rPr>
               <w:tab/>
             </w:r>
@@ -3179,7 +3024,6 @@
                 <w:noProof/>
                 <w:webHidden/>
                 <w:sz w:val="24"/>
-                <w:szCs w:val="24"/>
               </w:rPr>
               <w:fldChar w:fldCharType="begin"/>
             </w:r>
@@ -3188,24 +3032,21 @@
                 <w:noProof/>
                 <w:webHidden/>
                 <w:sz w:val="24"/>
-                <w:szCs w:val="24"/>
-              </w:rPr>
-              <w:instrText xml:space="preserve"> PAGEREF _Toc96106858 \h </w:instrText>
-            </w:r>
-            <w:r>
-              <w:rPr>
-                <w:noProof/>
-                <w:webHidden/>
-                <w:sz w:val="24"/>
-                <w:szCs w:val="24"/>
-              </w:rPr>
-            </w:r>
-            <w:r>
-              <w:rPr>
-                <w:noProof/>
-                <w:webHidden/>
-                <w:sz w:val="24"/>
-                <w:szCs w:val="24"/>
+              </w:rPr>
+              <w:instrText xml:space="preserve"> PAGEREF _Toc96168977 \h </w:instrText>
+            </w:r>
+            <w:r>
+              <w:rPr>
+                <w:noProof/>
+                <w:webHidden/>
+                <w:sz w:val="24"/>
+              </w:rPr>
+            </w:r>
+            <w:r>
+              <w:rPr>
+                <w:noProof/>
+                <w:webHidden/>
+                <w:sz w:val="24"/>
               </w:rPr>
               <w:fldChar w:fldCharType="separate"/>
             </w:r>
@@ -3214,7 +3055,6 @@
                 <w:noProof/>
                 <w:webHidden/>
                 <w:sz w:val="24"/>
-                <w:szCs w:val="24"/>
               </w:rPr>
               <w:t>15</w:t>
             </w:r>
@@ -3223,7 +3063,6 @@
                 <w:noProof/>
                 <w:webHidden/>
                 <w:sz w:val="24"/>
-                <w:szCs w:val="24"/>
               </w:rPr>
               <w:fldChar w:fldCharType="end"/>
             </w:r>
@@ -3239,18 +3078,16 @@
             <w:rPr>
               <w:rFonts w:asciiTheme="minorHAnsi" w:eastAsiaTheme="minorEastAsia" w:hAnsiTheme="minorHAnsi"/>
               <w:noProof/>
-              <w:sz w:val="24"/>
-              <w:szCs w:val="24"/>
+              <w:sz w:val="20"/>
               <w:lang w:eastAsia="uk-UA"/>
             </w:rPr>
           </w:pPr>
-          <w:hyperlink w:anchor="_Toc96106859" w:history="1">
+          <w:hyperlink w:anchor="_Toc96168978" w:history="1">
             <w:r>
               <w:rPr>
                 <w:rStyle w:val="a5"/>
                 <w:noProof/>
                 <w:sz w:val="24"/>
-                <w:szCs w:val="24"/>
               </w:rPr>
               <w:t>4.2.3.</w:t>
             </w:r>
@@ -3258,8 +3095,7 @@
               <w:rPr>
                 <w:rFonts w:asciiTheme="minorHAnsi" w:eastAsiaTheme="minorEastAsia" w:hAnsiTheme="minorHAnsi"/>
                 <w:noProof/>
-                <w:sz w:val="24"/>
-                <w:szCs w:val="24"/>
+                <w:sz w:val="20"/>
                 <w:lang w:eastAsia="uk-UA"/>
               </w:rPr>
               <w:tab/>
@@ -3269,7 +3105,6 @@
                 <w:rStyle w:val="a5"/>
                 <w:noProof/>
                 <w:sz w:val="24"/>
-                <w:szCs w:val="24"/>
               </w:rPr>
               <w:t>Відправка листа:</w:t>
             </w:r>
@@ -3278,7 +3113,6 @@
                 <w:noProof/>
                 <w:webHidden/>
                 <w:sz w:val="24"/>
-                <w:szCs w:val="24"/>
               </w:rPr>
               <w:tab/>
             </w:r>
@@ -3287,7 +3121,6 @@
                 <w:noProof/>
                 <w:webHidden/>
                 <w:sz w:val="24"/>
-                <w:szCs w:val="24"/>
               </w:rPr>
               <w:fldChar w:fldCharType="begin"/>
             </w:r>
@@ -3296,24 +3129,21 @@
                 <w:noProof/>
                 <w:webHidden/>
                 <w:sz w:val="24"/>
-                <w:szCs w:val="24"/>
-              </w:rPr>
-              <w:instrText xml:space="preserve"> PAGEREF _Toc96106859 \h </w:instrText>
-            </w:r>
-            <w:r>
-              <w:rPr>
-                <w:noProof/>
-                <w:webHidden/>
-                <w:sz w:val="24"/>
-                <w:szCs w:val="24"/>
-              </w:rPr>
-            </w:r>
-            <w:r>
-              <w:rPr>
-                <w:noProof/>
-                <w:webHidden/>
-                <w:sz w:val="24"/>
-                <w:szCs w:val="24"/>
+              </w:rPr>
+              <w:instrText xml:space="preserve"> PAGEREF _Toc96168978 \h </w:instrText>
+            </w:r>
+            <w:r>
+              <w:rPr>
+                <w:noProof/>
+                <w:webHidden/>
+                <w:sz w:val="24"/>
+              </w:rPr>
+            </w:r>
+            <w:r>
+              <w:rPr>
+                <w:noProof/>
+                <w:webHidden/>
+                <w:sz w:val="24"/>
               </w:rPr>
               <w:fldChar w:fldCharType="separate"/>
             </w:r>
@@ -3322,7 +3152,6 @@
                 <w:noProof/>
                 <w:webHidden/>
                 <w:sz w:val="24"/>
-                <w:szCs w:val="24"/>
               </w:rPr>
               <w:t>15</w:t>
             </w:r>
@@ -3331,7 +3160,6 @@
                 <w:noProof/>
                 <w:webHidden/>
                 <w:sz w:val="24"/>
-                <w:szCs w:val="24"/>
               </w:rPr>
               <w:fldChar w:fldCharType="end"/>
             </w:r>
@@ -3347,18 +3175,16 @@
             <w:rPr>
               <w:rFonts w:asciiTheme="minorHAnsi" w:eastAsiaTheme="minorEastAsia" w:hAnsiTheme="minorHAnsi"/>
               <w:noProof/>
-              <w:sz w:val="24"/>
-              <w:szCs w:val="24"/>
+              <w:sz w:val="20"/>
               <w:lang w:eastAsia="uk-UA"/>
             </w:rPr>
           </w:pPr>
-          <w:hyperlink w:anchor="_Toc96106860" w:history="1">
+          <w:hyperlink w:anchor="_Toc96168979" w:history="1">
             <w:r>
               <w:rPr>
                 <w:rStyle w:val="a5"/>
                 <w:noProof/>
                 <w:sz w:val="24"/>
-                <w:szCs w:val="24"/>
               </w:rPr>
               <w:t>5.</w:t>
             </w:r>
@@ -3366,8 +3192,7 @@
               <w:rPr>
                 <w:rFonts w:asciiTheme="minorHAnsi" w:eastAsiaTheme="minorEastAsia" w:hAnsiTheme="minorHAnsi"/>
                 <w:noProof/>
-                <w:sz w:val="24"/>
-                <w:szCs w:val="24"/>
+                <w:sz w:val="20"/>
                 <w:lang w:eastAsia="uk-UA"/>
               </w:rPr>
               <w:tab/>
@@ -3377,7 +3202,6 @@
                 <w:rStyle w:val="a5"/>
                 <w:noProof/>
                 <w:sz w:val="24"/>
-                <w:szCs w:val="24"/>
               </w:rPr>
               <w:t>Вимоги до Хостингу сайту:</w:t>
             </w:r>
@@ -3386,7 +3210,6 @@
                 <w:noProof/>
                 <w:webHidden/>
                 <w:sz w:val="24"/>
-                <w:szCs w:val="24"/>
               </w:rPr>
               <w:tab/>
             </w:r>
@@ -3395,7 +3218,6 @@
                 <w:noProof/>
                 <w:webHidden/>
                 <w:sz w:val="24"/>
-                <w:szCs w:val="24"/>
               </w:rPr>
               <w:fldChar w:fldCharType="begin"/>
             </w:r>
@@ -3404,24 +3226,21 @@
                 <w:noProof/>
                 <w:webHidden/>
                 <w:sz w:val="24"/>
-                <w:szCs w:val="24"/>
-              </w:rPr>
-              <w:instrText xml:space="preserve"> PAGEREF _Toc96106860 \h </w:instrText>
-            </w:r>
-            <w:r>
-              <w:rPr>
-                <w:noProof/>
-                <w:webHidden/>
-                <w:sz w:val="24"/>
-                <w:szCs w:val="24"/>
-              </w:rPr>
-            </w:r>
-            <w:r>
-              <w:rPr>
-                <w:noProof/>
-                <w:webHidden/>
-                <w:sz w:val="24"/>
-                <w:szCs w:val="24"/>
+              </w:rPr>
+              <w:instrText xml:space="preserve"> PAGEREF _Toc96168979 \h </w:instrText>
+            </w:r>
+            <w:r>
+              <w:rPr>
+                <w:noProof/>
+                <w:webHidden/>
+                <w:sz w:val="24"/>
+              </w:rPr>
+            </w:r>
+            <w:r>
+              <w:rPr>
+                <w:noProof/>
+                <w:webHidden/>
+                <w:sz w:val="24"/>
               </w:rPr>
               <w:fldChar w:fldCharType="separate"/>
             </w:r>
@@ -3430,16 +3249,14 @@
                 <w:noProof/>
                 <w:webHidden/>
                 <w:sz w:val="24"/>
-                <w:szCs w:val="24"/>
-              </w:rPr>
-              <w:t>15</w:t>
-            </w:r>
-            <w:r>
-              <w:rPr>
-                <w:noProof/>
-                <w:webHidden/>
-                <w:sz w:val="24"/>
-                <w:szCs w:val="24"/>
+              </w:rPr>
+              <w:t>16</w:t>
+            </w:r>
+            <w:r>
+              <w:rPr>
+                <w:noProof/>
+                <w:webHidden/>
+                <w:sz w:val="24"/>
               </w:rPr>
               <w:fldChar w:fldCharType="end"/>
             </w:r>
@@ -3455,18 +3272,16 @@
             <w:rPr>
               <w:rFonts w:asciiTheme="minorHAnsi" w:eastAsiaTheme="minorEastAsia" w:hAnsiTheme="minorHAnsi"/>
               <w:noProof/>
-              <w:sz w:val="24"/>
-              <w:szCs w:val="24"/>
+              <w:sz w:val="20"/>
               <w:lang w:eastAsia="uk-UA"/>
             </w:rPr>
           </w:pPr>
-          <w:hyperlink w:anchor="_Toc96106861" w:history="1">
+          <w:hyperlink w:anchor="_Toc96168980" w:history="1">
             <w:r>
               <w:rPr>
                 <w:rStyle w:val="a5"/>
                 <w:noProof/>
                 <w:sz w:val="24"/>
-                <w:szCs w:val="24"/>
               </w:rPr>
               <w:t>6.</w:t>
             </w:r>
@@ -3474,8 +3289,7 @@
               <w:rPr>
                 <w:rFonts w:asciiTheme="minorHAnsi" w:eastAsiaTheme="minorEastAsia" w:hAnsiTheme="minorHAnsi"/>
                 <w:noProof/>
-                <w:sz w:val="24"/>
-                <w:szCs w:val="24"/>
+                <w:sz w:val="20"/>
                 <w:lang w:eastAsia="uk-UA"/>
               </w:rPr>
               <w:tab/>
@@ -3485,7 +3299,6 @@
                 <w:rStyle w:val="a5"/>
                 <w:noProof/>
                 <w:sz w:val="24"/>
-                <w:szCs w:val="24"/>
               </w:rPr>
               <w:t>Вимоги до SEO оптимізації сайту:</w:t>
             </w:r>
@@ -3494,7 +3307,6 @@
                 <w:noProof/>
                 <w:webHidden/>
                 <w:sz w:val="24"/>
-                <w:szCs w:val="24"/>
               </w:rPr>
               <w:tab/>
             </w:r>
@@ -3503,7 +3315,6 @@
                 <w:noProof/>
                 <w:webHidden/>
                 <w:sz w:val="24"/>
-                <w:szCs w:val="24"/>
               </w:rPr>
               <w:fldChar w:fldCharType="begin"/>
             </w:r>
@@ -3512,24 +3323,21 @@
                 <w:noProof/>
                 <w:webHidden/>
                 <w:sz w:val="24"/>
-                <w:szCs w:val="24"/>
-              </w:rPr>
-              <w:instrText xml:space="preserve"> PAGEREF _Toc96106861 \h </w:instrText>
-            </w:r>
-            <w:r>
-              <w:rPr>
-                <w:noProof/>
-                <w:webHidden/>
-                <w:sz w:val="24"/>
-                <w:szCs w:val="24"/>
-              </w:rPr>
-            </w:r>
-            <w:r>
-              <w:rPr>
-                <w:noProof/>
-                <w:webHidden/>
-                <w:sz w:val="24"/>
-                <w:szCs w:val="24"/>
+              </w:rPr>
+              <w:instrText xml:space="preserve"> PAGEREF _Toc96168980 \h </w:instrText>
+            </w:r>
+            <w:r>
+              <w:rPr>
+                <w:noProof/>
+                <w:webHidden/>
+                <w:sz w:val="24"/>
+              </w:rPr>
+            </w:r>
+            <w:r>
+              <w:rPr>
+                <w:noProof/>
+                <w:webHidden/>
+                <w:sz w:val="24"/>
               </w:rPr>
               <w:fldChar w:fldCharType="separate"/>
             </w:r>
@@ -3538,7 +3346,6 @@
                 <w:noProof/>
                 <w:webHidden/>
                 <w:sz w:val="24"/>
-                <w:szCs w:val="24"/>
               </w:rPr>
               <w:t>16</w:t>
             </w:r>
@@ -3547,7 +3354,6 @@
                 <w:noProof/>
                 <w:webHidden/>
                 <w:sz w:val="24"/>
-                <w:szCs w:val="24"/>
               </w:rPr>
               <w:fldChar w:fldCharType="end"/>
             </w:r>
@@ -3562,19 +3368,17 @@
             <w:rPr>
               <w:rFonts w:asciiTheme="minorHAnsi" w:eastAsiaTheme="minorEastAsia" w:hAnsiTheme="minorHAnsi"/>
               <w:noProof/>
-              <w:sz w:val="24"/>
-              <w:szCs w:val="24"/>
+              <w:sz w:val="20"/>
               <w:lang w:eastAsia="uk-UA"/>
             </w:rPr>
           </w:pPr>
-          <w:hyperlink w:anchor="_Toc96106862" w:history="1">
+          <w:hyperlink w:anchor="_Toc96168981" w:history="1">
             <w:r>
               <w:rPr>
                 <w:rStyle w:val="a5"/>
                 <w:b/>
                 <w:noProof/>
                 <w:sz w:val="24"/>
-                <w:szCs w:val="24"/>
               </w:rPr>
               <w:t>Висновки:</w:t>
             </w:r>
@@ -3583,7 +3387,6 @@
                 <w:noProof/>
                 <w:webHidden/>
                 <w:sz w:val="24"/>
-                <w:szCs w:val="24"/>
               </w:rPr>
               <w:tab/>
             </w:r>
@@ -3592,7 +3395,6 @@
                 <w:noProof/>
                 <w:webHidden/>
                 <w:sz w:val="24"/>
-                <w:szCs w:val="24"/>
               </w:rPr>
               <w:fldChar w:fldCharType="begin"/>
             </w:r>
@@ -3601,24 +3403,21 @@
                 <w:noProof/>
                 <w:webHidden/>
                 <w:sz w:val="24"/>
-                <w:szCs w:val="24"/>
-              </w:rPr>
-              <w:instrText xml:space="preserve"> PAGEREF _Toc96106862 \h </w:instrText>
-            </w:r>
-            <w:r>
-              <w:rPr>
-                <w:noProof/>
-                <w:webHidden/>
-                <w:sz w:val="24"/>
-                <w:szCs w:val="24"/>
-              </w:rPr>
-            </w:r>
-            <w:r>
-              <w:rPr>
-                <w:noProof/>
-                <w:webHidden/>
-                <w:sz w:val="24"/>
-                <w:szCs w:val="24"/>
+              </w:rPr>
+              <w:instrText xml:space="preserve"> PAGEREF _Toc96168981 \h </w:instrText>
+            </w:r>
+            <w:r>
+              <w:rPr>
+                <w:noProof/>
+                <w:webHidden/>
+                <w:sz w:val="24"/>
+              </w:rPr>
+            </w:r>
+            <w:r>
+              <w:rPr>
+                <w:noProof/>
+                <w:webHidden/>
+                <w:sz w:val="24"/>
               </w:rPr>
               <w:fldChar w:fldCharType="separate"/>
             </w:r>
@@ -3627,7 +3426,6 @@
                 <w:noProof/>
                 <w:webHidden/>
                 <w:sz w:val="24"/>
-                <w:szCs w:val="24"/>
               </w:rPr>
               <w:t>17</w:t>
             </w:r>
@@ -3636,7 +3434,6 @@
                 <w:noProof/>
                 <w:webHidden/>
                 <w:sz w:val="24"/>
-                <w:szCs w:val="24"/>
               </w:rPr>
               <w:fldChar w:fldCharType="end"/>
             </w:r>
@@ -3645,12 +3442,14 @@
         <w:p>
           <w:r>
             <w:rPr>
-              <w:sz w:val="24"/>
+              <w:sz w:val="22"/>
               <w:szCs w:val="24"/>
             </w:rPr>
             <w:fldChar w:fldCharType="end"/>
           </w:r>
         </w:p>
+        <w:bookmarkStart w:id="0" w:name="_GoBack" w:displacedByCustomXml="next"/>
+        <w:bookmarkEnd w:id="0" w:displacedByCustomXml="next"/>
       </w:sdtContent>
     </w:sdt>
     <w:p>
@@ -3667,9 +3466,9 @@
           <w:sz w:val="32"/>
         </w:rPr>
       </w:pPr>
-      <w:bookmarkStart w:id="0" w:name="_Toc94817004"/>
-      <w:bookmarkStart w:id="1" w:name="_Toc94817157"/>
-      <w:bookmarkStart w:id="2" w:name="_Toc96106832"/>
+      <w:bookmarkStart w:id="1" w:name="_Toc94817004"/>
+      <w:bookmarkStart w:id="2" w:name="_Toc94817157"/>
+      <w:bookmarkStart w:id="3" w:name="_Toc96168951"/>
       <w:r>
         <w:rPr>
           <w:b/>
@@ -3678,9 +3477,9 @@
         <w:lastRenderedPageBreak/>
         <w:t>Мета:</w:t>
       </w:r>
-      <w:bookmarkEnd w:id="0"/>
       <w:bookmarkEnd w:id="1"/>
       <w:bookmarkEnd w:id="2"/>
+      <w:bookmarkEnd w:id="3"/>
     </w:p>
     <w:p>
       <w:pPr>
@@ -3720,7 +3519,7 @@
           <w:sz w:val="32"/>
         </w:rPr>
       </w:pPr>
-      <w:bookmarkStart w:id="3" w:name="_Toc96106833"/>
+      <w:bookmarkStart w:id="4" w:name="_Toc96168952"/>
       <w:r>
         <w:rPr>
           <w:b/>
@@ -3735,18 +3534,18 @@
         </w:rPr>
         <w:t>:</w:t>
       </w:r>
-      <w:bookmarkEnd w:id="3"/>
+      <w:bookmarkEnd w:id="4"/>
     </w:p>
     <w:p>
       <w:pPr>
         <w:pStyle w:val="1"/>
         <w:spacing w:line="360" w:lineRule="auto"/>
       </w:pPr>
-      <w:bookmarkStart w:id="4" w:name="_Toc96106834"/>
+      <w:bookmarkStart w:id="5" w:name="_Toc96168953"/>
       <w:r>
         <w:t>Загальні Відомості</w:t>
       </w:r>
-      <w:bookmarkEnd w:id="4"/>
+      <w:bookmarkEnd w:id="5"/>
     </w:p>
     <w:p>
       <w:pPr>
@@ -3757,7 +3556,7 @@
         </w:numPr>
         <w:ind w:left="930" w:hanging="363"/>
       </w:pPr>
-      <w:bookmarkStart w:id="5" w:name="_Toc96106835"/>
+      <w:bookmarkStart w:id="6" w:name="_Toc96168954"/>
       <w:r>
         <w:t xml:space="preserve">1.1 </w:t>
       </w:r>
@@ -3767,7 +3566,7 @@
       <w:r>
         <w:t>Призначення документу:</w:t>
       </w:r>
-      <w:bookmarkEnd w:id="5"/>
+      <w:bookmarkEnd w:id="6"/>
     </w:p>
     <w:p>
       <w:pPr>
@@ -3804,14 +3603,14 @@
           <w:numId w:val="21"/>
         </w:numPr>
       </w:pPr>
-      <w:bookmarkStart w:id="6" w:name="_Toc96106836"/>
+      <w:bookmarkStart w:id="7" w:name="_Toc96168955"/>
       <w:r>
         <w:t>Найменування Виконавця та Замовника</w:t>
       </w:r>
       <w:r>
         <w:t>:</w:t>
       </w:r>
-      <w:bookmarkEnd w:id="6"/>
+      <w:bookmarkEnd w:id="7"/>
     </w:p>
     <w:p>
       <w:pPr>
@@ -3881,14 +3680,14 @@
           <w:numId w:val="21"/>
         </w:numPr>
       </w:pPr>
-      <w:bookmarkStart w:id="7" w:name="_Toc96106837"/>
+      <w:bookmarkStart w:id="8" w:name="_Toc96168956"/>
       <w:r>
         <w:t>Короткі відомості про виконавця</w:t>
       </w:r>
       <w:r>
         <w:t>:</w:t>
       </w:r>
-      <w:bookmarkEnd w:id="7"/>
+      <w:bookmarkEnd w:id="8"/>
     </w:p>
     <w:p>
       <w:pPr>
@@ -3937,14 +3736,14 @@
           <w:numId w:val="21"/>
         </w:numPr>
       </w:pPr>
-      <w:bookmarkStart w:id="8" w:name="_Toc96106838"/>
+      <w:bookmarkStart w:id="9" w:name="_Toc96168957"/>
       <w:r>
         <w:t>Планові терміни початку та закінчення робіт із створення сайту</w:t>
       </w:r>
       <w:r>
         <w:t>:</w:t>
       </w:r>
-      <w:bookmarkEnd w:id="8"/>
+      <w:bookmarkEnd w:id="9"/>
     </w:p>
     <w:p>
       <w:pPr>
@@ -4012,12 +3811,12 @@
           <w:numId w:val="21"/>
         </w:numPr>
       </w:pPr>
-      <w:bookmarkStart w:id="9" w:name="_Toc96106839"/>
+      <w:bookmarkStart w:id="10" w:name="_Toc96168958"/>
       <w:r>
         <w:lastRenderedPageBreak/>
         <w:t>Склад та зміст робіт із створення сайту:</w:t>
       </w:r>
-      <w:bookmarkEnd w:id="9"/>
+      <w:bookmarkEnd w:id="10"/>
     </w:p>
     <w:tbl>
       <w:tblPr>
@@ -4447,11 +4246,11 @@
         </w:numPr>
         <w:spacing w:line="360" w:lineRule="auto"/>
       </w:pPr>
-      <w:bookmarkStart w:id="10" w:name="_Toc96106840"/>
+      <w:bookmarkStart w:id="11" w:name="_Toc96168959"/>
       <w:r>
         <w:t>Порядок оформлення та пред'явлення результатів робіт:</w:t>
       </w:r>
-      <w:bookmarkEnd w:id="10"/>
+      <w:bookmarkEnd w:id="11"/>
     </w:p>
     <w:p>
       <w:pPr>
@@ -4511,11 +4310,11 @@
         <w:pStyle w:val="1"/>
         <w:spacing w:line="360" w:lineRule="auto"/>
       </w:pPr>
-      <w:bookmarkStart w:id="11" w:name="_Toc96106841"/>
+      <w:bookmarkStart w:id="12" w:name="_Toc96168960"/>
       <w:r>
         <w:t>Призначення та цілі створення сайту:</w:t>
       </w:r>
-      <w:bookmarkEnd w:id="11"/>
+      <w:bookmarkEnd w:id="12"/>
     </w:p>
     <w:p>
       <w:pPr>
@@ -4526,11 +4325,11 @@
         </w:numPr>
         <w:spacing w:line="360" w:lineRule="auto"/>
       </w:pPr>
-      <w:bookmarkStart w:id="12" w:name="_Toc96106842"/>
+      <w:bookmarkStart w:id="13" w:name="_Toc96168961"/>
       <w:r>
         <w:t>Призначення сайту:</w:t>
       </w:r>
-      <w:bookmarkEnd w:id="12"/>
+      <w:bookmarkEnd w:id="13"/>
     </w:p>
     <w:p>
       <w:pPr>
@@ -4573,7 +4372,7 @@
         </w:numPr>
         <w:spacing w:line="360" w:lineRule="auto"/>
       </w:pPr>
-      <w:bookmarkStart w:id="13" w:name="_Toc96106843"/>
+      <w:bookmarkStart w:id="14" w:name="_Toc96168962"/>
       <w:r>
         <w:lastRenderedPageBreak/>
         <w:t>Цілі створення сайту</w:t>
@@ -4581,7 +4380,7 @@
       <w:r>
         <w:t>:</w:t>
       </w:r>
-      <w:bookmarkEnd w:id="13"/>
+      <w:bookmarkEnd w:id="14"/>
     </w:p>
     <w:p>
       <w:pPr>
@@ -4592,11 +4391,11 @@
         </w:numPr>
         <w:spacing w:line="360" w:lineRule="auto"/>
       </w:pPr>
-      <w:bookmarkStart w:id="14" w:name="_Toc96106844"/>
+      <w:bookmarkStart w:id="15" w:name="_Toc96168963"/>
       <w:r>
         <w:t>Основні цілі створення сайту:</w:t>
       </w:r>
-      <w:bookmarkEnd w:id="14"/>
+      <w:bookmarkEnd w:id="15"/>
     </w:p>
     <w:p>
       <w:pPr>
@@ -4628,11 +4427,11 @@
         </w:numPr>
         <w:spacing w:line="360" w:lineRule="auto"/>
       </w:pPr>
-      <w:bookmarkStart w:id="15" w:name="_Toc96106845"/>
+      <w:bookmarkStart w:id="16" w:name="_Toc96168964"/>
       <w:r>
         <w:t>Цільова аудиторія:</w:t>
       </w:r>
-      <w:bookmarkEnd w:id="15"/>
+      <w:bookmarkEnd w:id="16"/>
     </w:p>
     <w:p>
       <w:pPr>
@@ -4707,7 +4506,7 @@
         <w:pStyle w:val="1"/>
         <w:spacing w:line="360" w:lineRule="auto"/>
       </w:pPr>
-      <w:bookmarkStart w:id="16" w:name="_Toc96106846"/>
+      <w:bookmarkStart w:id="17" w:name="_Toc96168965"/>
       <w:r>
         <w:t>Вимоги</w:t>
       </w:r>
@@ -4720,7 +4519,7 @@
       <w:r>
         <w:t xml:space="preserve"> сайту:</w:t>
       </w:r>
-      <w:bookmarkEnd w:id="16"/>
+      <w:bookmarkEnd w:id="17"/>
     </w:p>
     <w:p>
       <w:pPr>
@@ -4732,14 +4531,14 @@
         <w:spacing w:line="360" w:lineRule="auto"/>
         <w:ind w:left="930" w:hanging="363"/>
       </w:pPr>
-      <w:bookmarkStart w:id="17" w:name="_Toc96106847"/>
+      <w:bookmarkStart w:id="18" w:name="_Toc96168966"/>
       <w:r>
         <w:t xml:space="preserve">3.1 </w:t>
       </w:r>
       <w:r>
         <w:t>Загальні Вимоги:</w:t>
       </w:r>
-      <w:bookmarkEnd w:id="17"/>
+      <w:bookmarkEnd w:id="18"/>
     </w:p>
     <w:p>
       <w:pPr>
@@ -4811,7 +4610,7 @@
         <w:spacing w:line="360" w:lineRule="auto"/>
         <w:ind w:left="573"/>
       </w:pPr>
-      <w:bookmarkStart w:id="18" w:name="_Toc96106848"/>
+      <w:bookmarkStart w:id="19" w:name="_Toc96168967"/>
       <w:r>
         <w:lastRenderedPageBreak/>
         <w:t xml:space="preserve">3.2. </w:t>
@@ -4819,7 +4618,7 @@
       <w:r>
         <w:t>Кольори:</w:t>
       </w:r>
-      <w:bookmarkEnd w:id="18"/>
+      <w:bookmarkEnd w:id="19"/>
     </w:p>
     <w:p>
       <w:pPr>
@@ -4978,12 +4777,12 @@
         </w:numPr>
         <w:spacing w:line="360" w:lineRule="auto"/>
       </w:pPr>
-      <w:bookmarkStart w:id="19" w:name="_Toc96106849"/>
+      <w:bookmarkStart w:id="20" w:name="_Toc96168968"/>
       <w:r>
         <w:lastRenderedPageBreak/>
         <w:t>Головна:</w:t>
       </w:r>
-      <w:bookmarkEnd w:id="19"/>
+      <w:bookmarkEnd w:id="20"/>
     </w:p>
     <w:p>
       <w:pPr>
@@ -5182,11 +4981,11 @@
         </w:numPr>
         <w:spacing w:line="360" w:lineRule="auto"/>
       </w:pPr>
-      <w:bookmarkStart w:id="20" w:name="_Toc96106850"/>
+      <w:bookmarkStart w:id="21" w:name="_Toc96168969"/>
       <w:r>
         <w:t>Про Нас:</w:t>
       </w:r>
-      <w:bookmarkEnd w:id="20"/>
+      <w:bookmarkEnd w:id="21"/>
     </w:p>
     <w:p>
       <w:pPr>
@@ -5301,12 +5100,12 @@
         </w:numPr>
         <w:spacing w:line="360" w:lineRule="auto"/>
       </w:pPr>
-      <w:bookmarkStart w:id="21" w:name="_Toc96106851"/>
+      <w:bookmarkStart w:id="22" w:name="_Toc96168970"/>
       <w:r>
         <w:lastRenderedPageBreak/>
         <w:t>Контакти:</w:t>
       </w:r>
-      <w:bookmarkEnd w:id="21"/>
+      <w:bookmarkEnd w:id="22"/>
     </w:p>
     <w:p>
       <w:pPr>
@@ -5749,7 +5548,7 @@
         </w:numPr>
         <w:spacing w:line="360" w:lineRule="auto"/>
       </w:pPr>
-      <w:bookmarkStart w:id="22" w:name="_Toc96106852"/>
+      <w:bookmarkStart w:id="23" w:name="_Toc96168971"/>
       <w:r>
         <w:lastRenderedPageBreak/>
         <w:t xml:space="preserve">Вибраний </w:t>
@@ -5760,7 +5559,7 @@
       <w:r>
         <w:t>:</w:t>
       </w:r>
-      <w:bookmarkEnd w:id="22"/>
+      <w:bookmarkEnd w:id="23"/>
     </w:p>
     <w:p>
       <w:pPr>
@@ -5800,7 +5599,9 @@
       <w:r>
         <w:rPr>
           <w:rFonts w:cs="Times New Roman"/>
-          <w:szCs w:val="28"/>
+          <w:noProof/>
+          <w:szCs w:val="28"/>
+          <w:lang w:eastAsia="uk-UA"/>
         </w:rPr>
         <w:drawing>
           <wp:inline distT="0" distB="0" distL="0" distR="0" wp14:anchorId="46570EB0" wp14:editId="3E39C3D3">
@@ -6121,6 +5922,10 @@
         <w:jc w:val="center"/>
       </w:pPr>
       <w:r>
+        <w:rPr>
+          <w:noProof/>
+          <w:lang w:eastAsia="uk-UA"/>
+        </w:rPr>
         <w:drawing>
           <wp:inline distT="0" distB="0" distL="0" distR="0" wp14:anchorId="5E368918" wp14:editId="5517EDF2">
             <wp:extent cx="2902099" cy="3492679"/>
@@ -6263,14 +6068,14 @@
         </w:numPr>
         <w:spacing w:line="360" w:lineRule="auto"/>
       </w:pPr>
-      <w:bookmarkStart w:id="23" w:name="_Toc96106853"/>
+      <w:bookmarkStart w:id="24" w:name="_Toc96168972"/>
       <w:r>
         <w:t>Польоти</w:t>
       </w:r>
       <w:r>
         <w:t>:</w:t>
       </w:r>
-      <w:bookmarkEnd w:id="23"/>
+      <w:bookmarkEnd w:id="24"/>
     </w:p>
     <w:p>
       <w:pPr>
@@ -6583,7 +6388,7 @@
         </w:numPr>
         <w:spacing w:line="360" w:lineRule="auto"/>
       </w:pPr>
-      <w:bookmarkStart w:id="24" w:name="_Toc96106854"/>
+      <w:bookmarkStart w:id="25" w:name="_Toc96168973"/>
       <w:r>
         <w:t>Вимоги</w:t>
       </w:r>
@@ -6593,7 +6398,7 @@
       <w:r>
         <w:t xml:space="preserve"> сайту:</w:t>
       </w:r>
-      <w:bookmarkEnd w:id="24"/>
+      <w:bookmarkEnd w:id="25"/>
     </w:p>
     <w:p>
       <w:pPr>
@@ -6605,14 +6410,14 @@
         <w:spacing w:line="360" w:lineRule="auto"/>
         <w:ind w:left="998" w:hanging="363"/>
       </w:pPr>
-      <w:bookmarkStart w:id="25" w:name="_Toc96106855"/>
+      <w:bookmarkStart w:id="26" w:name="_Toc96168974"/>
       <w:r>
         <w:t>4.1. Навігація</w:t>
       </w:r>
       <w:r>
         <w:t>:</w:t>
       </w:r>
-      <w:bookmarkEnd w:id="25"/>
+      <w:bookmarkEnd w:id="26"/>
     </w:p>
     <w:p>
       <w:pPr>
@@ -6693,7 +6498,7 @@
           <w:numId w:val="31"/>
         </w:numPr>
       </w:pPr>
-      <w:bookmarkStart w:id="26" w:name="_Toc96106856"/>
+      <w:bookmarkStart w:id="27" w:name="_Toc96168975"/>
       <w:r>
         <w:t xml:space="preserve">Функціонал на </w:t>
       </w:r>
@@ -6705,7 +6510,7 @@
       <w:r>
         <w:t>:</w:t>
       </w:r>
-      <w:bookmarkEnd w:id="26"/>
+      <w:bookmarkEnd w:id="27"/>
     </w:p>
     <w:p>
       <w:pPr>
@@ -6772,7 +6577,7 @@
         </w:numPr>
         <w:spacing w:line="360" w:lineRule="auto"/>
       </w:pPr>
-      <w:bookmarkStart w:id="27" w:name="_Toc96106857"/>
+      <w:bookmarkStart w:id="28" w:name="_Toc96168976"/>
       <w:r>
         <w:t xml:space="preserve">Показ наявних </w:t>
       </w:r>
@@ -6782,7 +6587,7 @@
       <w:r>
         <w:t>:</w:t>
       </w:r>
-      <w:bookmarkEnd w:id="27"/>
+      <w:bookmarkEnd w:id="28"/>
     </w:p>
     <w:p>
       <w:pPr>
@@ -6901,12 +6706,12 @@
         </w:numPr>
         <w:spacing w:line="360" w:lineRule="auto"/>
       </w:pPr>
-      <w:bookmarkStart w:id="28" w:name="_Toc96106858"/>
+      <w:bookmarkStart w:id="29" w:name="_Toc96168977"/>
       <w:r>
         <w:lastRenderedPageBreak/>
         <w:t>Замовлення:</w:t>
       </w:r>
-      <w:bookmarkEnd w:id="28"/>
+      <w:bookmarkEnd w:id="29"/>
     </w:p>
     <w:p>
       <w:pPr>
@@ -6997,6 +6802,37 @@
     </w:p>
     <w:p>
       <w:pPr>
+        <w:pStyle w:val="a4"/>
+        <w:numPr>
+          <w:ilvl w:val="1"/>
+          <w:numId w:val="30"/>
+        </w:numPr>
+        <w:spacing w:line="360" w:lineRule="auto"/>
+      </w:pPr>
+      <w:r>
+        <w:t>Замовлення повинно мати такі обов’язкові поля – «Прізвище та ім’я»</w:t>
+      </w:r>
+      <w:r>
+        <w:t xml:space="preserve"> </w:t>
+      </w:r>
+      <w:r>
+        <w:t>(довжина не більше 500 символів)</w:t>
+      </w:r>
+      <w:r>
+        <w:t xml:space="preserve">, </w:t>
+      </w:r>
+      <w:r>
+        <w:t>«номер телефону» (повинен відповідати формату українських номерів), «електронна пошта» (</w:t>
+      </w:r>
+      <w:r>
+        <w:t>чи є вона існуючою та написана у правильному форматі</w:t>
+      </w:r>
+      <w:r>
+        <w:t>) та «Обрані місця» (записуються через кому, чи є такі місця та чи вони вільні)</w:t>
+      </w:r>
+    </w:p>
+    <w:p>
+      <w:pPr>
         <w:pStyle w:val="3"/>
         <w:numPr>
           <w:ilvl w:val="2"/>
@@ -7004,11 +6840,11 @@
         </w:numPr>
         <w:spacing w:line="360" w:lineRule="auto"/>
       </w:pPr>
-      <w:bookmarkStart w:id="29" w:name="_Toc96106859"/>
+      <w:bookmarkStart w:id="30" w:name="_Toc96168978"/>
       <w:r>
         <w:t>Відправка листа:</w:t>
       </w:r>
-      <w:bookmarkEnd w:id="29"/>
+      <w:bookmarkEnd w:id="30"/>
     </w:p>
     <w:p>
       <w:pPr>
@@ -7094,6 +6930,7 @@
         <w:spacing w:line="360" w:lineRule="auto"/>
       </w:pPr>
       <w:r>
+        <w:lastRenderedPageBreak/>
         <w:t>Лист повинен</w:t>
       </w:r>
       <w:r>
@@ -7153,7 +6990,7 @@
         </w:numPr>
         <w:spacing w:line="360" w:lineRule="auto"/>
       </w:pPr>
-      <w:bookmarkStart w:id="30" w:name="_Toc96106860"/>
+      <w:bookmarkStart w:id="31" w:name="_Toc96168979"/>
       <w:r>
         <w:t xml:space="preserve">Вимоги </w:t>
       </w:r>
@@ -7174,7 +7011,7 @@
       <w:r>
         <w:t>:</w:t>
       </w:r>
-      <w:bookmarkEnd w:id="30"/>
+      <w:bookmarkEnd w:id="31"/>
     </w:p>
     <w:p>
       <w:pPr>
@@ -7199,7 +7036,6 @@
         <w:spacing w:line="360" w:lineRule="auto"/>
       </w:pPr>
       <w:r>
-        <w:lastRenderedPageBreak/>
         <w:t xml:space="preserve">Захист від </w:t>
       </w:r>
       <w:proofErr w:type="spellStart"/>
@@ -7412,11 +7248,11 @@
         </w:numPr>
         <w:spacing w:line="360" w:lineRule="auto"/>
       </w:pPr>
-      <w:bookmarkStart w:id="31" w:name="_Toc96106861"/>
+      <w:bookmarkStart w:id="32" w:name="_Toc96168980"/>
       <w:r>
         <w:t>Вимоги до SEO оптимізації сайту:</w:t>
       </w:r>
-      <w:bookmarkEnd w:id="31"/>
+      <w:bookmarkEnd w:id="32"/>
     </w:p>
     <w:tbl>
       <w:tblPr>
@@ -7573,6 +7409,7 @@
               <w:jc w:val="center"/>
             </w:pPr>
             <w:r>
+              <w:lastRenderedPageBreak/>
               <w:t>2</w:t>
             </w:r>
           </w:p>
@@ -8005,7 +7842,6 @@
               <w:jc w:val="center"/>
             </w:pPr>
             <w:r>
-              <w:lastRenderedPageBreak/>
               <w:t>9</w:t>
             </w:r>
           </w:p>
@@ -8070,7 +7906,7 @@
           <w:sz w:val="32"/>
         </w:rPr>
       </w:pPr>
-      <w:bookmarkStart w:id="32" w:name="_Toc96106862"/>
+      <w:bookmarkStart w:id="33" w:name="_Toc96168981"/>
       <w:r>
         <w:rPr>
           <w:b/>
@@ -8078,7 +7914,7 @@
         </w:rPr>
         <w:t>Висновки:</w:t>
       </w:r>
-      <w:bookmarkEnd w:id="32"/>
+      <w:bookmarkEnd w:id="33"/>
     </w:p>
     <w:p>
       <w:pPr>
@@ -8094,12 +7930,7 @@
       </w:r>
       <w:proofErr w:type="spellEnd"/>
       <w:r>
-        <w:t>, SEO оптимі</w:t>
-      </w:r>
-      <w:bookmarkStart w:id="33" w:name="_GoBack"/>
-      <w:bookmarkEnd w:id="33"/>
-      <w:r>
-        <w:t>зації</w:t>
+        <w:t>, SEO оптимізації</w:t>
       </w:r>
     </w:p>
     <w:sectPr>
@@ -12488,6 +12319,7 @@
   <w:style w:type="character" w:default="1" w:styleId="a1">
     <w:name w:val="Default Paragraph Font"/>
     <w:uiPriority w:val="1"/>
+    <w:semiHidden/>
     <w:unhideWhenUsed/>
   </w:style>
   <w:style w:type="table" w:default="1" w:styleId="a2">
@@ -13087,7 +12919,7 @@
 </file>
 
 <file path=customXml/itemProps1.xml><?xml version="1.0" encoding="utf-8"?>
-<ds:datastoreItem xmlns:ds="http://schemas.openxmlformats.org/officeDocument/2006/customXml" ds:itemID="{EBB07861-FC74-45B8-B23E-6D8F81DCB4AC}">
+<ds:datastoreItem xmlns:ds="http://schemas.openxmlformats.org/officeDocument/2006/customXml" ds:itemID="{D4039964-8DDD-4CE6-B8BF-62437667E8D2}">
   <ds:schemaRefs>
     <ds:schemaRef ds:uri="http://schemas.openxmlformats.org/officeDocument/2006/bibliography"/>
   </ds:schemaRefs>

</xml_diff>